<commit_message>
A little Xmas work on figs
</commit_message>
<xml_diff>
--- a/examples/tex/TagGrowth.docx
+++ b/examples/tex/TagGrowth.docx
@@ -1,6 +1,6 @@
 
 <file path=word/document.xml><?xml version="1.0" encoding="utf-8"?>
-<w:document xmlns:wpc="http://schemas.microsoft.com/office/word/2010/wordprocessingCanvas" xmlns:mc="http://schemas.openxmlformats.org/markup-compatibility/2006" xmlns:o="urn:schemas-microsoft-com:office:office" xmlns:r="http://schemas.openxmlformats.org/officeDocument/2006/relationships" xmlns:m="http://schemas.openxmlformats.org/officeDocument/2006/math" xmlns:v="urn:schemas-microsoft-com:vml" xmlns:wp14="http://schemas.microsoft.com/office/word/2010/wordprocessingDrawing" xmlns:wp="http://schemas.openxmlformats.org/drawingml/2006/wordprocessingDrawing" xmlns:w10="urn:schemas-microsoft-com:office:word" xmlns:w="http://schemas.openxmlformats.org/wordprocessingml/2006/main" xmlns:w14="http://schemas.microsoft.com/office/word/2010/wordml" xmlns:wpg="http://schemas.microsoft.com/office/word/2010/wordprocessingGroup" xmlns:wpi="http://schemas.microsoft.com/office/word/2010/wordprocessingInk" xmlns:wne="http://schemas.microsoft.com/office/word/2006/wordml" xmlns:wps="http://schemas.microsoft.com/office/word/2010/wordprocessingShape" mc:Ignorable="w14 wp14">
+<w:document xmlns:wpc="http://schemas.microsoft.com/office/word/2010/wordprocessingCanvas" xmlns:mc="http://schemas.openxmlformats.org/markup-compatibility/2006" xmlns:o="urn:schemas-microsoft-com:office:office" xmlns:r="http://schemas.openxmlformats.org/officeDocument/2006/relationships" xmlns:m="http://schemas.openxmlformats.org/officeDocument/2006/math" xmlns:v="urn:schemas-microsoft-com:vml" xmlns:wp14="http://schemas.microsoft.com/office/word/2010/wordprocessingDrawing" xmlns:wp="http://schemas.openxmlformats.org/drawingml/2006/wordprocessingDrawing" xmlns:w10="urn:schemas-microsoft-com:office:word" xmlns:w="http://schemas.openxmlformats.org/wordprocessingml/2006/main" xmlns:w14="http://schemas.microsoft.com/office/word/2010/wordml" xmlns:w15="http://schemas.microsoft.com/office/word/2012/wordml" xmlns:wpg="http://schemas.microsoft.com/office/word/2010/wordprocessingGroup" xmlns:wpi="http://schemas.microsoft.com/office/word/2010/wordprocessingInk" xmlns:wne="http://schemas.microsoft.com/office/word/2006/wordml" xmlns:wps="http://schemas.microsoft.com/office/word/2010/wordprocessingShape" mc:Ignorable="w14 w15 wp14">
   <w:body>
     <w:p>
       <w:pPr>
@@ -10486,6 +10486,11 @@
     </w:p>
     <w:p>
       <w:pPr>
+        <w:pStyle w:val="ListParagraph"/>
+        <w:numPr>
+          <w:ilvl w:val="0"/>
+          <w:numId w:val="4"/>
+        </w:numPr>
         <w:tabs>
           <w:tab w:val="left" w:pos="360"/>
           <w:tab w:val="left" w:pos="720"/>
@@ -10506,6 +10511,139 @@
           <w:szCs w:val="24"/>
         </w:rPr>
         <w:t>A simulation study was done to validate the model.</w:t>
+      </w:r>
+    </w:p>
+    <w:p>
+      <w:pPr>
+        <w:pStyle w:val="ListParagraph"/>
+        <w:numPr>
+          <w:ilvl w:val="0"/>
+          <w:numId w:val="4"/>
+        </w:numPr>
+        <w:tabs>
+          <w:tab w:val="left" w:pos="360"/>
+          <w:tab w:val="left" w:pos="720"/>
+          <w:tab w:val="left" w:pos="8640"/>
+        </w:tabs>
+        <w:spacing w:after="0" w:line="480" w:lineRule="auto"/>
+        <w:jc w:val="both"/>
+        <w:rPr>
+          <w:rFonts w:ascii="Times New Roman" w:hAnsi="Times New Roman" w:cs="Times New Roman"/>
+          <w:sz w:val="24"/>
+          <w:szCs w:val="24"/>
+        </w:rPr>
+      </w:pPr>
+      <w:r>
+        <w:rPr>
+          <w:rFonts w:ascii="Times New Roman" w:hAnsi="Times New Roman" w:cs="Times New Roman"/>
+          <w:sz w:val="24"/>
+          <w:szCs w:val="24"/>
+        </w:rPr>
+        <w:t>Simulated data with no random effects, k, z, k and z.</w:t>
+      </w:r>
+      <w:r>
+        <w:rPr>
+          <w:rFonts w:ascii="Times New Roman" w:hAnsi="Times New Roman" w:cs="Times New Roman"/>
+          <w:sz w:val="24"/>
+          <w:szCs w:val="24"/>
+        </w:rPr>
+        <w:t xml:space="preserve"> Did 100 simulations for each of these 4 scenarios</w:t>
+      </w:r>
+    </w:p>
+    <w:p>
+      <w:pPr>
+        <w:pStyle w:val="ListParagraph"/>
+        <w:numPr>
+          <w:ilvl w:val="0"/>
+          <w:numId w:val="4"/>
+        </w:numPr>
+        <w:tabs>
+          <w:tab w:val="left" w:pos="360"/>
+          <w:tab w:val="left" w:pos="720"/>
+          <w:tab w:val="left" w:pos="8640"/>
+        </w:tabs>
+        <w:spacing w:after="0" w:line="480" w:lineRule="auto"/>
+        <w:jc w:val="both"/>
+        <w:rPr>
+          <w:rFonts w:ascii="Times New Roman" w:hAnsi="Times New Roman" w:cs="Times New Roman"/>
+          <w:sz w:val="24"/>
+          <w:szCs w:val="24"/>
+        </w:rPr>
+      </w:pPr>
+      <w:r>
+        <w:rPr>
+          <w:rFonts w:ascii="Times New Roman" w:hAnsi="Times New Roman" w:cs="Times New Roman"/>
+          <w:sz w:val="24"/>
+          <w:szCs w:val="24"/>
+        </w:rPr>
+        <w:lastRenderedPageBreak/>
+        <w:t>Fit the model to the data.</w:t>
+      </w:r>
+    </w:p>
+    <w:p>
+      <w:pPr>
+        <w:pStyle w:val="ListParagraph"/>
+        <w:numPr>
+          <w:ilvl w:val="0"/>
+          <w:numId w:val="4"/>
+        </w:numPr>
+        <w:tabs>
+          <w:tab w:val="left" w:pos="360"/>
+          <w:tab w:val="left" w:pos="720"/>
+          <w:tab w:val="left" w:pos="8640"/>
+        </w:tabs>
+        <w:spacing w:after="0" w:line="480" w:lineRule="auto"/>
+        <w:jc w:val="both"/>
+        <w:rPr>
+          <w:rFonts w:ascii="Times New Roman" w:hAnsi="Times New Roman" w:cs="Times New Roman"/>
+          <w:sz w:val="24"/>
+          <w:szCs w:val="24"/>
+        </w:rPr>
+      </w:pPr>
+      <w:r>
+        <w:rPr>
+          <w:rFonts w:ascii="Times New Roman" w:hAnsi="Times New Roman" w:cs="Times New Roman"/>
+          <w:sz w:val="24"/>
+          <w:szCs w:val="24"/>
+        </w:rPr>
+        <w:t>Found that psi could not be estimated reliably</w:t>
+      </w:r>
+      <w:r>
+        <w:rPr>
+          <w:rFonts w:ascii="Times New Roman" w:hAnsi="Times New Roman" w:cs="Times New Roman"/>
+          <w:sz w:val="24"/>
+          <w:szCs w:val="24"/>
+        </w:rPr>
+        <w:t xml:space="preserve"> but when psi was fixed at 0 the model could recover the pars well.</w:t>
+      </w:r>
+    </w:p>
+    <w:p>
+      <w:pPr>
+        <w:pStyle w:val="ListParagraph"/>
+        <w:numPr>
+          <w:ilvl w:val="0"/>
+          <w:numId w:val="4"/>
+        </w:numPr>
+        <w:tabs>
+          <w:tab w:val="left" w:pos="360"/>
+          <w:tab w:val="left" w:pos="720"/>
+          <w:tab w:val="left" w:pos="8640"/>
+        </w:tabs>
+        <w:spacing w:after="0" w:line="480" w:lineRule="auto"/>
+        <w:jc w:val="both"/>
+        <w:rPr>
+          <w:rFonts w:ascii="Times New Roman" w:hAnsi="Times New Roman" w:cs="Times New Roman"/>
+          <w:sz w:val="24"/>
+          <w:szCs w:val="24"/>
+        </w:rPr>
+      </w:pPr>
+      <w:r>
+        <w:rPr>
+          <w:rFonts w:ascii="Times New Roman" w:hAnsi="Times New Roman" w:cs="Times New Roman"/>
+          <w:sz w:val="24"/>
+          <w:szCs w:val="24"/>
+        </w:rPr>
+        <w:t>Do table showing number of pdh fits for each of the 4 scenarios. Also show true par values, and mean/median of estimates.</w:t>
       </w:r>
     </w:p>
     <w:p>
@@ -10546,7 +10684,1878 @@
           <w:sz w:val="24"/>
           <w:szCs w:val="24"/>
         </w:rPr>
-        <w:lastRenderedPageBreak/>
+        <w:t>Results</w:t>
+      </w:r>
+    </w:p>
+    <w:p>
+      <w:pPr>
+        <w:tabs>
+          <w:tab w:val="left" w:pos="360"/>
+          <w:tab w:val="left" w:pos="720"/>
+          <w:tab w:val="left" w:pos="8640"/>
+        </w:tabs>
+        <w:spacing w:after="0" w:line="480" w:lineRule="auto"/>
+        <w:rPr>
+          <w:rFonts w:ascii="Times New Roman" w:hAnsi="Times New Roman" w:cs="Times New Roman"/>
+          <w:sz w:val="24"/>
+          <w:szCs w:val="24"/>
+        </w:rPr>
+      </w:pPr>
+      <w:r>
+        <w:rPr>
+          <w:rFonts w:ascii="Times New Roman" w:hAnsi="Times New Roman" w:cs="Times New Roman"/>
+          <w:sz w:val="24"/>
+          <w:szCs w:val="24"/>
+        </w:rPr>
+        <w:t>Simulati</w:t>
+      </w:r>
+      <w:r>
+        <w:rPr>
+          <w:rFonts w:ascii="Times New Roman" w:hAnsi="Times New Roman" w:cs="Times New Roman"/>
+          <w:sz w:val="24"/>
+          <w:szCs w:val="24"/>
+        </w:rPr>
+        <w:t>on</w:t>
+      </w:r>
+    </w:p>
+    <w:p>
+      <w:pPr>
+        <w:tabs>
+          <w:tab w:val="left" w:pos="360"/>
+          <w:tab w:val="left" w:pos="720"/>
+          <w:tab w:val="left" w:pos="8640"/>
+        </w:tabs>
+        <w:spacing w:after="0" w:line="480" w:lineRule="auto"/>
+        <w:rPr>
+          <w:rFonts w:ascii="Times New Roman" w:hAnsi="Times New Roman" w:cs="Times New Roman"/>
+          <w:sz w:val="24"/>
+          <w:szCs w:val="24"/>
+        </w:rPr>
+      </w:pPr>
+    </w:p>
+    <w:tbl>
+      <w:tblPr>
+        <w:tblStyle w:val="TableGrid"/>
+        <w:tblW w:w="0" w:type="auto"/>
+        <w:tblLook w:val="04A0" w:firstRow="1" w:lastRow="0" w:firstColumn="1" w:lastColumn="0" w:noHBand="0" w:noVBand="1"/>
+      </w:tblPr>
+      <w:tblGrid>
+        <w:gridCol w:w="1030"/>
+        <w:gridCol w:w="951"/>
+        <w:gridCol w:w="950"/>
+        <w:gridCol w:w="948"/>
+        <w:gridCol w:w="957"/>
+        <w:gridCol w:w="952"/>
+        <w:gridCol w:w="947"/>
+        <w:gridCol w:w="947"/>
+        <w:gridCol w:w="947"/>
+        <w:gridCol w:w="947"/>
+      </w:tblGrid>
+      <w:tr>
+        <w:tc>
+          <w:tcPr>
+            <w:tcW w:w="1030" w:type="dxa"/>
+          </w:tcPr>
+          <w:p>
+            <w:pPr>
+              <w:tabs>
+                <w:tab w:val="left" w:pos="360"/>
+                <w:tab w:val="left" w:pos="720"/>
+                <w:tab w:val="left" w:pos="8640"/>
+              </w:tabs>
+              <w:spacing w:line="480" w:lineRule="auto"/>
+              <w:rPr>
+                <w:rFonts w:ascii="Times New Roman" w:hAnsi="Times New Roman" w:cs="Times New Roman"/>
+                <w:sz w:val="24"/>
+                <w:szCs w:val="24"/>
+              </w:rPr>
+            </w:pPr>
+            <w:r>
+              <w:rPr>
+                <w:rFonts w:ascii="Times New Roman" w:hAnsi="Times New Roman" w:cs="Times New Roman"/>
+                <w:sz w:val="24"/>
+                <w:szCs w:val="24"/>
+              </w:rPr>
+              <w:t>Random effects</w:t>
+            </w:r>
+          </w:p>
+        </w:tc>
+        <w:tc>
+          <w:tcPr>
+            <w:tcW w:w="951" w:type="dxa"/>
+          </w:tcPr>
+          <w:p>
+            <w:pPr>
+              <w:tabs>
+                <w:tab w:val="left" w:pos="360"/>
+                <w:tab w:val="left" w:pos="720"/>
+                <w:tab w:val="left" w:pos="8640"/>
+              </w:tabs>
+              <w:spacing w:line="480" w:lineRule="auto"/>
+              <w:rPr>
+                <w:rFonts w:ascii="Times New Roman" w:hAnsi="Times New Roman" w:cs="Times New Roman"/>
+                <w:sz w:val="24"/>
+                <w:szCs w:val="24"/>
+              </w:rPr>
+            </w:pPr>
+            <w:r>
+              <w:rPr>
+                <w:rFonts w:ascii="Times New Roman" w:hAnsi="Times New Roman" w:cs="Times New Roman"/>
+                <w:sz w:val="24"/>
+                <w:szCs w:val="24"/>
+              </w:rPr>
+              <w:t>Pdh</w:t>
+            </w:r>
+          </w:p>
+        </w:tc>
+        <w:tc>
+          <w:tcPr>
+            <w:tcW w:w="950" w:type="dxa"/>
+          </w:tcPr>
+          <w:p>
+            <w:pPr>
+              <w:tabs>
+                <w:tab w:val="left" w:pos="360"/>
+                <w:tab w:val="left" w:pos="720"/>
+                <w:tab w:val="left" w:pos="8640"/>
+              </w:tabs>
+              <w:spacing w:line="480" w:lineRule="auto"/>
+              <w:rPr>
+                <w:rFonts w:ascii="Times New Roman" w:hAnsi="Times New Roman" w:cs="Times New Roman"/>
+                <w:sz w:val="24"/>
+                <w:szCs w:val="24"/>
+              </w:rPr>
+            </w:pPr>
+            <w:r>
+              <w:rPr>
+                <w:rFonts w:ascii="Times New Roman" w:hAnsi="Times New Roman" w:cs="Times New Roman"/>
+                <w:sz w:val="24"/>
+                <w:szCs w:val="24"/>
+              </w:rPr>
+              <w:t>L0</w:t>
+            </w:r>
+          </w:p>
+        </w:tc>
+        <w:tc>
+          <w:tcPr>
+            <w:tcW w:w="948" w:type="dxa"/>
+          </w:tcPr>
+          <w:p>
+            <w:pPr>
+              <w:tabs>
+                <w:tab w:val="left" w:pos="360"/>
+                <w:tab w:val="left" w:pos="720"/>
+                <w:tab w:val="left" w:pos="8640"/>
+              </w:tabs>
+              <w:spacing w:line="480" w:lineRule="auto"/>
+              <w:rPr>
+                <w:rFonts w:ascii="Times New Roman" w:hAnsi="Times New Roman" w:cs="Times New Roman"/>
+                <w:sz w:val="24"/>
+                <w:szCs w:val="24"/>
+              </w:rPr>
+            </w:pPr>
+            <w:r>
+              <w:rPr>
+                <w:rFonts w:ascii="Times New Roman" w:hAnsi="Times New Roman" w:cs="Times New Roman"/>
+                <w:sz w:val="24"/>
+                <w:szCs w:val="24"/>
+              </w:rPr>
+              <w:t>k</w:t>
+            </w:r>
+          </w:p>
+        </w:tc>
+        <w:tc>
+          <w:tcPr>
+            <w:tcW w:w="957" w:type="dxa"/>
+          </w:tcPr>
+          <w:p>
+            <w:pPr>
+              <w:tabs>
+                <w:tab w:val="left" w:pos="360"/>
+                <w:tab w:val="left" w:pos="720"/>
+                <w:tab w:val="left" w:pos="8640"/>
+              </w:tabs>
+              <w:spacing w:line="480" w:lineRule="auto"/>
+              <w:rPr>
+                <w:rFonts w:ascii="Times New Roman" w:hAnsi="Times New Roman" w:cs="Times New Roman"/>
+                <w:sz w:val="24"/>
+                <w:szCs w:val="24"/>
+              </w:rPr>
+            </w:pPr>
+            <w:r>
+              <w:rPr>
+                <w:rFonts w:ascii="Times New Roman" w:hAnsi="Times New Roman" w:cs="Times New Roman"/>
+                <w:sz w:val="24"/>
+                <w:szCs w:val="24"/>
+              </w:rPr>
+              <w:t>gamma</w:t>
+            </w:r>
+          </w:p>
+        </w:tc>
+        <w:tc>
+          <w:tcPr>
+            <w:tcW w:w="952" w:type="dxa"/>
+          </w:tcPr>
+          <w:p>
+            <w:pPr>
+              <w:tabs>
+                <w:tab w:val="left" w:pos="360"/>
+                <w:tab w:val="left" w:pos="720"/>
+                <w:tab w:val="left" w:pos="8640"/>
+              </w:tabs>
+              <w:spacing w:line="480" w:lineRule="auto"/>
+              <w:rPr>
+                <w:rFonts w:ascii="Times New Roman" w:hAnsi="Times New Roman" w:cs="Times New Roman"/>
+                <w:sz w:val="24"/>
+                <w:szCs w:val="24"/>
+              </w:rPr>
+            </w:pPr>
+            <w:r>
+              <w:rPr>
+                <w:rFonts w:ascii="Times New Roman" w:hAnsi="Times New Roman" w:cs="Times New Roman"/>
+                <w:sz w:val="24"/>
+                <w:szCs w:val="24"/>
+              </w:rPr>
+              <w:t>Sd obs</w:t>
+            </w:r>
+          </w:p>
+        </w:tc>
+        <w:tc>
+          <w:tcPr>
+            <w:tcW w:w="947" w:type="dxa"/>
+          </w:tcPr>
+          <w:p>
+            <w:pPr>
+              <w:tabs>
+                <w:tab w:val="left" w:pos="360"/>
+                <w:tab w:val="left" w:pos="720"/>
+                <w:tab w:val="left" w:pos="8640"/>
+              </w:tabs>
+              <w:spacing w:line="480" w:lineRule="auto"/>
+              <w:rPr>
+                <w:rFonts w:ascii="Times New Roman" w:hAnsi="Times New Roman" w:cs="Times New Roman"/>
+                <w:sz w:val="24"/>
+                <w:szCs w:val="24"/>
+              </w:rPr>
+            </w:pPr>
+          </w:p>
+        </w:tc>
+        <w:tc>
+          <w:tcPr>
+            <w:tcW w:w="947" w:type="dxa"/>
+          </w:tcPr>
+          <w:p>
+            <w:pPr>
+              <w:tabs>
+                <w:tab w:val="left" w:pos="360"/>
+                <w:tab w:val="left" w:pos="720"/>
+                <w:tab w:val="left" w:pos="8640"/>
+              </w:tabs>
+              <w:spacing w:line="480" w:lineRule="auto"/>
+              <w:rPr>
+                <w:rFonts w:ascii="Times New Roman" w:hAnsi="Times New Roman" w:cs="Times New Roman"/>
+                <w:sz w:val="24"/>
+                <w:szCs w:val="24"/>
+              </w:rPr>
+            </w:pPr>
+          </w:p>
+        </w:tc>
+        <w:tc>
+          <w:tcPr>
+            <w:tcW w:w="947" w:type="dxa"/>
+          </w:tcPr>
+          <w:p>
+            <w:pPr>
+              <w:tabs>
+                <w:tab w:val="left" w:pos="360"/>
+                <w:tab w:val="left" w:pos="720"/>
+                <w:tab w:val="left" w:pos="8640"/>
+              </w:tabs>
+              <w:spacing w:line="480" w:lineRule="auto"/>
+              <w:rPr>
+                <w:rFonts w:ascii="Times New Roman" w:hAnsi="Times New Roman" w:cs="Times New Roman"/>
+                <w:sz w:val="24"/>
+                <w:szCs w:val="24"/>
+              </w:rPr>
+            </w:pPr>
+          </w:p>
+        </w:tc>
+        <w:tc>
+          <w:tcPr>
+            <w:tcW w:w="947" w:type="dxa"/>
+          </w:tcPr>
+          <w:p>
+            <w:pPr>
+              <w:tabs>
+                <w:tab w:val="left" w:pos="360"/>
+                <w:tab w:val="left" w:pos="720"/>
+                <w:tab w:val="left" w:pos="8640"/>
+              </w:tabs>
+              <w:spacing w:line="480" w:lineRule="auto"/>
+              <w:rPr>
+                <w:rFonts w:ascii="Times New Roman" w:hAnsi="Times New Roman" w:cs="Times New Roman"/>
+                <w:sz w:val="24"/>
+                <w:szCs w:val="24"/>
+              </w:rPr>
+            </w:pPr>
+          </w:p>
+        </w:tc>
+      </w:tr>
+      <w:tr>
+        <w:tc>
+          <w:tcPr>
+            <w:tcW w:w="1030" w:type="dxa"/>
+          </w:tcPr>
+          <w:p>
+            <w:pPr>
+              <w:tabs>
+                <w:tab w:val="left" w:pos="360"/>
+                <w:tab w:val="left" w:pos="720"/>
+                <w:tab w:val="left" w:pos="8640"/>
+              </w:tabs>
+              <w:spacing w:line="480" w:lineRule="auto"/>
+              <w:rPr>
+                <w:rFonts w:ascii="Times New Roman" w:hAnsi="Times New Roman" w:cs="Times New Roman"/>
+                <w:sz w:val="24"/>
+                <w:szCs w:val="24"/>
+              </w:rPr>
+            </w:pPr>
+          </w:p>
+        </w:tc>
+        <w:tc>
+          <w:tcPr>
+            <w:tcW w:w="951" w:type="dxa"/>
+          </w:tcPr>
+          <w:p>
+            <w:pPr>
+              <w:tabs>
+                <w:tab w:val="left" w:pos="360"/>
+                <w:tab w:val="left" w:pos="720"/>
+                <w:tab w:val="left" w:pos="8640"/>
+              </w:tabs>
+              <w:spacing w:line="480" w:lineRule="auto"/>
+              <w:rPr>
+                <w:rFonts w:ascii="Times New Roman" w:hAnsi="Times New Roman" w:cs="Times New Roman"/>
+                <w:sz w:val="24"/>
+                <w:szCs w:val="24"/>
+              </w:rPr>
+            </w:pPr>
+          </w:p>
+        </w:tc>
+        <w:tc>
+          <w:tcPr>
+            <w:tcW w:w="950" w:type="dxa"/>
+          </w:tcPr>
+          <w:p>
+            <w:pPr>
+              <w:tabs>
+                <w:tab w:val="left" w:pos="360"/>
+                <w:tab w:val="left" w:pos="720"/>
+                <w:tab w:val="left" w:pos="8640"/>
+              </w:tabs>
+              <w:spacing w:line="480" w:lineRule="auto"/>
+              <w:rPr>
+                <w:rFonts w:ascii="Times New Roman" w:hAnsi="Times New Roman" w:cs="Times New Roman"/>
+                <w:sz w:val="24"/>
+                <w:szCs w:val="24"/>
+              </w:rPr>
+            </w:pPr>
+            <w:bookmarkStart w:id="0" w:name="_GoBack"/>
+            <w:bookmarkEnd w:id="0"/>
+          </w:p>
+        </w:tc>
+        <w:tc>
+          <w:tcPr>
+            <w:tcW w:w="948" w:type="dxa"/>
+          </w:tcPr>
+          <w:p>
+            <w:pPr>
+              <w:tabs>
+                <w:tab w:val="left" w:pos="360"/>
+                <w:tab w:val="left" w:pos="720"/>
+                <w:tab w:val="left" w:pos="8640"/>
+              </w:tabs>
+              <w:spacing w:line="480" w:lineRule="auto"/>
+              <w:rPr>
+                <w:rFonts w:ascii="Times New Roman" w:hAnsi="Times New Roman" w:cs="Times New Roman"/>
+                <w:sz w:val="24"/>
+                <w:szCs w:val="24"/>
+              </w:rPr>
+            </w:pPr>
+          </w:p>
+        </w:tc>
+        <w:tc>
+          <w:tcPr>
+            <w:tcW w:w="957" w:type="dxa"/>
+          </w:tcPr>
+          <w:p>
+            <w:pPr>
+              <w:tabs>
+                <w:tab w:val="left" w:pos="360"/>
+                <w:tab w:val="left" w:pos="720"/>
+                <w:tab w:val="left" w:pos="8640"/>
+              </w:tabs>
+              <w:spacing w:line="480" w:lineRule="auto"/>
+              <w:rPr>
+                <w:rFonts w:ascii="Times New Roman" w:hAnsi="Times New Roman" w:cs="Times New Roman"/>
+                <w:sz w:val="24"/>
+                <w:szCs w:val="24"/>
+              </w:rPr>
+            </w:pPr>
+          </w:p>
+        </w:tc>
+        <w:tc>
+          <w:tcPr>
+            <w:tcW w:w="952" w:type="dxa"/>
+          </w:tcPr>
+          <w:p>
+            <w:pPr>
+              <w:tabs>
+                <w:tab w:val="left" w:pos="360"/>
+                <w:tab w:val="left" w:pos="720"/>
+                <w:tab w:val="left" w:pos="8640"/>
+              </w:tabs>
+              <w:spacing w:line="480" w:lineRule="auto"/>
+              <w:rPr>
+                <w:rFonts w:ascii="Times New Roman" w:hAnsi="Times New Roman" w:cs="Times New Roman"/>
+                <w:sz w:val="24"/>
+                <w:szCs w:val="24"/>
+              </w:rPr>
+            </w:pPr>
+          </w:p>
+        </w:tc>
+        <w:tc>
+          <w:tcPr>
+            <w:tcW w:w="947" w:type="dxa"/>
+          </w:tcPr>
+          <w:p>
+            <w:pPr>
+              <w:tabs>
+                <w:tab w:val="left" w:pos="360"/>
+                <w:tab w:val="left" w:pos="720"/>
+                <w:tab w:val="left" w:pos="8640"/>
+              </w:tabs>
+              <w:spacing w:line="480" w:lineRule="auto"/>
+              <w:rPr>
+                <w:rFonts w:ascii="Times New Roman" w:hAnsi="Times New Roman" w:cs="Times New Roman"/>
+                <w:sz w:val="24"/>
+                <w:szCs w:val="24"/>
+              </w:rPr>
+            </w:pPr>
+          </w:p>
+        </w:tc>
+        <w:tc>
+          <w:tcPr>
+            <w:tcW w:w="947" w:type="dxa"/>
+          </w:tcPr>
+          <w:p>
+            <w:pPr>
+              <w:tabs>
+                <w:tab w:val="left" w:pos="360"/>
+                <w:tab w:val="left" w:pos="720"/>
+                <w:tab w:val="left" w:pos="8640"/>
+              </w:tabs>
+              <w:spacing w:line="480" w:lineRule="auto"/>
+              <w:rPr>
+                <w:rFonts w:ascii="Times New Roman" w:hAnsi="Times New Roman" w:cs="Times New Roman"/>
+                <w:sz w:val="24"/>
+                <w:szCs w:val="24"/>
+              </w:rPr>
+            </w:pPr>
+          </w:p>
+        </w:tc>
+        <w:tc>
+          <w:tcPr>
+            <w:tcW w:w="947" w:type="dxa"/>
+          </w:tcPr>
+          <w:p>
+            <w:pPr>
+              <w:tabs>
+                <w:tab w:val="left" w:pos="360"/>
+                <w:tab w:val="left" w:pos="720"/>
+                <w:tab w:val="left" w:pos="8640"/>
+              </w:tabs>
+              <w:spacing w:line="480" w:lineRule="auto"/>
+              <w:rPr>
+                <w:rFonts w:ascii="Times New Roman" w:hAnsi="Times New Roman" w:cs="Times New Roman"/>
+                <w:sz w:val="24"/>
+                <w:szCs w:val="24"/>
+              </w:rPr>
+            </w:pPr>
+          </w:p>
+        </w:tc>
+        <w:tc>
+          <w:tcPr>
+            <w:tcW w:w="947" w:type="dxa"/>
+          </w:tcPr>
+          <w:p>
+            <w:pPr>
+              <w:tabs>
+                <w:tab w:val="left" w:pos="360"/>
+                <w:tab w:val="left" w:pos="720"/>
+                <w:tab w:val="left" w:pos="8640"/>
+              </w:tabs>
+              <w:spacing w:line="480" w:lineRule="auto"/>
+              <w:rPr>
+                <w:rFonts w:ascii="Times New Roman" w:hAnsi="Times New Roman" w:cs="Times New Roman"/>
+                <w:sz w:val="24"/>
+                <w:szCs w:val="24"/>
+              </w:rPr>
+            </w:pPr>
+          </w:p>
+        </w:tc>
+      </w:tr>
+      <w:tr>
+        <w:tc>
+          <w:tcPr>
+            <w:tcW w:w="1030" w:type="dxa"/>
+          </w:tcPr>
+          <w:p>
+            <w:pPr>
+              <w:tabs>
+                <w:tab w:val="left" w:pos="360"/>
+                <w:tab w:val="left" w:pos="720"/>
+                <w:tab w:val="left" w:pos="8640"/>
+              </w:tabs>
+              <w:spacing w:line="480" w:lineRule="auto"/>
+              <w:rPr>
+                <w:rFonts w:ascii="Times New Roman" w:hAnsi="Times New Roman" w:cs="Times New Roman"/>
+                <w:sz w:val="24"/>
+                <w:szCs w:val="24"/>
+              </w:rPr>
+            </w:pPr>
+            <w:r>
+              <w:rPr>
+                <w:rFonts w:ascii="Times New Roman" w:hAnsi="Times New Roman" w:cs="Times New Roman"/>
+                <w:sz w:val="24"/>
+                <w:szCs w:val="24"/>
+              </w:rPr>
+              <w:t>None</w:t>
+            </w:r>
+          </w:p>
+        </w:tc>
+        <w:tc>
+          <w:tcPr>
+            <w:tcW w:w="951" w:type="dxa"/>
+          </w:tcPr>
+          <w:p>
+            <w:pPr>
+              <w:tabs>
+                <w:tab w:val="left" w:pos="360"/>
+                <w:tab w:val="left" w:pos="720"/>
+                <w:tab w:val="left" w:pos="8640"/>
+              </w:tabs>
+              <w:spacing w:line="480" w:lineRule="auto"/>
+              <w:rPr>
+                <w:rFonts w:ascii="Times New Roman" w:hAnsi="Times New Roman" w:cs="Times New Roman"/>
+                <w:sz w:val="24"/>
+                <w:szCs w:val="24"/>
+              </w:rPr>
+            </w:pPr>
+          </w:p>
+        </w:tc>
+        <w:tc>
+          <w:tcPr>
+            <w:tcW w:w="950" w:type="dxa"/>
+          </w:tcPr>
+          <w:p>
+            <w:pPr>
+              <w:tabs>
+                <w:tab w:val="left" w:pos="360"/>
+                <w:tab w:val="left" w:pos="720"/>
+                <w:tab w:val="left" w:pos="8640"/>
+              </w:tabs>
+              <w:spacing w:line="480" w:lineRule="auto"/>
+              <w:rPr>
+                <w:rFonts w:ascii="Times New Roman" w:hAnsi="Times New Roman" w:cs="Times New Roman"/>
+                <w:sz w:val="24"/>
+                <w:szCs w:val="24"/>
+              </w:rPr>
+            </w:pPr>
+          </w:p>
+        </w:tc>
+        <w:tc>
+          <w:tcPr>
+            <w:tcW w:w="948" w:type="dxa"/>
+          </w:tcPr>
+          <w:p>
+            <w:pPr>
+              <w:tabs>
+                <w:tab w:val="left" w:pos="360"/>
+                <w:tab w:val="left" w:pos="720"/>
+                <w:tab w:val="left" w:pos="8640"/>
+              </w:tabs>
+              <w:spacing w:line="480" w:lineRule="auto"/>
+              <w:rPr>
+                <w:rFonts w:ascii="Times New Roman" w:hAnsi="Times New Roman" w:cs="Times New Roman"/>
+                <w:sz w:val="24"/>
+                <w:szCs w:val="24"/>
+              </w:rPr>
+            </w:pPr>
+          </w:p>
+        </w:tc>
+        <w:tc>
+          <w:tcPr>
+            <w:tcW w:w="957" w:type="dxa"/>
+          </w:tcPr>
+          <w:p>
+            <w:pPr>
+              <w:tabs>
+                <w:tab w:val="left" w:pos="360"/>
+                <w:tab w:val="left" w:pos="720"/>
+                <w:tab w:val="left" w:pos="8640"/>
+              </w:tabs>
+              <w:spacing w:line="480" w:lineRule="auto"/>
+              <w:rPr>
+                <w:rFonts w:ascii="Times New Roman" w:hAnsi="Times New Roman" w:cs="Times New Roman"/>
+                <w:sz w:val="24"/>
+                <w:szCs w:val="24"/>
+              </w:rPr>
+            </w:pPr>
+          </w:p>
+        </w:tc>
+        <w:tc>
+          <w:tcPr>
+            <w:tcW w:w="952" w:type="dxa"/>
+          </w:tcPr>
+          <w:p>
+            <w:pPr>
+              <w:tabs>
+                <w:tab w:val="left" w:pos="360"/>
+                <w:tab w:val="left" w:pos="720"/>
+                <w:tab w:val="left" w:pos="8640"/>
+              </w:tabs>
+              <w:spacing w:line="480" w:lineRule="auto"/>
+              <w:rPr>
+                <w:rFonts w:ascii="Times New Roman" w:hAnsi="Times New Roman" w:cs="Times New Roman"/>
+                <w:sz w:val="24"/>
+                <w:szCs w:val="24"/>
+              </w:rPr>
+            </w:pPr>
+          </w:p>
+        </w:tc>
+        <w:tc>
+          <w:tcPr>
+            <w:tcW w:w="947" w:type="dxa"/>
+          </w:tcPr>
+          <w:p>
+            <w:pPr>
+              <w:tabs>
+                <w:tab w:val="left" w:pos="360"/>
+                <w:tab w:val="left" w:pos="720"/>
+                <w:tab w:val="left" w:pos="8640"/>
+              </w:tabs>
+              <w:spacing w:line="480" w:lineRule="auto"/>
+              <w:rPr>
+                <w:rFonts w:ascii="Times New Roman" w:hAnsi="Times New Roman" w:cs="Times New Roman"/>
+                <w:sz w:val="24"/>
+                <w:szCs w:val="24"/>
+              </w:rPr>
+            </w:pPr>
+          </w:p>
+        </w:tc>
+        <w:tc>
+          <w:tcPr>
+            <w:tcW w:w="947" w:type="dxa"/>
+          </w:tcPr>
+          <w:p>
+            <w:pPr>
+              <w:tabs>
+                <w:tab w:val="left" w:pos="360"/>
+                <w:tab w:val="left" w:pos="720"/>
+                <w:tab w:val="left" w:pos="8640"/>
+              </w:tabs>
+              <w:spacing w:line="480" w:lineRule="auto"/>
+              <w:rPr>
+                <w:rFonts w:ascii="Times New Roman" w:hAnsi="Times New Roman" w:cs="Times New Roman"/>
+                <w:sz w:val="24"/>
+                <w:szCs w:val="24"/>
+              </w:rPr>
+            </w:pPr>
+          </w:p>
+        </w:tc>
+        <w:tc>
+          <w:tcPr>
+            <w:tcW w:w="947" w:type="dxa"/>
+          </w:tcPr>
+          <w:p>
+            <w:pPr>
+              <w:tabs>
+                <w:tab w:val="left" w:pos="360"/>
+                <w:tab w:val="left" w:pos="720"/>
+                <w:tab w:val="left" w:pos="8640"/>
+              </w:tabs>
+              <w:spacing w:line="480" w:lineRule="auto"/>
+              <w:rPr>
+                <w:rFonts w:ascii="Times New Roman" w:hAnsi="Times New Roman" w:cs="Times New Roman"/>
+                <w:sz w:val="24"/>
+                <w:szCs w:val="24"/>
+              </w:rPr>
+            </w:pPr>
+          </w:p>
+        </w:tc>
+        <w:tc>
+          <w:tcPr>
+            <w:tcW w:w="947" w:type="dxa"/>
+          </w:tcPr>
+          <w:p>
+            <w:pPr>
+              <w:tabs>
+                <w:tab w:val="left" w:pos="360"/>
+                <w:tab w:val="left" w:pos="720"/>
+                <w:tab w:val="left" w:pos="8640"/>
+              </w:tabs>
+              <w:spacing w:line="480" w:lineRule="auto"/>
+              <w:rPr>
+                <w:rFonts w:ascii="Times New Roman" w:hAnsi="Times New Roman" w:cs="Times New Roman"/>
+                <w:sz w:val="24"/>
+                <w:szCs w:val="24"/>
+              </w:rPr>
+            </w:pPr>
+          </w:p>
+        </w:tc>
+      </w:tr>
+      <w:tr>
+        <w:tc>
+          <w:tcPr>
+            <w:tcW w:w="1030" w:type="dxa"/>
+          </w:tcPr>
+          <w:p>
+            <w:pPr>
+              <w:tabs>
+                <w:tab w:val="left" w:pos="360"/>
+                <w:tab w:val="left" w:pos="720"/>
+                <w:tab w:val="left" w:pos="8640"/>
+              </w:tabs>
+              <w:spacing w:line="480" w:lineRule="auto"/>
+              <w:rPr>
+                <w:rFonts w:ascii="Times New Roman" w:hAnsi="Times New Roman" w:cs="Times New Roman"/>
+                <w:sz w:val="24"/>
+                <w:szCs w:val="24"/>
+              </w:rPr>
+            </w:pPr>
+            <w:r>
+              <w:rPr>
+                <w:rFonts w:ascii="Times New Roman" w:hAnsi="Times New Roman" w:cs="Times New Roman"/>
+                <w:sz w:val="24"/>
+                <w:szCs w:val="24"/>
+              </w:rPr>
+              <w:t>k</w:t>
+            </w:r>
+          </w:p>
+        </w:tc>
+        <w:tc>
+          <w:tcPr>
+            <w:tcW w:w="951" w:type="dxa"/>
+          </w:tcPr>
+          <w:p>
+            <w:pPr>
+              <w:tabs>
+                <w:tab w:val="left" w:pos="360"/>
+                <w:tab w:val="left" w:pos="720"/>
+                <w:tab w:val="left" w:pos="8640"/>
+              </w:tabs>
+              <w:spacing w:line="480" w:lineRule="auto"/>
+              <w:rPr>
+                <w:rFonts w:ascii="Times New Roman" w:hAnsi="Times New Roman" w:cs="Times New Roman"/>
+                <w:sz w:val="24"/>
+                <w:szCs w:val="24"/>
+              </w:rPr>
+            </w:pPr>
+          </w:p>
+        </w:tc>
+        <w:tc>
+          <w:tcPr>
+            <w:tcW w:w="950" w:type="dxa"/>
+          </w:tcPr>
+          <w:p>
+            <w:pPr>
+              <w:tabs>
+                <w:tab w:val="left" w:pos="360"/>
+                <w:tab w:val="left" w:pos="720"/>
+                <w:tab w:val="left" w:pos="8640"/>
+              </w:tabs>
+              <w:spacing w:line="480" w:lineRule="auto"/>
+              <w:rPr>
+                <w:rFonts w:ascii="Times New Roman" w:hAnsi="Times New Roman" w:cs="Times New Roman"/>
+                <w:sz w:val="24"/>
+                <w:szCs w:val="24"/>
+              </w:rPr>
+            </w:pPr>
+          </w:p>
+        </w:tc>
+        <w:tc>
+          <w:tcPr>
+            <w:tcW w:w="948" w:type="dxa"/>
+          </w:tcPr>
+          <w:p>
+            <w:pPr>
+              <w:tabs>
+                <w:tab w:val="left" w:pos="360"/>
+                <w:tab w:val="left" w:pos="720"/>
+                <w:tab w:val="left" w:pos="8640"/>
+              </w:tabs>
+              <w:spacing w:line="480" w:lineRule="auto"/>
+              <w:rPr>
+                <w:rFonts w:ascii="Times New Roman" w:hAnsi="Times New Roman" w:cs="Times New Roman"/>
+                <w:sz w:val="24"/>
+                <w:szCs w:val="24"/>
+              </w:rPr>
+            </w:pPr>
+          </w:p>
+        </w:tc>
+        <w:tc>
+          <w:tcPr>
+            <w:tcW w:w="957" w:type="dxa"/>
+          </w:tcPr>
+          <w:p>
+            <w:pPr>
+              <w:tabs>
+                <w:tab w:val="left" w:pos="360"/>
+                <w:tab w:val="left" w:pos="720"/>
+                <w:tab w:val="left" w:pos="8640"/>
+              </w:tabs>
+              <w:spacing w:line="480" w:lineRule="auto"/>
+              <w:rPr>
+                <w:rFonts w:ascii="Times New Roman" w:hAnsi="Times New Roman" w:cs="Times New Roman"/>
+                <w:sz w:val="24"/>
+                <w:szCs w:val="24"/>
+              </w:rPr>
+            </w:pPr>
+          </w:p>
+        </w:tc>
+        <w:tc>
+          <w:tcPr>
+            <w:tcW w:w="952" w:type="dxa"/>
+          </w:tcPr>
+          <w:p>
+            <w:pPr>
+              <w:tabs>
+                <w:tab w:val="left" w:pos="360"/>
+                <w:tab w:val="left" w:pos="720"/>
+                <w:tab w:val="left" w:pos="8640"/>
+              </w:tabs>
+              <w:spacing w:line="480" w:lineRule="auto"/>
+              <w:rPr>
+                <w:rFonts w:ascii="Times New Roman" w:hAnsi="Times New Roman" w:cs="Times New Roman"/>
+                <w:sz w:val="24"/>
+                <w:szCs w:val="24"/>
+              </w:rPr>
+            </w:pPr>
+          </w:p>
+        </w:tc>
+        <w:tc>
+          <w:tcPr>
+            <w:tcW w:w="947" w:type="dxa"/>
+          </w:tcPr>
+          <w:p>
+            <w:pPr>
+              <w:tabs>
+                <w:tab w:val="left" w:pos="360"/>
+                <w:tab w:val="left" w:pos="720"/>
+                <w:tab w:val="left" w:pos="8640"/>
+              </w:tabs>
+              <w:spacing w:line="480" w:lineRule="auto"/>
+              <w:rPr>
+                <w:rFonts w:ascii="Times New Roman" w:hAnsi="Times New Roman" w:cs="Times New Roman"/>
+                <w:sz w:val="24"/>
+                <w:szCs w:val="24"/>
+              </w:rPr>
+            </w:pPr>
+          </w:p>
+        </w:tc>
+        <w:tc>
+          <w:tcPr>
+            <w:tcW w:w="947" w:type="dxa"/>
+          </w:tcPr>
+          <w:p>
+            <w:pPr>
+              <w:tabs>
+                <w:tab w:val="left" w:pos="360"/>
+                <w:tab w:val="left" w:pos="720"/>
+                <w:tab w:val="left" w:pos="8640"/>
+              </w:tabs>
+              <w:spacing w:line="480" w:lineRule="auto"/>
+              <w:rPr>
+                <w:rFonts w:ascii="Times New Roman" w:hAnsi="Times New Roman" w:cs="Times New Roman"/>
+                <w:sz w:val="24"/>
+                <w:szCs w:val="24"/>
+              </w:rPr>
+            </w:pPr>
+          </w:p>
+        </w:tc>
+        <w:tc>
+          <w:tcPr>
+            <w:tcW w:w="947" w:type="dxa"/>
+          </w:tcPr>
+          <w:p>
+            <w:pPr>
+              <w:tabs>
+                <w:tab w:val="left" w:pos="360"/>
+                <w:tab w:val="left" w:pos="720"/>
+                <w:tab w:val="left" w:pos="8640"/>
+              </w:tabs>
+              <w:spacing w:line="480" w:lineRule="auto"/>
+              <w:rPr>
+                <w:rFonts w:ascii="Times New Roman" w:hAnsi="Times New Roman" w:cs="Times New Roman"/>
+                <w:sz w:val="24"/>
+                <w:szCs w:val="24"/>
+              </w:rPr>
+            </w:pPr>
+          </w:p>
+        </w:tc>
+        <w:tc>
+          <w:tcPr>
+            <w:tcW w:w="947" w:type="dxa"/>
+          </w:tcPr>
+          <w:p>
+            <w:pPr>
+              <w:tabs>
+                <w:tab w:val="left" w:pos="360"/>
+                <w:tab w:val="left" w:pos="720"/>
+                <w:tab w:val="left" w:pos="8640"/>
+              </w:tabs>
+              <w:spacing w:line="480" w:lineRule="auto"/>
+              <w:rPr>
+                <w:rFonts w:ascii="Times New Roman" w:hAnsi="Times New Roman" w:cs="Times New Roman"/>
+                <w:sz w:val="24"/>
+                <w:szCs w:val="24"/>
+              </w:rPr>
+            </w:pPr>
+          </w:p>
+        </w:tc>
+      </w:tr>
+      <w:tr>
+        <w:tc>
+          <w:tcPr>
+            <w:tcW w:w="1030" w:type="dxa"/>
+          </w:tcPr>
+          <w:p>
+            <w:pPr>
+              <w:tabs>
+                <w:tab w:val="left" w:pos="360"/>
+                <w:tab w:val="left" w:pos="720"/>
+                <w:tab w:val="left" w:pos="8640"/>
+              </w:tabs>
+              <w:spacing w:line="480" w:lineRule="auto"/>
+              <w:rPr>
+                <w:rFonts w:ascii="Times New Roman" w:hAnsi="Times New Roman" w:cs="Times New Roman"/>
+                <w:sz w:val="24"/>
+                <w:szCs w:val="24"/>
+              </w:rPr>
+            </w:pPr>
+            <w:r>
+              <w:rPr>
+                <w:rFonts w:ascii="Times New Roman" w:hAnsi="Times New Roman" w:cs="Times New Roman"/>
+                <w:sz w:val="24"/>
+                <w:szCs w:val="24"/>
+              </w:rPr>
+              <w:t>z</w:t>
+            </w:r>
+          </w:p>
+        </w:tc>
+        <w:tc>
+          <w:tcPr>
+            <w:tcW w:w="951" w:type="dxa"/>
+          </w:tcPr>
+          <w:p>
+            <w:pPr>
+              <w:tabs>
+                <w:tab w:val="left" w:pos="360"/>
+                <w:tab w:val="left" w:pos="720"/>
+                <w:tab w:val="left" w:pos="8640"/>
+              </w:tabs>
+              <w:spacing w:line="480" w:lineRule="auto"/>
+              <w:rPr>
+                <w:rFonts w:ascii="Times New Roman" w:hAnsi="Times New Roman" w:cs="Times New Roman"/>
+                <w:sz w:val="24"/>
+                <w:szCs w:val="24"/>
+              </w:rPr>
+            </w:pPr>
+          </w:p>
+        </w:tc>
+        <w:tc>
+          <w:tcPr>
+            <w:tcW w:w="950" w:type="dxa"/>
+          </w:tcPr>
+          <w:p>
+            <w:pPr>
+              <w:tabs>
+                <w:tab w:val="left" w:pos="360"/>
+                <w:tab w:val="left" w:pos="720"/>
+                <w:tab w:val="left" w:pos="8640"/>
+              </w:tabs>
+              <w:spacing w:line="480" w:lineRule="auto"/>
+              <w:rPr>
+                <w:rFonts w:ascii="Times New Roman" w:hAnsi="Times New Roman" w:cs="Times New Roman"/>
+                <w:sz w:val="24"/>
+                <w:szCs w:val="24"/>
+              </w:rPr>
+            </w:pPr>
+          </w:p>
+        </w:tc>
+        <w:tc>
+          <w:tcPr>
+            <w:tcW w:w="948" w:type="dxa"/>
+          </w:tcPr>
+          <w:p>
+            <w:pPr>
+              <w:tabs>
+                <w:tab w:val="left" w:pos="360"/>
+                <w:tab w:val="left" w:pos="720"/>
+                <w:tab w:val="left" w:pos="8640"/>
+              </w:tabs>
+              <w:spacing w:line="480" w:lineRule="auto"/>
+              <w:rPr>
+                <w:rFonts w:ascii="Times New Roman" w:hAnsi="Times New Roman" w:cs="Times New Roman"/>
+                <w:sz w:val="24"/>
+                <w:szCs w:val="24"/>
+              </w:rPr>
+            </w:pPr>
+          </w:p>
+        </w:tc>
+        <w:tc>
+          <w:tcPr>
+            <w:tcW w:w="957" w:type="dxa"/>
+          </w:tcPr>
+          <w:p>
+            <w:pPr>
+              <w:tabs>
+                <w:tab w:val="left" w:pos="360"/>
+                <w:tab w:val="left" w:pos="720"/>
+                <w:tab w:val="left" w:pos="8640"/>
+              </w:tabs>
+              <w:spacing w:line="480" w:lineRule="auto"/>
+              <w:rPr>
+                <w:rFonts w:ascii="Times New Roman" w:hAnsi="Times New Roman" w:cs="Times New Roman"/>
+                <w:sz w:val="24"/>
+                <w:szCs w:val="24"/>
+              </w:rPr>
+            </w:pPr>
+          </w:p>
+        </w:tc>
+        <w:tc>
+          <w:tcPr>
+            <w:tcW w:w="952" w:type="dxa"/>
+          </w:tcPr>
+          <w:p>
+            <w:pPr>
+              <w:tabs>
+                <w:tab w:val="left" w:pos="360"/>
+                <w:tab w:val="left" w:pos="720"/>
+                <w:tab w:val="left" w:pos="8640"/>
+              </w:tabs>
+              <w:spacing w:line="480" w:lineRule="auto"/>
+              <w:rPr>
+                <w:rFonts w:ascii="Times New Roman" w:hAnsi="Times New Roman" w:cs="Times New Roman"/>
+                <w:sz w:val="24"/>
+                <w:szCs w:val="24"/>
+              </w:rPr>
+            </w:pPr>
+          </w:p>
+        </w:tc>
+        <w:tc>
+          <w:tcPr>
+            <w:tcW w:w="947" w:type="dxa"/>
+          </w:tcPr>
+          <w:p>
+            <w:pPr>
+              <w:tabs>
+                <w:tab w:val="left" w:pos="360"/>
+                <w:tab w:val="left" w:pos="720"/>
+                <w:tab w:val="left" w:pos="8640"/>
+              </w:tabs>
+              <w:spacing w:line="480" w:lineRule="auto"/>
+              <w:rPr>
+                <w:rFonts w:ascii="Times New Roman" w:hAnsi="Times New Roman" w:cs="Times New Roman"/>
+                <w:sz w:val="24"/>
+                <w:szCs w:val="24"/>
+              </w:rPr>
+            </w:pPr>
+          </w:p>
+        </w:tc>
+        <w:tc>
+          <w:tcPr>
+            <w:tcW w:w="947" w:type="dxa"/>
+          </w:tcPr>
+          <w:p>
+            <w:pPr>
+              <w:tabs>
+                <w:tab w:val="left" w:pos="360"/>
+                <w:tab w:val="left" w:pos="720"/>
+                <w:tab w:val="left" w:pos="8640"/>
+              </w:tabs>
+              <w:spacing w:line="480" w:lineRule="auto"/>
+              <w:rPr>
+                <w:rFonts w:ascii="Times New Roman" w:hAnsi="Times New Roman" w:cs="Times New Roman"/>
+                <w:sz w:val="24"/>
+                <w:szCs w:val="24"/>
+              </w:rPr>
+            </w:pPr>
+          </w:p>
+        </w:tc>
+        <w:tc>
+          <w:tcPr>
+            <w:tcW w:w="947" w:type="dxa"/>
+          </w:tcPr>
+          <w:p>
+            <w:pPr>
+              <w:tabs>
+                <w:tab w:val="left" w:pos="360"/>
+                <w:tab w:val="left" w:pos="720"/>
+                <w:tab w:val="left" w:pos="8640"/>
+              </w:tabs>
+              <w:spacing w:line="480" w:lineRule="auto"/>
+              <w:rPr>
+                <w:rFonts w:ascii="Times New Roman" w:hAnsi="Times New Roman" w:cs="Times New Roman"/>
+                <w:sz w:val="24"/>
+                <w:szCs w:val="24"/>
+              </w:rPr>
+            </w:pPr>
+          </w:p>
+        </w:tc>
+        <w:tc>
+          <w:tcPr>
+            <w:tcW w:w="947" w:type="dxa"/>
+          </w:tcPr>
+          <w:p>
+            <w:pPr>
+              <w:tabs>
+                <w:tab w:val="left" w:pos="360"/>
+                <w:tab w:val="left" w:pos="720"/>
+                <w:tab w:val="left" w:pos="8640"/>
+              </w:tabs>
+              <w:spacing w:line="480" w:lineRule="auto"/>
+              <w:rPr>
+                <w:rFonts w:ascii="Times New Roman" w:hAnsi="Times New Roman" w:cs="Times New Roman"/>
+                <w:sz w:val="24"/>
+                <w:szCs w:val="24"/>
+              </w:rPr>
+            </w:pPr>
+          </w:p>
+        </w:tc>
+      </w:tr>
+      <w:tr>
+        <w:tc>
+          <w:tcPr>
+            <w:tcW w:w="1030" w:type="dxa"/>
+          </w:tcPr>
+          <w:p>
+            <w:pPr>
+              <w:tabs>
+                <w:tab w:val="left" w:pos="360"/>
+                <w:tab w:val="left" w:pos="720"/>
+                <w:tab w:val="left" w:pos="8640"/>
+              </w:tabs>
+              <w:spacing w:line="480" w:lineRule="auto"/>
+              <w:rPr>
+                <w:rFonts w:ascii="Times New Roman" w:hAnsi="Times New Roman" w:cs="Times New Roman"/>
+                <w:sz w:val="24"/>
+                <w:szCs w:val="24"/>
+              </w:rPr>
+            </w:pPr>
+            <w:r>
+              <w:rPr>
+                <w:rFonts w:ascii="Times New Roman" w:hAnsi="Times New Roman" w:cs="Times New Roman"/>
+                <w:sz w:val="24"/>
+                <w:szCs w:val="24"/>
+              </w:rPr>
+              <w:t>k, z</w:t>
+            </w:r>
+          </w:p>
+        </w:tc>
+        <w:tc>
+          <w:tcPr>
+            <w:tcW w:w="951" w:type="dxa"/>
+          </w:tcPr>
+          <w:p>
+            <w:pPr>
+              <w:tabs>
+                <w:tab w:val="left" w:pos="360"/>
+                <w:tab w:val="left" w:pos="720"/>
+                <w:tab w:val="left" w:pos="8640"/>
+              </w:tabs>
+              <w:spacing w:line="480" w:lineRule="auto"/>
+              <w:rPr>
+                <w:rFonts w:ascii="Times New Roman" w:hAnsi="Times New Roman" w:cs="Times New Roman"/>
+                <w:sz w:val="24"/>
+                <w:szCs w:val="24"/>
+              </w:rPr>
+            </w:pPr>
+          </w:p>
+        </w:tc>
+        <w:tc>
+          <w:tcPr>
+            <w:tcW w:w="950" w:type="dxa"/>
+          </w:tcPr>
+          <w:p>
+            <w:pPr>
+              <w:tabs>
+                <w:tab w:val="left" w:pos="360"/>
+                <w:tab w:val="left" w:pos="720"/>
+                <w:tab w:val="left" w:pos="8640"/>
+              </w:tabs>
+              <w:spacing w:line="480" w:lineRule="auto"/>
+              <w:rPr>
+                <w:rFonts w:ascii="Times New Roman" w:hAnsi="Times New Roman" w:cs="Times New Roman"/>
+                <w:sz w:val="24"/>
+                <w:szCs w:val="24"/>
+              </w:rPr>
+            </w:pPr>
+          </w:p>
+        </w:tc>
+        <w:tc>
+          <w:tcPr>
+            <w:tcW w:w="948" w:type="dxa"/>
+          </w:tcPr>
+          <w:p>
+            <w:pPr>
+              <w:tabs>
+                <w:tab w:val="left" w:pos="360"/>
+                <w:tab w:val="left" w:pos="720"/>
+                <w:tab w:val="left" w:pos="8640"/>
+              </w:tabs>
+              <w:spacing w:line="480" w:lineRule="auto"/>
+              <w:rPr>
+                <w:rFonts w:ascii="Times New Roman" w:hAnsi="Times New Roman" w:cs="Times New Roman"/>
+                <w:sz w:val="24"/>
+                <w:szCs w:val="24"/>
+              </w:rPr>
+            </w:pPr>
+          </w:p>
+        </w:tc>
+        <w:tc>
+          <w:tcPr>
+            <w:tcW w:w="957" w:type="dxa"/>
+          </w:tcPr>
+          <w:p>
+            <w:pPr>
+              <w:tabs>
+                <w:tab w:val="left" w:pos="360"/>
+                <w:tab w:val="left" w:pos="720"/>
+                <w:tab w:val="left" w:pos="8640"/>
+              </w:tabs>
+              <w:spacing w:line="480" w:lineRule="auto"/>
+              <w:rPr>
+                <w:rFonts w:ascii="Times New Roman" w:hAnsi="Times New Roman" w:cs="Times New Roman"/>
+                <w:sz w:val="24"/>
+                <w:szCs w:val="24"/>
+              </w:rPr>
+            </w:pPr>
+          </w:p>
+        </w:tc>
+        <w:tc>
+          <w:tcPr>
+            <w:tcW w:w="952" w:type="dxa"/>
+          </w:tcPr>
+          <w:p>
+            <w:pPr>
+              <w:tabs>
+                <w:tab w:val="left" w:pos="360"/>
+                <w:tab w:val="left" w:pos="720"/>
+                <w:tab w:val="left" w:pos="8640"/>
+              </w:tabs>
+              <w:spacing w:line="480" w:lineRule="auto"/>
+              <w:rPr>
+                <w:rFonts w:ascii="Times New Roman" w:hAnsi="Times New Roman" w:cs="Times New Roman"/>
+                <w:sz w:val="24"/>
+                <w:szCs w:val="24"/>
+              </w:rPr>
+            </w:pPr>
+          </w:p>
+        </w:tc>
+        <w:tc>
+          <w:tcPr>
+            <w:tcW w:w="947" w:type="dxa"/>
+          </w:tcPr>
+          <w:p>
+            <w:pPr>
+              <w:tabs>
+                <w:tab w:val="left" w:pos="360"/>
+                <w:tab w:val="left" w:pos="720"/>
+                <w:tab w:val="left" w:pos="8640"/>
+              </w:tabs>
+              <w:spacing w:line="480" w:lineRule="auto"/>
+              <w:rPr>
+                <w:rFonts w:ascii="Times New Roman" w:hAnsi="Times New Roman" w:cs="Times New Roman"/>
+                <w:sz w:val="24"/>
+                <w:szCs w:val="24"/>
+              </w:rPr>
+            </w:pPr>
+          </w:p>
+        </w:tc>
+        <w:tc>
+          <w:tcPr>
+            <w:tcW w:w="947" w:type="dxa"/>
+          </w:tcPr>
+          <w:p>
+            <w:pPr>
+              <w:tabs>
+                <w:tab w:val="left" w:pos="360"/>
+                <w:tab w:val="left" w:pos="720"/>
+                <w:tab w:val="left" w:pos="8640"/>
+              </w:tabs>
+              <w:spacing w:line="480" w:lineRule="auto"/>
+              <w:rPr>
+                <w:rFonts w:ascii="Times New Roman" w:hAnsi="Times New Roman" w:cs="Times New Roman"/>
+                <w:sz w:val="24"/>
+                <w:szCs w:val="24"/>
+              </w:rPr>
+            </w:pPr>
+          </w:p>
+        </w:tc>
+        <w:tc>
+          <w:tcPr>
+            <w:tcW w:w="947" w:type="dxa"/>
+          </w:tcPr>
+          <w:p>
+            <w:pPr>
+              <w:tabs>
+                <w:tab w:val="left" w:pos="360"/>
+                <w:tab w:val="left" w:pos="720"/>
+                <w:tab w:val="left" w:pos="8640"/>
+              </w:tabs>
+              <w:spacing w:line="480" w:lineRule="auto"/>
+              <w:rPr>
+                <w:rFonts w:ascii="Times New Roman" w:hAnsi="Times New Roman" w:cs="Times New Roman"/>
+                <w:sz w:val="24"/>
+                <w:szCs w:val="24"/>
+              </w:rPr>
+            </w:pPr>
+          </w:p>
+        </w:tc>
+        <w:tc>
+          <w:tcPr>
+            <w:tcW w:w="947" w:type="dxa"/>
+          </w:tcPr>
+          <w:p>
+            <w:pPr>
+              <w:tabs>
+                <w:tab w:val="left" w:pos="360"/>
+                <w:tab w:val="left" w:pos="720"/>
+                <w:tab w:val="left" w:pos="8640"/>
+              </w:tabs>
+              <w:spacing w:line="480" w:lineRule="auto"/>
+              <w:rPr>
+                <w:rFonts w:ascii="Times New Roman" w:hAnsi="Times New Roman" w:cs="Times New Roman"/>
+                <w:sz w:val="24"/>
+                <w:szCs w:val="24"/>
+              </w:rPr>
+            </w:pPr>
+          </w:p>
+        </w:tc>
+      </w:tr>
+      <w:tr>
+        <w:tc>
+          <w:tcPr>
+            <w:tcW w:w="1030" w:type="dxa"/>
+          </w:tcPr>
+          <w:p>
+            <w:pPr>
+              <w:tabs>
+                <w:tab w:val="left" w:pos="360"/>
+                <w:tab w:val="left" w:pos="720"/>
+                <w:tab w:val="left" w:pos="8640"/>
+              </w:tabs>
+              <w:spacing w:line="480" w:lineRule="auto"/>
+              <w:rPr>
+                <w:rFonts w:ascii="Times New Roman" w:hAnsi="Times New Roman" w:cs="Times New Roman"/>
+                <w:sz w:val="24"/>
+                <w:szCs w:val="24"/>
+              </w:rPr>
+            </w:pPr>
+          </w:p>
+        </w:tc>
+        <w:tc>
+          <w:tcPr>
+            <w:tcW w:w="951" w:type="dxa"/>
+          </w:tcPr>
+          <w:p>
+            <w:pPr>
+              <w:tabs>
+                <w:tab w:val="left" w:pos="360"/>
+                <w:tab w:val="left" w:pos="720"/>
+                <w:tab w:val="left" w:pos="8640"/>
+              </w:tabs>
+              <w:spacing w:line="480" w:lineRule="auto"/>
+              <w:rPr>
+                <w:rFonts w:ascii="Times New Roman" w:hAnsi="Times New Roman" w:cs="Times New Roman"/>
+                <w:sz w:val="24"/>
+                <w:szCs w:val="24"/>
+              </w:rPr>
+            </w:pPr>
+          </w:p>
+        </w:tc>
+        <w:tc>
+          <w:tcPr>
+            <w:tcW w:w="950" w:type="dxa"/>
+          </w:tcPr>
+          <w:p>
+            <w:pPr>
+              <w:tabs>
+                <w:tab w:val="left" w:pos="360"/>
+                <w:tab w:val="left" w:pos="720"/>
+                <w:tab w:val="left" w:pos="8640"/>
+              </w:tabs>
+              <w:spacing w:line="480" w:lineRule="auto"/>
+              <w:rPr>
+                <w:rFonts w:ascii="Times New Roman" w:hAnsi="Times New Roman" w:cs="Times New Roman"/>
+                <w:sz w:val="24"/>
+                <w:szCs w:val="24"/>
+              </w:rPr>
+            </w:pPr>
+          </w:p>
+        </w:tc>
+        <w:tc>
+          <w:tcPr>
+            <w:tcW w:w="948" w:type="dxa"/>
+          </w:tcPr>
+          <w:p>
+            <w:pPr>
+              <w:tabs>
+                <w:tab w:val="left" w:pos="360"/>
+                <w:tab w:val="left" w:pos="720"/>
+                <w:tab w:val="left" w:pos="8640"/>
+              </w:tabs>
+              <w:spacing w:line="480" w:lineRule="auto"/>
+              <w:rPr>
+                <w:rFonts w:ascii="Times New Roman" w:hAnsi="Times New Roman" w:cs="Times New Roman"/>
+                <w:sz w:val="24"/>
+                <w:szCs w:val="24"/>
+              </w:rPr>
+            </w:pPr>
+          </w:p>
+        </w:tc>
+        <w:tc>
+          <w:tcPr>
+            <w:tcW w:w="957" w:type="dxa"/>
+          </w:tcPr>
+          <w:p>
+            <w:pPr>
+              <w:tabs>
+                <w:tab w:val="left" w:pos="360"/>
+                <w:tab w:val="left" w:pos="720"/>
+                <w:tab w:val="left" w:pos="8640"/>
+              </w:tabs>
+              <w:spacing w:line="480" w:lineRule="auto"/>
+              <w:rPr>
+                <w:rFonts w:ascii="Times New Roman" w:hAnsi="Times New Roman" w:cs="Times New Roman"/>
+                <w:sz w:val="24"/>
+                <w:szCs w:val="24"/>
+              </w:rPr>
+            </w:pPr>
+          </w:p>
+        </w:tc>
+        <w:tc>
+          <w:tcPr>
+            <w:tcW w:w="952" w:type="dxa"/>
+          </w:tcPr>
+          <w:p>
+            <w:pPr>
+              <w:tabs>
+                <w:tab w:val="left" w:pos="360"/>
+                <w:tab w:val="left" w:pos="720"/>
+                <w:tab w:val="left" w:pos="8640"/>
+              </w:tabs>
+              <w:spacing w:line="480" w:lineRule="auto"/>
+              <w:rPr>
+                <w:rFonts w:ascii="Times New Roman" w:hAnsi="Times New Roman" w:cs="Times New Roman"/>
+                <w:sz w:val="24"/>
+                <w:szCs w:val="24"/>
+              </w:rPr>
+            </w:pPr>
+          </w:p>
+        </w:tc>
+        <w:tc>
+          <w:tcPr>
+            <w:tcW w:w="947" w:type="dxa"/>
+          </w:tcPr>
+          <w:p>
+            <w:pPr>
+              <w:tabs>
+                <w:tab w:val="left" w:pos="360"/>
+                <w:tab w:val="left" w:pos="720"/>
+                <w:tab w:val="left" w:pos="8640"/>
+              </w:tabs>
+              <w:spacing w:line="480" w:lineRule="auto"/>
+              <w:rPr>
+                <w:rFonts w:ascii="Times New Roman" w:hAnsi="Times New Roman" w:cs="Times New Roman"/>
+                <w:sz w:val="24"/>
+                <w:szCs w:val="24"/>
+              </w:rPr>
+            </w:pPr>
+          </w:p>
+        </w:tc>
+        <w:tc>
+          <w:tcPr>
+            <w:tcW w:w="947" w:type="dxa"/>
+          </w:tcPr>
+          <w:p>
+            <w:pPr>
+              <w:tabs>
+                <w:tab w:val="left" w:pos="360"/>
+                <w:tab w:val="left" w:pos="720"/>
+                <w:tab w:val="left" w:pos="8640"/>
+              </w:tabs>
+              <w:spacing w:line="480" w:lineRule="auto"/>
+              <w:rPr>
+                <w:rFonts w:ascii="Times New Roman" w:hAnsi="Times New Roman" w:cs="Times New Roman"/>
+                <w:sz w:val="24"/>
+                <w:szCs w:val="24"/>
+              </w:rPr>
+            </w:pPr>
+          </w:p>
+        </w:tc>
+        <w:tc>
+          <w:tcPr>
+            <w:tcW w:w="947" w:type="dxa"/>
+          </w:tcPr>
+          <w:p>
+            <w:pPr>
+              <w:tabs>
+                <w:tab w:val="left" w:pos="360"/>
+                <w:tab w:val="left" w:pos="720"/>
+                <w:tab w:val="left" w:pos="8640"/>
+              </w:tabs>
+              <w:spacing w:line="480" w:lineRule="auto"/>
+              <w:rPr>
+                <w:rFonts w:ascii="Times New Roman" w:hAnsi="Times New Roman" w:cs="Times New Roman"/>
+                <w:sz w:val="24"/>
+                <w:szCs w:val="24"/>
+              </w:rPr>
+            </w:pPr>
+          </w:p>
+        </w:tc>
+        <w:tc>
+          <w:tcPr>
+            <w:tcW w:w="947" w:type="dxa"/>
+          </w:tcPr>
+          <w:p>
+            <w:pPr>
+              <w:tabs>
+                <w:tab w:val="left" w:pos="360"/>
+                <w:tab w:val="left" w:pos="720"/>
+                <w:tab w:val="left" w:pos="8640"/>
+              </w:tabs>
+              <w:spacing w:line="480" w:lineRule="auto"/>
+              <w:rPr>
+                <w:rFonts w:ascii="Times New Roman" w:hAnsi="Times New Roman" w:cs="Times New Roman"/>
+                <w:sz w:val="24"/>
+                <w:szCs w:val="24"/>
+              </w:rPr>
+            </w:pPr>
+          </w:p>
+        </w:tc>
+      </w:tr>
+      <w:tr>
+        <w:tc>
+          <w:tcPr>
+            <w:tcW w:w="1030" w:type="dxa"/>
+          </w:tcPr>
+          <w:p>
+            <w:pPr>
+              <w:tabs>
+                <w:tab w:val="left" w:pos="360"/>
+                <w:tab w:val="left" w:pos="720"/>
+                <w:tab w:val="left" w:pos="8640"/>
+              </w:tabs>
+              <w:spacing w:line="480" w:lineRule="auto"/>
+              <w:rPr>
+                <w:rFonts w:ascii="Times New Roman" w:hAnsi="Times New Roman" w:cs="Times New Roman"/>
+                <w:sz w:val="24"/>
+                <w:szCs w:val="24"/>
+              </w:rPr>
+            </w:pPr>
+          </w:p>
+        </w:tc>
+        <w:tc>
+          <w:tcPr>
+            <w:tcW w:w="951" w:type="dxa"/>
+          </w:tcPr>
+          <w:p>
+            <w:pPr>
+              <w:tabs>
+                <w:tab w:val="left" w:pos="360"/>
+                <w:tab w:val="left" w:pos="720"/>
+                <w:tab w:val="left" w:pos="8640"/>
+              </w:tabs>
+              <w:spacing w:line="480" w:lineRule="auto"/>
+              <w:rPr>
+                <w:rFonts w:ascii="Times New Roman" w:hAnsi="Times New Roman" w:cs="Times New Roman"/>
+                <w:sz w:val="24"/>
+                <w:szCs w:val="24"/>
+              </w:rPr>
+            </w:pPr>
+          </w:p>
+        </w:tc>
+        <w:tc>
+          <w:tcPr>
+            <w:tcW w:w="950" w:type="dxa"/>
+          </w:tcPr>
+          <w:p>
+            <w:pPr>
+              <w:tabs>
+                <w:tab w:val="left" w:pos="360"/>
+                <w:tab w:val="left" w:pos="720"/>
+                <w:tab w:val="left" w:pos="8640"/>
+              </w:tabs>
+              <w:spacing w:line="480" w:lineRule="auto"/>
+              <w:rPr>
+                <w:rFonts w:ascii="Times New Roman" w:hAnsi="Times New Roman" w:cs="Times New Roman"/>
+                <w:sz w:val="24"/>
+                <w:szCs w:val="24"/>
+              </w:rPr>
+            </w:pPr>
+          </w:p>
+        </w:tc>
+        <w:tc>
+          <w:tcPr>
+            <w:tcW w:w="948" w:type="dxa"/>
+          </w:tcPr>
+          <w:p>
+            <w:pPr>
+              <w:tabs>
+                <w:tab w:val="left" w:pos="360"/>
+                <w:tab w:val="left" w:pos="720"/>
+                <w:tab w:val="left" w:pos="8640"/>
+              </w:tabs>
+              <w:spacing w:line="480" w:lineRule="auto"/>
+              <w:rPr>
+                <w:rFonts w:ascii="Times New Roman" w:hAnsi="Times New Roman" w:cs="Times New Roman"/>
+                <w:sz w:val="24"/>
+                <w:szCs w:val="24"/>
+              </w:rPr>
+            </w:pPr>
+          </w:p>
+        </w:tc>
+        <w:tc>
+          <w:tcPr>
+            <w:tcW w:w="957" w:type="dxa"/>
+          </w:tcPr>
+          <w:p>
+            <w:pPr>
+              <w:tabs>
+                <w:tab w:val="left" w:pos="360"/>
+                <w:tab w:val="left" w:pos="720"/>
+                <w:tab w:val="left" w:pos="8640"/>
+              </w:tabs>
+              <w:spacing w:line="480" w:lineRule="auto"/>
+              <w:rPr>
+                <w:rFonts w:ascii="Times New Roman" w:hAnsi="Times New Roman" w:cs="Times New Roman"/>
+                <w:sz w:val="24"/>
+                <w:szCs w:val="24"/>
+              </w:rPr>
+            </w:pPr>
+          </w:p>
+        </w:tc>
+        <w:tc>
+          <w:tcPr>
+            <w:tcW w:w="952" w:type="dxa"/>
+          </w:tcPr>
+          <w:p>
+            <w:pPr>
+              <w:tabs>
+                <w:tab w:val="left" w:pos="360"/>
+                <w:tab w:val="left" w:pos="720"/>
+                <w:tab w:val="left" w:pos="8640"/>
+              </w:tabs>
+              <w:spacing w:line="480" w:lineRule="auto"/>
+              <w:rPr>
+                <w:rFonts w:ascii="Times New Roman" w:hAnsi="Times New Roman" w:cs="Times New Roman"/>
+                <w:sz w:val="24"/>
+                <w:szCs w:val="24"/>
+              </w:rPr>
+            </w:pPr>
+          </w:p>
+        </w:tc>
+        <w:tc>
+          <w:tcPr>
+            <w:tcW w:w="947" w:type="dxa"/>
+          </w:tcPr>
+          <w:p>
+            <w:pPr>
+              <w:tabs>
+                <w:tab w:val="left" w:pos="360"/>
+                <w:tab w:val="left" w:pos="720"/>
+                <w:tab w:val="left" w:pos="8640"/>
+              </w:tabs>
+              <w:spacing w:line="480" w:lineRule="auto"/>
+              <w:rPr>
+                <w:rFonts w:ascii="Times New Roman" w:hAnsi="Times New Roman" w:cs="Times New Roman"/>
+                <w:sz w:val="24"/>
+                <w:szCs w:val="24"/>
+              </w:rPr>
+            </w:pPr>
+          </w:p>
+        </w:tc>
+        <w:tc>
+          <w:tcPr>
+            <w:tcW w:w="947" w:type="dxa"/>
+          </w:tcPr>
+          <w:p>
+            <w:pPr>
+              <w:tabs>
+                <w:tab w:val="left" w:pos="360"/>
+                <w:tab w:val="left" w:pos="720"/>
+                <w:tab w:val="left" w:pos="8640"/>
+              </w:tabs>
+              <w:spacing w:line="480" w:lineRule="auto"/>
+              <w:rPr>
+                <w:rFonts w:ascii="Times New Roman" w:hAnsi="Times New Roman" w:cs="Times New Roman"/>
+                <w:sz w:val="24"/>
+                <w:szCs w:val="24"/>
+              </w:rPr>
+            </w:pPr>
+          </w:p>
+        </w:tc>
+        <w:tc>
+          <w:tcPr>
+            <w:tcW w:w="947" w:type="dxa"/>
+          </w:tcPr>
+          <w:p>
+            <w:pPr>
+              <w:tabs>
+                <w:tab w:val="left" w:pos="360"/>
+                <w:tab w:val="left" w:pos="720"/>
+                <w:tab w:val="left" w:pos="8640"/>
+              </w:tabs>
+              <w:spacing w:line="480" w:lineRule="auto"/>
+              <w:rPr>
+                <w:rFonts w:ascii="Times New Roman" w:hAnsi="Times New Roman" w:cs="Times New Roman"/>
+                <w:sz w:val="24"/>
+                <w:szCs w:val="24"/>
+              </w:rPr>
+            </w:pPr>
+          </w:p>
+        </w:tc>
+        <w:tc>
+          <w:tcPr>
+            <w:tcW w:w="947" w:type="dxa"/>
+          </w:tcPr>
+          <w:p>
+            <w:pPr>
+              <w:tabs>
+                <w:tab w:val="left" w:pos="360"/>
+                <w:tab w:val="left" w:pos="720"/>
+                <w:tab w:val="left" w:pos="8640"/>
+              </w:tabs>
+              <w:spacing w:line="480" w:lineRule="auto"/>
+              <w:rPr>
+                <w:rFonts w:ascii="Times New Roman" w:hAnsi="Times New Roman" w:cs="Times New Roman"/>
+                <w:sz w:val="24"/>
+                <w:szCs w:val="24"/>
+              </w:rPr>
+            </w:pPr>
+          </w:p>
+        </w:tc>
+      </w:tr>
+    </w:tbl>
+    <w:p>
+      <w:pPr>
+        <w:tabs>
+          <w:tab w:val="left" w:pos="360"/>
+          <w:tab w:val="left" w:pos="720"/>
+          <w:tab w:val="left" w:pos="8640"/>
+        </w:tabs>
+        <w:spacing w:after="0" w:line="480" w:lineRule="auto"/>
+        <w:rPr>
+          <w:rFonts w:ascii="Times New Roman" w:hAnsi="Times New Roman" w:cs="Times New Roman"/>
+          <w:sz w:val="24"/>
+          <w:szCs w:val="24"/>
+        </w:rPr>
+      </w:pPr>
+    </w:p>
+    <w:p>
+      <w:pPr>
+        <w:tabs>
+          <w:tab w:val="left" w:pos="360"/>
+          <w:tab w:val="left" w:pos="720"/>
+          <w:tab w:val="left" w:pos="8640"/>
+        </w:tabs>
+        <w:spacing w:after="0" w:line="480" w:lineRule="auto"/>
+        <w:rPr>
+          <w:rFonts w:ascii="Times New Roman" w:hAnsi="Times New Roman" w:cs="Times New Roman"/>
+          <w:sz w:val="24"/>
+          <w:szCs w:val="24"/>
+        </w:rPr>
+      </w:pPr>
+    </w:p>
+    <w:p>
+      <w:pPr>
+        <w:tabs>
+          <w:tab w:val="left" w:pos="360"/>
+          <w:tab w:val="left" w:pos="720"/>
+          <w:tab w:val="left" w:pos="8640"/>
+        </w:tabs>
+        <w:spacing w:after="0" w:line="480" w:lineRule="auto"/>
+        <w:rPr>
+          <w:rFonts w:ascii="Times New Roman" w:hAnsi="Times New Roman" w:cs="Times New Roman"/>
+          <w:sz w:val="24"/>
+          <w:szCs w:val="24"/>
+        </w:rPr>
+      </w:pPr>
+      <w:r>
+        <w:rPr>
+          <w:rFonts w:ascii="Times New Roman" w:hAnsi="Times New Roman" w:cs="Times New Roman"/>
+          <w:sz w:val="24"/>
+          <w:szCs w:val="24"/>
+        </w:rPr>
+        <w:t>Estimation</w:t>
+      </w:r>
+    </w:p>
+    <w:p>
+      <w:pPr>
+        <w:tabs>
+          <w:tab w:val="left" w:pos="360"/>
+          <w:tab w:val="left" w:pos="720"/>
+          <w:tab w:val="left" w:pos="8640"/>
+        </w:tabs>
+        <w:spacing w:after="0" w:line="480" w:lineRule="auto"/>
+        <w:rPr>
+          <w:rFonts w:ascii="Times New Roman" w:hAnsi="Times New Roman" w:cs="Times New Roman"/>
+          <w:sz w:val="24"/>
+          <w:szCs w:val="24"/>
+        </w:rPr>
+      </w:pPr>
+    </w:p>
+    <w:p>
+      <w:pPr>
+        <w:tabs>
+          <w:tab w:val="left" w:pos="360"/>
+          <w:tab w:val="left" w:pos="720"/>
+          <w:tab w:val="left" w:pos="8640"/>
+        </w:tabs>
+        <w:spacing w:after="0" w:line="480" w:lineRule="auto"/>
+        <w:rPr>
+          <w:rFonts w:ascii="Times New Roman" w:hAnsi="Times New Roman" w:cs="Times New Roman"/>
+          <w:sz w:val="24"/>
+          <w:szCs w:val="24"/>
+        </w:rPr>
+      </w:pPr>
+    </w:p>
+    <w:p>
+      <w:pPr>
+        <w:pStyle w:val="Heading2"/>
+        <w:widowControl/>
+        <w:tabs>
+          <w:tab w:val="left" w:pos="360"/>
+          <w:tab w:val="left" w:pos="8640"/>
+        </w:tabs>
+        <w:spacing w:before="0" w:after="0" w:line="480" w:lineRule="auto"/>
+        <w:rPr>
+          <w:rFonts w:ascii="Times New Roman" w:hAnsi="Times New Roman" w:cs="Times New Roman"/>
+          <w:noProof w:val="0"/>
+          <w:sz w:val="24"/>
+          <w:szCs w:val="24"/>
+        </w:rPr>
+      </w:pPr>
+      <w:r>
+        <w:rPr>
+          <w:rFonts w:ascii="Times New Roman" w:hAnsi="Times New Roman" w:cs="Times New Roman"/>
+          <w:noProof w:val="0"/>
+          <w:sz w:val="24"/>
+          <w:szCs w:val="24"/>
+        </w:rPr>
         <w:t>Discussion</w:t>
       </w:r>
     </w:p>
@@ -10934,7 +12943,7 @@
           <w:szCs w:val="24"/>
         </w:rPr>
         <w:sectPr>
-          <w:footerReference w:type="default" r:id="rId9"/>
+          <w:footerReference w:type="default" r:id="rId8"/>
           <w:pgSz w:w="12240" w:h="15840"/>
           <w:pgMar w:top="1440" w:right="1440" w:bottom="1440" w:left="1440" w:header="720" w:footer="720" w:gutter="0"/>
           <w:lnNumType w:countBy="1" w:restart="continuous"/>
@@ -10950,8 +12959,6 @@
         </w:rPr>
         <w:fldChar w:fldCharType="end"/>
       </w:r>
-      <w:bookmarkStart w:id="0" w:name="_GoBack"/>
-      <w:bookmarkEnd w:id="0"/>
     </w:p>
     <w:p>
       <w:pPr>
@@ -13714,7 +15721,7 @@
 </file>
 
 <file path=word/endnotes.xml><?xml version="1.0" encoding="utf-8"?>
-<w:endnotes xmlns:wpc="http://schemas.microsoft.com/office/word/2010/wordprocessingCanvas" xmlns:mc="http://schemas.openxmlformats.org/markup-compatibility/2006" xmlns:o="urn:schemas-microsoft-com:office:office" xmlns:r="http://schemas.openxmlformats.org/officeDocument/2006/relationships" xmlns:m="http://schemas.openxmlformats.org/officeDocument/2006/math" xmlns:v="urn:schemas-microsoft-com:vml" xmlns:wp14="http://schemas.microsoft.com/office/word/2010/wordprocessingDrawing" xmlns:wp="http://schemas.openxmlformats.org/drawingml/2006/wordprocessingDrawing" xmlns:w10="urn:schemas-microsoft-com:office:word" xmlns:w="http://schemas.openxmlformats.org/wordprocessingml/2006/main" xmlns:w14="http://schemas.microsoft.com/office/word/2010/wordml" xmlns:wpg="http://schemas.microsoft.com/office/word/2010/wordprocessingGroup" xmlns:wpi="http://schemas.microsoft.com/office/word/2010/wordprocessingInk" xmlns:wne="http://schemas.microsoft.com/office/word/2006/wordml" xmlns:wps="http://schemas.microsoft.com/office/word/2010/wordprocessingShape" mc:Ignorable="w14 wp14">
+<w:endnotes xmlns:wpc="http://schemas.microsoft.com/office/word/2010/wordprocessingCanvas" xmlns:mc="http://schemas.openxmlformats.org/markup-compatibility/2006" xmlns:o="urn:schemas-microsoft-com:office:office" xmlns:r="http://schemas.openxmlformats.org/officeDocument/2006/relationships" xmlns:m="http://schemas.openxmlformats.org/officeDocument/2006/math" xmlns:v="urn:schemas-microsoft-com:vml" xmlns:wp14="http://schemas.microsoft.com/office/word/2010/wordprocessingDrawing" xmlns:wp="http://schemas.openxmlformats.org/drawingml/2006/wordprocessingDrawing" xmlns:w10="urn:schemas-microsoft-com:office:word" xmlns:w="http://schemas.openxmlformats.org/wordprocessingml/2006/main" xmlns:w14="http://schemas.microsoft.com/office/word/2010/wordml" xmlns:w15="http://schemas.microsoft.com/office/word/2012/wordml" xmlns:wpg="http://schemas.microsoft.com/office/word/2010/wordprocessingGroup" xmlns:wpi="http://schemas.microsoft.com/office/word/2010/wordprocessingInk" xmlns:wne="http://schemas.microsoft.com/office/word/2006/wordml" xmlns:wps="http://schemas.microsoft.com/office/word/2010/wordprocessingShape" mc:Ignorable="w14 w15 wp14">
   <w:endnote w:type="separator" w:id="-1">
     <w:p>
       <w:pPr>
@@ -13739,7 +15746,7 @@
 </file>
 
 <file path=word/footer1.xml><?xml version="1.0" encoding="utf-8"?>
-<w:ftr xmlns:wpc="http://schemas.microsoft.com/office/word/2010/wordprocessingCanvas" xmlns:mc="http://schemas.openxmlformats.org/markup-compatibility/2006" xmlns:o="urn:schemas-microsoft-com:office:office" xmlns:r="http://schemas.openxmlformats.org/officeDocument/2006/relationships" xmlns:m="http://schemas.openxmlformats.org/officeDocument/2006/math" xmlns:v="urn:schemas-microsoft-com:vml" xmlns:wp14="http://schemas.microsoft.com/office/word/2010/wordprocessingDrawing" xmlns:wp="http://schemas.openxmlformats.org/drawingml/2006/wordprocessingDrawing" xmlns:w10="urn:schemas-microsoft-com:office:word" xmlns:w="http://schemas.openxmlformats.org/wordprocessingml/2006/main" xmlns:w14="http://schemas.microsoft.com/office/word/2010/wordml" xmlns:wpg="http://schemas.microsoft.com/office/word/2010/wordprocessingGroup" xmlns:wpi="http://schemas.microsoft.com/office/word/2010/wordprocessingInk" xmlns:wne="http://schemas.microsoft.com/office/word/2006/wordml" xmlns:wps="http://schemas.microsoft.com/office/word/2010/wordprocessingShape" mc:Ignorable="w14 wp14">
+<w:ftr xmlns:wpc="http://schemas.microsoft.com/office/word/2010/wordprocessingCanvas" xmlns:mc="http://schemas.openxmlformats.org/markup-compatibility/2006" xmlns:o="urn:schemas-microsoft-com:office:office" xmlns:r="http://schemas.openxmlformats.org/officeDocument/2006/relationships" xmlns:m="http://schemas.openxmlformats.org/officeDocument/2006/math" xmlns:v="urn:schemas-microsoft-com:vml" xmlns:wp14="http://schemas.microsoft.com/office/word/2010/wordprocessingDrawing" xmlns:wp="http://schemas.openxmlformats.org/drawingml/2006/wordprocessingDrawing" xmlns:w10="urn:schemas-microsoft-com:office:word" xmlns:w="http://schemas.openxmlformats.org/wordprocessingml/2006/main" xmlns:w14="http://schemas.microsoft.com/office/word/2010/wordml" xmlns:w15="http://schemas.microsoft.com/office/word/2012/wordml" xmlns:wpg="http://schemas.microsoft.com/office/word/2010/wordprocessingGroup" xmlns:wpi="http://schemas.microsoft.com/office/word/2010/wordprocessingInk" xmlns:wne="http://schemas.microsoft.com/office/word/2006/wordml" xmlns:wps="http://schemas.microsoft.com/office/word/2010/wordprocessingShape" mc:Ignorable="w14 w15 wp14">
   <w:sdt>
     <w:sdtPr>
       <w:id w:val="704605728"/>
@@ -13748,7 +15755,6 @@
         <w:docPartUnique/>
       </w:docPartObj>
     </w:sdtPr>
-    <w:sdtEndPr/>
     <w:sdtContent>
       <w:p>
         <w:pPr>
@@ -13768,7 +15774,7 @@
           <w:rPr>
             <w:noProof/>
           </w:rPr>
-          <w:t>10</w:t>
+          <w:t>9</w:t>
         </w:r>
         <w:r>
           <w:rPr>
@@ -13788,7 +15794,7 @@
 </file>
 
 <file path=word/footnotes.xml><?xml version="1.0" encoding="utf-8"?>
-<w:footnotes xmlns:wpc="http://schemas.microsoft.com/office/word/2010/wordprocessingCanvas" xmlns:mc="http://schemas.openxmlformats.org/markup-compatibility/2006" xmlns:o="urn:schemas-microsoft-com:office:office" xmlns:r="http://schemas.openxmlformats.org/officeDocument/2006/relationships" xmlns:m="http://schemas.openxmlformats.org/officeDocument/2006/math" xmlns:v="urn:schemas-microsoft-com:vml" xmlns:wp14="http://schemas.microsoft.com/office/word/2010/wordprocessingDrawing" xmlns:wp="http://schemas.openxmlformats.org/drawingml/2006/wordprocessingDrawing" xmlns:w10="urn:schemas-microsoft-com:office:word" xmlns:w="http://schemas.openxmlformats.org/wordprocessingml/2006/main" xmlns:w14="http://schemas.microsoft.com/office/word/2010/wordml" xmlns:wpg="http://schemas.microsoft.com/office/word/2010/wordprocessingGroup" xmlns:wpi="http://schemas.microsoft.com/office/word/2010/wordprocessingInk" xmlns:wne="http://schemas.microsoft.com/office/word/2006/wordml" xmlns:wps="http://schemas.microsoft.com/office/word/2010/wordprocessingShape" mc:Ignorable="w14 wp14">
+<w:footnotes xmlns:wpc="http://schemas.microsoft.com/office/word/2010/wordprocessingCanvas" xmlns:mc="http://schemas.openxmlformats.org/markup-compatibility/2006" xmlns:o="urn:schemas-microsoft-com:office:office" xmlns:r="http://schemas.openxmlformats.org/officeDocument/2006/relationships" xmlns:m="http://schemas.openxmlformats.org/officeDocument/2006/math" xmlns:v="urn:schemas-microsoft-com:vml" xmlns:wp14="http://schemas.microsoft.com/office/word/2010/wordprocessingDrawing" xmlns:wp="http://schemas.openxmlformats.org/drawingml/2006/wordprocessingDrawing" xmlns:w10="urn:schemas-microsoft-com:office:word" xmlns:w="http://schemas.openxmlformats.org/wordprocessingml/2006/main" xmlns:w14="http://schemas.microsoft.com/office/word/2010/wordml" xmlns:w15="http://schemas.microsoft.com/office/word/2012/wordml" xmlns:wpg="http://schemas.microsoft.com/office/word/2010/wordprocessingGroup" xmlns:wpi="http://schemas.microsoft.com/office/word/2010/wordprocessingInk" xmlns:wne="http://schemas.microsoft.com/office/word/2006/wordml" xmlns:wps="http://schemas.microsoft.com/office/word/2010/wordprocessingShape" mc:Ignorable="w14 w15 wp14">
   <w:footnote w:type="separator" w:id="-1">
     <w:p>
       <w:pPr>
@@ -13813,7 +15819,7 @@
 </file>
 
 <file path=word/numbering.xml><?xml version="1.0" encoding="utf-8"?>
-<w:numbering xmlns:wpc="http://schemas.microsoft.com/office/word/2010/wordprocessingCanvas" xmlns:mc="http://schemas.openxmlformats.org/markup-compatibility/2006" xmlns:o="urn:schemas-microsoft-com:office:office" xmlns:r="http://schemas.openxmlformats.org/officeDocument/2006/relationships" xmlns:m="http://schemas.openxmlformats.org/officeDocument/2006/math" xmlns:v="urn:schemas-microsoft-com:vml" xmlns:wp14="http://schemas.microsoft.com/office/word/2010/wordprocessingDrawing" xmlns:wp="http://schemas.openxmlformats.org/drawingml/2006/wordprocessingDrawing" xmlns:w10="urn:schemas-microsoft-com:office:word" xmlns:w="http://schemas.openxmlformats.org/wordprocessingml/2006/main" xmlns:w14="http://schemas.microsoft.com/office/word/2010/wordml" xmlns:wpg="http://schemas.microsoft.com/office/word/2010/wordprocessingGroup" xmlns:wpi="http://schemas.microsoft.com/office/word/2010/wordprocessingInk" xmlns:wne="http://schemas.microsoft.com/office/word/2006/wordml" xmlns:wps="http://schemas.microsoft.com/office/word/2010/wordprocessingShape" mc:Ignorable="w14 wp14">
+<w:numbering xmlns:wpc="http://schemas.microsoft.com/office/word/2010/wordprocessingCanvas" xmlns:mc="http://schemas.openxmlformats.org/markup-compatibility/2006" xmlns:o="urn:schemas-microsoft-com:office:office" xmlns:r="http://schemas.openxmlformats.org/officeDocument/2006/relationships" xmlns:m="http://schemas.openxmlformats.org/officeDocument/2006/math" xmlns:v="urn:schemas-microsoft-com:vml" xmlns:wp14="http://schemas.microsoft.com/office/word/2010/wordprocessingDrawing" xmlns:wp="http://schemas.openxmlformats.org/drawingml/2006/wordprocessingDrawing" xmlns:w10="urn:schemas-microsoft-com:office:word" xmlns:w="http://schemas.openxmlformats.org/wordprocessingml/2006/main" xmlns:w14="http://schemas.microsoft.com/office/word/2010/wordml" xmlns:w15="http://schemas.microsoft.com/office/word/2012/wordml" xmlns:wpg="http://schemas.microsoft.com/office/word/2010/wordprocessingGroup" xmlns:wpi="http://schemas.microsoft.com/office/word/2010/wordprocessingInk" xmlns:wne="http://schemas.microsoft.com/office/word/2006/wordml" xmlns:wps="http://schemas.microsoft.com/office/word/2010/wordprocessingShape" mc:Ignorable="w14 w15 wp14">
   <w:abstractNum w:abstractNumId="0">
     <w:nsid w:val="2581778B"/>
     <w:multiLevelType w:val="hybridMultilevel"/>
@@ -14072,6 +16078,119 @@
       </w:pPr>
     </w:lvl>
   </w:abstractNum>
+  <w:abstractNum w:abstractNumId="3">
+    <w:nsid w:val="7AB95EB5"/>
+    <w:multiLevelType w:val="hybridMultilevel"/>
+    <w:tmpl w:val="03065C30"/>
+    <w:lvl w:ilvl="0" w:tplc="14090001">
+      <w:start w:val="1"/>
+      <w:numFmt w:val="bullet"/>
+      <w:lvlText w:val=""/>
+      <w:lvlJc w:val="left"/>
+      <w:pPr>
+        <w:ind w:left="720" w:hanging="360"/>
+      </w:pPr>
+      <w:rPr>
+        <w:rFonts w:ascii="Symbol" w:hAnsi="Symbol" w:hint="default"/>
+      </w:rPr>
+    </w:lvl>
+    <w:lvl w:ilvl="1" w:tplc="14090003" w:tentative="1">
+      <w:start w:val="1"/>
+      <w:numFmt w:val="bullet"/>
+      <w:lvlText w:val="o"/>
+      <w:lvlJc w:val="left"/>
+      <w:pPr>
+        <w:ind w:left="1440" w:hanging="360"/>
+      </w:pPr>
+      <w:rPr>
+        <w:rFonts w:ascii="Courier New" w:hAnsi="Courier New" w:cs="Courier New" w:hint="default"/>
+      </w:rPr>
+    </w:lvl>
+    <w:lvl w:ilvl="2" w:tplc="14090005" w:tentative="1">
+      <w:start w:val="1"/>
+      <w:numFmt w:val="bullet"/>
+      <w:lvlText w:val=""/>
+      <w:lvlJc w:val="left"/>
+      <w:pPr>
+        <w:ind w:left="2160" w:hanging="360"/>
+      </w:pPr>
+      <w:rPr>
+        <w:rFonts w:ascii="Wingdings" w:hAnsi="Wingdings" w:hint="default"/>
+      </w:rPr>
+    </w:lvl>
+    <w:lvl w:ilvl="3" w:tplc="14090001" w:tentative="1">
+      <w:start w:val="1"/>
+      <w:numFmt w:val="bullet"/>
+      <w:lvlText w:val=""/>
+      <w:lvlJc w:val="left"/>
+      <w:pPr>
+        <w:ind w:left="2880" w:hanging="360"/>
+      </w:pPr>
+      <w:rPr>
+        <w:rFonts w:ascii="Symbol" w:hAnsi="Symbol" w:hint="default"/>
+      </w:rPr>
+    </w:lvl>
+    <w:lvl w:ilvl="4" w:tplc="14090003" w:tentative="1">
+      <w:start w:val="1"/>
+      <w:numFmt w:val="bullet"/>
+      <w:lvlText w:val="o"/>
+      <w:lvlJc w:val="left"/>
+      <w:pPr>
+        <w:ind w:left="3600" w:hanging="360"/>
+      </w:pPr>
+      <w:rPr>
+        <w:rFonts w:ascii="Courier New" w:hAnsi="Courier New" w:cs="Courier New" w:hint="default"/>
+      </w:rPr>
+    </w:lvl>
+    <w:lvl w:ilvl="5" w:tplc="14090005" w:tentative="1">
+      <w:start w:val="1"/>
+      <w:numFmt w:val="bullet"/>
+      <w:lvlText w:val=""/>
+      <w:lvlJc w:val="left"/>
+      <w:pPr>
+        <w:ind w:left="4320" w:hanging="360"/>
+      </w:pPr>
+      <w:rPr>
+        <w:rFonts w:ascii="Wingdings" w:hAnsi="Wingdings" w:hint="default"/>
+      </w:rPr>
+    </w:lvl>
+    <w:lvl w:ilvl="6" w:tplc="14090001" w:tentative="1">
+      <w:start w:val="1"/>
+      <w:numFmt w:val="bullet"/>
+      <w:lvlText w:val=""/>
+      <w:lvlJc w:val="left"/>
+      <w:pPr>
+        <w:ind w:left="5040" w:hanging="360"/>
+      </w:pPr>
+      <w:rPr>
+        <w:rFonts w:ascii="Symbol" w:hAnsi="Symbol" w:hint="default"/>
+      </w:rPr>
+    </w:lvl>
+    <w:lvl w:ilvl="7" w:tplc="14090003" w:tentative="1">
+      <w:start w:val="1"/>
+      <w:numFmt w:val="bullet"/>
+      <w:lvlText w:val="o"/>
+      <w:lvlJc w:val="left"/>
+      <w:pPr>
+        <w:ind w:left="5760" w:hanging="360"/>
+      </w:pPr>
+      <w:rPr>
+        <w:rFonts w:ascii="Courier New" w:hAnsi="Courier New" w:cs="Courier New" w:hint="default"/>
+      </w:rPr>
+    </w:lvl>
+    <w:lvl w:ilvl="8" w:tplc="14090005" w:tentative="1">
+      <w:start w:val="1"/>
+      <w:numFmt w:val="bullet"/>
+      <w:lvlText w:val=""/>
+      <w:lvlJc w:val="left"/>
+      <w:pPr>
+        <w:ind w:left="6480" w:hanging="360"/>
+      </w:pPr>
+      <w:rPr>
+        <w:rFonts w:ascii="Wingdings" w:hAnsi="Wingdings" w:hint="default"/>
+      </w:rPr>
+    </w:lvl>
+  </w:abstractNum>
   <w:num w:numId="1">
     <w:abstractNumId w:val="2"/>
   </w:num>
@@ -14081,11 +16200,14 @@
   <w:num w:numId="3">
     <w:abstractNumId w:val="0"/>
   </w:num>
+  <w:num w:numId="4">
+    <w:abstractNumId w:val="3"/>
+  </w:num>
 </w:numbering>
 </file>
 
 <file path=word/styles.xml><?xml version="1.0" encoding="utf-8"?>
-<w:styles xmlns:mc="http://schemas.openxmlformats.org/markup-compatibility/2006" xmlns:r="http://schemas.openxmlformats.org/officeDocument/2006/relationships" xmlns:w="http://schemas.openxmlformats.org/wordprocessingml/2006/main" xmlns:w14="http://schemas.microsoft.com/office/word/2010/wordml" mc:Ignorable="w14">
+<w:styles xmlns:mc="http://schemas.openxmlformats.org/markup-compatibility/2006" xmlns:r="http://schemas.openxmlformats.org/officeDocument/2006/relationships" xmlns:w="http://schemas.openxmlformats.org/wordprocessingml/2006/main" xmlns:w14="http://schemas.microsoft.com/office/word/2010/wordml" xmlns:w15="http://schemas.microsoft.com/office/word/2012/wordml" mc:Ignorable="w14 w15">
   <w:docDefaults>
     <w:rPrDefault>
       <w:rPr>
@@ -14101,144 +16223,378 @@
       </w:pPr>
     </w:pPrDefault>
   </w:docDefaults>
-  <w:latentStyles w:defLockedState="0" w:defUIPriority="99" w:defSemiHidden="1" w:defUnhideWhenUsed="1" w:defQFormat="0" w:count="267">
-    <w:lsdException w:name="Normal" w:semiHidden="0" w:uiPriority="0" w:unhideWhenUsed="0" w:qFormat="1"/>
-    <w:lsdException w:name="heading 1" w:semiHidden="0" w:uiPriority="9" w:unhideWhenUsed="0" w:qFormat="1"/>
-    <w:lsdException w:name="heading 2" w:qFormat="1"/>
-    <w:lsdException w:name="heading 3" w:qFormat="1"/>
-    <w:lsdException w:name="heading 4" w:qFormat="1"/>
-    <w:lsdException w:name="heading 5" w:uiPriority="9" w:qFormat="1"/>
-    <w:lsdException w:name="heading 6" w:uiPriority="9" w:qFormat="1"/>
-    <w:lsdException w:name="heading 7" w:uiPriority="9" w:qFormat="1"/>
-    <w:lsdException w:name="heading 8" w:uiPriority="9" w:qFormat="1"/>
-    <w:lsdException w:name="heading 9" w:uiPriority="9" w:qFormat="1"/>
-    <w:lsdException w:name="toc 1" w:uiPriority="39"/>
-    <w:lsdException w:name="toc 2" w:uiPriority="39"/>
-    <w:lsdException w:name="toc 3" w:uiPriority="39"/>
-    <w:lsdException w:name="toc 4" w:uiPriority="39"/>
-    <w:lsdException w:name="toc 5" w:uiPriority="39"/>
-    <w:lsdException w:name="toc 6" w:uiPriority="39"/>
-    <w:lsdException w:name="toc 7" w:uiPriority="39"/>
-    <w:lsdException w:name="toc 8" w:uiPriority="39"/>
-    <w:lsdException w:name="toc 9" w:uiPriority="39"/>
-    <w:lsdException w:name="caption" w:uiPriority="35" w:qFormat="1"/>
-    <w:lsdException w:name="Title" w:semiHidden="0" w:uiPriority="10" w:unhideWhenUsed="0" w:qFormat="1"/>
-    <w:lsdException w:name="Default Paragraph Font" w:uiPriority="1"/>
-    <w:lsdException w:name="Subtitle" w:semiHidden="0" w:uiPriority="11" w:unhideWhenUsed="0" w:qFormat="1"/>
-    <w:lsdException w:name="Strong" w:semiHidden="0" w:uiPriority="22" w:unhideWhenUsed="0" w:qFormat="1"/>
-    <w:lsdException w:name="Emphasis" w:semiHidden="0" w:uiPriority="20" w:unhideWhenUsed="0" w:qFormat="1"/>
-    <w:lsdException w:name="Table Grid" w:semiHidden="0" w:uiPriority="59" w:unhideWhenUsed="0"/>
-    <w:lsdException w:name="Placeholder Text" w:unhideWhenUsed="0"/>
-    <w:lsdException w:name="No Spacing" w:semiHidden="0" w:uiPriority="1" w:unhideWhenUsed="0" w:qFormat="1"/>
-    <w:lsdException w:name="Light Shading" w:semiHidden="0" w:uiPriority="60" w:unhideWhenUsed="0"/>
-    <w:lsdException w:name="Light List" w:semiHidden="0" w:uiPriority="61" w:unhideWhenUsed="0"/>
-    <w:lsdException w:name="Light Grid" w:semiHidden="0" w:uiPriority="62" w:unhideWhenUsed="0"/>
-    <w:lsdException w:name="Medium Shading 1" w:semiHidden="0" w:uiPriority="63" w:unhideWhenUsed="0"/>
-    <w:lsdException w:name="Medium Shading 2" w:semiHidden="0" w:uiPriority="64" w:unhideWhenUsed="0"/>
-    <w:lsdException w:name="Medium List 1" w:semiHidden="0" w:uiPriority="65" w:unhideWhenUsed="0"/>
-    <w:lsdException w:name="Medium List 2" w:semiHidden="0" w:uiPriority="66" w:unhideWhenUsed="0"/>
-    <w:lsdException w:name="Medium Grid 1" w:semiHidden="0" w:uiPriority="67" w:unhideWhenUsed="0"/>
-    <w:lsdException w:name="Medium Grid 2" w:semiHidden="0" w:uiPriority="68" w:unhideWhenUsed="0"/>
-    <w:lsdException w:name="Medium Grid 3" w:semiHidden="0" w:uiPriority="69" w:unhideWhenUsed="0"/>
-    <w:lsdException w:name="Dark List" w:semiHidden="0" w:uiPriority="70" w:unhideWhenUsed="0"/>
-    <w:lsdException w:name="Colorful Shading" w:semiHidden="0" w:uiPriority="71" w:unhideWhenUsed="0"/>
-    <w:lsdException w:name="Colorful List" w:semiHidden="0" w:uiPriority="72" w:unhideWhenUsed="0"/>
-    <w:lsdException w:name="Colorful Grid" w:semiHidden="0" w:uiPriority="73" w:unhideWhenUsed="0"/>
-    <w:lsdException w:name="Light Shading Accent 1" w:semiHidden="0" w:uiPriority="60" w:unhideWhenUsed="0"/>
-    <w:lsdException w:name="Light List Accent 1" w:semiHidden="0" w:uiPriority="61" w:unhideWhenUsed="0"/>
-    <w:lsdException w:name="Light Grid Accent 1" w:semiHidden="0" w:uiPriority="62" w:unhideWhenUsed="0"/>
-    <w:lsdException w:name="Medium Shading 1 Accent 1" w:semiHidden="0" w:uiPriority="63" w:unhideWhenUsed="0"/>
-    <w:lsdException w:name="Medium Shading 2 Accent 1" w:semiHidden="0" w:uiPriority="64" w:unhideWhenUsed="0"/>
-    <w:lsdException w:name="Medium List 1 Accent 1" w:semiHidden="0" w:uiPriority="65" w:unhideWhenUsed="0"/>
-    <w:lsdException w:name="Revision" w:unhideWhenUsed="0"/>
-    <w:lsdException w:name="List Paragraph" w:semiHidden="0" w:uiPriority="34" w:unhideWhenUsed="0" w:qFormat="1"/>
-    <w:lsdException w:name="Quote" w:semiHidden="0" w:uiPriority="29" w:unhideWhenUsed="0" w:qFormat="1"/>
-    <w:lsdException w:name="Intense Quote" w:semiHidden="0" w:uiPriority="30" w:unhideWhenUsed="0" w:qFormat="1"/>
-    <w:lsdException w:name="Medium List 2 Accent 1" w:semiHidden="0" w:uiPriority="66" w:unhideWhenUsed="0"/>
-    <w:lsdException w:name="Medium Grid 1 Accent 1" w:semiHidden="0" w:uiPriority="67" w:unhideWhenUsed="0"/>
-    <w:lsdException w:name="Medium Grid 2 Accent 1" w:semiHidden="0" w:uiPriority="68" w:unhideWhenUsed="0"/>
-    <w:lsdException w:name="Medium Grid 3 Accent 1" w:semiHidden="0" w:uiPriority="69" w:unhideWhenUsed="0"/>
-    <w:lsdException w:name="Dark List Accent 1" w:semiHidden="0" w:uiPriority="70" w:unhideWhenUsed="0"/>
-    <w:lsdException w:name="Colorful Shading Accent 1" w:semiHidden="0" w:uiPriority="71" w:unhideWhenUsed="0"/>
-    <w:lsdException w:name="Colorful List Accent 1" w:semiHidden="0" w:uiPriority="72" w:unhideWhenUsed="0"/>
-    <w:lsdException w:name="Colorful Grid Accent 1" w:semiHidden="0" w:uiPriority="73" w:unhideWhenUsed="0"/>
-    <w:lsdException w:name="Light Shading Accent 2" w:semiHidden="0" w:uiPriority="60" w:unhideWhenUsed="0"/>
-    <w:lsdException w:name="Light List Accent 2" w:semiHidden="0" w:uiPriority="61" w:unhideWhenUsed="0"/>
-    <w:lsdException w:name="Light Grid Accent 2" w:semiHidden="0" w:uiPriority="62" w:unhideWhenUsed="0"/>
-    <w:lsdException w:name="Medium Shading 1 Accent 2" w:semiHidden="0" w:uiPriority="63" w:unhideWhenUsed="0"/>
-    <w:lsdException w:name="Medium Shading 2 Accent 2" w:semiHidden="0" w:uiPriority="64" w:unhideWhenUsed="0"/>
-    <w:lsdException w:name="Medium List 1 Accent 2" w:semiHidden="0" w:uiPriority="65" w:unhideWhenUsed="0"/>
-    <w:lsdException w:name="Medium List 2 Accent 2" w:semiHidden="0" w:uiPriority="66" w:unhideWhenUsed="0"/>
-    <w:lsdException w:name="Medium Grid 1 Accent 2" w:semiHidden="0" w:uiPriority="67" w:unhideWhenUsed="0"/>
-    <w:lsdException w:name="Medium Grid 2 Accent 2" w:semiHidden="0" w:uiPriority="68" w:unhideWhenUsed="0"/>
-    <w:lsdException w:name="Medium Grid 3 Accent 2" w:semiHidden="0" w:uiPriority="69" w:unhideWhenUsed="0"/>
-    <w:lsdException w:name="Dark List Accent 2" w:semiHidden="0" w:uiPriority="70" w:unhideWhenUsed="0"/>
-    <w:lsdException w:name="Colorful Shading Accent 2" w:semiHidden="0" w:uiPriority="71" w:unhideWhenUsed="0"/>
-    <w:lsdException w:name="Colorful List Accent 2" w:semiHidden="0" w:uiPriority="72" w:unhideWhenUsed="0"/>
-    <w:lsdException w:name="Colorful Grid Accent 2" w:semiHidden="0" w:uiPriority="73" w:unhideWhenUsed="0"/>
-    <w:lsdException w:name="Light Shading Accent 3" w:semiHidden="0" w:uiPriority="60" w:unhideWhenUsed="0"/>
-    <w:lsdException w:name="Light List Accent 3" w:semiHidden="0" w:uiPriority="61" w:unhideWhenUsed="0"/>
-    <w:lsdException w:name="Light Grid Accent 3" w:semiHidden="0" w:uiPriority="62" w:unhideWhenUsed="0"/>
-    <w:lsdException w:name="Medium Shading 1 Accent 3" w:semiHidden="0" w:uiPriority="63" w:unhideWhenUsed="0"/>
-    <w:lsdException w:name="Medium Shading 2 Accent 3" w:semiHidden="0" w:uiPriority="64" w:unhideWhenUsed="0"/>
-    <w:lsdException w:name="Medium List 1 Accent 3" w:semiHidden="0" w:uiPriority="65" w:unhideWhenUsed="0"/>
-    <w:lsdException w:name="Medium List 2 Accent 3" w:semiHidden="0" w:uiPriority="66" w:unhideWhenUsed="0"/>
-    <w:lsdException w:name="Medium Grid 1 Accent 3" w:semiHidden="0" w:uiPriority="67" w:unhideWhenUsed="0"/>
-    <w:lsdException w:name="Medium Grid 2 Accent 3" w:semiHidden="0" w:uiPriority="68" w:unhideWhenUsed="0"/>
-    <w:lsdException w:name="Medium Grid 3 Accent 3" w:semiHidden="0" w:uiPriority="69" w:unhideWhenUsed="0"/>
-    <w:lsdException w:name="Dark List Accent 3" w:semiHidden="0" w:uiPriority="70" w:unhideWhenUsed="0"/>
-    <w:lsdException w:name="Colorful Shading Accent 3" w:semiHidden="0" w:uiPriority="71" w:unhideWhenUsed="0"/>
-    <w:lsdException w:name="Colorful List Accent 3" w:semiHidden="0" w:uiPriority="72" w:unhideWhenUsed="0"/>
-    <w:lsdException w:name="Colorful Grid Accent 3" w:semiHidden="0" w:uiPriority="73" w:unhideWhenUsed="0"/>
-    <w:lsdException w:name="Light Shading Accent 4" w:semiHidden="0" w:uiPriority="60" w:unhideWhenUsed="0"/>
-    <w:lsdException w:name="Light List Accent 4" w:semiHidden="0" w:uiPriority="61" w:unhideWhenUsed="0"/>
-    <w:lsdException w:name="Light Grid Accent 4" w:semiHidden="0" w:uiPriority="62" w:unhideWhenUsed="0"/>
-    <w:lsdException w:name="Medium Shading 1 Accent 4" w:semiHidden="0" w:uiPriority="63" w:unhideWhenUsed="0"/>
-    <w:lsdException w:name="Medium Shading 2 Accent 4" w:semiHidden="0" w:uiPriority="64" w:unhideWhenUsed="0"/>
-    <w:lsdException w:name="Medium List 1 Accent 4" w:semiHidden="0" w:uiPriority="65" w:unhideWhenUsed="0"/>
-    <w:lsdException w:name="Medium List 2 Accent 4" w:semiHidden="0" w:uiPriority="66" w:unhideWhenUsed="0"/>
-    <w:lsdException w:name="Medium Grid 1 Accent 4" w:semiHidden="0" w:uiPriority="67" w:unhideWhenUsed="0"/>
-    <w:lsdException w:name="Medium Grid 2 Accent 4" w:semiHidden="0" w:uiPriority="68" w:unhideWhenUsed="0"/>
-    <w:lsdException w:name="Medium Grid 3 Accent 4" w:semiHidden="0" w:uiPriority="69" w:unhideWhenUsed="0"/>
-    <w:lsdException w:name="Dark List Accent 4" w:semiHidden="0" w:uiPriority="70" w:unhideWhenUsed="0"/>
-    <w:lsdException w:name="Colorful Shading Accent 4" w:semiHidden="0" w:uiPriority="71" w:unhideWhenUsed="0"/>
-    <w:lsdException w:name="Colorful List Accent 4" w:semiHidden="0" w:uiPriority="72" w:unhideWhenUsed="0"/>
-    <w:lsdException w:name="Colorful Grid Accent 4" w:semiHidden="0" w:uiPriority="73" w:unhideWhenUsed="0"/>
-    <w:lsdException w:name="Light Shading Accent 5" w:semiHidden="0" w:uiPriority="60" w:unhideWhenUsed="0"/>
-    <w:lsdException w:name="Light List Accent 5" w:semiHidden="0" w:uiPriority="61" w:unhideWhenUsed="0"/>
-    <w:lsdException w:name="Light Grid Accent 5" w:semiHidden="0" w:uiPriority="62" w:unhideWhenUsed="0"/>
-    <w:lsdException w:name="Medium Shading 1 Accent 5" w:semiHidden="0" w:uiPriority="63" w:unhideWhenUsed="0"/>
-    <w:lsdException w:name="Medium Shading 2 Accent 5" w:semiHidden="0" w:uiPriority="64" w:unhideWhenUsed="0"/>
-    <w:lsdException w:name="Medium List 1 Accent 5" w:semiHidden="0" w:uiPriority="65" w:unhideWhenUsed="0"/>
-    <w:lsdException w:name="Medium List 2 Accent 5" w:semiHidden="0" w:uiPriority="66" w:unhideWhenUsed="0"/>
-    <w:lsdException w:name="Medium Grid 1 Accent 5" w:semiHidden="0" w:uiPriority="67" w:unhideWhenUsed="0"/>
-    <w:lsdException w:name="Medium Grid 2 Accent 5" w:semiHidden="0" w:uiPriority="68" w:unhideWhenUsed="0"/>
-    <w:lsdException w:name="Medium Grid 3 Accent 5" w:semiHidden="0" w:uiPriority="69" w:unhideWhenUsed="0"/>
-    <w:lsdException w:name="Dark List Accent 5" w:semiHidden="0" w:uiPriority="70" w:unhideWhenUsed="0"/>
-    <w:lsdException w:name="Colorful Shading Accent 5" w:semiHidden="0" w:uiPriority="71" w:unhideWhenUsed="0"/>
-    <w:lsdException w:name="Colorful List Accent 5" w:semiHidden="0" w:uiPriority="72" w:unhideWhenUsed="0"/>
-    <w:lsdException w:name="Colorful Grid Accent 5" w:semiHidden="0" w:uiPriority="73" w:unhideWhenUsed="0"/>
-    <w:lsdException w:name="Light Shading Accent 6" w:semiHidden="0" w:uiPriority="60" w:unhideWhenUsed="0"/>
-    <w:lsdException w:name="Light List Accent 6" w:semiHidden="0" w:uiPriority="61" w:unhideWhenUsed="0"/>
-    <w:lsdException w:name="Light Grid Accent 6" w:semiHidden="0" w:uiPriority="62" w:unhideWhenUsed="0"/>
-    <w:lsdException w:name="Medium Shading 1 Accent 6" w:semiHidden="0" w:uiPriority="63" w:unhideWhenUsed="0"/>
-    <w:lsdException w:name="Medium Shading 2 Accent 6" w:semiHidden="0" w:uiPriority="64" w:unhideWhenUsed="0"/>
-    <w:lsdException w:name="Medium List 1 Accent 6" w:semiHidden="0" w:uiPriority="65" w:unhideWhenUsed="0"/>
-    <w:lsdException w:name="Medium List 2 Accent 6" w:semiHidden="0" w:uiPriority="66" w:unhideWhenUsed="0"/>
-    <w:lsdException w:name="Medium Grid 1 Accent 6" w:semiHidden="0" w:uiPriority="67" w:unhideWhenUsed="0"/>
-    <w:lsdException w:name="Medium Grid 2 Accent 6" w:semiHidden="0" w:uiPriority="68" w:unhideWhenUsed="0"/>
-    <w:lsdException w:name="Medium Grid 3 Accent 6" w:semiHidden="0" w:uiPriority="69" w:unhideWhenUsed="0"/>
-    <w:lsdException w:name="Dark List Accent 6" w:semiHidden="0" w:uiPriority="70" w:unhideWhenUsed="0"/>
-    <w:lsdException w:name="Colorful Shading Accent 6" w:semiHidden="0" w:uiPriority="71" w:unhideWhenUsed="0"/>
-    <w:lsdException w:name="Colorful List Accent 6" w:semiHidden="0" w:uiPriority="72" w:unhideWhenUsed="0"/>
-    <w:lsdException w:name="Colorful Grid Accent 6" w:semiHidden="0" w:uiPriority="73" w:unhideWhenUsed="0"/>
-    <w:lsdException w:name="Subtle Emphasis" w:semiHidden="0" w:uiPriority="19" w:unhideWhenUsed="0" w:qFormat="1"/>
-    <w:lsdException w:name="Intense Emphasis" w:semiHidden="0" w:uiPriority="21" w:unhideWhenUsed="0" w:qFormat="1"/>
-    <w:lsdException w:name="Subtle Reference" w:semiHidden="0" w:uiPriority="31" w:unhideWhenUsed="0" w:qFormat="1"/>
-    <w:lsdException w:name="Intense Reference" w:semiHidden="0" w:uiPriority="32" w:unhideWhenUsed="0" w:qFormat="1"/>
-    <w:lsdException w:name="Book Title" w:semiHidden="0" w:uiPriority="33" w:unhideWhenUsed="0" w:qFormat="1"/>
-    <w:lsdException w:name="Bibliography" w:uiPriority="37"/>
-    <w:lsdException w:name="TOC Heading" w:uiPriority="39" w:qFormat="1"/>
+  <w:latentStyles w:defLockedState="0" w:defUIPriority="99" w:defSemiHidden="0" w:defUnhideWhenUsed="0" w:defQFormat="0" w:count="371">
+    <w:lsdException w:name="Normal" w:uiPriority="0" w:qFormat="1"/>
+    <w:lsdException w:name="heading 1" w:uiPriority="9" w:qFormat="1"/>
+    <w:lsdException w:name="heading 2" w:semiHidden="1" w:unhideWhenUsed="1" w:qFormat="1"/>
+    <w:lsdException w:name="heading 3" w:semiHidden="1" w:unhideWhenUsed="1" w:qFormat="1"/>
+    <w:lsdException w:name="heading 4" w:semiHidden="1" w:unhideWhenUsed="1" w:qFormat="1"/>
+    <w:lsdException w:name="heading 5" w:semiHidden="1" w:uiPriority="9" w:unhideWhenUsed="1" w:qFormat="1"/>
+    <w:lsdException w:name="heading 6" w:semiHidden="1" w:uiPriority="9" w:unhideWhenUsed="1" w:qFormat="1"/>
+    <w:lsdException w:name="heading 7" w:semiHidden="1" w:uiPriority="9" w:unhideWhenUsed="1" w:qFormat="1"/>
+    <w:lsdException w:name="heading 8" w:semiHidden="1" w:uiPriority="9" w:unhideWhenUsed="1" w:qFormat="1"/>
+    <w:lsdException w:name="heading 9" w:semiHidden="1" w:uiPriority="9" w:unhideWhenUsed="1" w:qFormat="1"/>
+    <w:lsdException w:name="index 1" w:semiHidden="1" w:unhideWhenUsed="1"/>
+    <w:lsdException w:name="index 2" w:semiHidden="1" w:unhideWhenUsed="1"/>
+    <w:lsdException w:name="index 3" w:semiHidden="1" w:unhideWhenUsed="1"/>
+    <w:lsdException w:name="index 4" w:semiHidden="1" w:unhideWhenUsed="1"/>
+    <w:lsdException w:name="index 5" w:semiHidden="1" w:unhideWhenUsed="1"/>
+    <w:lsdException w:name="index 6" w:semiHidden="1" w:unhideWhenUsed="1"/>
+    <w:lsdException w:name="index 7" w:semiHidden="1" w:unhideWhenUsed="1"/>
+    <w:lsdException w:name="index 8" w:semiHidden="1" w:unhideWhenUsed="1"/>
+    <w:lsdException w:name="index 9" w:semiHidden="1" w:unhideWhenUsed="1"/>
+    <w:lsdException w:name="toc 1" w:semiHidden="1" w:uiPriority="39" w:unhideWhenUsed="1"/>
+    <w:lsdException w:name="toc 2" w:semiHidden="1" w:uiPriority="39" w:unhideWhenUsed="1"/>
+    <w:lsdException w:name="toc 3" w:semiHidden="1" w:uiPriority="39" w:unhideWhenUsed="1"/>
+    <w:lsdException w:name="toc 4" w:semiHidden="1" w:uiPriority="39" w:unhideWhenUsed="1"/>
+    <w:lsdException w:name="toc 5" w:semiHidden="1" w:uiPriority="39" w:unhideWhenUsed="1"/>
+    <w:lsdException w:name="toc 6" w:semiHidden="1" w:uiPriority="39" w:unhideWhenUsed="1"/>
+    <w:lsdException w:name="toc 7" w:semiHidden="1" w:uiPriority="39" w:unhideWhenUsed="1"/>
+    <w:lsdException w:name="toc 8" w:semiHidden="1" w:uiPriority="39" w:unhideWhenUsed="1"/>
+    <w:lsdException w:name="toc 9" w:semiHidden="1" w:uiPriority="39" w:unhideWhenUsed="1"/>
+    <w:lsdException w:name="Normal Indent" w:semiHidden="1" w:unhideWhenUsed="1"/>
+    <w:lsdException w:name="footnote text" w:semiHidden="1" w:unhideWhenUsed="1"/>
+    <w:lsdException w:name="annotation text" w:semiHidden="1" w:unhideWhenUsed="1"/>
+    <w:lsdException w:name="header" w:semiHidden="1" w:unhideWhenUsed="1"/>
+    <w:lsdException w:name="footer" w:semiHidden="1" w:unhideWhenUsed="1"/>
+    <w:lsdException w:name="index heading" w:semiHidden="1" w:unhideWhenUsed="1"/>
+    <w:lsdException w:name="caption" w:semiHidden="1" w:uiPriority="35" w:unhideWhenUsed="1" w:qFormat="1"/>
+    <w:lsdException w:name="table of figures" w:semiHidden="1" w:unhideWhenUsed="1"/>
+    <w:lsdException w:name="envelope address" w:semiHidden="1" w:unhideWhenUsed="1"/>
+    <w:lsdException w:name="envelope return" w:semiHidden="1" w:unhideWhenUsed="1"/>
+    <w:lsdException w:name="footnote reference" w:semiHidden="1" w:unhideWhenUsed="1"/>
+    <w:lsdException w:name="annotation reference" w:semiHidden="1" w:unhideWhenUsed="1"/>
+    <w:lsdException w:name="line number" w:semiHidden="1" w:unhideWhenUsed="1"/>
+    <w:lsdException w:name="page number" w:semiHidden="1" w:unhideWhenUsed="1"/>
+    <w:lsdException w:name="endnote reference" w:semiHidden="1" w:unhideWhenUsed="1"/>
+    <w:lsdException w:name="endnote text" w:semiHidden="1" w:unhideWhenUsed="1"/>
+    <w:lsdException w:name="table of authorities" w:semiHidden="1" w:unhideWhenUsed="1"/>
+    <w:lsdException w:name="macro" w:semiHidden="1" w:unhideWhenUsed="1"/>
+    <w:lsdException w:name="toa heading" w:semiHidden="1" w:unhideWhenUsed="1"/>
+    <w:lsdException w:name="List" w:semiHidden="1" w:unhideWhenUsed="1"/>
+    <w:lsdException w:name="List Bullet" w:semiHidden="1" w:unhideWhenUsed="1"/>
+    <w:lsdException w:name="List Number" w:semiHidden="1" w:unhideWhenUsed="1"/>
+    <w:lsdException w:name="List 2" w:semiHidden="1" w:unhideWhenUsed="1"/>
+    <w:lsdException w:name="List 3" w:semiHidden="1" w:unhideWhenUsed="1"/>
+    <w:lsdException w:name="List 4" w:semiHidden="1" w:unhideWhenUsed="1"/>
+    <w:lsdException w:name="List 5" w:semiHidden="1" w:unhideWhenUsed="1"/>
+    <w:lsdException w:name="List Bullet 2" w:semiHidden="1" w:unhideWhenUsed="1"/>
+    <w:lsdException w:name="List Bullet 3" w:semiHidden="1" w:unhideWhenUsed="1"/>
+    <w:lsdException w:name="List Bullet 4" w:semiHidden="1" w:unhideWhenUsed="1"/>
+    <w:lsdException w:name="List Bullet 5" w:semiHidden="1" w:unhideWhenUsed="1"/>
+    <w:lsdException w:name="List Number 2" w:semiHidden="1" w:unhideWhenUsed="1"/>
+    <w:lsdException w:name="List Number 3" w:semiHidden="1" w:unhideWhenUsed="1"/>
+    <w:lsdException w:name="List Number 4" w:semiHidden="1" w:unhideWhenUsed="1"/>
+    <w:lsdException w:name="List Number 5" w:semiHidden="1" w:unhideWhenUsed="1"/>
+    <w:lsdException w:name="Title" w:uiPriority="10" w:qFormat="1"/>
+    <w:lsdException w:name="Closing" w:semiHidden="1" w:unhideWhenUsed="1"/>
+    <w:lsdException w:name="Signature" w:semiHidden="1" w:unhideWhenUsed="1"/>
+    <w:lsdException w:name="Default Paragraph Font" w:semiHidden="1" w:uiPriority="1" w:unhideWhenUsed="1"/>
+    <w:lsdException w:name="Body Text" w:semiHidden="1" w:unhideWhenUsed="1"/>
+    <w:lsdException w:name="Body Text Indent" w:semiHidden="1" w:unhideWhenUsed="1"/>
+    <w:lsdException w:name="List Continue" w:semiHidden="1" w:unhideWhenUsed="1"/>
+    <w:lsdException w:name="List Continue 2" w:semiHidden="1" w:unhideWhenUsed="1"/>
+    <w:lsdException w:name="List Continue 3" w:semiHidden="1" w:unhideWhenUsed="1"/>
+    <w:lsdException w:name="List Continue 4" w:semiHidden="1" w:unhideWhenUsed="1"/>
+    <w:lsdException w:name="List Continue 5" w:semiHidden="1" w:unhideWhenUsed="1"/>
+    <w:lsdException w:name="Message Header" w:semiHidden="1" w:unhideWhenUsed="1"/>
+    <w:lsdException w:name="Subtitle" w:uiPriority="11" w:qFormat="1"/>
+    <w:lsdException w:name="Salutation" w:semiHidden="1" w:unhideWhenUsed="1"/>
+    <w:lsdException w:name="Date" w:semiHidden="1" w:unhideWhenUsed="1"/>
+    <w:lsdException w:name="Body Text First Indent" w:semiHidden="1" w:unhideWhenUsed="1"/>
+    <w:lsdException w:name="Body Text First Indent 2" w:semiHidden="1" w:unhideWhenUsed="1"/>
+    <w:lsdException w:name="Note Heading" w:semiHidden="1" w:unhideWhenUsed="1"/>
+    <w:lsdException w:name="Body Text 2" w:semiHidden="1" w:unhideWhenUsed="1"/>
+    <w:lsdException w:name="Body Text 3" w:semiHidden="1" w:unhideWhenUsed="1"/>
+    <w:lsdException w:name="Body Text Indent 2" w:semiHidden="1" w:unhideWhenUsed="1"/>
+    <w:lsdException w:name="Body Text Indent 3" w:semiHidden="1" w:unhideWhenUsed="1"/>
+    <w:lsdException w:name="Block Text" w:semiHidden="1" w:unhideWhenUsed="1"/>
+    <w:lsdException w:name="Hyperlink" w:semiHidden="1" w:unhideWhenUsed="1"/>
+    <w:lsdException w:name="FollowedHyperlink" w:semiHidden="1" w:unhideWhenUsed="1"/>
+    <w:lsdException w:name="Strong" w:uiPriority="22" w:qFormat="1"/>
+    <w:lsdException w:name="Emphasis" w:uiPriority="20" w:qFormat="1"/>
+    <w:lsdException w:name="Document Map" w:semiHidden="1" w:unhideWhenUsed="1"/>
+    <w:lsdException w:name="Plain Text" w:semiHidden="1" w:unhideWhenUsed="1"/>
+    <w:lsdException w:name="E-mail Signature" w:semiHidden="1" w:unhideWhenUsed="1"/>
+    <w:lsdException w:name="HTML Top of Form" w:semiHidden="1" w:unhideWhenUsed="1"/>
+    <w:lsdException w:name="HTML Bottom of Form" w:semiHidden="1" w:unhideWhenUsed="1"/>
+    <w:lsdException w:name="Normal (Web)" w:semiHidden="1" w:unhideWhenUsed="1"/>
+    <w:lsdException w:name="HTML Acronym" w:semiHidden="1" w:unhideWhenUsed="1"/>
+    <w:lsdException w:name="HTML Address" w:semiHidden="1" w:unhideWhenUsed="1"/>
+    <w:lsdException w:name="HTML Cite" w:semiHidden="1" w:unhideWhenUsed="1"/>
+    <w:lsdException w:name="HTML Code" w:semiHidden="1" w:unhideWhenUsed="1"/>
+    <w:lsdException w:name="HTML Definition" w:semiHidden="1" w:unhideWhenUsed="1"/>
+    <w:lsdException w:name="HTML Keyboard" w:semiHidden="1" w:unhideWhenUsed="1"/>
+    <w:lsdException w:name="HTML Preformatted" w:semiHidden="1" w:unhideWhenUsed="1"/>
+    <w:lsdException w:name="HTML Sample" w:semiHidden="1" w:unhideWhenUsed="1"/>
+    <w:lsdException w:name="HTML Typewriter" w:semiHidden="1" w:unhideWhenUsed="1"/>
+    <w:lsdException w:name="HTML Variable" w:semiHidden="1" w:unhideWhenUsed="1"/>
+    <w:lsdException w:name="Normal Table" w:semiHidden="1" w:unhideWhenUsed="1"/>
+    <w:lsdException w:name="annotation subject" w:semiHidden="1" w:unhideWhenUsed="1"/>
+    <w:lsdException w:name="No List" w:semiHidden="1" w:unhideWhenUsed="1"/>
+    <w:lsdException w:name="Outline List 1" w:semiHidden="1" w:unhideWhenUsed="1"/>
+    <w:lsdException w:name="Outline List 2" w:semiHidden="1" w:unhideWhenUsed="1"/>
+    <w:lsdException w:name="Outline List 3" w:semiHidden="1" w:unhideWhenUsed="1"/>
+    <w:lsdException w:name="Table Simple 1" w:semiHidden="1" w:unhideWhenUsed="1"/>
+    <w:lsdException w:name="Table Simple 2" w:semiHidden="1" w:unhideWhenUsed="1"/>
+    <w:lsdException w:name="Table Simple 3" w:semiHidden="1" w:unhideWhenUsed="1"/>
+    <w:lsdException w:name="Table Classic 1" w:semiHidden="1" w:unhideWhenUsed="1"/>
+    <w:lsdException w:name="Table Classic 2" w:semiHidden="1" w:unhideWhenUsed="1"/>
+    <w:lsdException w:name="Table Classic 3" w:semiHidden="1" w:unhideWhenUsed="1"/>
+    <w:lsdException w:name="Table Classic 4" w:semiHidden="1" w:unhideWhenUsed="1"/>
+    <w:lsdException w:name="Table Colorful 1" w:semiHidden="1" w:unhideWhenUsed="1"/>
+    <w:lsdException w:name="Table Colorful 2" w:semiHidden="1" w:unhideWhenUsed="1"/>
+    <w:lsdException w:name="Table Colorful 3" w:semiHidden="1" w:unhideWhenUsed="1"/>
+    <w:lsdException w:name="Table Columns 1" w:semiHidden="1" w:unhideWhenUsed="1"/>
+    <w:lsdException w:name="Table Columns 2" w:semiHidden="1" w:unhideWhenUsed="1"/>
+    <w:lsdException w:name="Table Columns 3" w:semiHidden="1" w:unhideWhenUsed="1"/>
+    <w:lsdException w:name="Table Columns 4" w:semiHidden="1" w:unhideWhenUsed="1"/>
+    <w:lsdException w:name="Table Columns 5" w:semiHidden="1" w:unhideWhenUsed="1"/>
+    <w:lsdException w:name="Table Grid 1" w:semiHidden="1" w:unhideWhenUsed="1"/>
+    <w:lsdException w:name="Table Grid 2" w:semiHidden="1" w:unhideWhenUsed="1"/>
+    <w:lsdException w:name="Table Grid 3" w:semiHidden="1" w:unhideWhenUsed="1"/>
+    <w:lsdException w:name="Table Grid 4" w:semiHidden="1" w:unhideWhenUsed="1"/>
+    <w:lsdException w:name="Table Grid 5" w:semiHidden="1" w:unhideWhenUsed="1"/>
+    <w:lsdException w:name="Table Grid 6" w:semiHidden="1" w:unhideWhenUsed="1"/>
+    <w:lsdException w:name="Table Grid 7" w:semiHidden="1" w:unhideWhenUsed="1"/>
+    <w:lsdException w:name="Table Grid 8" w:semiHidden="1" w:unhideWhenUsed="1"/>
+    <w:lsdException w:name="Table List 1" w:semiHidden="1" w:unhideWhenUsed="1"/>
+    <w:lsdException w:name="Table List 2" w:semiHidden="1" w:unhideWhenUsed="1"/>
+    <w:lsdException w:name="Table List 3" w:semiHidden="1" w:unhideWhenUsed="1"/>
+    <w:lsdException w:name="Table List 4" w:semiHidden="1" w:unhideWhenUsed="1"/>
+    <w:lsdException w:name="Table List 5" w:semiHidden="1" w:unhideWhenUsed="1"/>
+    <w:lsdException w:name="Table List 6" w:semiHidden="1" w:unhideWhenUsed="1"/>
+    <w:lsdException w:name="Table List 7" w:semiHidden="1" w:unhideWhenUsed="1"/>
+    <w:lsdException w:name="Table List 8" w:semiHidden="1" w:unhideWhenUsed="1"/>
+    <w:lsdException w:name="Table 3D effects 1" w:semiHidden="1" w:unhideWhenUsed="1"/>
+    <w:lsdException w:name="Table 3D effects 2" w:semiHidden="1" w:unhideWhenUsed="1"/>
+    <w:lsdException w:name="Table 3D effects 3" w:semiHidden="1" w:unhideWhenUsed="1"/>
+    <w:lsdException w:name="Table Contemporary" w:semiHidden="1" w:unhideWhenUsed="1"/>
+    <w:lsdException w:name="Table Elegant" w:semiHidden="1" w:unhideWhenUsed="1"/>
+    <w:lsdException w:name="Table Professional" w:semiHidden="1" w:unhideWhenUsed="1"/>
+    <w:lsdException w:name="Table Subtle 1" w:semiHidden="1" w:unhideWhenUsed="1"/>
+    <w:lsdException w:name="Table Subtle 2" w:semiHidden="1" w:unhideWhenUsed="1"/>
+    <w:lsdException w:name="Table Web 1" w:semiHidden="1" w:unhideWhenUsed="1"/>
+    <w:lsdException w:name="Table Web 2" w:semiHidden="1" w:unhideWhenUsed="1"/>
+    <w:lsdException w:name="Table Web 3" w:semiHidden="1" w:unhideWhenUsed="1"/>
+    <w:lsdException w:name="Balloon Text" w:semiHidden="1" w:unhideWhenUsed="1"/>
+    <w:lsdException w:name="Table Grid" w:uiPriority="59"/>
+    <w:lsdException w:name="Table Theme" w:semiHidden="1" w:unhideWhenUsed="1"/>
+    <w:lsdException w:name="Placeholder Text" w:semiHidden="1"/>
+    <w:lsdException w:name="No Spacing" w:uiPriority="1" w:qFormat="1"/>
+    <w:lsdException w:name="Light Shading" w:uiPriority="60"/>
+    <w:lsdException w:name="Light List" w:uiPriority="61"/>
+    <w:lsdException w:name="Light Grid" w:uiPriority="62"/>
+    <w:lsdException w:name="Medium Shading 1" w:uiPriority="63"/>
+    <w:lsdException w:name="Medium Shading 2" w:uiPriority="64"/>
+    <w:lsdException w:name="Medium List 1" w:uiPriority="65"/>
+    <w:lsdException w:name="Medium List 2" w:uiPriority="66"/>
+    <w:lsdException w:name="Medium Grid 1" w:uiPriority="67"/>
+    <w:lsdException w:name="Medium Grid 2" w:uiPriority="68"/>
+    <w:lsdException w:name="Medium Grid 3" w:uiPriority="69"/>
+    <w:lsdException w:name="Dark List" w:uiPriority="70"/>
+    <w:lsdException w:name="Colorful Shading" w:uiPriority="71"/>
+    <w:lsdException w:name="Colorful List" w:uiPriority="72"/>
+    <w:lsdException w:name="Colorful Grid" w:uiPriority="73"/>
+    <w:lsdException w:name="Light Shading Accent 1" w:uiPriority="60"/>
+    <w:lsdException w:name="Light List Accent 1" w:uiPriority="61"/>
+    <w:lsdException w:name="Light Grid Accent 1" w:uiPriority="62"/>
+    <w:lsdException w:name="Medium Shading 1 Accent 1" w:uiPriority="63"/>
+    <w:lsdException w:name="Medium Shading 2 Accent 1" w:uiPriority="64"/>
+    <w:lsdException w:name="Medium List 1 Accent 1" w:uiPriority="65"/>
+    <w:lsdException w:name="Revision" w:semiHidden="1"/>
+    <w:lsdException w:name="List Paragraph" w:uiPriority="34" w:qFormat="1"/>
+    <w:lsdException w:name="Quote" w:uiPriority="29" w:qFormat="1"/>
+    <w:lsdException w:name="Intense Quote" w:uiPriority="30" w:qFormat="1"/>
+    <w:lsdException w:name="Medium List 2 Accent 1" w:uiPriority="66"/>
+    <w:lsdException w:name="Medium Grid 1 Accent 1" w:uiPriority="67"/>
+    <w:lsdException w:name="Medium Grid 2 Accent 1" w:uiPriority="68"/>
+    <w:lsdException w:name="Medium Grid 3 Accent 1" w:uiPriority="69"/>
+    <w:lsdException w:name="Dark List Accent 1" w:uiPriority="70"/>
+    <w:lsdException w:name="Colorful Shading Accent 1" w:uiPriority="71"/>
+    <w:lsdException w:name="Colorful List Accent 1" w:uiPriority="72"/>
+    <w:lsdException w:name="Colorful Grid Accent 1" w:uiPriority="73"/>
+    <w:lsdException w:name="Light Shading Accent 2" w:uiPriority="60"/>
+    <w:lsdException w:name="Light List Accent 2" w:uiPriority="61"/>
+    <w:lsdException w:name="Light Grid Accent 2" w:uiPriority="62"/>
+    <w:lsdException w:name="Medium Shading 1 Accent 2" w:uiPriority="63"/>
+    <w:lsdException w:name="Medium Shading 2 Accent 2" w:uiPriority="64"/>
+    <w:lsdException w:name="Medium List 1 Accent 2" w:uiPriority="65"/>
+    <w:lsdException w:name="Medium List 2 Accent 2" w:uiPriority="66"/>
+    <w:lsdException w:name="Medium Grid 1 Accent 2" w:uiPriority="67"/>
+    <w:lsdException w:name="Medium Grid 2 Accent 2" w:uiPriority="68"/>
+    <w:lsdException w:name="Medium Grid 3 Accent 2" w:uiPriority="69"/>
+    <w:lsdException w:name="Dark List Accent 2" w:uiPriority="70"/>
+    <w:lsdException w:name="Colorful Shading Accent 2" w:uiPriority="71"/>
+    <w:lsdException w:name="Colorful List Accent 2" w:uiPriority="72"/>
+    <w:lsdException w:name="Colorful Grid Accent 2" w:uiPriority="73"/>
+    <w:lsdException w:name="Light Shading Accent 3" w:uiPriority="60"/>
+    <w:lsdException w:name="Light List Accent 3" w:uiPriority="61"/>
+    <w:lsdException w:name="Light Grid Accent 3" w:uiPriority="62"/>
+    <w:lsdException w:name="Medium Shading 1 Accent 3" w:uiPriority="63"/>
+    <w:lsdException w:name="Medium Shading 2 Accent 3" w:uiPriority="64"/>
+    <w:lsdException w:name="Medium List 1 Accent 3" w:uiPriority="65"/>
+    <w:lsdException w:name="Medium List 2 Accent 3" w:uiPriority="66"/>
+    <w:lsdException w:name="Medium Grid 1 Accent 3" w:uiPriority="67"/>
+    <w:lsdException w:name="Medium Grid 2 Accent 3" w:uiPriority="68"/>
+    <w:lsdException w:name="Medium Grid 3 Accent 3" w:uiPriority="69"/>
+    <w:lsdException w:name="Dark List Accent 3" w:uiPriority="70"/>
+    <w:lsdException w:name="Colorful Shading Accent 3" w:uiPriority="71"/>
+    <w:lsdException w:name="Colorful List Accent 3" w:uiPriority="72"/>
+    <w:lsdException w:name="Colorful Grid Accent 3" w:uiPriority="73"/>
+    <w:lsdException w:name="Light Shading Accent 4" w:uiPriority="60"/>
+    <w:lsdException w:name="Light List Accent 4" w:uiPriority="61"/>
+    <w:lsdException w:name="Light Grid Accent 4" w:uiPriority="62"/>
+    <w:lsdException w:name="Medium Shading 1 Accent 4" w:uiPriority="63"/>
+    <w:lsdException w:name="Medium Shading 2 Accent 4" w:uiPriority="64"/>
+    <w:lsdException w:name="Medium List 1 Accent 4" w:uiPriority="65"/>
+    <w:lsdException w:name="Medium List 2 Accent 4" w:uiPriority="66"/>
+    <w:lsdException w:name="Medium Grid 1 Accent 4" w:uiPriority="67"/>
+    <w:lsdException w:name="Medium Grid 2 Accent 4" w:uiPriority="68"/>
+    <w:lsdException w:name="Medium Grid 3 Accent 4" w:uiPriority="69"/>
+    <w:lsdException w:name="Dark List Accent 4" w:uiPriority="70"/>
+    <w:lsdException w:name="Colorful Shading Accent 4" w:uiPriority="71"/>
+    <w:lsdException w:name="Colorful List Accent 4" w:uiPriority="72"/>
+    <w:lsdException w:name="Colorful Grid Accent 4" w:uiPriority="73"/>
+    <w:lsdException w:name="Light Shading Accent 5" w:uiPriority="60"/>
+    <w:lsdException w:name="Light List Accent 5" w:uiPriority="61"/>
+    <w:lsdException w:name="Light Grid Accent 5" w:uiPriority="62"/>
+    <w:lsdException w:name="Medium Shading 1 Accent 5" w:uiPriority="63"/>
+    <w:lsdException w:name="Medium Shading 2 Accent 5" w:uiPriority="64"/>
+    <w:lsdException w:name="Medium List 1 Accent 5" w:uiPriority="65"/>
+    <w:lsdException w:name="Medium List 2 Accent 5" w:uiPriority="66"/>
+    <w:lsdException w:name="Medium Grid 1 Accent 5" w:uiPriority="67"/>
+    <w:lsdException w:name="Medium Grid 2 Accent 5" w:uiPriority="68"/>
+    <w:lsdException w:name="Medium Grid 3 Accent 5" w:uiPriority="69"/>
+    <w:lsdException w:name="Dark List Accent 5" w:uiPriority="70"/>
+    <w:lsdException w:name="Colorful Shading Accent 5" w:uiPriority="71"/>
+    <w:lsdException w:name="Colorful List Accent 5" w:uiPriority="72"/>
+    <w:lsdException w:name="Colorful Grid Accent 5" w:uiPriority="73"/>
+    <w:lsdException w:name="Light Shading Accent 6" w:uiPriority="60"/>
+    <w:lsdException w:name="Light List Accent 6" w:uiPriority="61"/>
+    <w:lsdException w:name="Light Grid Accent 6" w:uiPriority="62"/>
+    <w:lsdException w:name="Medium Shading 1 Accent 6" w:uiPriority="63"/>
+    <w:lsdException w:name="Medium Shading 2 Accent 6" w:uiPriority="64"/>
+    <w:lsdException w:name="Medium List 1 Accent 6" w:uiPriority="65"/>
+    <w:lsdException w:name="Medium List 2 Accent 6" w:uiPriority="66"/>
+    <w:lsdException w:name="Medium Grid 1 Accent 6" w:uiPriority="67"/>
+    <w:lsdException w:name="Medium Grid 2 Accent 6" w:uiPriority="68"/>
+    <w:lsdException w:name="Medium Grid 3 Accent 6" w:uiPriority="69"/>
+    <w:lsdException w:name="Dark List Accent 6" w:uiPriority="70"/>
+    <w:lsdException w:name="Colorful Shading Accent 6" w:uiPriority="71"/>
+    <w:lsdException w:name="Colorful List Accent 6" w:uiPriority="72"/>
+    <w:lsdException w:name="Colorful Grid Accent 6" w:uiPriority="73"/>
+    <w:lsdException w:name="Subtle Emphasis" w:uiPriority="19" w:qFormat="1"/>
+    <w:lsdException w:name="Intense Emphasis" w:uiPriority="21" w:qFormat="1"/>
+    <w:lsdException w:name="Subtle Reference" w:uiPriority="31" w:qFormat="1"/>
+    <w:lsdException w:name="Intense Reference" w:uiPriority="32" w:qFormat="1"/>
+    <w:lsdException w:name="Book Title" w:uiPriority="33" w:qFormat="1"/>
+    <w:lsdException w:name="Bibliography" w:semiHidden="1" w:uiPriority="37" w:unhideWhenUsed="1"/>
+    <w:lsdException w:name="TOC Heading" w:semiHidden="1" w:uiPriority="39" w:unhideWhenUsed="1" w:qFormat="1"/>
+    <w:lsdException w:name="Plain Table 1" w:uiPriority="41"/>
+    <w:lsdException w:name="Plain Table 2" w:uiPriority="42"/>
+    <w:lsdException w:name="Plain Table 3" w:uiPriority="43"/>
+    <w:lsdException w:name="Plain Table 4" w:uiPriority="44"/>
+    <w:lsdException w:name="Plain Table 5" w:uiPriority="45"/>
+    <w:lsdException w:name="Grid Table Light" w:uiPriority="40"/>
+    <w:lsdException w:name="Grid Table 1 Light" w:uiPriority="46"/>
+    <w:lsdException w:name="Grid Table 2" w:uiPriority="47"/>
+    <w:lsdException w:name="Grid Table 3" w:uiPriority="48"/>
+    <w:lsdException w:name="Grid Table 4" w:uiPriority="49"/>
+    <w:lsdException w:name="Grid Table 5 Dark" w:uiPriority="50"/>
+    <w:lsdException w:name="Grid Table 6 Colorful" w:uiPriority="51"/>
+    <w:lsdException w:name="Grid Table 7 Colorful" w:uiPriority="52"/>
+    <w:lsdException w:name="Grid Table 1 Light Accent 1" w:uiPriority="46"/>
+    <w:lsdException w:name="Grid Table 2 Accent 1" w:uiPriority="47"/>
+    <w:lsdException w:name="Grid Table 3 Accent 1" w:uiPriority="48"/>
+    <w:lsdException w:name="Grid Table 4 Accent 1" w:uiPriority="49"/>
+    <w:lsdException w:name="Grid Table 5 Dark Accent 1" w:uiPriority="50"/>
+    <w:lsdException w:name="Grid Table 6 Colorful Accent 1" w:uiPriority="51"/>
+    <w:lsdException w:name="Grid Table 7 Colorful Accent 1" w:uiPriority="52"/>
+    <w:lsdException w:name="Grid Table 1 Light Accent 2" w:uiPriority="46"/>
+    <w:lsdException w:name="Grid Table 2 Accent 2" w:uiPriority="47"/>
+    <w:lsdException w:name="Grid Table 3 Accent 2" w:uiPriority="48"/>
+    <w:lsdException w:name="Grid Table 4 Accent 2" w:uiPriority="49"/>
+    <w:lsdException w:name="Grid Table 5 Dark Accent 2" w:uiPriority="50"/>
+    <w:lsdException w:name="Grid Table 6 Colorful Accent 2" w:uiPriority="51"/>
+    <w:lsdException w:name="Grid Table 7 Colorful Accent 2" w:uiPriority="52"/>
+    <w:lsdException w:name="Grid Table 1 Light Accent 3" w:uiPriority="46"/>
+    <w:lsdException w:name="Grid Table 2 Accent 3" w:uiPriority="47"/>
+    <w:lsdException w:name="Grid Table 3 Accent 3" w:uiPriority="48"/>
+    <w:lsdException w:name="Grid Table 4 Accent 3" w:uiPriority="49"/>
+    <w:lsdException w:name="Grid Table 5 Dark Accent 3" w:uiPriority="50"/>
+    <w:lsdException w:name="Grid Table 6 Colorful Accent 3" w:uiPriority="51"/>
+    <w:lsdException w:name="Grid Table 7 Colorful Accent 3" w:uiPriority="52"/>
+    <w:lsdException w:name="Grid Table 1 Light Accent 4" w:uiPriority="46"/>
+    <w:lsdException w:name="Grid Table 2 Accent 4" w:uiPriority="47"/>
+    <w:lsdException w:name="Grid Table 3 Accent 4" w:uiPriority="48"/>
+    <w:lsdException w:name="Grid Table 4 Accent 4" w:uiPriority="49"/>
+    <w:lsdException w:name="Grid Table 5 Dark Accent 4" w:uiPriority="50"/>
+    <w:lsdException w:name="Grid Table 6 Colorful Accent 4" w:uiPriority="51"/>
+    <w:lsdException w:name="Grid Table 7 Colorful Accent 4" w:uiPriority="52"/>
+    <w:lsdException w:name="Grid Table 1 Light Accent 5" w:uiPriority="46"/>
+    <w:lsdException w:name="Grid Table 2 Accent 5" w:uiPriority="47"/>
+    <w:lsdException w:name="Grid Table 3 Accent 5" w:uiPriority="48"/>
+    <w:lsdException w:name="Grid Table 4 Accent 5" w:uiPriority="49"/>
+    <w:lsdException w:name="Grid Table 5 Dark Accent 5" w:uiPriority="50"/>
+    <w:lsdException w:name="Grid Table 6 Colorful Accent 5" w:uiPriority="51"/>
+    <w:lsdException w:name="Grid Table 7 Colorful Accent 5" w:uiPriority="52"/>
+    <w:lsdException w:name="Grid Table 1 Light Accent 6" w:uiPriority="46"/>
+    <w:lsdException w:name="Grid Table 2 Accent 6" w:uiPriority="47"/>
+    <w:lsdException w:name="Grid Table 3 Accent 6" w:uiPriority="48"/>
+    <w:lsdException w:name="Grid Table 4 Accent 6" w:uiPriority="49"/>
+    <w:lsdException w:name="Grid Table 5 Dark Accent 6" w:uiPriority="50"/>
+    <w:lsdException w:name="Grid Table 6 Colorful Accent 6" w:uiPriority="51"/>
+    <w:lsdException w:name="Grid Table 7 Colorful Accent 6" w:uiPriority="52"/>
+    <w:lsdException w:name="List Table 1 Light" w:uiPriority="46"/>
+    <w:lsdException w:name="List Table 2" w:uiPriority="47"/>
+    <w:lsdException w:name="List Table 3" w:uiPriority="48"/>
+    <w:lsdException w:name="List Table 4" w:uiPriority="49"/>
+    <w:lsdException w:name="List Table 5 Dark" w:uiPriority="50"/>
+    <w:lsdException w:name="List Table 6 Colorful" w:uiPriority="51"/>
+    <w:lsdException w:name="List Table 7 Colorful" w:uiPriority="52"/>
+    <w:lsdException w:name="List Table 1 Light Accent 1" w:uiPriority="46"/>
+    <w:lsdException w:name="List Table 2 Accent 1" w:uiPriority="47"/>
+    <w:lsdException w:name="List Table 3 Accent 1" w:uiPriority="48"/>
+    <w:lsdException w:name="List Table 4 Accent 1" w:uiPriority="49"/>
+    <w:lsdException w:name="List Table 5 Dark Accent 1" w:uiPriority="50"/>
+    <w:lsdException w:name="List Table 6 Colorful Accent 1" w:uiPriority="51"/>
+    <w:lsdException w:name="List Table 7 Colorful Accent 1" w:uiPriority="52"/>
+    <w:lsdException w:name="List Table 1 Light Accent 2" w:uiPriority="46"/>
+    <w:lsdException w:name="List Table 2 Accent 2" w:uiPriority="47"/>
+    <w:lsdException w:name="List Table 3 Accent 2" w:uiPriority="48"/>
+    <w:lsdException w:name="List Table 4 Accent 2" w:uiPriority="49"/>
+    <w:lsdException w:name="List Table 5 Dark Accent 2" w:uiPriority="50"/>
+    <w:lsdException w:name="List Table 6 Colorful Accent 2" w:uiPriority="51"/>
+    <w:lsdException w:name="List Table 7 Colorful Accent 2" w:uiPriority="52"/>
+    <w:lsdException w:name="List Table 1 Light Accent 3" w:uiPriority="46"/>
+    <w:lsdException w:name="List Table 2 Accent 3" w:uiPriority="47"/>
+    <w:lsdException w:name="List Table 3 Accent 3" w:uiPriority="48"/>
+    <w:lsdException w:name="List Table 4 Accent 3" w:uiPriority="49"/>
+    <w:lsdException w:name="List Table 5 Dark Accent 3" w:uiPriority="50"/>
+    <w:lsdException w:name="List Table 6 Colorful Accent 3" w:uiPriority="51"/>
+    <w:lsdException w:name="List Table 7 Colorful Accent 3" w:uiPriority="52"/>
+    <w:lsdException w:name="List Table 1 Light Accent 4" w:uiPriority="46"/>
+    <w:lsdException w:name="List Table 2 Accent 4" w:uiPriority="47"/>
+    <w:lsdException w:name="List Table 3 Accent 4" w:uiPriority="48"/>
+    <w:lsdException w:name="List Table 4 Accent 4" w:uiPriority="49"/>
+    <w:lsdException w:name="List Table 5 Dark Accent 4" w:uiPriority="50"/>
+    <w:lsdException w:name="List Table 6 Colorful Accent 4" w:uiPriority="51"/>
+    <w:lsdException w:name="List Table 7 Colorful Accent 4" w:uiPriority="52"/>
+    <w:lsdException w:name="List Table 1 Light Accent 5" w:uiPriority="46"/>
+    <w:lsdException w:name="List Table 2 Accent 5" w:uiPriority="47"/>
+    <w:lsdException w:name="List Table 3 Accent 5" w:uiPriority="48"/>
+    <w:lsdException w:name="List Table 4 Accent 5" w:uiPriority="49"/>
+    <w:lsdException w:name="List Table 5 Dark Accent 5" w:uiPriority="50"/>
+    <w:lsdException w:name="List Table 6 Colorful Accent 5" w:uiPriority="51"/>
+    <w:lsdException w:name="List Table 7 Colorful Accent 5" w:uiPriority="52"/>
+    <w:lsdException w:name="List Table 1 Light Accent 6" w:uiPriority="46"/>
+    <w:lsdException w:name="List Table 2 Accent 6" w:uiPriority="47"/>
+    <w:lsdException w:name="List Table 3 Accent 6" w:uiPriority="48"/>
+    <w:lsdException w:name="List Table 4 Accent 6" w:uiPriority="49"/>
+    <w:lsdException w:name="List Table 5 Dark Accent 6" w:uiPriority="50"/>
+    <w:lsdException w:name="List Table 6 Colorful Accent 6" w:uiPriority="51"/>
+    <w:lsdException w:name="List Table 7 Colorful Accent 6" w:uiPriority="52"/>
   </w:latentStyles>
   <w:style w:type="paragraph" w:default="1" w:styleId="Normal">
     <w:name w:val="Normal"/>
@@ -14328,6 +16684,7 @@
   <w:style w:type="character" w:default="1" w:styleId="DefaultParagraphFont">
     <w:name w:val="Default Paragraph Font"/>
     <w:uiPriority w:val="1"/>
+    <w:semiHidden/>
     <w:unhideWhenUsed/>
   </w:style>
   <w:style w:type="table" w:default="1" w:styleId="TableNormal">
@@ -14565,6 +16922,7 @@
       <w:spacing w:after="0" w:line="240" w:lineRule="auto"/>
     </w:pPr>
     <w:tblPr>
+      <w:tblInd w:w="0" w:type="dxa"/>
       <w:tblBorders>
         <w:top w:val="single" w:sz="4" w:space="0" w:color="auto"/>
         <w:left w:val="single" w:sz="4" w:space="0" w:color="auto"/>
@@ -14573,500 +16931,12 @@
         <w:insideH w:val="single" w:sz="4" w:space="0" w:color="auto"/>
         <w:insideV w:val="single" w:sz="4" w:space="0" w:color="auto"/>
       </w:tblBorders>
-    </w:tblPr>
-  </w:style>
-</w:styles>
-</file>
-
-<file path=word/stylesWithEffects.xml><?xml version="1.0" encoding="utf-8"?>
-<w:styles xmlns:wpc="http://schemas.microsoft.com/office/word/2010/wordprocessingCanvas" xmlns:mc="http://schemas.openxmlformats.org/markup-compatibility/2006" xmlns:o="urn:schemas-microsoft-com:office:office" xmlns:r="http://schemas.openxmlformats.org/officeDocument/2006/relationships" xmlns:m="http://schemas.openxmlformats.org/officeDocument/2006/math" xmlns:v="urn:schemas-microsoft-com:vml" xmlns:wp14="http://schemas.microsoft.com/office/word/2010/wordprocessingDrawing" xmlns:wp="http://schemas.openxmlformats.org/drawingml/2006/wordprocessingDrawing" xmlns:w10="urn:schemas-microsoft-com:office:word" xmlns:w="http://schemas.openxmlformats.org/wordprocessingml/2006/main" xmlns:w14="http://schemas.microsoft.com/office/word/2010/wordml" xmlns:wpg="http://schemas.microsoft.com/office/word/2010/wordprocessingGroup" xmlns:wpi="http://schemas.microsoft.com/office/word/2010/wordprocessingInk" xmlns:wne="http://schemas.microsoft.com/office/word/2006/wordml" xmlns:wps="http://schemas.microsoft.com/office/word/2010/wordprocessingShape" mc:Ignorable="w14 wp14">
-  <w:docDefaults>
-    <w:rPrDefault>
-      <w:rPr>
-        <w:rFonts w:asciiTheme="minorHAnsi" w:eastAsiaTheme="minorEastAsia" w:hAnsiTheme="minorHAnsi" w:cstheme="minorBidi"/>
-        <w:sz w:val="22"/>
-        <w:szCs w:val="22"/>
-        <w:lang w:val="en-US" w:eastAsia="en-US" w:bidi="ar-SA"/>
-      </w:rPr>
-    </w:rPrDefault>
-    <w:pPrDefault>
-      <w:pPr>
-        <w:spacing w:after="200" w:line="276" w:lineRule="auto"/>
-      </w:pPr>
-    </w:pPrDefault>
-  </w:docDefaults>
-  <w:latentStyles w:defLockedState="0" w:defUIPriority="99" w:defSemiHidden="1" w:defUnhideWhenUsed="1" w:defQFormat="0" w:count="267">
-    <w:lsdException w:name="Normal" w:semiHidden="0" w:uiPriority="0" w:unhideWhenUsed="0" w:qFormat="1"/>
-    <w:lsdException w:name="heading 1" w:semiHidden="0" w:uiPriority="9" w:unhideWhenUsed="0" w:qFormat="1"/>
-    <w:lsdException w:name="heading 2" w:qFormat="1"/>
-    <w:lsdException w:name="heading 3" w:qFormat="1"/>
-    <w:lsdException w:name="heading 4" w:qFormat="1"/>
-    <w:lsdException w:name="heading 5" w:uiPriority="9" w:qFormat="1"/>
-    <w:lsdException w:name="heading 6" w:uiPriority="9" w:qFormat="1"/>
-    <w:lsdException w:name="heading 7" w:uiPriority="9" w:qFormat="1"/>
-    <w:lsdException w:name="heading 8" w:uiPriority="9" w:qFormat="1"/>
-    <w:lsdException w:name="heading 9" w:uiPriority="9" w:qFormat="1"/>
-    <w:lsdException w:name="toc 1" w:uiPriority="39"/>
-    <w:lsdException w:name="toc 2" w:uiPriority="39"/>
-    <w:lsdException w:name="toc 3" w:uiPriority="39"/>
-    <w:lsdException w:name="toc 4" w:uiPriority="39"/>
-    <w:lsdException w:name="toc 5" w:uiPriority="39"/>
-    <w:lsdException w:name="toc 6" w:uiPriority="39"/>
-    <w:lsdException w:name="toc 7" w:uiPriority="39"/>
-    <w:lsdException w:name="toc 8" w:uiPriority="39"/>
-    <w:lsdException w:name="toc 9" w:uiPriority="39"/>
-    <w:lsdException w:name="caption" w:uiPriority="35" w:qFormat="1"/>
-    <w:lsdException w:name="Title" w:semiHidden="0" w:uiPriority="10" w:unhideWhenUsed="0" w:qFormat="1"/>
-    <w:lsdException w:name="Default Paragraph Font" w:uiPriority="1"/>
-    <w:lsdException w:name="Subtitle" w:semiHidden="0" w:uiPriority="11" w:unhideWhenUsed="0" w:qFormat="1"/>
-    <w:lsdException w:name="Strong" w:semiHidden="0" w:uiPriority="22" w:unhideWhenUsed="0" w:qFormat="1"/>
-    <w:lsdException w:name="Emphasis" w:semiHidden="0" w:uiPriority="20" w:unhideWhenUsed="0" w:qFormat="1"/>
-    <w:lsdException w:name="Table Grid" w:semiHidden="0" w:uiPriority="59" w:unhideWhenUsed="0"/>
-    <w:lsdException w:name="Placeholder Text" w:unhideWhenUsed="0"/>
-    <w:lsdException w:name="No Spacing" w:semiHidden="0" w:uiPriority="1" w:unhideWhenUsed="0" w:qFormat="1"/>
-    <w:lsdException w:name="Light Shading" w:semiHidden="0" w:uiPriority="60" w:unhideWhenUsed="0"/>
-    <w:lsdException w:name="Light List" w:semiHidden="0" w:uiPriority="61" w:unhideWhenUsed="0"/>
-    <w:lsdException w:name="Light Grid" w:semiHidden="0" w:uiPriority="62" w:unhideWhenUsed="0"/>
-    <w:lsdException w:name="Medium Shading 1" w:semiHidden="0" w:uiPriority="63" w:unhideWhenUsed="0"/>
-    <w:lsdException w:name="Medium Shading 2" w:semiHidden="0" w:uiPriority="64" w:unhideWhenUsed="0"/>
-    <w:lsdException w:name="Medium List 1" w:semiHidden="0" w:uiPriority="65" w:unhideWhenUsed="0"/>
-    <w:lsdException w:name="Medium List 2" w:semiHidden="0" w:uiPriority="66" w:unhideWhenUsed="0"/>
-    <w:lsdException w:name="Medium Grid 1" w:semiHidden="0" w:uiPriority="67" w:unhideWhenUsed="0"/>
-    <w:lsdException w:name="Medium Grid 2" w:semiHidden="0" w:uiPriority="68" w:unhideWhenUsed="0"/>
-    <w:lsdException w:name="Medium Grid 3" w:semiHidden="0" w:uiPriority="69" w:unhideWhenUsed="0"/>
-    <w:lsdException w:name="Dark List" w:semiHidden="0" w:uiPriority="70" w:unhideWhenUsed="0"/>
-    <w:lsdException w:name="Colorful Shading" w:semiHidden="0" w:uiPriority="71" w:unhideWhenUsed="0"/>
-    <w:lsdException w:name="Colorful List" w:semiHidden="0" w:uiPriority="72" w:unhideWhenUsed="0"/>
-    <w:lsdException w:name="Colorful Grid" w:semiHidden="0" w:uiPriority="73" w:unhideWhenUsed="0"/>
-    <w:lsdException w:name="Light Shading Accent 1" w:semiHidden="0" w:uiPriority="60" w:unhideWhenUsed="0"/>
-    <w:lsdException w:name="Light List Accent 1" w:semiHidden="0" w:uiPriority="61" w:unhideWhenUsed="0"/>
-    <w:lsdException w:name="Light Grid Accent 1" w:semiHidden="0" w:uiPriority="62" w:unhideWhenUsed="0"/>
-    <w:lsdException w:name="Medium Shading 1 Accent 1" w:semiHidden="0" w:uiPriority="63" w:unhideWhenUsed="0"/>
-    <w:lsdException w:name="Medium Shading 2 Accent 1" w:semiHidden="0" w:uiPriority="64" w:unhideWhenUsed="0"/>
-    <w:lsdException w:name="Medium List 1 Accent 1" w:semiHidden="0" w:uiPriority="65" w:unhideWhenUsed="0"/>
-    <w:lsdException w:name="Revision" w:unhideWhenUsed="0"/>
-    <w:lsdException w:name="List Paragraph" w:semiHidden="0" w:uiPriority="34" w:unhideWhenUsed="0" w:qFormat="1"/>
-    <w:lsdException w:name="Quote" w:semiHidden="0" w:uiPriority="29" w:unhideWhenUsed="0" w:qFormat="1"/>
-    <w:lsdException w:name="Intense Quote" w:semiHidden="0" w:uiPriority="30" w:unhideWhenUsed="0" w:qFormat="1"/>
-    <w:lsdException w:name="Medium List 2 Accent 1" w:semiHidden="0" w:uiPriority="66" w:unhideWhenUsed="0"/>
-    <w:lsdException w:name="Medium Grid 1 Accent 1" w:semiHidden="0" w:uiPriority="67" w:unhideWhenUsed="0"/>
-    <w:lsdException w:name="Medium Grid 2 Accent 1" w:semiHidden="0" w:uiPriority="68" w:unhideWhenUsed="0"/>
-    <w:lsdException w:name="Medium Grid 3 Accent 1" w:semiHidden="0" w:uiPriority="69" w:unhideWhenUsed="0"/>
-    <w:lsdException w:name="Dark List Accent 1" w:semiHidden="0" w:uiPriority="70" w:unhideWhenUsed="0"/>
-    <w:lsdException w:name="Colorful Shading Accent 1" w:semiHidden="0" w:uiPriority="71" w:unhideWhenUsed="0"/>
-    <w:lsdException w:name="Colorful List Accent 1" w:semiHidden="0" w:uiPriority="72" w:unhideWhenUsed="0"/>
-    <w:lsdException w:name="Colorful Grid Accent 1" w:semiHidden="0" w:uiPriority="73" w:unhideWhenUsed="0"/>
-    <w:lsdException w:name="Light Shading Accent 2" w:semiHidden="0" w:uiPriority="60" w:unhideWhenUsed="0"/>
-    <w:lsdException w:name="Light List Accent 2" w:semiHidden="0" w:uiPriority="61" w:unhideWhenUsed="0"/>
-    <w:lsdException w:name="Light Grid Accent 2" w:semiHidden="0" w:uiPriority="62" w:unhideWhenUsed="0"/>
-    <w:lsdException w:name="Medium Shading 1 Accent 2" w:semiHidden="0" w:uiPriority="63" w:unhideWhenUsed="0"/>
-    <w:lsdException w:name="Medium Shading 2 Accent 2" w:semiHidden="0" w:uiPriority="64" w:unhideWhenUsed="0"/>
-    <w:lsdException w:name="Medium List 1 Accent 2" w:semiHidden="0" w:uiPriority="65" w:unhideWhenUsed="0"/>
-    <w:lsdException w:name="Medium List 2 Accent 2" w:semiHidden="0" w:uiPriority="66" w:unhideWhenUsed="0"/>
-    <w:lsdException w:name="Medium Grid 1 Accent 2" w:semiHidden="0" w:uiPriority="67" w:unhideWhenUsed="0"/>
-    <w:lsdException w:name="Medium Grid 2 Accent 2" w:semiHidden="0" w:uiPriority="68" w:unhideWhenUsed="0"/>
-    <w:lsdException w:name="Medium Grid 3 Accent 2" w:semiHidden="0" w:uiPriority="69" w:unhideWhenUsed="0"/>
-    <w:lsdException w:name="Dark List Accent 2" w:semiHidden="0" w:uiPriority="70" w:unhideWhenUsed="0"/>
-    <w:lsdException w:name="Colorful Shading Accent 2" w:semiHidden="0" w:uiPriority="71" w:unhideWhenUsed="0"/>
-    <w:lsdException w:name="Colorful List Accent 2" w:semiHidden="0" w:uiPriority="72" w:unhideWhenUsed="0"/>
-    <w:lsdException w:name="Colorful Grid Accent 2" w:semiHidden="0" w:uiPriority="73" w:unhideWhenUsed="0"/>
-    <w:lsdException w:name="Light Shading Accent 3" w:semiHidden="0" w:uiPriority="60" w:unhideWhenUsed="0"/>
-    <w:lsdException w:name="Light List Accent 3" w:semiHidden="0" w:uiPriority="61" w:unhideWhenUsed="0"/>
-    <w:lsdException w:name="Light Grid Accent 3" w:semiHidden="0" w:uiPriority="62" w:unhideWhenUsed="0"/>
-    <w:lsdException w:name="Medium Shading 1 Accent 3" w:semiHidden="0" w:uiPriority="63" w:unhideWhenUsed="0"/>
-    <w:lsdException w:name="Medium Shading 2 Accent 3" w:semiHidden="0" w:uiPriority="64" w:unhideWhenUsed="0"/>
-    <w:lsdException w:name="Medium List 1 Accent 3" w:semiHidden="0" w:uiPriority="65" w:unhideWhenUsed="0"/>
-    <w:lsdException w:name="Medium List 2 Accent 3" w:semiHidden="0" w:uiPriority="66" w:unhideWhenUsed="0"/>
-    <w:lsdException w:name="Medium Grid 1 Accent 3" w:semiHidden="0" w:uiPriority="67" w:unhideWhenUsed="0"/>
-    <w:lsdException w:name="Medium Grid 2 Accent 3" w:semiHidden="0" w:uiPriority="68" w:unhideWhenUsed="0"/>
-    <w:lsdException w:name="Medium Grid 3 Accent 3" w:semiHidden="0" w:uiPriority="69" w:unhideWhenUsed="0"/>
-    <w:lsdException w:name="Dark List Accent 3" w:semiHidden="0" w:uiPriority="70" w:unhideWhenUsed="0"/>
-    <w:lsdException w:name="Colorful Shading Accent 3" w:semiHidden="0" w:uiPriority="71" w:unhideWhenUsed="0"/>
-    <w:lsdException w:name="Colorful List Accent 3" w:semiHidden="0" w:uiPriority="72" w:unhideWhenUsed="0"/>
-    <w:lsdException w:name="Colorful Grid Accent 3" w:semiHidden="0" w:uiPriority="73" w:unhideWhenUsed="0"/>
-    <w:lsdException w:name="Light Shading Accent 4" w:semiHidden="0" w:uiPriority="60" w:unhideWhenUsed="0"/>
-    <w:lsdException w:name="Light List Accent 4" w:semiHidden="0" w:uiPriority="61" w:unhideWhenUsed="0"/>
-    <w:lsdException w:name="Light Grid Accent 4" w:semiHidden="0" w:uiPriority="62" w:unhideWhenUsed="0"/>
-    <w:lsdException w:name="Medium Shading 1 Accent 4" w:semiHidden="0" w:uiPriority="63" w:unhideWhenUsed="0"/>
-    <w:lsdException w:name="Medium Shading 2 Accent 4" w:semiHidden="0" w:uiPriority="64" w:unhideWhenUsed="0"/>
-    <w:lsdException w:name="Medium List 1 Accent 4" w:semiHidden="0" w:uiPriority="65" w:unhideWhenUsed="0"/>
-    <w:lsdException w:name="Medium List 2 Accent 4" w:semiHidden="0" w:uiPriority="66" w:unhideWhenUsed="0"/>
-    <w:lsdException w:name="Medium Grid 1 Accent 4" w:semiHidden="0" w:uiPriority="67" w:unhideWhenUsed="0"/>
-    <w:lsdException w:name="Medium Grid 2 Accent 4" w:semiHidden="0" w:uiPriority="68" w:unhideWhenUsed="0"/>
-    <w:lsdException w:name="Medium Grid 3 Accent 4" w:semiHidden="0" w:uiPriority="69" w:unhideWhenUsed="0"/>
-    <w:lsdException w:name="Dark List Accent 4" w:semiHidden="0" w:uiPriority="70" w:unhideWhenUsed="0"/>
-    <w:lsdException w:name="Colorful Shading Accent 4" w:semiHidden="0" w:uiPriority="71" w:unhideWhenUsed="0"/>
-    <w:lsdException w:name="Colorful List Accent 4" w:semiHidden="0" w:uiPriority="72" w:unhideWhenUsed="0"/>
-    <w:lsdException w:name="Colorful Grid Accent 4" w:semiHidden="0" w:uiPriority="73" w:unhideWhenUsed="0"/>
-    <w:lsdException w:name="Light Shading Accent 5" w:semiHidden="0" w:uiPriority="60" w:unhideWhenUsed="0"/>
-    <w:lsdException w:name="Light List Accent 5" w:semiHidden="0" w:uiPriority="61" w:unhideWhenUsed="0"/>
-    <w:lsdException w:name="Light Grid Accent 5" w:semiHidden="0" w:uiPriority="62" w:unhideWhenUsed="0"/>
-    <w:lsdException w:name="Medium Shading 1 Accent 5" w:semiHidden="0" w:uiPriority="63" w:unhideWhenUsed="0"/>
-    <w:lsdException w:name="Medium Shading 2 Accent 5" w:semiHidden="0" w:uiPriority="64" w:unhideWhenUsed="0"/>
-    <w:lsdException w:name="Medium List 1 Accent 5" w:semiHidden="0" w:uiPriority="65" w:unhideWhenUsed="0"/>
-    <w:lsdException w:name="Medium List 2 Accent 5" w:semiHidden="0" w:uiPriority="66" w:unhideWhenUsed="0"/>
-    <w:lsdException w:name="Medium Grid 1 Accent 5" w:semiHidden="0" w:uiPriority="67" w:unhideWhenUsed="0"/>
-    <w:lsdException w:name="Medium Grid 2 Accent 5" w:semiHidden="0" w:uiPriority="68" w:unhideWhenUsed="0"/>
-    <w:lsdException w:name="Medium Grid 3 Accent 5" w:semiHidden="0" w:uiPriority="69" w:unhideWhenUsed="0"/>
-    <w:lsdException w:name="Dark List Accent 5" w:semiHidden="0" w:uiPriority="70" w:unhideWhenUsed="0"/>
-    <w:lsdException w:name="Colorful Shading Accent 5" w:semiHidden="0" w:uiPriority="71" w:unhideWhenUsed="0"/>
-    <w:lsdException w:name="Colorful List Accent 5" w:semiHidden="0" w:uiPriority="72" w:unhideWhenUsed="0"/>
-    <w:lsdException w:name="Colorful Grid Accent 5" w:semiHidden="0" w:uiPriority="73" w:unhideWhenUsed="0"/>
-    <w:lsdException w:name="Light Shading Accent 6" w:semiHidden="0" w:uiPriority="60" w:unhideWhenUsed="0"/>
-    <w:lsdException w:name="Light List Accent 6" w:semiHidden="0" w:uiPriority="61" w:unhideWhenUsed="0"/>
-    <w:lsdException w:name="Light Grid Accent 6" w:semiHidden="0" w:uiPriority="62" w:unhideWhenUsed="0"/>
-    <w:lsdException w:name="Medium Shading 1 Accent 6" w:semiHidden="0" w:uiPriority="63" w:unhideWhenUsed="0"/>
-    <w:lsdException w:name="Medium Shading 2 Accent 6" w:semiHidden="0" w:uiPriority="64" w:unhideWhenUsed="0"/>
-    <w:lsdException w:name="Medium List 1 Accent 6" w:semiHidden="0" w:uiPriority="65" w:unhideWhenUsed="0"/>
-    <w:lsdException w:name="Medium List 2 Accent 6" w:semiHidden="0" w:uiPriority="66" w:unhideWhenUsed="0"/>
-    <w:lsdException w:name="Medium Grid 1 Accent 6" w:semiHidden="0" w:uiPriority="67" w:unhideWhenUsed="0"/>
-    <w:lsdException w:name="Medium Grid 2 Accent 6" w:semiHidden="0" w:uiPriority="68" w:unhideWhenUsed="0"/>
-    <w:lsdException w:name="Medium Grid 3 Accent 6" w:semiHidden="0" w:uiPriority="69" w:unhideWhenUsed="0"/>
-    <w:lsdException w:name="Dark List Accent 6" w:semiHidden="0" w:uiPriority="70" w:unhideWhenUsed="0"/>
-    <w:lsdException w:name="Colorful Shading Accent 6" w:semiHidden="0" w:uiPriority="71" w:unhideWhenUsed="0"/>
-    <w:lsdException w:name="Colorful List Accent 6" w:semiHidden="0" w:uiPriority="72" w:unhideWhenUsed="0"/>
-    <w:lsdException w:name="Colorful Grid Accent 6" w:semiHidden="0" w:uiPriority="73" w:unhideWhenUsed="0"/>
-    <w:lsdException w:name="Subtle Emphasis" w:semiHidden="0" w:uiPriority="19" w:unhideWhenUsed="0" w:qFormat="1"/>
-    <w:lsdException w:name="Intense Emphasis" w:semiHidden="0" w:uiPriority="21" w:unhideWhenUsed="0" w:qFormat="1"/>
-    <w:lsdException w:name="Subtle Reference" w:semiHidden="0" w:uiPriority="31" w:unhideWhenUsed="0" w:qFormat="1"/>
-    <w:lsdException w:name="Intense Reference" w:semiHidden="0" w:uiPriority="32" w:unhideWhenUsed="0" w:qFormat="1"/>
-    <w:lsdException w:name="Book Title" w:semiHidden="0" w:uiPriority="33" w:unhideWhenUsed="0" w:qFormat="1"/>
-    <w:lsdException w:name="Bibliography" w:uiPriority="37"/>
-    <w:lsdException w:name="TOC Heading" w:uiPriority="39" w:qFormat="1"/>
-  </w:latentStyles>
-  <w:style w:type="paragraph" w:default="1" w:styleId="Normal">
-    <w:name w:val="Normal"/>
-    <w:qFormat/>
-  </w:style>
-  <w:style w:type="paragraph" w:styleId="Heading2">
-    <w:name w:val="heading 2"/>
-    <w:basedOn w:val="Normal"/>
-    <w:next w:val="Normal"/>
-    <w:link w:val="Heading2Char"/>
-    <w:uiPriority w:val="99"/>
-    <w:qFormat/>
-    <w:rsid w:val="009C37AB"/>
-    <w:pPr>
-      <w:keepNext/>
-      <w:widowControl w:val="0"/>
-      <w:autoSpaceDE w:val="0"/>
-      <w:autoSpaceDN w:val="0"/>
-      <w:adjustRightInd w:val="0"/>
-      <w:spacing w:before="240" w:after="60" w:line="240" w:lineRule="auto"/>
-      <w:outlineLvl w:val="1"/>
-    </w:pPr>
-    <w:rPr>
-      <w:rFonts w:ascii="Times" w:eastAsia="Times New Roman" w:hAnsi="Times" w:cs="Times"/>
-      <w:b/>
-      <w:bCs/>
-      <w:noProof/>
-      <w:sz w:val="32"/>
-      <w:szCs w:val="32"/>
-      <w:lang w:val="en-GB" w:eastAsia="en-GB"/>
-    </w:rPr>
-  </w:style>
-  <w:style w:type="paragraph" w:styleId="Heading3">
-    <w:name w:val="heading 3"/>
-    <w:basedOn w:val="Normal"/>
-    <w:next w:val="Normal"/>
-    <w:link w:val="Heading3Char"/>
-    <w:uiPriority w:val="99"/>
-    <w:qFormat/>
-    <w:rsid w:val="009C37AB"/>
-    <w:pPr>
-      <w:keepNext/>
-      <w:widowControl w:val="0"/>
-      <w:autoSpaceDE w:val="0"/>
-      <w:autoSpaceDN w:val="0"/>
-      <w:adjustRightInd w:val="0"/>
-      <w:spacing w:before="240" w:after="60" w:line="240" w:lineRule="auto"/>
-      <w:outlineLvl w:val="2"/>
-    </w:pPr>
-    <w:rPr>
-      <w:rFonts w:ascii="Times" w:eastAsia="Times New Roman" w:hAnsi="Times" w:cs="Times"/>
-      <w:b/>
-      <w:bCs/>
-      <w:noProof/>
-      <w:sz w:val="32"/>
-      <w:szCs w:val="32"/>
-      <w:lang w:val="en-GB" w:eastAsia="en-GB"/>
-    </w:rPr>
-  </w:style>
-  <w:style w:type="paragraph" w:styleId="Heading4">
-    <w:name w:val="heading 4"/>
-    <w:basedOn w:val="Normal"/>
-    <w:next w:val="Normal"/>
-    <w:link w:val="Heading4Char"/>
-    <w:uiPriority w:val="99"/>
-    <w:qFormat/>
-    <w:rsid w:val="009C37AB"/>
-    <w:pPr>
-      <w:keepNext/>
-      <w:widowControl w:val="0"/>
-      <w:autoSpaceDE w:val="0"/>
-      <w:autoSpaceDN w:val="0"/>
-      <w:adjustRightInd w:val="0"/>
-      <w:spacing w:before="240" w:after="60" w:line="240" w:lineRule="auto"/>
-      <w:outlineLvl w:val="3"/>
-    </w:pPr>
-    <w:rPr>
-      <w:rFonts w:ascii="Times" w:eastAsia="Times New Roman" w:hAnsi="Times" w:cs="Times"/>
-      <w:b/>
-      <w:bCs/>
-      <w:noProof/>
-      <w:sz w:val="24"/>
-      <w:szCs w:val="24"/>
-      <w:lang w:val="en-GB" w:eastAsia="en-GB"/>
-    </w:rPr>
-  </w:style>
-  <w:style w:type="character" w:default="1" w:styleId="DefaultParagraphFont">
-    <w:name w:val="Default Paragraph Font"/>
-    <w:uiPriority w:val="1"/>
-    <w:unhideWhenUsed/>
-  </w:style>
-  <w:style w:type="table" w:default="1" w:styleId="TableNormal">
-    <w:name w:val="Normal Table"/>
-    <w:uiPriority w:val="99"/>
-    <w:semiHidden/>
-    <w:unhideWhenUsed/>
-    <w:tblPr>
-      <w:tblInd w:w="0" w:type="dxa"/>
       <w:tblCellMar>
         <w:top w:w="0" w:type="dxa"/>
         <w:left w:w="108" w:type="dxa"/>
         <w:bottom w:w="0" w:type="dxa"/>
         <w:right w:w="108" w:type="dxa"/>
       </w:tblCellMar>
-    </w:tblPr>
-  </w:style>
-  <w:style w:type="numbering" w:default="1" w:styleId="NoList">
-    <w:name w:val="No List"/>
-    <w:uiPriority w:val="99"/>
-    <w:semiHidden/>
-    <w:unhideWhenUsed/>
-  </w:style>
-  <w:style w:type="character" w:styleId="CommentReference">
-    <w:name w:val="annotation reference"/>
-    <w:basedOn w:val="DefaultParagraphFont"/>
-    <w:uiPriority w:val="99"/>
-    <w:semiHidden/>
-    <w:unhideWhenUsed/>
-    <w:rsid w:val="00D21621"/>
-    <w:rPr>
-      <w:sz w:val="16"/>
-      <w:szCs w:val="16"/>
-    </w:rPr>
-  </w:style>
-  <w:style w:type="paragraph" w:styleId="CommentText">
-    <w:name w:val="annotation text"/>
-    <w:basedOn w:val="Normal"/>
-    <w:link w:val="CommentTextChar"/>
-    <w:uiPriority w:val="99"/>
-    <w:semiHidden/>
-    <w:unhideWhenUsed/>
-    <w:rsid w:val="00D21621"/>
-    <w:pPr>
-      <w:spacing w:line="240" w:lineRule="auto"/>
-    </w:pPr>
-    <w:rPr>
-      <w:sz w:val="20"/>
-      <w:szCs w:val="20"/>
-    </w:rPr>
-  </w:style>
-  <w:style w:type="character" w:customStyle="1" w:styleId="CommentTextChar">
-    <w:name w:val="Comment Text Char"/>
-    <w:basedOn w:val="DefaultParagraphFont"/>
-    <w:link w:val="CommentText"/>
-    <w:uiPriority w:val="99"/>
-    <w:semiHidden/>
-    <w:rsid w:val="00D21621"/>
-    <w:rPr>
-      <w:sz w:val="20"/>
-      <w:szCs w:val="20"/>
-    </w:rPr>
-  </w:style>
-  <w:style w:type="paragraph" w:styleId="BalloonText">
-    <w:name w:val="Balloon Text"/>
-    <w:basedOn w:val="Normal"/>
-    <w:link w:val="BalloonTextChar"/>
-    <w:uiPriority w:val="99"/>
-    <w:semiHidden/>
-    <w:unhideWhenUsed/>
-    <w:rsid w:val="00D21621"/>
-    <w:pPr>
-      <w:spacing w:after="0" w:line="240" w:lineRule="auto"/>
-    </w:pPr>
-    <w:rPr>
-      <w:rFonts w:ascii="Tahoma" w:hAnsi="Tahoma" w:cs="Tahoma"/>
-      <w:sz w:val="16"/>
-      <w:szCs w:val="16"/>
-    </w:rPr>
-  </w:style>
-  <w:style w:type="character" w:customStyle="1" w:styleId="BalloonTextChar">
-    <w:name w:val="Balloon Text Char"/>
-    <w:basedOn w:val="DefaultParagraphFont"/>
-    <w:link w:val="BalloonText"/>
-    <w:uiPriority w:val="99"/>
-    <w:semiHidden/>
-    <w:rsid w:val="00D21621"/>
-    <w:rPr>
-      <w:rFonts w:ascii="Tahoma" w:hAnsi="Tahoma" w:cs="Tahoma"/>
-      <w:sz w:val="16"/>
-      <w:szCs w:val="16"/>
-    </w:rPr>
-  </w:style>
-  <w:style w:type="character" w:styleId="LineNumber">
-    <w:name w:val="line number"/>
-    <w:basedOn w:val="DefaultParagraphFont"/>
-    <w:uiPriority w:val="99"/>
-    <w:semiHidden/>
-    <w:unhideWhenUsed/>
-    <w:rsid w:val="00D21621"/>
-  </w:style>
-  <w:style w:type="paragraph" w:styleId="Header">
-    <w:name w:val="header"/>
-    <w:basedOn w:val="Normal"/>
-    <w:link w:val="HeaderChar"/>
-    <w:uiPriority w:val="99"/>
-    <w:semiHidden/>
-    <w:unhideWhenUsed/>
-    <w:rsid w:val="00D21621"/>
-    <w:pPr>
-      <w:tabs>
-        <w:tab w:val="center" w:pos="4680"/>
-        <w:tab w:val="right" w:pos="9360"/>
-      </w:tabs>
-      <w:spacing w:after="0" w:line="240" w:lineRule="auto"/>
-    </w:pPr>
-  </w:style>
-  <w:style w:type="character" w:customStyle="1" w:styleId="HeaderChar">
-    <w:name w:val="Header Char"/>
-    <w:basedOn w:val="DefaultParagraphFont"/>
-    <w:link w:val="Header"/>
-    <w:uiPriority w:val="99"/>
-    <w:semiHidden/>
-    <w:rsid w:val="00D21621"/>
-  </w:style>
-  <w:style w:type="paragraph" w:styleId="Footer">
-    <w:name w:val="footer"/>
-    <w:basedOn w:val="Normal"/>
-    <w:link w:val="FooterChar"/>
-    <w:uiPriority w:val="99"/>
-    <w:unhideWhenUsed/>
-    <w:rsid w:val="00D21621"/>
-    <w:pPr>
-      <w:tabs>
-        <w:tab w:val="center" w:pos="4680"/>
-        <w:tab w:val="right" w:pos="9360"/>
-      </w:tabs>
-      <w:spacing w:after="0" w:line="240" w:lineRule="auto"/>
-    </w:pPr>
-  </w:style>
-  <w:style w:type="character" w:customStyle="1" w:styleId="FooterChar">
-    <w:name w:val="Footer Char"/>
-    <w:basedOn w:val="DefaultParagraphFont"/>
-    <w:link w:val="Footer"/>
-    <w:uiPriority w:val="99"/>
-    <w:rsid w:val="00D21621"/>
-  </w:style>
-  <w:style w:type="paragraph" w:styleId="ListParagraph">
-    <w:name w:val="List Paragraph"/>
-    <w:basedOn w:val="Normal"/>
-    <w:uiPriority w:val="34"/>
-    <w:qFormat/>
-    <w:rsid w:val="00DB676E"/>
-    <w:pPr>
-      <w:ind w:left="720"/>
-      <w:contextualSpacing/>
-    </w:pPr>
-  </w:style>
-  <w:style w:type="paragraph" w:styleId="Bibliography">
-    <w:name w:val="Bibliography"/>
-    <w:basedOn w:val="Normal"/>
-    <w:next w:val="Normal"/>
-    <w:uiPriority w:val="37"/>
-    <w:unhideWhenUsed/>
-    <w:rsid w:val="005F4D7C"/>
-    <w:pPr>
-      <w:spacing w:after="0" w:line="240" w:lineRule="auto"/>
-      <w:ind w:left="720" w:hanging="720"/>
-    </w:pPr>
-  </w:style>
-  <w:style w:type="character" w:customStyle="1" w:styleId="Heading2Char">
-    <w:name w:val="Heading 2 Char"/>
-    <w:basedOn w:val="DefaultParagraphFont"/>
-    <w:link w:val="Heading2"/>
-    <w:uiPriority w:val="99"/>
-    <w:rsid w:val="009C37AB"/>
-    <w:rPr>
-      <w:rFonts w:ascii="Times" w:eastAsia="Times New Roman" w:hAnsi="Times" w:cs="Times"/>
-      <w:b/>
-      <w:bCs/>
-      <w:noProof/>
-      <w:sz w:val="32"/>
-      <w:szCs w:val="32"/>
-      <w:lang w:val="en-GB" w:eastAsia="en-GB"/>
-    </w:rPr>
-  </w:style>
-  <w:style w:type="character" w:customStyle="1" w:styleId="Heading3Char">
-    <w:name w:val="Heading 3 Char"/>
-    <w:basedOn w:val="DefaultParagraphFont"/>
-    <w:link w:val="Heading3"/>
-    <w:uiPriority w:val="99"/>
-    <w:rsid w:val="009C37AB"/>
-    <w:rPr>
-      <w:rFonts w:ascii="Times" w:eastAsia="Times New Roman" w:hAnsi="Times" w:cs="Times"/>
-      <w:b/>
-      <w:bCs/>
-      <w:noProof/>
-      <w:sz w:val="32"/>
-      <w:szCs w:val="32"/>
-      <w:lang w:val="en-GB" w:eastAsia="en-GB"/>
-    </w:rPr>
-  </w:style>
-  <w:style w:type="character" w:customStyle="1" w:styleId="Heading4Char">
-    <w:name w:val="Heading 4 Char"/>
-    <w:basedOn w:val="DefaultParagraphFont"/>
-    <w:link w:val="Heading4"/>
-    <w:uiPriority w:val="99"/>
-    <w:rsid w:val="009C37AB"/>
-    <w:rPr>
-      <w:rFonts w:ascii="Times" w:eastAsia="Times New Roman" w:hAnsi="Times" w:cs="Times"/>
-      <w:b/>
-      <w:bCs/>
-      <w:noProof/>
-      <w:sz w:val="24"/>
-      <w:szCs w:val="24"/>
-      <w:lang w:val="en-GB" w:eastAsia="en-GB"/>
-    </w:rPr>
-  </w:style>
-  <w:style w:type="character" w:styleId="PlaceholderText">
-    <w:name w:val="Placeholder Text"/>
-    <w:basedOn w:val="DefaultParagraphFont"/>
-    <w:uiPriority w:val="99"/>
-    <w:semiHidden/>
-    <w:rsid w:val="00F71B08"/>
-    <w:rPr>
-      <w:color w:val="808080"/>
-    </w:rPr>
-  </w:style>
-  <w:style w:type="table" w:styleId="TableGrid">
-    <w:name w:val="Table Grid"/>
-    <w:basedOn w:val="TableNormal"/>
-    <w:uiPriority w:val="59"/>
-    <w:rsid w:val="00DC680B"/>
-    <w:pPr>
-      <w:spacing w:after="0" w:line="240" w:lineRule="auto"/>
-    </w:pPr>
-    <w:tblPr>
-      <w:tblBorders>
-        <w:top w:val="single" w:sz="4" w:space="0" w:color="auto"/>
-        <w:left w:val="single" w:sz="4" w:space="0" w:color="auto"/>
-        <w:bottom w:val="single" w:sz="4" w:space="0" w:color="auto"/>
-        <w:right w:val="single" w:sz="4" w:space="0" w:color="auto"/>
-        <w:insideH w:val="single" w:sz="4" w:space="0" w:color="auto"/>
-        <w:insideV w:val="single" w:sz="4" w:space="0" w:color="auto"/>
-      </w:tblBorders>
     </w:tblPr>
   </w:style>
 </w:styles>
@@ -15360,7 +17230,7 @@
 </file>
 
 <file path=customXml/itemProps1.xml><?xml version="1.0" encoding="utf-8"?>
-<ds:datastoreItem xmlns:ds="http://schemas.openxmlformats.org/officeDocument/2006/customXml" ds:itemID="{6BB13125-A9A4-477B-9C27-16A218216927}">
+<ds:datastoreItem xmlns:ds="http://schemas.openxmlformats.org/officeDocument/2006/customXml" ds:itemID="{EDCE195C-D3AF-4216-9093-5BFEE8464FF9}">
   <ds:schemaRefs>
     <ds:schemaRef ds:uri="http://schemas.openxmlformats.org/officeDocument/2006/bibliography"/>
   </ds:schemaRefs>

</xml_diff>

<commit_message>
Some owrk on figures and model fits
</commit_message>
<xml_diff>
--- a/examples/tex/TagGrowth.docx
+++ b/examples/tex/TagGrowth.docx
@@ -1258,7 +1258,23 @@
           <w:sz w:val="24"/>
           <w:szCs w:val="24"/>
         </w:rPr>
-        <w:t>Many studies have examined the imapct of persistent or residual variation on estimation of growth patterns using CMR data for wild marine populations</w:t>
+        <w:t xml:space="preserve">Many studies have examined the </w:t>
+      </w:r>
+      <w:r>
+        <w:rPr>
+          <w:rFonts w:ascii="Times New Roman" w:hAnsi="Times New Roman" w:cs="Times New Roman"/>
+          <w:sz w:val="24"/>
+          <w:szCs w:val="24"/>
+        </w:rPr>
+        <w:t>impact</w:t>
+      </w:r>
+      <w:r>
+        <w:rPr>
+          <w:rFonts w:ascii="Times New Roman" w:hAnsi="Times New Roman" w:cs="Times New Roman"/>
+          <w:sz w:val="24"/>
+          <w:szCs w:val="24"/>
+        </w:rPr>
+        <w:t xml:space="preserve"> of persistent or residual variation on estimation of growth patterns using CMR data for wild marine populations</w:t>
       </w:r>
       <w:r>
         <w:rPr>
@@ -10732,15 +10748,97 @@
           <w:szCs w:val="24"/>
         </w:rPr>
       </w:pPr>
+      <w:r>
+        <w:rPr>
+          <w:rFonts w:ascii="Times New Roman" w:hAnsi="Times New Roman" w:cs="Times New Roman"/>
+          <w:noProof/>
+          <w:sz w:val="24"/>
+          <w:szCs w:val="24"/>
+          <w:lang w:val="en-NZ" w:eastAsia="en-NZ"/>
+        </w:rPr>
+        <w:drawing>
+          <wp:inline distT="0" distB="0" distL="0" distR="0">
+            <wp:extent cx="4206249" cy="4206249"/>
+            <wp:effectExtent l="0" t="0" r="3810" b="3810"/>
+            <wp:docPr id="2" name="Picture 2"/>
+            <wp:cNvGraphicFramePr>
+              <a:graphicFrameLocks xmlns:a="http://schemas.openxmlformats.org/drawingml/2006/main" noChangeAspect="1"/>
+            </wp:cNvGraphicFramePr>
+            <a:graphic xmlns:a="http://schemas.openxmlformats.org/drawingml/2006/main">
+              <a:graphicData uri="http://schemas.openxmlformats.org/drawingml/2006/picture">
+                <pic:pic xmlns:pic="http://schemas.openxmlformats.org/drawingml/2006/picture">
+                  <pic:nvPicPr>
+                    <pic:cNvPr id="2" name="SimPars_2.png"/>
+                    <pic:cNvPicPr/>
+                  </pic:nvPicPr>
+                  <pic:blipFill>
+                    <a:blip r:embed="rId8" cstate="print">
+                      <a:extLst>
+                        <a:ext uri="{28A0092B-C50C-407E-A947-70E740481C1C}">
+                          <a14:useLocalDpi xmlns:a14="http://schemas.microsoft.com/office/drawing/2010/main" val="0"/>
+                        </a:ext>
+                      </a:extLst>
+                    </a:blip>
+                    <a:stretch>
+                      <a:fillRect/>
+                    </a:stretch>
+                  </pic:blipFill>
+                  <pic:spPr>
+                    <a:xfrm>
+                      <a:off x="0" y="0"/>
+                      <a:ext cx="4206249" cy="4206249"/>
+                    </a:xfrm>
+                    <a:prstGeom prst="rect">
+                      <a:avLst/>
+                    </a:prstGeom>
+                  </pic:spPr>
+                </pic:pic>
+              </a:graphicData>
+            </a:graphic>
+          </wp:inline>
+        </w:drawing>
+      </w:r>
+    </w:p>
+    <w:p>
+      <w:pPr>
+        <w:tabs>
+          <w:tab w:val="left" w:pos="360"/>
+          <w:tab w:val="left" w:pos="720"/>
+          <w:tab w:val="left" w:pos="8640"/>
+        </w:tabs>
+        <w:spacing w:after="0" w:line="480" w:lineRule="auto"/>
+        <w:rPr>
+          <w:rFonts w:ascii="Times New Roman" w:hAnsi="Times New Roman" w:cs="Times New Roman"/>
+          <w:sz w:val="24"/>
+          <w:szCs w:val="24"/>
+        </w:rPr>
+      </w:pPr>
+    </w:p>
+    <w:p>
+      <w:pPr>
+        <w:rPr>
+          <w:rFonts w:ascii="Times New Roman" w:hAnsi="Times New Roman" w:cs="Times New Roman"/>
+          <w:sz w:val="24"/>
+          <w:szCs w:val="24"/>
+        </w:rPr>
+      </w:pPr>
+      <w:r>
+        <w:rPr>
+          <w:rFonts w:ascii="Times New Roman" w:hAnsi="Times New Roman" w:cs="Times New Roman"/>
+          <w:sz w:val="24"/>
+          <w:szCs w:val="24"/>
+        </w:rPr>
+        <w:t>Table 2 – List of simulation runs.</w:t>
+      </w:r>
     </w:p>
     <w:tbl>
       <w:tblPr>
         <w:tblStyle w:val="TableGrid"/>
-        <w:tblW w:w="0" w:type="auto"/>
+        <w:tblW w:w="9448" w:type="dxa"/>
         <w:tblLook w:val="04A0" w:firstRow="1" w:lastRow="0" w:firstColumn="1" w:lastColumn="0" w:noHBand="0" w:noVBand="1"/>
       </w:tblPr>
       <w:tblGrid>
-        <w:gridCol w:w="1030"/>
+        <w:gridCol w:w="1849"/>
         <w:gridCol w:w="951"/>
         <w:gridCol w:w="950"/>
         <w:gridCol w:w="948"/>
@@ -10749,12 +10847,11 @@
         <w:gridCol w:w="947"/>
         <w:gridCol w:w="947"/>
         <w:gridCol w:w="947"/>
-        <w:gridCol w:w="947"/>
       </w:tblGrid>
       <w:tr>
         <w:tc>
           <w:tcPr>
-            <w:tcW w:w="1030" w:type="dxa"/>
+            <w:tcW w:w="1849" w:type="dxa"/>
           </w:tcPr>
           <w:p>
             <w:pPr>
@@ -10776,6 +10873,7 @@
                 <w:sz w:val="24"/>
                 <w:szCs w:val="24"/>
               </w:rPr>
+              <w:lastRenderedPageBreak/>
               <w:t>Random effects</w:t>
             </w:r>
           </w:p>
@@ -10804,7 +10902,7 @@
                 <w:sz w:val="24"/>
                 <w:szCs w:val="24"/>
               </w:rPr>
-              <w:t>Pdh</w:t>
+              <w:t>pdH</w:t>
             </w:r>
           </w:p>
         </w:tc>
@@ -10980,31 +11078,11 @@
             </w:pPr>
           </w:p>
         </w:tc>
-        <w:tc>
-          <w:tcPr>
-            <w:tcW w:w="947" w:type="dxa"/>
-          </w:tcPr>
-          <w:p>
-            <w:pPr>
-              <w:tabs>
-                <w:tab w:val="left" w:pos="360"/>
-                <w:tab w:val="left" w:pos="720"/>
-                <w:tab w:val="left" w:pos="8640"/>
-              </w:tabs>
-              <w:spacing w:line="480" w:lineRule="auto"/>
-              <w:rPr>
-                <w:rFonts w:ascii="Times New Roman" w:hAnsi="Times New Roman" w:cs="Times New Roman"/>
-                <w:sz w:val="24"/>
-                <w:szCs w:val="24"/>
-              </w:rPr>
-            </w:pPr>
-          </w:p>
-        </w:tc>
       </w:tr>
       <w:tr>
         <w:tc>
           <w:tcPr>
-            <w:tcW w:w="1030" w:type="dxa"/>
+            <w:tcW w:w="1849" w:type="dxa"/>
           </w:tcPr>
           <w:p>
             <w:pPr>
@@ -11060,8 +11138,6 @@
                 <w:szCs w:val="24"/>
               </w:rPr>
             </w:pPr>
-            <w:bookmarkStart w:id="0" w:name="_GoBack"/>
-            <w:bookmarkEnd w:id="0"/>
           </w:p>
         </w:tc>
         <w:tc>
@@ -11107,26 +11183,6 @@
         <w:tc>
           <w:tcPr>
             <w:tcW w:w="952" w:type="dxa"/>
-          </w:tcPr>
-          <w:p>
-            <w:pPr>
-              <w:tabs>
-                <w:tab w:val="left" w:pos="360"/>
-                <w:tab w:val="left" w:pos="720"/>
-                <w:tab w:val="left" w:pos="8640"/>
-              </w:tabs>
-              <w:spacing w:line="480" w:lineRule="auto"/>
-              <w:rPr>
-                <w:rFonts w:ascii="Times New Roman" w:hAnsi="Times New Roman" w:cs="Times New Roman"/>
-                <w:sz w:val="24"/>
-                <w:szCs w:val="24"/>
-              </w:rPr>
-            </w:pPr>
-          </w:p>
-        </w:tc>
-        <w:tc>
-          <w:tcPr>
-            <w:tcW w:w="947" w:type="dxa"/>
           </w:tcPr>
           <w:p>
             <w:pPr>
@@ -11208,7 +11264,7 @@
       <w:tr>
         <w:tc>
           <w:tcPr>
-            <w:tcW w:w="1030" w:type="dxa"/>
+            <w:tcW w:w="1849" w:type="dxa"/>
           </w:tcPr>
           <w:p>
             <w:pPr>
@@ -11394,31 +11450,11 @@
             </w:pPr>
           </w:p>
         </w:tc>
-        <w:tc>
-          <w:tcPr>
-            <w:tcW w:w="947" w:type="dxa"/>
-          </w:tcPr>
-          <w:p>
-            <w:pPr>
-              <w:tabs>
-                <w:tab w:val="left" w:pos="360"/>
-                <w:tab w:val="left" w:pos="720"/>
-                <w:tab w:val="left" w:pos="8640"/>
-              </w:tabs>
-              <w:spacing w:line="480" w:lineRule="auto"/>
-              <w:rPr>
-                <w:rFonts w:ascii="Times New Roman" w:hAnsi="Times New Roman" w:cs="Times New Roman"/>
-                <w:sz w:val="24"/>
-                <w:szCs w:val="24"/>
-              </w:rPr>
-            </w:pPr>
-          </w:p>
-        </w:tc>
       </w:tr>
       <w:tr>
         <w:tc>
           <w:tcPr>
-            <w:tcW w:w="1030" w:type="dxa"/>
+            <w:tcW w:w="1849" w:type="dxa"/>
           </w:tcPr>
           <w:p>
             <w:pPr>
@@ -11604,31 +11640,11 @@
             </w:pPr>
           </w:p>
         </w:tc>
-        <w:tc>
-          <w:tcPr>
-            <w:tcW w:w="947" w:type="dxa"/>
-          </w:tcPr>
-          <w:p>
-            <w:pPr>
-              <w:tabs>
-                <w:tab w:val="left" w:pos="360"/>
-                <w:tab w:val="left" w:pos="720"/>
-                <w:tab w:val="left" w:pos="8640"/>
-              </w:tabs>
-              <w:spacing w:line="480" w:lineRule="auto"/>
-              <w:rPr>
-                <w:rFonts w:ascii="Times New Roman" w:hAnsi="Times New Roman" w:cs="Times New Roman"/>
-                <w:sz w:val="24"/>
-                <w:szCs w:val="24"/>
-              </w:rPr>
-            </w:pPr>
-          </w:p>
-        </w:tc>
       </w:tr>
       <w:tr>
         <w:tc>
           <w:tcPr>
-            <w:tcW w:w="1030" w:type="dxa"/>
+            <w:tcW w:w="1849" w:type="dxa"/>
           </w:tcPr>
           <w:p>
             <w:pPr>
@@ -11814,31 +11830,11 @@
             </w:pPr>
           </w:p>
         </w:tc>
-        <w:tc>
-          <w:tcPr>
-            <w:tcW w:w="947" w:type="dxa"/>
-          </w:tcPr>
-          <w:p>
-            <w:pPr>
-              <w:tabs>
-                <w:tab w:val="left" w:pos="360"/>
-                <w:tab w:val="left" w:pos="720"/>
-                <w:tab w:val="left" w:pos="8640"/>
-              </w:tabs>
-              <w:spacing w:line="480" w:lineRule="auto"/>
-              <w:rPr>
-                <w:rFonts w:ascii="Times New Roman" w:hAnsi="Times New Roman" w:cs="Times New Roman"/>
-                <w:sz w:val="24"/>
-                <w:szCs w:val="24"/>
-              </w:rPr>
-            </w:pPr>
-          </w:p>
-        </w:tc>
       </w:tr>
       <w:tr>
         <w:tc>
           <w:tcPr>
-            <w:tcW w:w="1030" w:type="dxa"/>
+            <w:tcW w:w="1849" w:type="dxa"/>
           </w:tcPr>
           <w:p>
             <w:pPr>
@@ -12024,31 +12020,11 @@
             </w:pPr>
           </w:p>
         </w:tc>
-        <w:tc>
-          <w:tcPr>
-            <w:tcW w:w="947" w:type="dxa"/>
-          </w:tcPr>
-          <w:p>
-            <w:pPr>
-              <w:tabs>
-                <w:tab w:val="left" w:pos="360"/>
-                <w:tab w:val="left" w:pos="720"/>
-                <w:tab w:val="left" w:pos="8640"/>
-              </w:tabs>
-              <w:spacing w:line="480" w:lineRule="auto"/>
-              <w:rPr>
-                <w:rFonts w:ascii="Times New Roman" w:hAnsi="Times New Roman" w:cs="Times New Roman"/>
-                <w:sz w:val="24"/>
-                <w:szCs w:val="24"/>
-              </w:rPr>
-            </w:pPr>
-          </w:p>
-        </w:tc>
       </w:tr>
       <w:tr>
         <w:tc>
           <w:tcPr>
-            <w:tcW w:w="1030" w:type="dxa"/>
+            <w:tcW w:w="1849" w:type="dxa"/>
           </w:tcPr>
           <w:p>
             <w:pPr>
@@ -12149,26 +12125,6 @@
         <w:tc>
           <w:tcPr>
             <w:tcW w:w="952" w:type="dxa"/>
-          </w:tcPr>
-          <w:p>
-            <w:pPr>
-              <w:tabs>
-                <w:tab w:val="left" w:pos="360"/>
-                <w:tab w:val="left" w:pos="720"/>
-                <w:tab w:val="left" w:pos="8640"/>
-              </w:tabs>
-              <w:spacing w:line="480" w:lineRule="auto"/>
-              <w:rPr>
-                <w:rFonts w:ascii="Times New Roman" w:hAnsi="Times New Roman" w:cs="Times New Roman"/>
-                <w:sz w:val="24"/>
-                <w:szCs w:val="24"/>
-              </w:rPr>
-            </w:pPr>
-          </w:p>
-        </w:tc>
-        <w:tc>
-          <w:tcPr>
-            <w:tcW w:w="947" w:type="dxa"/>
           </w:tcPr>
           <w:p>
             <w:pPr>
@@ -12250,7 +12206,7 @@
       <w:tr>
         <w:tc>
           <w:tcPr>
-            <w:tcW w:w="1030" w:type="dxa"/>
+            <w:tcW w:w="1849" w:type="dxa"/>
           </w:tcPr>
           <w:p>
             <w:pPr>
@@ -12351,26 +12307,6 @@
         <w:tc>
           <w:tcPr>
             <w:tcW w:w="952" w:type="dxa"/>
-          </w:tcPr>
-          <w:p>
-            <w:pPr>
-              <w:tabs>
-                <w:tab w:val="left" w:pos="360"/>
-                <w:tab w:val="left" w:pos="720"/>
-                <w:tab w:val="left" w:pos="8640"/>
-              </w:tabs>
-              <w:spacing w:line="480" w:lineRule="auto"/>
-              <w:rPr>
-                <w:rFonts w:ascii="Times New Roman" w:hAnsi="Times New Roman" w:cs="Times New Roman"/>
-                <w:sz w:val="24"/>
-                <w:szCs w:val="24"/>
-              </w:rPr>
-            </w:pPr>
-          </w:p>
-        </w:tc>
-        <w:tc>
-          <w:tcPr>
-            <w:tcW w:w="947" w:type="dxa"/>
           </w:tcPr>
           <w:p>
             <w:pPr>
@@ -12501,6 +12437,375 @@
           <w:szCs w:val="24"/>
         </w:rPr>
         <w:t>Estimation</w:t>
+      </w:r>
+    </w:p>
+    <w:p>
+      <w:pPr>
+        <w:tabs>
+          <w:tab w:val="left" w:pos="360"/>
+          <w:tab w:val="left" w:pos="720"/>
+          <w:tab w:val="left" w:pos="8640"/>
+        </w:tabs>
+        <w:spacing w:after="0" w:line="480" w:lineRule="auto"/>
+        <w:rPr>
+          <w:rFonts w:ascii="Times New Roman" w:hAnsi="Times New Roman" w:cs="Times New Roman"/>
+          <w:sz w:val="24"/>
+          <w:szCs w:val="24"/>
+        </w:rPr>
+      </w:pPr>
+      <w:r>
+        <w:rPr>
+          <w:rFonts w:ascii="Times New Roman" w:hAnsi="Times New Roman" w:cs="Times New Roman"/>
+          <w:sz w:val="24"/>
+          <w:szCs w:val="24"/>
+        </w:rPr>
+        <w:t>No random effects</w:t>
+      </w:r>
+    </w:p>
+    <w:p>
+      <w:pPr>
+        <w:tabs>
+          <w:tab w:val="left" w:pos="360"/>
+          <w:tab w:val="left" w:pos="720"/>
+          <w:tab w:val="left" w:pos="8640"/>
+        </w:tabs>
+        <w:spacing w:after="0" w:line="480" w:lineRule="auto"/>
+        <w:rPr>
+          <w:rFonts w:ascii="Times New Roman" w:hAnsi="Times New Roman" w:cs="Times New Roman"/>
+          <w:sz w:val="24"/>
+          <w:szCs w:val="24"/>
+        </w:rPr>
+      </w:pPr>
+      <w:r>
+        <w:rPr>
+          <w:rFonts w:ascii="Times New Roman" w:hAnsi="Times New Roman" w:cs="Times New Roman"/>
+          <w:noProof/>
+          <w:sz w:val="24"/>
+          <w:szCs w:val="24"/>
+          <w:lang w:val="en-NZ" w:eastAsia="en-NZ"/>
+        </w:rPr>
+        <w:drawing>
+          <wp:inline distT="0" distB="0" distL="0" distR="0">
+            <wp:extent cx="5943600" cy="2971800"/>
+            <wp:effectExtent l="0" t="0" r="0" b="0"/>
+            <wp:docPr id="3" name="Picture 3"/>
+            <wp:cNvGraphicFramePr>
+              <a:graphicFrameLocks xmlns:a="http://schemas.openxmlformats.org/drawingml/2006/main" noChangeAspect="1"/>
+            </wp:cNvGraphicFramePr>
+            <a:graphic xmlns:a="http://schemas.openxmlformats.org/drawingml/2006/main">
+              <a:graphicData uri="http://schemas.openxmlformats.org/drawingml/2006/picture">
+                <pic:pic xmlns:pic="http://schemas.openxmlformats.org/drawingml/2006/picture">
+                  <pic:nvPicPr>
+                    <pic:cNvPr id="3" name="IndivGrowth.png"/>
+                    <pic:cNvPicPr/>
+                  </pic:nvPicPr>
+                  <pic:blipFill>
+                    <a:blip r:embed="rId9" cstate="print">
+                      <a:extLst>
+                        <a:ext uri="{28A0092B-C50C-407E-A947-70E740481C1C}">
+                          <a14:useLocalDpi xmlns:a14="http://schemas.microsoft.com/office/drawing/2010/main" val="0"/>
+                        </a:ext>
+                      </a:extLst>
+                    </a:blip>
+                    <a:stretch>
+                      <a:fillRect/>
+                    </a:stretch>
+                  </pic:blipFill>
+                  <pic:spPr>
+                    <a:xfrm>
+                      <a:off x="0" y="0"/>
+                      <a:ext cx="5943600" cy="2971800"/>
+                    </a:xfrm>
+                    <a:prstGeom prst="rect">
+                      <a:avLst/>
+                    </a:prstGeom>
+                  </pic:spPr>
+                </pic:pic>
+              </a:graphicData>
+            </a:graphic>
+          </wp:inline>
+        </w:drawing>
+      </w:r>
+    </w:p>
+    <w:p>
+      <w:pPr>
+        <w:tabs>
+          <w:tab w:val="left" w:pos="360"/>
+          <w:tab w:val="left" w:pos="720"/>
+          <w:tab w:val="left" w:pos="8640"/>
+        </w:tabs>
+        <w:spacing w:after="0" w:line="480" w:lineRule="auto"/>
+        <w:rPr>
+          <w:rFonts w:ascii="Times New Roman" w:hAnsi="Times New Roman" w:cs="Times New Roman"/>
+          <w:sz w:val="24"/>
+          <w:szCs w:val="24"/>
+        </w:rPr>
+      </w:pPr>
+    </w:p>
+    <w:p>
+      <w:pPr>
+        <w:tabs>
+          <w:tab w:val="left" w:pos="360"/>
+          <w:tab w:val="left" w:pos="720"/>
+          <w:tab w:val="left" w:pos="8640"/>
+        </w:tabs>
+        <w:spacing w:after="0" w:line="480" w:lineRule="auto"/>
+        <w:rPr>
+          <w:rFonts w:ascii="Times New Roman" w:hAnsi="Times New Roman" w:cs="Times New Roman"/>
+          <w:sz w:val="24"/>
+          <w:szCs w:val="24"/>
+        </w:rPr>
+      </w:pPr>
+      <w:r>
+        <w:rPr>
+          <w:rFonts w:ascii="Times New Roman" w:hAnsi="Times New Roman" w:cs="Times New Roman"/>
+          <w:sz w:val="24"/>
+          <w:szCs w:val="24"/>
+        </w:rPr>
+        <w:t>Random effects of k</w:t>
+      </w:r>
+    </w:p>
+    <w:p>
+      <w:pPr>
+        <w:tabs>
+          <w:tab w:val="left" w:pos="360"/>
+          <w:tab w:val="left" w:pos="720"/>
+          <w:tab w:val="left" w:pos="8640"/>
+        </w:tabs>
+        <w:spacing w:after="0" w:line="480" w:lineRule="auto"/>
+        <w:rPr>
+          <w:rFonts w:ascii="Times New Roman" w:hAnsi="Times New Roman" w:cs="Times New Roman"/>
+          <w:sz w:val="24"/>
+          <w:szCs w:val="24"/>
+        </w:rPr>
+      </w:pPr>
+    </w:p>
+    <w:p>
+      <w:pPr>
+        <w:tabs>
+          <w:tab w:val="left" w:pos="360"/>
+          <w:tab w:val="left" w:pos="720"/>
+          <w:tab w:val="left" w:pos="8640"/>
+        </w:tabs>
+        <w:spacing w:after="0" w:line="480" w:lineRule="auto"/>
+        <w:rPr>
+          <w:rFonts w:ascii="Times New Roman" w:hAnsi="Times New Roman" w:cs="Times New Roman"/>
+          <w:sz w:val="24"/>
+          <w:szCs w:val="24"/>
+        </w:rPr>
+      </w:pPr>
+      <w:r>
+        <w:rPr>
+          <w:rFonts w:ascii="Times New Roman" w:hAnsi="Times New Roman" w:cs="Times New Roman"/>
+          <w:noProof/>
+          <w:sz w:val="24"/>
+          <w:szCs w:val="24"/>
+          <w:lang w:val="en-NZ" w:eastAsia="en-NZ"/>
+        </w:rPr>
+        <w:drawing>
+          <wp:inline distT="0" distB="0" distL="0" distR="0">
+            <wp:extent cx="5943600" cy="2971800"/>
+            <wp:effectExtent l="0" t="0" r="0" b="0"/>
+            <wp:docPr id="4" name="Picture 4"/>
+            <wp:cNvGraphicFramePr>
+              <a:graphicFrameLocks xmlns:a="http://schemas.openxmlformats.org/drawingml/2006/main" noChangeAspect="1"/>
+            </wp:cNvGraphicFramePr>
+            <a:graphic xmlns:a="http://schemas.openxmlformats.org/drawingml/2006/main">
+              <a:graphicData uri="http://schemas.openxmlformats.org/drawingml/2006/picture">
+                <pic:pic xmlns:pic="http://schemas.openxmlformats.org/drawingml/2006/picture">
+                  <pic:nvPicPr>
+                    <pic:cNvPr id="4" name="IndivGrowth.png"/>
+                    <pic:cNvPicPr/>
+                  </pic:nvPicPr>
+                  <pic:blipFill>
+                    <a:blip r:embed="rId10" cstate="print">
+                      <a:extLst>
+                        <a:ext uri="{28A0092B-C50C-407E-A947-70E740481C1C}">
+                          <a14:useLocalDpi xmlns:a14="http://schemas.microsoft.com/office/drawing/2010/main" val="0"/>
+                        </a:ext>
+                      </a:extLst>
+                    </a:blip>
+                    <a:stretch>
+                      <a:fillRect/>
+                    </a:stretch>
+                  </pic:blipFill>
+                  <pic:spPr>
+                    <a:xfrm>
+                      <a:off x="0" y="0"/>
+                      <a:ext cx="5943600" cy="2971800"/>
+                    </a:xfrm>
+                    <a:prstGeom prst="rect">
+                      <a:avLst/>
+                    </a:prstGeom>
+                  </pic:spPr>
+                </pic:pic>
+              </a:graphicData>
+            </a:graphic>
+          </wp:inline>
+        </w:drawing>
+      </w:r>
+    </w:p>
+    <w:p>
+      <w:pPr>
+        <w:tabs>
+          <w:tab w:val="left" w:pos="360"/>
+          <w:tab w:val="left" w:pos="720"/>
+          <w:tab w:val="left" w:pos="8640"/>
+        </w:tabs>
+        <w:spacing w:after="0" w:line="480" w:lineRule="auto"/>
+        <w:rPr>
+          <w:rFonts w:ascii="Times New Roman" w:hAnsi="Times New Roman" w:cs="Times New Roman"/>
+          <w:sz w:val="24"/>
+          <w:szCs w:val="24"/>
+        </w:rPr>
+      </w:pPr>
+      <w:bookmarkStart w:id="0" w:name="_GoBack"/>
+      <w:bookmarkEnd w:id="0"/>
+    </w:p>
+    <w:p>
+      <w:pPr>
+        <w:tabs>
+          <w:tab w:val="left" w:pos="360"/>
+          <w:tab w:val="left" w:pos="720"/>
+          <w:tab w:val="left" w:pos="8640"/>
+        </w:tabs>
+        <w:spacing w:after="0" w:line="480" w:lineRule="auto"/>
+        <w:rPr>
+          <w:rFonts w:ascii="Times New Roman" w:hAnsi="Times New Roman" w:cs="Times New Roman"/>
+          <w:sz w:val="24"/>
+          <w:szCs w:val="24"/>
+        </w:rPr>
+      </w:pPr>
+      <w:r>
+        <w:rPr>
+          <w:rFonts w:ascii="Times New Roman" w:hAnsi="Times New Roman" w:cs="Times New Roman"/>
+          <w:noProof/>
+          <w:sz w:val="24"/>
+          <w:szCs w:val="24"/>
+          <w:lang w:val="en-NZ" w:eastAsia="en-NZ"/>
+        </w:rPr>
+        <w:drawing>
+          <wp:inline distT="0" distB="0" distL="0" distR="0">
+            <wp:extent cx="5943600" cy="2971800"/>
+            <wp:effectExtent l="0" t="0" r="0" b="0"/>
+            <wp:docPr id="6" name="Picture 6"/>
+            <wp:cNvGraphicFramePr>
+              <a:graphicFrameLocks xmlns:a="http://schemas.openxmlformats.org/drawingml/2006/main" noChangeAspect="1"/>
+            </wp:cNvGraphicFramePr>
+            <a:graphic xmlns:a="http://schemas.openxmlformats.org/drawingml/2006/main">
+              <a:graphicData uri="http://schemas.openxmlformats.org/drawingml/2006/picture">
+                <pic:pic xmlns:pic="http://schemas.openxmlformats.org/drawingml/2006/picture">
+                  <pic:nvPicPr>
+                    <pic:cNvPr id="6" name="ObsVsPred.png"/>
+                    <pic:cNvPicPr/>
+                  </pic:nvPicPr>
+                  <pic:blipFill>
+                    <a:blip r:embed="rId11" cstate="print">
+                      <a:extLst>
+                        <a:ext uri="{28A0092B-C50C-407E-A947-70E740481C1C}">
+                          <a14:useLocalDpi xmlns:a14="http://schemas.microsoft.com/office/drawing/2010/main" val="0"/>
+                        </a:ext>
+                      </a:extLst>
+                    </a:blip>
+                    <a:stretch>
+                      <a:fillRect/>
+                    </a:stretch>
+                  </pic:blipFill>
+                  <pic:spPr>
+                    <a:xfrm>
+                      <a:off x="0" y="0"/>
+                      <a:ext cx="5943600" cy="2971800"/>
+                    </a:xfrm>
+                    <a:prstGeom prst="rect">
+                      <a:avLst/>
+                    </a:prstGeom>
+                  </pic:spPr>
+                </pic:pic>
+              </a:graphicData>
+            </a:graphic>
+          </wp:inline>
+        </w:drawing>
+      </w:r>
+    </w:p>
+    <w:p>
+      <w:pPr>
+        <w:tabs>
+          <w:tab w:val="left" w:pos="360"/>
+          <w:tab w:val="left" w:pos="720"/>
+          <w:tab w:val="left" w:pos="8640"/>
+        </w:tabs>
+        <w:spacing w:after="0" w:line="480" w:lineRule="auto"/>
+        <w:rPr>
+          <w:rFonts w:ascii="Times New Roman" w:hAnsi="Times New Roman" w:cs="Times New Roman"/>
+          <w:sz w:val="24"/>
+          <w:szCs w:val="24"/>
+        </w:rPr>
+      </w:pPr>
+    </w:p>
+    <w:p>
+      <w:pPr>
+        <w:tabs>
+          <w:tab w:val="left" w:pos="360"/>
+          <w:tab w:val="left" w:pos="720"/>
+          <w:tab w:val="left" w:pos="8640"/>
+        </w:tabs>
+        <w:spacing w:after="0" w:line="480" w:lineRule="auto"/>
+        <w:rPr>
+          <w:rFonts w:ascii="Times New Roman" w:hAnsi="Times New Roman" w:cs="Times New Roman"/>
+          <w:sz w:val="24"/>
+          <w:szCs w:val="24"/>
+        </w:rPr>
+      </w:pPr>
+      <w:r>
+        <w:rPr>
+          <w:rFonts w:ascii="Times New Roman" w:hAnsi="Times New Roman" w:cs="Times New Roman"/>
+          <w:noProof/>
+          <w:sz w:val="24"/>
+          <w:szCs w:val="24"/>
+          <w:lang w:val="en-NZ" w:eastAsia="en-NZ"/>
+        </w:rPr>
+        <w:lastRenderedPageBreak/>
+        <w:drawing>
+          <wp:inline distT="0" distB="0" distL="0" distR="0">
+            <wp:extent cx="5943600" cy="2971800"/>
+            <wp:effectExtent l="0" t="0" r="0" b="0"/>
+            <wp:docPr id="5" name="Picture 5"/>
+            <wp:cNvGraphicFramePr>
+              <a:graphicFrameLocks xmlns:a="http://schemas.openxmlformats.org/drawingml/2006/main" noChangeAspect="1"/>
+            </wp:cNvGraphicFramePr>
+            <a:graphic xmlns:a="http://schemas.openxmlformats.org/drawingml/2006/main">
+              <a:graphicData uri="http://schemas.openxmlformats.org/drawingml/2006/picture">
+                <pic:pic xmlns:pic="http://schemas.openxmlformats.org/drawingml/2006/picture">
+                  <pic:nvPicPr>
+                    <pic:cNvPr id="5" name="REs_b.png"/>
+                    <pic:cNvPicPr/>
+                  </pic:nvPicPr>
+                  <pic:blipFill>
+                    <a:blip r:embed="rId12" cstate="print">
+                      <a:extLst>
+                        <a:ext uri="{28A0092B-C50C-407E-A947-70E740481C1C}">
+                          <a14:useLocalDpi xmlns:a14="http://schemas.microsoft.com/office/drawing/2010/main" val="0"/>
+                        </a:ext>
+                      </a:extLst>
+                    </a:blip>
+                    <a:stretch>
+                      <a:fillRect/>
+                    </a:stretch>
+                  </pic:blipFill>
+                  <pic:spPr>
+                    <a:xfrm>
+                      <a:off x="0" y="0"/>
+                      <a:ext cx="5943600" cy="2971800"/>
+                    </a:xfrm>
+                    <a:prstGeom prst="rect">
+                      <a:avLst/>
+                    </a:prstGeom>
+                  </pic:spPr>
+                </pic:pic>
+              </a:graphicData>
+            </a:graphic>
+          </wp:inline>
+        </w:drawing>
       </w:r>
     </w:p>
     <w:p>
@@ -12943,7 +13248,7 @@
           <w:szCs w:val="24"/>
         </w:rPr>
         <w:sectPr>
-          <w:footerReference w:type="default" r:id="rId8"/>
+          <w:footerReference w:type="default" r:id="rId13"/>
           <w:pgSz w:w="12240" w:h="15840"/>
           <w:pgMar w:top="1440" w:right="1440" w:bottom="1440" w:left="1440" w:header="720" w:footer="720" w:gutter="0"/>
           <w:lnNumType w:countBy="1" w:restart="continuous"/>
@@ -15774,7 +16079,7 @@
           <w:rPr>
             <w:noProof/>
           </w:rPr>
-          <w:t>9</w:t>
+          <w:t>16</w:t>
         </w:r>
         <w:r>
           <w:rPr>
@@ -17230,7 +17535,7 @@
 </file>
 
 <file path=customXml/itemProps1.xml><?xml version="1.0" encoding="utf-8"?>
-<ds:datastoreItem xmlns:ds="http://schemas.openxmlformats.org/officeDocument/2006/customXml" ds:itemID="{EDCE195C-D3AF-4216-9093-5BFEE8464FF9}">
+<ds:datastoreItem xmlns:ds="http://schemas.openxmlformats.org/officeDocument/2006/customXml" ds:itemID="{43D76D6A-F30D-4FFC-B177-42FF581AEE7E}">
   <ds:schemaRefs>
     <ds:schemaRef ds:uri="http://schemas.openxmlformats.org/officeDocument/2006/bibliography"/>
   </ds:schemaRefs>

</xml_diff>

<commit_message>
All simulations are done, with power analysis and increased no. sims to 200.
</commit_message>
<xml_diff>
--- a/examples/tex/TagGrowth.docx
+++ b/examples/tex/TagGrowth.docx
@@ -669,6 +669,7 @@
           <w:sz w:val="24"/>
           <w:szCs w:val="24"/>
         </w:rPr>
+        <w:lastRenderedPageBreak/>
         <w:t>Introduction</w:t>
       </w:r>
     </w:p>
@@ -4709,15 +4710,7 @@
                       <w:sz w:val="24"/>
                       <w:szCs w:val="24"/>
                     </w:rPr>
-                    <m:t>∞</m:t>
-                  </m:r>
-                  <m:r>
-                    <w:rPr>
-                      <w:rFonts w:ascii="Cambria Math" w:hAnsi="Cambria Math" w:cs="Times New Roman"/>
-                      <w:sz w:val="24"/>
-                      <w:szCs w:val="24"/>
-                    </w:rPr>
-                    <m:t>,s</m:t>
+                    <m:t>∞,s</m:t>
                   </m:r>
                 </m:sub>
               </m:sSub>
@@ -4793,15 +4786,7 @@
                           <w:sz w:val="24"/>
                           <w:szCs w:val="24"/>
                         </w:rPr>
-                        <m:t>∞</m:t>
-                      </m:r>
-                      <m:r>
-                        <w:rPr>
-                          <w:rFonts w:ascii="Cambria Math" w:hAnsi="Cambria Math" w:cs="Times New Roman"/>
-                          <w:sz w:val="24"/>
-                          <w:szCs w:val="24"/>
-                        </w:rPr>
-                        <m:t>,s</m:t>
+                        <m:t>∞,s</m:t>
                       </m:r>
                     </m:sub>
                   </m:sSub>
@@ -4955,15 +4940,7 @@
                   <w:sz w:val="24"/>
                   <w:szCs w:val="24"/>
                 </w:rPr>
-                <m:t>i</m:t>
-              </m:r>
-              <m:r>
-                <w:rPr>
-                  <w:rFonts w:ascii="Cambria Math" w:hAnsi="Cambria Math" w:cs="Times New Roman"/>
-                  <w:sz w:val="24"/>
-                  <w:szCs w:val="24"/>
-                </w:rPr>
-                <m:t>,s</m:t>
+                <m:t>i,s</m:t>
               </m:r>
             </m:sub>
           </m:sSub>
@@ -5070,15 +5047,7 @@
                       <w:sz w:val="24"/>
                       <w:szCs w:val="24"/>
                     </w:rPr>
-                    <m:t>b</m:t>
-                  </m:r>
-                  <m:r>
-                    <w:rPr>
-                      <w:rFonts w:ascii="Cambria Math" w:hAnsi="Cambria Math" w:cs="Times New Roman"/>
-                      <w:sz w:val="24"/>
-                      <w:szCs w:val="24"/>
-                    </w:rPr>
-                    <m:t>,s</m:t>
+                    <m:t>b,s</m:t>
                   </m:r>
                 </m:sub>
                 <m:sup>
@@ -5684,6 +5653,686 @@
           <w:szCs w:val="24"/>
         </w:rPr>
       </w:pPr>
+      <w:r>
+        <w:rPr>
+          <w:rFonts w:ascii="Times New Roman" w:hAnsi="Times New Roman" w:cs="Times New Roman"/>
+          <w:sz w:val="24"/>
+          <w:szCs w:val="24"/>
+        </w:rPr>
+        <w:lastRenderedPageBreak/>
+        <w:t xml:space="preserve">Table 1 </w:t>
+      </w:r>
+      <w:r>
+        <w:rPr>
+          <w:rFonts w:ascii="Times New Roman" w:hAnsi="Times New Roman" w:cs="Times New Roman"/>
+          <w:sz w:val="24"/>
+          <w:szCs w:val="24"/>
+        </w:rPr>
+        <w:t>–</w:t>
+      </w:r>
+      <w:r>
+        <w:rPr>
+          <w:rFonts w:ascii="Times New Roman" w:hAnsi="Times New Roman" w:cs="Times New Roman"/>
+          <w:sz w:val="24"/>
+          <w:szCs w:val="24"/>
+        </w:rPr>
+        <w:t xml:space="preserve"> Pars</w:t>
+      </w:r>
+      <w:r>
+        <w:rPr>
+          <w:rFonts w:ascii="Times New Roman" w:hAnsi="Times New Roman" w:cs="Times New Roman"/>
+          <w:sz w:val="24"/>
+          <w:szCs w:val="24"/>
+        </w:rPr>
+        <w:t xml:space="preserve"> from Dunn et al. 2008</w:t>
+      </w:r>
+      <w:r>
+        <w:rPr>
+          <w:rFonts w:ascii="Times New Roman" w:hAnsi="Times New Roman" w:cs="Times New Roman"/>
+          <w:sz w:val="24"/>
+          <w:szCs w:val="24"/>
+        </w:rPr>
+        <w:t>.</w:t>
+      </w:r>
+      <w:bookmarkStart w:id="0" w:name="_GoBack"/>
+      <w:bookmarkEnd w:id="0"/>
+    </w:p>
+    <w:tbl>
+      <w:tblPr>
+        <w:tblStyle w:val="TableGrid"/>
+        <w:tblW w:w="0" w:type="auto"/>
+        <w:tblLook w:val="04A0" w:firstRow="1" w:lastRow="0" w:firstColumn="1" w:lastColumn="0" w:noHBand="0" w:noVBand="1"/>
+      </w:tblPr>
+      <w:tblGrid>
+        <w:gridCol w:w="2394"/>
+        <w:gridCol w:w="2394"/>
+        <w:gridCol w:w="2394"/>
+        <w:gridCol w:w="2394"/>
+      </w:tblGrid>
+      <w:tr>
+        <w:tc>
+          <w:tcPr>
+            <w:tcW w:w="2394" w:type="dxa"/>
+          </w:tcPr>
+          <w:p>
+            <w:pPr>
+              <w:tabs>
+                <w:tab w:val="left" w:pos="360"/>
+                <w:tab w:val="left" w:pos="720"/>
+                <w:tab w:val="left" w:pos="8640"/>
+              </w:tabs>
+              <w:spacing w:line="480" w:lineRule="auto"/>
+              <w:jc w:val="both"/>
+              <w:rPr>
+                <w:rFonts w:ascii="Times New Roman" w:hAnsi="Times New Roman" w:cs="Times New Roman"/>
+                <w:sz w:val="24"/>
+                <w:szCs w:val="24"/>
+              </w:rPr>
+            </w:pPr>
+            <w:r>
+              <w:rPr>
+                <w:rFonts w:ascii="Times New Roman" w:hAnsi="Times New Roman" w:cs="Times New Roman"/>
+                <w:sz w:val="24"/>
+                <w:szCs w:val="24"/>
+              </w:rPr>
+              <w:t>Parameter</w:t>
+            </w:r>
+          </w:p>
+        </w:tc>
+        <w:tc>
+          <w:tcPr>
+            <w:tcW w:w="2394" w:type="dxa"/>
+          </w:tcPr>
+          <w:p>
+            <w:pPr>
+              <w:tabs>
+                <w:tab w:val="left" w:pos="360"/>
+                <w:tab w:val="left" w:pos="720"/>
+                <w:tab w:val="left" w:pos="8640"/>
+              </w:tabs>
+              <w:spacing w:line="480" w:lineRule="auto"/>
+              <w:jc w:val="both"/>
+              <w:rPr>
+                <w:rFonts w:ascii="Times New Roman" w:hAnsi="Times New Roman" w:cs="Times New Roman"/>
+                <w:sz w:val="24"/>
+                <w:szCs w:val="24"/>
+              </w:rPr>
+            </w:pPr>
+            <w:r>
+              <w:rPr>
+                <w:rFonts w:ascii="Times New Roman" w:hAnsi="Times New Roman" w:cs="Times New Roman"/>
+                <w:sz w:val="24"/>
+                <w:szCs w:val="24"/>
+              </w:rPr>
+              <w:t>Units</w:t>
+            </w:r>
+          </w:p>
+        </w:tc>
+        <w:tc>
+          <w:tcPr>
+            <w:tcW w:w="2394" w:type="dxa"/>
+          </w:tcPr>
+          <w:p>
+            <w:pPr>
+              <w:tabs>
+                <w:tab w:val="left" w:pos="360"/>
+                <w:tab w:val="left" w:pos="720"/>
+                <w:tab w:val="left" w:pos="8640"/>
+              </w:tabs>
+              <w:spacing w:line="480" w:lineRule="auto"/>
+              <w:jc w:val="both"/>
+              <w:rPr>
+                <w:rFonts w:ascii="Times New Roman" w:hAnsi="Times New Roman" w:cs="Times New Roman"/>
+                <w:sz w:val="24"/>
+                <w:szCs w:val="24"/>
+              </w:rPr>
+            </w:pPr>
+            <w:r>
+              <w:rPr>
+                <w:rFonts w:ascii="Times New Roman" w:hAnsi="Times New Roman" w:cs="Times New Roman"/>
+                <w:sz w:val="24"/>
+                <w:szCs w:val="24"/>
+              </w:rPr>
+              <w:t>Female</w:t>
+            </w:r>
+          </w:p>
+        </w:tc>
+        <w:tc>
+          <w:tcPr>
+            <w:tcW w:w="2394" w:type="dxa"/>
+          </w:tcPr>
+          <w:p>
+            <w:pPr>
+              <w:tabs>
+                <w:tab w:val="left" w:pos="360"/>
+                <w:tab w:val="left" w:pos="720"/>
+                <w:tab w:val="left" w:pos="8640"/>
+              </w:tabs>
+              <w:spacing w:line="480" w:lineRule="auto"/>
+              <w:jc w:val="both"/>
+              <w:rPr>
+                <w:rFonts w:ascii="Times New Roman" w:hAnsi="Times New Roman" w:cs="Times New Roman"/>
+                <w:sz w:val="24"/>
+                <w:szCs w:val="24"/>
+              </w:rPr>
+            </w:pPr>
+            <w:r>
+              <w:rPr>
+                <w:rFonts w:ascii="Times New Roman" w:hAnsi="Times New Roman" w:cs="Times New Roman"/>
+                <w:sz w:val="24"/>
+                <w:szCs w:val="24"/>
+              </w:rPr>
+              <w:t>Male</w:t>
+            </w:r>
+          </w:p>
+        </w:tc>
+      </w:tr>
+      <w:tr>
+        <w:tc>
+          <w:tcPr>
+            <w:tcW w:w="2394" w:type="dxa"/>
+          </w:tcPr>
+          <w:p>
+            <w:pPr>
+              <w:tabs>
+                <w:tab w:val="left" w:pos="360"/>
+                <w:tab w:val="left" w:pos="720"/>
+                <w:tab w:val="left" w:pos="8640"/>
+              </w:tabs>
+              <w:spacing w:line="480" w:lineRule="auto"/>
+              <w:jc w:val="both"/>
+              <w:rPr>
+                <w:rFonts w:ascii="Times New Roman" w:hAnsi="Times New Roman" w:cs="Times New Roman"/>
+                <w:sz w:val="24"/>
+                <w:szCs w:val="24"/>
+              </w:rPr>
+            </w:pPr>
+            <w:r>
+              <w:rPr>
+                <w:rFonts w:ascii="Times New Roman" w:hAnsi="Times New Roman" w:cs="Times New Roman"/>
+                <w:sz w:val="24"/>
+                <w:szCs w:val="24"/>
+              </w:rPr>
+              <w:t>t0</w:t>
+            </w:r>
+          </w:p>
+        </w:tc>
+        <w:tc>
+          <w:tcPr>
+            <w:tcW w:w="2394" w:type="dxa"/>
+          </w:tcPr>
+          <w:p>
+            <w:pPr>
+              <w:tabs>
+                <w:tab w:val="left" w:pos="360"/>
+                <w:tab w:val="left" w:pos="720"/>
+                <w:tab w:val="left" w:pos="8640"/>
+              </w:tabs>
+              <w:spacing w:line="480" w:lineRule="auto"/>
+              <w:jc w:val="both"/>
+              <w:rPr>
+                <w:rFonts w:ascii="Times New Roman" w:hAnsi="Times New Roman" w:cs="Times New Roman"/>
+                <w:sz w:val="24"/>
+                <w:szCs w:val="24"/>
+              </w:rPr>
+            </w:pPr>
+            <w:r>
+              <w:rPr>
+                <w:rFonts w:ascii="Times New Roman" w:hAnsi="Times New Roman" w:cs="Times New Roman"/>
+                <w:sz w:val="24"/>
+                <w:szCs w:val="24"/>
+              </w:rPr>
+              <w:t>years</w:t>
+            </w:r>
+          </w:p>
+        </w:tc>
+        <w:tc>
+          <w:tcPr>
+            <w:tcW w:w="2394" w:type="dxa"/>
+          </w:tcPr>
+          <w:p>
+            <w:pPr>
+              <w:tabs>
+                <w:tab w:val="left" w:pos="360"/>
+                <w:tab w:val="left" w:pos="720"/>
+                <w:tab w:val="left" w:pos="8640"/>
+              </w:tabs>
+              <w:spacing w:line="480" w:lineRule="auto"/>
+              <w:jc w:val="both"/>
+              <w:rPr>
+                <w:rFonts w:ascii="Times New Roman" w:hAnsi="Times New Roman" w:cs="Times New Roman"/>
+                <w:sz w:val="24"/>
+                <w:szCs w:val="24"/>
+              </w:rPr>
+            </w:pPr>
+            <w:r>
+              <w:rPr>
+                <w:rFonts w:ascii="Times New Roman" w:hAnsi="Times New Roman" w:cs="Times New Roman"/>
+                <w:sz w:val="24"/>
+                <w:szCs w:val="24"/>
+              </w:rPr>
+              <w:t>0.021</w:t>
+            </w:r>
+          </w:p>
+        </w:tc>
+        <w:tc>
+          <w:tcPr>
+            <w:tcW w:w="2394" w:type="dxa"/>
+          </w:tcPr>
+          <w:p>
+            <w:pPr>
+              <w:tabs>
+                <w:tab w:val="left" w:pos="360"/>
+                <w:tab w:val="left" w:pos="720"/>
+                <w:tab w:val="left" w:pos="8640"/>
+              </w:tabs>
+              <w:spacing w:line="480" w:lineRule="auto"/>
+              <w:jc w:val="both"/>
+              <w:rPr>
+                <w:rFonts w:ascii="Times New Roman" w:hAnsi="Times New Roman" w:cs="Times New Roman"/>
+                <w:sz w:val="24"/>
+                <w:szCs w:val="24"/>
+              </w:rPr>
+            </w:pPr>
+            <w:r>
+              <w:rPr>
+                <w:rFonts w:ascii="Times New Roman" w:hAnsi="Times New Roman" w:cs="Times New Roman"/>
+                <w:sz w:val="24"/>
+                <w:szCs w:val="24"/>
+              </w:rPr>
+              <w:t>-0.256</w:t>
+            </w:r>
+          </w:p>
+        </w:tc>
+      </w:tr>
+      <w:tr>
+        <w:tc>
+          <w:tcPr>
+            <w:tcW w:w="2394" w:type="dxa"/>
+          </w:tcPr>
+          <w:p>
+            <w:pPr>
+              <w:tabs>
+                <w:tab w:val="left" w:pos="360"/>
+                <w:tab w:val="left" w:pos="720"/>
+                <w:tab w:val="left" w:pos="8640"/>
+              </w:tabs>
+              <w:spacing w:line="480" w:lineRule="auto"/>
+              <w:jc w:val="both"/>
+              <w:rPr>
+                <w:rFonts w:ascii="Times New Roman" w:hAnsi="Times New Roman" w:cs="Times New Roman"/>
+                <w:sz w:val="24"/>
+                <w:szCs w:val="24"/>
+              </w:rPr>
+            </w:pPr>
+            <w:r>
+              <w:rPr>
+                <w:rFonts w:ascii="Times New Roman" w:hAnsi="Times New Roman" w:cs="Times New Roman"/>
+                <w:sz w:val="24"/>
+                <w:szCs w:val="24"/>
+              </w:rPr>
+              <w:t>k</w:t>
+            </w:r>
+          </w:p>
+        </w:tc>
+        <w:tc>
+          <w:tcPr>
+            <w:tcW w:w="2394" w:type="dxa"/>
+          </w:tcPr>
+          <w:p>
+            <w:pPr>
+              <w:tabs>
+                <w:tab w:val="left" w:pos="360"/>
+                <w:tab w:val="left" w:pos="720"/>
+                <w:tab w:val="left" w:pos="8640"/>
+              </w:tabs>
+              <w:spacing w:line="480" w:lineRule="auto"/>
+              <w:jc w:val="both"/>
+              <w:rPr>
+                <w:rFonts w:ascii="Times New Roman" w:hAnsi="Times New Roman" w:cs="Times New Roman"/>
+                <w:sz w:val="24"/>
+                <w:szCs w:val="24"/>
+              </w:rPr>
+            </w:pPr>
+            <w:r>
+              <w:rPr>
+                <w:rFonts w:ascii="Times New Roman" w:hAnsi="Times New Roman" w:cs="Times New Roman"/>
+                <w:sz w:val="24"/>
+                <w:szCs w:val="24"/>
+              </w:rPr>
+              <w:t>years-1</w:t>
+            </w:r>
+          </w:p>
+        </w:tc>
+        <w:tc>
+          <w:tcPr>
+            <w:tcW w:w="2394" w:type="dxa"/>
+          </w:tcPr>
+          <w:p>
+            <w:pPr>
+              <w:tabs>
+                <w:tab w:val="left" w:pos="360"/>
+                <w:tab w:val="left" w:pos="720"/>
+                <w:tab w:val="left" w:pos="8640"/>
+              </w:tabs>
+              <w:spacing w:line="480" w:lineRule="auto"/>
+              <w:jc w:val="both"/>
+              <w:rPr>
+                <w:rFonts w:ascii="Times New Roman" w:hAnsi="Times New Roman" w:cs="Times New Roman"/>
+                <w:sz w:val="24"/>
+                <w:szCs w:val="24"/>
+              </w:rPr>
+            </w:pPr>
+            <w:r>
+              <w:rPr>
+                <w:rFonts w:ascii="Times New Roman" w:hAnsi="Times New Roman" w:cs="Times New Roman"/>
+                <w:sz w:val="24"/>
+                <w:szCs w:val="24"/>
+              </w:rPr>
+              <w:t>0.090</w:t>
+            </w:r>
+          </w:p>
+        </w:tc>
+        <w:tc>
+          <w:tcPr>
+            <w:tcW w:w="2394" w:type="dxa"/>
+          </w:tcPr>
+          <w:p>
+            <w:pPr>
+              <w:tabs>
+                <w:tab w:val="left" w:pos="360"/>
+                <w:tab w:val="left" w:pos="720"/>
+                <w:tab w:val="left" w:pos="8640"/>
+              </w:tabs>
+              <w:spacing w:line="480" w:lineRule="auto"/>
+              <w:jc w:val="both"/>
+              <w:rPr>
+                <w:rFonts w:ascii="Times New Roman" w:hAnsi="Times New Roman" w:cs="Times New Roman"/>
+                <w:sz w:val="24"/>
+                <w:szCs w:val="24"/>
+              </w:rPr>
+            </w:pPr>
+            <w:r>
+              <w:rPr>
+                <w:rFonts w:ascii="Times New Roman" w:hAnsi="Times New Roman" w:cs="Times New Roman"/>
+                <w:sz w:val="24"/>
+                <w:szCs w:val="24"/>
+              </w:rPr>
+              <w:t>0.093</w:t>
+            </w:r>
+          </w:p>
+        </w:tc>
+      </w:tr>
+      <w:tr>
+        <w:tc>
+          <w:tcPr>
+            <w:tcW w:w="2394" w:type="dxa"/>
+          </w:tcPr>
+          <w:p>
+            <w:pPr>
+              <w:tabs>
+                <w:tab w:val="left" w:pos="360"/>
+                <w:tab w:val="left" w:pos="720"/>
+                <w:tab w:val="left" w:pos="8640"/>
+              </w:tabs>
+              <w:spacing w:line="480" w:lineRule="auto"/>
+              <w:jc w:val="both"/>
+              <w:rPr>
+                <w:rFonts w:ascii="Times New Roman" w:hAnsi="Times New Roman" w:cs="Times New Roman"/>
+                <w:sz w:val="24"/>
+                <w:szCs w:val="24"/>
+              </w:rPr>
+            </w:pPr>
+            <w:proofErr w:type="spellStart"/>
+            <w:r>
+              <w:rPr>
+                <w:rFonts w:ascii="Times New Roman" w:hAnsi="Times New Roman" w:cs="Times New Roman"/>
+                <w:sz w:val="24"/>
+                <w:szCs w:val="24"/>
+              </w:rPr>
+              <w:t>Linf</w:t>
+            </w:r>
+            <w:proofErr w:type="spellEnd"/>
+          </w:p>
+        </w:tc>
+        <w:tc>
+          <w:tcPr>
+            <w:tcW w:w="2394" w:type="dxa"/>
+          </w:tcPr>
+          <w:p>
+            <w:pPr>
+              <w:tabs>
+                <w:tab w:val="left" w:pos="360"/>
+                <w:tab w:val="left" w:pos="720"/>
+                <w:tab w:val="left" w:pos="8640"/>
+              </w:tabs>
+              <w:spacing w:line="480" w:lineRule="auto"/>
+              <w:jc w:val="both"/>
+              <w:rPr>
+                <w:rFonts w:ascii="Times New Roman" w:hAnsi="Times New Roman" w:cs="Times New Roman"/>
+                <w:sz w:val="24"/>
+                <w:szCs w:val="24"/>
+              </w:rPr>
+            </w:pPr>
+            <w:r>
+              <w:rPr>
+                <w:rFonts w:ascii="Times New Roman" w:hAnsi="Times New Roman" w:cs="Times New Roman"/>
+                <w:sz w:val="24"/>
+                <w:szCs w:val="24"/>
+              </w:rPr>
+              <w:t>cm</w:t>
+            </w:r>
+          </w:p>
+        </w:tc>
+        <w:tc>
+          <w:tcPr>
+            <w:tcW w:w="2394" w:type="dxa"/>
+          </w:tcPr>
+          <w:p>
+            <w:pPr>
+              <w:tabs>
+                <w:tab w:val="left" w:pos="360"/>
+                <w:tab w:val="left" w:pos="720"/>
+                <w:tab w:val="left" w:pos="8640"/>
+              </w:tabs>
+              <w:spacing w:line="480" w:lineRule="auto"/>
+              <w:jc w:val="both"/>
+              <w:rPr>
+                <w:rFonts w:ascii="Times New Roman" w:hAnsi="Times New Roman" w:cs="Times New Roman"/>
+                <w:sz w:val="24"/>
+                <w:szCs w:val="24"/>
+              </w:rPr>
+            </w:pPr>
+            <w:r>
+              <w:rPr>
+                <w:rFonts w:ascii="Times New Roman" w:hAnsi="Times New Roman" w:cs="Times New Roman"/>
+                <w:sz w:val="24"/>
+                <w:szCs w:val="24"/>
+              </w:rPr>
+              <w:t>180.20</w:t>
+            </w:r>
+          </w:p>
+        </w:tc>
+        <w:tc>
+          <w:tcPr>
+            <w:tcW w:w="2394" w:type="dxa"/>
+          </w:tcPr>
+          <w:p>
+            <w:pPr>
+              <w:tabs>
+                <w:tab w:val="left" w:pos="360"/>
+                <w:tab w:val="left" w:pos="720"/>
+                <w:tab w:val="left" w:pos="8640"/>
+              </w:tabs>
+              <w:spacing w:line="480" w:lineRule="auto"/>
+              <w:jc w:val="both"/>
+              <w:rPr>
+                <w:rFonts w:ascii="Times New Roman" w:hAnsi="Times New Roman" w:cs="Times New Roman"/>
+                <w:sz w:val="24"/>
+                <w:szCs w:val="24"/>
+              </w:rPr>
+            </w:pPr>
+            <w:r>
+              <w:rPr>
+                <w:rFonts w:ascii="Times New Roman" w:hAnsi="Times New Roman" w:cs="Times New Roman"/>
+                <w:sz w:val="24"/>
+                <w:szCs w:val="24"/>
+              </w:rPr>
+              <w:t>169.07</w:t>
+            </w:r>
+          </w:p>
+        </w:tc>
+      </w:tr>
+      <w:tr>
+        <w:tc>
+          <w:tcPr>
+            <w:tcW w:w="2394" w:type="dxa"/>
+          </w:tcPr>
+          <w:p>
+            <w:pPr>
+              <w:tabs>
+                <w:tab w:val="left" w:pos="360"/>
+                <w:tab w:val="left" w:pos="720"/>
+                <w:tab w:val="left" w:pos="8640"/>
+              </w:tabs>
+              <w:spacing w:line="480" w:lineRule="auto"/>
+              <w:jc w:val="both"/>
+              <w:rPr>
+                <w:rFonts w:ascii="Times New Roman" w:hAnsi="Times New Roman" w:cs="Times New Roman"/>
+                <w:sz w:val="24"/>
+                <w:szCs w:val="24"/>
+              </w:rPr>
+            </w:pPr>
+            <w:r>
+              <w:rPr>
+                <w:rFonts w:ascii="Times New Roman" w:hAnsi="Times New Roman" w:cs="Times New Roman"/>
+                <w:sz w:val="24"/>
+                <w:szCs w:val="24"/>
+              </w:rPr>
+              <w:t>cv</w:t>
+            </w:r>
+          </w:p>
+        </w:tc>
+        <w:tc>
+          <w:tcPr>
+            <w:tcW w:w="2394" w:type="dxa"/>
+          </w:tcPr>
+          <w:p>
+            <w:pPr>
+              <w:tabs>
+                <w:tab w:val="left" w:pos="360"/>
+                <w:tab w:val="left" w:pos="720"/>
+                <w:tab w:val="left" w:pos="8640"/>
+              </w:tabs>
+              <w:spacing w:line="480" w:lineRule="auto"/>
+              <w:jc w:val="both"/>
+              <w:rPr>
+                <w:rFonts w:ascii="Times New Roman" w:hAnsi="Times New Roman" w:cs="Times New Roman"/>
+                <w:sz w:val="24"/>
+                <w:szCs w:val="24"/>
+              </w:rPr>
+            </w:pPr>
+            <w:r>
+              <w:rPr>
+                <w:rFonts w:ascii="Times New Roman" w:hAnsi="Times New Roman" w:cs="Times New Roman"/>
+                <w:sz w:val="24"/>
+                <w:szCs w:val="24"/>
+              </w:rPr>
+              <w:t>–</w:t>
+            </w:r>
+          </w:p>
+        </w:tc>
+        <w:tc>
+          <w:tcPr>
+            <w:tcW w:w="2394" w:type="dxa"/>
+          </w:tcPr>
+          <w:p>
+            <w:pPr>
+              <w:tabs>
+                <w:tab w:val="left" w:pos="360"/>
+                <w:tab w:val="left" w:pos="720"/>
+                <w:tab w:val="left" w:pos="8640"/>
+              </w:tabs>
+              <w:spacing w:line="480" w:lineRule="auto"/>
+              <w:jc w:val="both"/>
+              <w:rPr>
+                <w:rFonts w:ascii="Times New Roman" w:hAnsi="Times New Roman" w:cs="Times New Roman"/>
+                <w:sz w:val="24"/>
+                <w:szCs w:val="24"/>
+              </w:rPr>
+            </w:pPr>
+            <w:r>
+              <w:rPr>
+                <w:rFonts w:ascii="Times New Roman" w:hAnsi="Times New Roman" w:cs="Times New Roman"/>
+                <w:sz w:val="24"/>
+                <w:szCs w:val="24"/>
+              </w:rPr>
+              <w:t>0.102</w:t>
+            </w:r>
+          </w:p>
+        </w:tc>
+        <w:tc>
+          <w:tcPr>
+            <w:tcW w:w="2394" w:type="dxa"/>
+          </w:tcPr>
+          <w:p>
+            <w:pPr>
+              <w:tabs>
+                <w:tab w:val="left" w:pos="360"/>
+                <w:tab w:val="left" w:pos="720"/>
+                <w:tab w:val="left" w:pos="8640"/>
+              </w:tabs>
+              <w:spacing w:line="480" w:lineRule="auto"/>
+              <w:jc w:val="both"/>
+              <w:rPr>
+                <w:rFonts w:ascii="Times New Roman" w:hAnsi="Times New Roman" w:cs="Times New Roman"/>
+                <w:sz w:val="24"/>
+                <w:szCs w:val="24"/>
+              </w:rPr>
+            </w:pPr>
+            <w:r>
+              <w:rPr>
+                <w:rFonts w:ascii="Times New Roman" w:hAnsi="Times New Roman" w:cs="Times New Roman"/>
+                <w:sz w:val="24"/>
+                <w:szCs w:val="24"/>
+              </w:rPr>
+              <w:t>0.102</w:t>
+            </w:r>
+          </w:p>
+        </w:tc>
+      </w:tr>
+    </w:tbl>
+    <w:p>
+      <w:pPr>
+        <w:tabs>
+          <w:tab w:val="left" w:pos="360"/>
+          <w:tab w:val="left" w:pos="720"/>
+          <w:tab w:val="left" w:pos="8640"/>
+        </w:tabs>
+        <w:spacing w:after="0" w:line="480" w:lineRule="auto"/>
+        <w:jc w:val="both"/>
+        <w:rPr>
+          <w:rFonts w:ascii="Times New Roman" w:hAnsi="Times New Roman" w:cs="Times New Roman"/>
+          <w:sz w:val="24"/>
+          <w:szCs w:val="24"/>
+        </w:rPr>
+      </w:pPr>
+    </w:p>
+    <w:p>
+      <w:pPr>
+        <w:tabs>
+          <w:tab w:val="left" w:pos="360"/>
+          <w:tab w:val="left" w:pos="720"/>
+          <w:tab w:val="left" w:pos="8640"/>
+        </w:tabs>
+        <w:spacing w:after="0" w:line="480" w:lineRule="auto"/>
+        <w:jc w:val="both"/>
+        <w:rPr>
+          <w:rFonts w:ascii="Times New Roman" w:hAnsi="Times New Roman" w:cs="Times New Roman"/>
+          <w:sz w:val="24"/>
+          <w:szCs w:val="24"/>
+        </w:rPr>
+      </w:pPr>
     </w:p>
     <w:p>
       <w:pPr>
@@ -7167,6 +7816,7 @@
           <w:sz w:val="24"/>
           <w:szCs w:val="24"/>
         </w:rPr>
+        <w:lastRenderedPageBreak/>
         <w:t xml:space="preserve">Took par values from the Dunn et al. paper t0, k, </w:t>
       </w:r>
       <w:proofErr w:type="spellStart"/>
@@ -7461,7 +8111,31 @@
           <w:sz w:val="24"/>
           <w:szCs w:val="24"/>
         </w:rPr>
-        <w:t xml:space="preserve"> Did 100 simulations for each of these 4 scenarios</w:t>
+        <w:t xml:space="preserve"> Did 2</w:t>
+      </w:r>
+      <w:r>
+        <w:rPr>
+          <w:rFonts w:ascii="Times New Roman" w:hAnsi="Times New Roman" w:cs="Times New Roman"/>
+          <w:sz w:val="24"/>
+          <w:szCs w:val="24"/>
+        </w:rPr>
+        <w:t xml:space="preserve">00 </w:t>
+      </w:r>
+      <w:r>
+        <w:rPr>
+          <w:rFonts w:ascii="Times New Roman" w:hAnsi="Times New Roman" w:cs="Times New Roman"/>
+          <w:sz w:val="24"/>
+          <w:szCs w:val="24"/>
+        </w:rPr>
+        <w:t xml:space="preserve">replicates </w:t>
+      </w:r>
+      <w:r>
+        <w:rPr>
+          <w:rFonts w:ascii="Times New Roman" w:hAnsi="Times New Roman" w:cs="Times New Roman"/>
+          <w:sz w:val="24"/>
+          <w:szCs w:val="24"/>
+        </w:rPr>
+        <w:t>simulations for each of these 4 scenarios</w:t>
       </w:r>
     </w:p>
     <w:p>
@@ -7492,6 +8166,61 @@
         </w:rPr>
         <w:t>Fit the model to the data.</w:t>
       </w:r>
+      <w:r>
+        <w:rPr>
+          <w:rFonts w:ascii="Times New Roman" w:hAnsi="Times New Roman" w:cs="Times New Roman"/>
+          <w:sz w:val="24"/>
+          <w:szCs w:val="24"/>
+        </w:rPr>
+        <w:t xml:space="preserve"> </w:t>
+      </w:r>
+    </w:p>
+    <w:p>
+      <w:pPr>
+        <w:pStyle w:val="ListParagraph"/>
+        <w:numPr>
+          <w:ilvl w:val="0"/>
+          <w:numId w:val="4"/>
+        </w:numPr>
+        <w:tabs>
+          <w:tab w:val="left" w:pos="360"/>
+          <w:tab w:val="left" w:pos="720"/>
+          <w:tab w:val="left" w:pos="8640"/>
+        </w:tabs>
+        <w:spacing w:after="0" w:line="480" w:lineRule="auto"/>
+        <w:jc w:val="both"/>
+        <w:rPr>
+          <w:rFonts w:ascii="Times New Roman" w:hAnsi="Times New Roman" w:cs="Times New Roman"/>
+          <w:sz w:val="24"/>
+          <w:szCs w:val="24"/>
+        </w:rPr>
+      </w:pPr>
+      <w:r>
+        <w:rPr>
+          <w:rFonts w:ascii="Times New Roman" w:hAnsi="Times New Roman" w:cs="Times New Roman"/>
+          <w:sz w:val="24"/>
+          <w:szCs w:val="24"/>
+        </w:rPr>
+        <w:t>No prior on L0, no</w:t>
+      </w:r>
+      <w:r>
+        <w:rPr>
+          <w:rFonts w:ascii="Times New Roman" w:hAnsi="Times New Roman" w:cs="Times New Roman"/>
+          <w:sz w:val="24"/>
+          <w:szCs w:val="24"/>
+        </w:rPr>
+        <w:t xml:space="preserve"> prior on </w:t>
+      </w:r>
+      <w:proofErr w:type="spellStart"/>
+      <w:r>
+        <w:rPr>
+          <w:rFonts w:ascii="Times New Roman" w:hAnsi="Times New Roman" w:cs="Times New Roman"/>
+          <w:sz w:val="24"/>
+          <w:szCs w:val="24"/>
+        </w:rPr>
+        <w:t>Linf</w:t>
+      </w:r>
+      <w:proofErr w:type="spellEnd"/>
     </w:p>
     <w:p>
       <w:pPr>
@@ -7546,16 +8275,7 @@
           <w:sz w:val="24"/>
           <w:szCs w:val="24"/>
         </w:rPr>
-        <w:t>Estimatio</w:t>
-      </w:r>
-      <w:r>
-        <w:rPr>
-          <w:rFonts w:ascii="Times New Roman" w:hAnsi="Times New Roman" w:cs="Times New Roman"/>
-          <w:noProof w:val="0"/>
-          <w:sz w:val="24"/>
-          <w:szCs w:val="24"/>
-        </w:rPr>
-        <w:t>n</w:t>
+        <w:t>Estimation</w:t>
       </w:r>
     </w:p>
     <w:p>
@@ -7598,7 +8318,15 @@
           <w:sz w:val="24"/>
           <w:szCs w:val="24"/>
         </w:rPr>
-        <w:t>Fixed psi=0</w:t>
+        <w:t>Fit the model to real data</w:t>
+      </w:r>
+      <w:r>
+        <w:rPr>
+          <w:rFonts w:ascii="Times New Roman" w:hAnsi="Times New Roman" w:cs="Times New Roman"/>
+          <w:sz w:val="24"/>
+          <w:szCs w:val="24"/>
+        </w:rPr>
+        <w:t>. 315 individuals.</w:t>
       </w:r>
     </w:p>
     <w:p>
@@ -7620,6 +8348,70 @@
           <w:szCs w:val="24"/>
         </w:rPr>
       </w:pPr>
+      <w:r>
+        <w:rPr>
+          <w:rFonts w:ascii="Times New Roman" w:hAnsi="Times New Roman" w:cs="Times New Roman"/>
+          <w:sz w:val="24"/>
+          <w:szCs w:val="24"/>
+        </w:rPr>
+        <w:t>Did fits with no random effects, k, z, k and z…</w:t>
+      </w:r>
+    </w:p>
+    <w:p>
+      <w:pPr>
+        <w:pStyle w:val="ListParagraph"/>
+        <w:numPr>
+          <w:ilvl w:val="0"/>
+          <w:numId w:val="5"/>
+        </w:numPr>
+        <w:tabs>
+          <w:tab w:val="left" w:pos="360"/>
+          <w:tab w:val="left" w:pos="720"/>
+          <w:tab w:val="left" w:pos="8640"/>
+        </w:tabs>
+        <w:spacing w:after="0" w:line="480" w:lineRule="auto"/>
+        <w:rPr>
+          <w:rFonts w:ascii="Times New Roman" w:hAnsi="Times New Roman" w:cs="Times New Roman"/>
+          <w:sz w:val="24"/>
+          <w:szCs w:val="24"/>
+        </w:rPr>
+      </w:pPr>
+      <w:r>
+        <w:rPr>
+          <w:rFonts w:ascii="Times New Roman" w:hAnsi="Times New Roman" w:cs="Times New Roman"/>
+          <w:sz w:val="24"/>
+          <w:szCs w:val="24"/>
+        </w:rPr>
+        <w:t>Fixed psi=0</w:t>
+      </w:r>
+    </w:p>
+    <w:p>
+      <w:pPr>
+        <w:pStyle w:val="ListParagraph"/>
+        <w:numPr>
+          <w:ilvl w:val="0"/>
+          <w:numId w:val="5"/>
+        </w:numPr>
+        <w:tabs>
+          <w:tab w:val="left" w:pos="360"/>
+          <w:tab w:val="left" w:pos="720"/>
+          <w:tab w:val="left" w:pos="8640"/>
+        </w:tabs>
+        <w:spacing w:after="0" w:line="480" w:lineRule="auto"/>
+        <w:rPr>
+          <w:rFonts w:ascii="Times New Roman" w:hAnsi="Times New Roman" w:cs="Times New Roman"/>
+          <w:sz w:val="24"/>
+          <w:szCs w:val="24"/>
+        </w:rPr>
+      </w:pPr>
+      <w:r>
+        <w:rPr>
+          <w:rFonts w:ascii="Times New Roman" w:hAnsi="Times New Roman" w:cs="Times New Roman"/>
+          <w:sz w:val="24"/>
+          <w:szCs w:val="24"/>
+        </w:rPr>
+        <w:t>Priors?</w:t>
+      </w:r>
     </w:p>
     <w:p>
       <w:pPr>
@@ -7679,6 +8471,7 @@
           <w:sz w:val="24"/>
           <w:szCs w:val="24"/>
         </w:rPr>
+        <w:lastRenderedPageBreak/>
         <w:t>Results</w:t>
       </w:r>
     </w:p>
@@ -7872,6 +8665,7 @@
           <w:sz w:val="24"/>
           <w:szCs w:val="24"/>
         </w:rPr>
+        <w:lastRenderedPageBreak/>
         <w:t>Estimation</w:t>
       </w:r>
     </w:p>
@@ -9048,6 +9842,7 @@
                 <w:sz w:val="24"/>
                 <w:szCs w:val="24"/>
               </w:rPr>
+              <w:lastRenderedPageBreak/>
               <w:t>k, z</w:t>
             </w:r>
           </w:p>
@@ -9794,6 +10589,7 @@
           <w:szCs w:val="24"/>
           <w:lang w:val="en-NZ" w:eastAsia="en-NZ"/>
         </w:rPr>
+        <w:lastRenderedPageBreak/>
         <w:drawing>
           <wp:inline distT="0" distB="0" distL="0" distR="0">
             <wp:extent cx="5943600" cy="2971800"/>
@@ -9954,6 +10750,7 @@
           <w:szCs w:val="24"/>
           <w:lang w:val="en-NZ" w:eastAsia="en-NZ"/>
         </w:rPr>
+        <w:lastRenderedPageBreak/>
         <w:drawing>
           <wp:inline distT="0" distB="0" distL="0" distR="0">
             <wp:extent cx="2970000" cy="1486800"/>
@@ -10067,6 +10864,7 @@
           <w:sz w:val="24"/>
           <w:szCs w:val="24"/>
         </w:rPr>
+        <w:lastRenderedPageBreak/>
         <w:t>Discussion</w:t>
       </w:r>
     </w:p>
@@ -10597,6 +11395,7 @@
           <w:sz w:val="24"/>
           <w:szCs w:val="24"/>
         </w:rPr>
+        <w:lastRenderedPageBreak/>
         <w:t>Appendix B</w:t>
       </w:r>
       <w:r>
@@ -14441,8 +15240,6 @@
           <w:szCs w:val="24"/>
         </w:rPr>
       </w:pPr>
-      <w:bookmarkStart w:id="0" w:name="_GoBack"/>
-      <w:bookmarkEnd w:id="0"/>
     </w:p>
     <w:p>
       <w:pPr>
@@ -14467,7 +15264,6 @@
           <w:sz w:val="24"/>
           <w:szCs w:val="24"/>
         </w:rPr>
-        <w:lastRenderedPageBreak/>
         <w:br w:type="page"/>
       </w:r>
     </w:p>
@@ -14485,6 +15281,7 @@
           <w:sz w:val="24"/>
           <w:szCs w:val="24"/>
         </w:rPr>
+        <w:lastRenderedPageBreak/>
         <w:t>Table</w:t>
       </w:r>
       <w:r>
@@ -17154,6 +17951,7 @@
         <w:docPartUnique/>
       </w:docPartObj>
     </w:sdtPr>
+    <w:sdtEndPr/>
     <w:sdtContent>
       <w:p>
         <w:pPr>
@@ -17173,7 +17971,7 @@
           <w:rPr>
             <w:noProof/>
           </w:rPr>
-          <w:t>18</w:t>
+          <w:t>20</w:t>
         </w:r>
         <w:r>
           <w:rPr>
@@ -18745,7 +19543,7 @@
 </file>
 
 <file path=customXml/itemProps1.xml><?xml version="1.0" encoding="utf-8"?>
-<ds:datastoreItem xmlns:ds="http://schemas.openxmlformats.org/officeDocument/2006/customXml" ds:itemID="{F48DDF61-96EB-4172-99E7-A2ADA29F61EC}">
+<ds:datastoreItem xmlns:ds="http://schemas.openxmlformats.org/officeDocument/2006/customXml" ds:itemID="{AA5CEACC-F403-4562-94D7-BC29C5D05A0D}">
   <ds:schemaRefs>
     <ds:schemaRef ds:uri="http://schemas.openxmlformats.org/officeDocument/2006/bibliography"/>
   </ds:schemaRefs>

</xml_diff>

<commit_message>
Upload file stucture, simulations close to completion
</commit_message>
<xml_diff>
--- a/examples/tex/TagGrowth.docx
+++ b/examples/tex/TagGrowth.docx
@@ -34,27 +34,7 @@
           <w:sz w:val="28"/>
           <w:szCs w:val="28"/>
         </w:rPr>
-        <w:t xml:space="preserve">recapture Antarctic </w:t>
-      </w:r>
-      <w:proofErr w:type="spellStart"/>
-      <w:r>
-        <w:rPr>
-          <w:rFonts w:ascii="Times New Roman" w:hAnsi="Times New Roman" w:cs="Times New Roman"/>
-          <w:b/>
-          <w:sz w:val="28"/>
-          <w:szCs w:val="28"/>
-        </w:rPr>
-        <w:t>toothfish</w:t>
-      </w:r>
-      <w:proofErr w:type="spellEnd"/>
-      <w:r>
-        <w:rPr>
-          <w:rFonts w:ascii="Times New Roman" w:hAnsi="Times New Roman" w:cs="Times New Roman"/>
-          <w:b/>
-          <w:sz w:val="28"/>
-          <w:szCs w:val="28"/>
-        </w:rPr>
-        <w:t xml:space="preserve"> r</w:t>
+        <w:t>recapture Antarctic toothfish r</w:t>
       </w:r>
       <w:r>
         <w:rPr>
@@ -233,7 +213,6 @@
           <w:szCs w:val="24"/>
         </w:rPr>
       </w:pPr>
-      <w:proofErr w:type="spellStart"/>
       <w:r>
         <w:rPr>
           <w:rFonts w:ascii="Times New Roman" w:hAnsi="Times New Roman" w:cs="Times New Roman"/>
@@ -242,7 +221,6 @@
         </w:rPr>
         <w:t>Kelburn</w:t>
       </w:r>
-      <w:proofErr w:type="spellEnd"/>
     </w:p>
     <w:p>
       <w:pPr>
@@ -424,25 +402,7 @@
           <w:sz w:val="24"/>
           <w:szCs w:val="24"/>
         </w:rPr>
-        <w:t xml:space="preserve">2725 </w:t>
-      </w:r>
-      <w:proofErr w:type="spellStart"/>
-      <w:r>
-        <w:rPr>
-          <w:rFonts w:ascii="Times New Roman" w:hAnsi="Times New Roman" w:cs="Times New Roman"/>
-          <w:sz w:val="24"/>
-          <w:szCs w:val="24"/>
-        </w:rPr>
-        <w:t>Montlake</w:t>
-      </w:r>
-      <w:proofErr w:type="spellEnd"/>
-      <w:r>
-        <w:rPr>
-          <w:rFonts w:ascii="Times New Roman" w:hAnsi="Times New Roman" w:cs="Times New Roman"/>
-          <w:sz w:val="24"/>
-          <w:szCs w:val="24"/>
-        </w:rPr>
-        <w:t xml:space="preserve"> Blvd. East</w:t>
+        <w:t>2725 Montlake Blvd. East</w:t>
       </w:r>
     </w:p>
     <w:p>
@@ -580,51 +540,15 @@
           <w:sz w:val="24"/>
           <w:szCs w:val="24"/>
         </w:rPr>
-        <w:t xml:space="preserve">Antarctic </w:t>
-      </w:r>
-      <w:proofErr w:type="spellStart"/>
-      <w:r>
-        <w:rPr>
-          <w:rFonts w:ascii="Times New Roman" w:hAnsi="Times New Roman" w:cs="Times New Roman"/>
-          <w:sz w:val="24"/>
-          <w:szCs w:val="24"/>
-        </w:rPr>
-        <w:t>toothfish</w:t>
-      </w:r>
-      <w:proofErr w:type="spellEnd"/>
-      <w:r>
-        <w:rPr>
-          <w:rFonts w:ascii="Times New Roman" w:hAnsi="Times New Roman" w:cs="Times New Roman"/>
-          <w:sz w:val="24"/>
-          <w:szCs w:val="24"/>
-        </w:rPr>
-        <w:t xml:space="preserve">; </w:t>
-      </w:r>
-      <w:r>
-        <w:rPr>
-          <w:rFonts w:ascii="Times New Roman" w:hAnsi="Times New Roman" w:cs="Times New Roman"/>
-          <w:sz w:val="24"/>
-          <w:szCs w:val="24"/>
-        </w:rPr>
-        <w:t xml:space="preserve">time-varying growth; random effect; von </w:t>
-      </w:r>
-      <w:proofErr w:type="spellStart"/>
-      <w:r>
-        <w:rPr>
-          <w:rFonts w:ascii="Times New Roman" w:hAnsi="Times New Roman" w:cs="Times New Roman"/>
-          <w:sz w:val="24"/>
-          <w:szCs w:val="24"/>
-        </w:rPr>
-        <w:t>Bertalanffy</w:t>
-      </w:r>
-      <w:proofErr w:type="spellEnd"/>
-      <w:r>
-        <w:rPr>
-          <w:rFonts w:ascii="Times New Roman" w:hAnsi="Times New Roman" w:cs="Times New Roman"/>
-          <w:sz w:val="24"/>
-          <w:szCs w:val="24"/>
-        </w:rPr>
-        <w:t xml:space="preserve"> growth function</w:t>
+        <w:t xml:space="preserve">Antarctic toothfish; </w:t>
+      </w:r>
+      <w:r>
+        <w:rPr>
+          <w:rFonts w:ascii="Times New Roman" w:hAnsi="Times New Roman" w:cs="Times New Roman"/>
+          <w:sz w:val="24"/>
+          <w:szCs w:val="24"/>
+        </w:rPr>
+        <w:t>time-varying growth; random effect; von Bertalanffy growth function</w:t>
       </w:r>
     </w:p>
     <w:p>
@@ -670,6 +594,15 @@
           <w:szCs w:val="24"/>
         </w:rPr>
         <w:lastRenderedPageBreak/>
+        <w:t xml:space="preserve">1 </w:t>
+      </w:r>
+      <w:r>
+        <w:rPr>
+          <w:rFonts w:ascii="Times New Roman" w:hAnsi="Times New Roman" w:cs="Times New Roman"/>
+          <w:noProof w:val="0"/>
+          <w:sz w:val="24"/>
+          <w:szCs w:val="24"/>
+        </w:rPr>
         <w:t>Introduction</w:t>
       </w:r>
     </w:p>
@@ -1462,43 +1395,7 @@
           <w:sz w:val="24"/>
           <w:szCs w:val="24"/>
         </w:rPr>
-        <w:t xml:space="preserve">, which modeled persistent, temporal, and residual variation in growth rates in the analysis of data from a growth experiment for steelhead trout.  In this study, we additionally incorporate sex-specific differences and spatial variation in growth rates, and implement the model using maximum marginal likelihood estimation.  The code is distributed as a publicly available package in the R statistical environment, and is illustrated using CMR data for Antarctic </w:t>
-      </w:r>
-      <w:proofErr w:type="spellStart"/>
-      <w:r>
-        <w:rPr>
-          <w:rFonts w:ascii="Times New Roman" w:hAnsi="Times New Roman" w:cs="Times New Roman"/>
-          <w:sz w:val="24"/>
-          <w:szCs w:val="24"/>
-        </w:rPr>
-        <w:t>toothfish</w:t>
-      </w:r>
-      <w:proofErr w:type="spellEnd"/>
-      <w:r>
-        <w:rPr>
-          <w:rFonts w:ascii="Times New Roman" w:hAnsi="Times New Roman" w:cs="Times New Roman"/>
-          <w:sz w:val="24"/>
-          <w:szCs w:val="24"/>
-        </w:rPr>
-        <w:t xml:space="preserve">.  Using these data, we show that …. [1-2 sentence summary of most important result for </w:t>
-      </w:r>
-      <w:proofErr w:type="spellStart"/>
-      <w:r>
-        <w:rPr>
-          <w:rFonts w:ascii="Times New Roman" w:hAnsi="Times New Roman" w:cs="Times New Roman"/>
-          <w:sz w:val="24"/>
-          <w:szCs w:val="24"/>
-        </w:rPr>
-        <w:t>toothfish</w:t>
-      </w:r>
-      <w:proofErr w:type="spellEnd"/>
-      <w:r>
-        <w:rPr>
-          <w:rFonts w:ascii="Times New Roman" w:hAnsi="Times New Roman" w:cs="Times New Roman"/>
-          <w:sz w:val="24"/>
-          <w:szCs w:val="24"/>
-        </w:rPr>
-        <w:t>].</w:t>
+        <w:t>, which modeled persistent, temporal, and residual variation in growth rates in the analysis of data from a growth experiment for steelhead trout.  In this study, we additionally incorporate sex-specific differences and spatial variation in growth rates, and implement the model using maximum marginal likelihood estimation.  The code is distributed as a publicly available package in the R statistical environment, and is illustrated using CMR data for Antarctic toothfish.  Using these data, we show that …. [1-2 sentence summary of most important result for toothfish].</w:t>
       </w:r>
     </w:p>
     <w:p>
@@ -1543,6 +1440,15 @@
           <w:szCs w:val="24"/>
         </w:rPr>
         <w:lastRenderedPageBreak/>
+        <w:t xml:space="preserve">2 </w:t>
+      </w:r>
+      <w:r>
+        <w:rPr>
+          <w:rFonts w:ascii="Times New Roman" w:hAnsi="Times New Roman" w:cs="Times New Roman"/>
+          <w:b/>
+          <w:sz w:val="24"/>
+          <w:szCs w:val="24"/>
+        </w:rPr>
         <w:t>Methods</w:t>
       </w:r>
     </w:p>
@@ -1677,25 +1583,7 @@
           <w:sz w:val="24"/>
           <w:szCs w:val="24"/>
         </w:rPr>
-        <w:t xml:space="preserve"> the specialized von </w:t>
-      </w:r>
-      <w:proofErr w:type="spellStart"/>
-      <w:r>
-        <w:rPr>
-          <w:rFonts w:ascii="Times New Roman" w:hAnsi="Times New Roman" w:cs="Times New Roman"/>
-          <w:sz w:val="24"/>
-          <w:szCs w:val="24"/>
-        </w:rPr>
-        <w:t>Bertalanffy</w:t>
-      </w:r>
-      <w:proofErr w:type="spellEnd"/>
-      <w:r>
-        <w:rPr>
-          <w:rFonts w:ascii="Times New Roman" w:hAnsi="Times New Roman" w:cs="Times New Roman"/>
-          <w:sz w:val="24"/>
-          <w:szCs w:val="24"/>
-        </w:rPr>
-        <w:t xml:space="preserve"> growth function:</w:t>
+        <w:t xml:space="preserve"> the specialized von Bertalanffy growth function:</w:t>
       </w:r>
     </w:p>
     <w:p>
@@ -1774,25 +1662,14 @@
           <w:szCs w:val="24"/>
         </w:rPr>
       </w:pPr>
-      <w:proofErr w:type="gramStart"/>
-      <w:r>
-        <w:rPr>
-          <w:rFonts w:ascii="Times New Roman" w:hAnsi="Times New Roman" w:cs="Times New Roman"/>
-          <w:sz w:val="24"/>
-          <w:szCs w:val="24"/>
-        </w:rPr>
-        <w:t>where</w:t>
-      </w:r>
-      <w:proofErr w:type="gramEnd"/>
-      <w:r>
-        <w:rPr>
-          <w:rFonts w:ascii="Times New Roman" w:hAnsi="Times New Roman" w:cs="Times New Roman"/>
-          <w:sz w:val="24"/>
-          <w:szCs w:val="24"/>
-        </w:rPr>
-        <w:t xml:space="preserve"> </w:t>
-      </w:r>
-      <w:proofErr w:type="spellStart"/>
+      <w:r>
+        <w:rPr>
+          <w:rFonts w:ascii="Times New Roman" w:hAnsi="Times New Roman" w:cs="Times New Roman"/>
+          <w:sz w:val="24"/>
+          <w:szCs w:val="24"/>
+        </w:rPr>
+        <w:t xml:space="preserve">where </w:t>
+      </w:r>
       <w:r>
         <w:rPr>
           <w:rFonts w:ascii="Times New Roman" w:hAnsi="Times New Roman" w:cs="Times New Roman"/>
@@ -1800,29 +1677,8 @@
           <w:sz w:val="24"/>
           <w:szCs w:val="24"/>
         </w:rPr>
-        <w:t>dL</w:t>
-      </w:r>
-      <w:proofErr w:type="spellEnd"/>
-      <w:r>
-        <w:rPr>
-          <w:rFonts w:ascii="Times New Roman" w:hAnsi="Times New Roman" w:cs="Times New Roman"/>
-          <w:i/>
-          <w:sz w:val="24"/>
-          <w:szCs w:val="24"/>
-        </w:rPr>
-        <w:t>/</w:t>
-      </w:r>
-      <w:proofErr w:type="spellStart"/>
-      <w:r>
-        <w:rPr>
-          <w:rFonts w:ascii="Times New Roman" w:hAnsi="Times New Roman" w:cs="Times New Roman"/>
-          <w:i/>
-          <w:sz w:val="24"/>
-          <w:szCs w:val="24"/>
-        </w:rPr>
-        <w:t>dt</w:t>
-      </w:r>
-      <w:proofErr w:type="spellEnd"/>
+        <w:t>dL/dt</w:t>
+      </w:r>
       <w:r>
         <w:rPr>
           <w:rFonts w:ascii="Times New Roman" w:hAnsi="Times New Roman" w:cs="Times New Roman"/>
@@ -2060,23 +1916,13 @@
           <w:szCs w:val="24"/>
         </w:rPr>
       </w:pPr>
-      <w:proofErr w:type="gramStart"/>
-      <w:r>
-        <w:rPr>
-          <w:rFonts w:ascii="Times New Roman" w:hAnsi="Times New Roman" w:cs="Times New Roman"/>
-          <w:sz w:val="24"/>
-          <w:szCs w:val="24"/>
-        </w:rPr>
-        <w:t>where</w:t>
-      </w:r>
-      <w:proofErr w:type="gramEnd"/>
-      <w:r>
-        <w:rPr>
-          <w:rFonts w:ascii="Times New Roman" w:hAnsi="Times New Roman" w:cs="Times New Roman"/>
-          <w:sz w:val="24"/>
-          <w:szCs w:val="24"/>
-        </w:rPr>
-        <w:t xml:space="preserve"> </w:t>
+      <w:r>
+        <w:rPr>
+          <w:rFonts w:ascii="Times New Roman" w:hAnsi="Times New Roman" w:cs="Times New Roman"/>
+          <w:sz w:val="24"/>
+          <w:szCs w:val="24"/>
+        </w:rPr>
+        <w:t xml:space="preserve">where </w:t>
       </w:r>
       <w:r>
         <w:rPr>
@@ -2110,25 +1956,7 @@
           <w:sz w:val="24"/>
           <w:szCs w:val="24"/>
         </w:rPr>
-        <w:t xml:space="preserve"> approximate the </w:t>
-      </w:r>
-      <w:proofErr w:type="spellStart"/>
-      <w:r>
-        <w:rPr>
-          <w:rFonts w:ascii="Times New Roman" w:hAnsi="Times New Roman" w:cs="Times New Roman"/>
-          <w:sz w:val="24"/>
-          <w:szCs w:val="24"/>
-        </w:rPr>
-        <w:t>allometric</w:t>
-      </w:r>
-      <w:proofErr w:type="spellEnd"/>
-      <w:r>
-        <w:rPr>
-          <w:rFonts w:ascii="Times New Roman" w:hAnsi="Times New Roman" w:cs="Times New Roman"/>
-          <w:sz w:val="24"/>
-          <w:szCs w:val="24"/>
-        </w:rPr>
-        <w:t xml:space="preserve"> scaling of energy costs and acquisition.  Integration then yields:</w:t>
+        <w:t xml:space="preserve"> approximate the allometric scaling of energy costs and acquisition.  Integration then yields:</w:t>
       </w:r>
     </w:p>
     <w:p>
@@ -3759,7 +3587,6 @@
           <w:szCs w:val="24"/>
         </w:rPr>
       </w:pPr>
-      <w:proofErr w:type="gramStart"/>
       <w:r>
         <w:rPr>
           <w:rFonts w:ascii="Times New Roman" w:hAnsi="Times New Roman" w:cs="Times New Roman"/>
@@ -3768,7 +3595,6 @@
         </w:rPr>
         <w:t>where</w:t>
       </w:r>
-      <w:proofErr w:type="gramEnd"/>
     </w:p>
     <w:p>
       <w:pPr>
@@ -4202,7 +4028,6 @@
           <w:szCs w:val="24"/>
         </w:rPr>
       </w:pPr>
-      <w:proofErr w:type="gramStart"/>
       <w:r>
         <w:rPr>
           <w:rFonts w:ascii="Times New Roman" w:hAnsi="Times New Roman" w:cs="Times New Roman"/>
@@ -4210,18 +4035,8 @@
           <w:szCs w:val="24"/>
         </w:rPr>
         <w:lastRenderedPageBreak/>
-        <w:t>where</w:t>
-      </w:r>
-      <w:proofErr w:type="gramEnd"/>
-      <w:r>
-        <w:rPr>
-          <w:rFonts w:ascii="Times New Roman" w:hAnsi="Times New Roman" w:cs="Times New Roman"/>
-          <w:sz w:val="24"/>
-          <w:szCs w:val="24"/>
-        </w:rPr>
-        <w:t xml:space="preserve"> </w:t>
-      </w:r>
-      <w:proofErr w:type="spellStart"/>
+        <w:t xml:space="preserve">where </w:t>
+      </w:r>
       <w:r>
         <w:rPr>
           <w:rFonts w:ascii="Times New Roman" w:hAnsi="Times New Roman" w:cs="Times New Roman"/>
@@ -4241,7 +4056,6 @@
         </w:rPr>
         <w:t>t</w:t>
       </w:r>
-      <w:proofErr w:type="spellEnd"/>
       <w:r>
         <w:rPr>
           <w:rFonts w:ascii="Times New Roman" w:hAnsi="Times New Roman" w:cs="Times New Roman"/>
@@ -4354,25 +4168,7 @@
           <w:sz w:val="24"/>
           <w:szCs w:val="24"/>
         </w:rPr>
-        <w:t xml:space="preserve"> </w:t>
-      </w:r>
-      <w:proofErr w:type="spellStart"/>
-      <w:r>
-        <w:rPr>
-          <w:rFonts w:ascii="Times New Roman" w:hAnsi="Times New Roman" w:cs="Times New Roman"/>
-          <w:sz w:val="24"/>
-          <w:szCs w:val="24"/>
-        </w:rPr>
-        <w:t>Bertalanffy</w:t>
-      </w:r>
-      <w:proofErr w:type="spellEnd"/>
-      <w:r>
-        <w:rPr>
-          <w:rFonts w:ascii="Times New Roman" w:hAnsi="Times New Roman" w:cs="Times New Roman"/>
-          <w:sz w:val="24"/>
-          <w:szCs w:val="24"/>
-        </w:rPr>
-        <w:t xml:space="preserve"> growth function). </w:t>
+        <w:t xml:space="preserve"> Bertalanffy growth function). </w:t>
       </w:r>
       <w:r>
         <w:rPr>
@@ -4621,25 +4417,7 @@
           <w:sz w:val="24"/>
           <w:szCs w:val="24"/>
         </w:rPr>
-        <w:t xml:space="preserve">Penalized likelihood, the prior on the </w:t>
-      </w:r>
-      <w:proofErr w:type="spellStart"/>
-      <w:r>
-        <w:rPr>
-          <w:rFonts w:ascii="Times New Roman" w:hAnsi="Times New Roman" w:cs="Times New Roman"/>
-          <w:sz w:val="24"/>
-          <w:szCs w:val="24"/>
-        </w:rPr>
-        <w:t>Linf</w:t>
-      </w:r>
-      <w:proofErr w:type="spellEnd"/>
-      <w:r>
-        <w:rPr>
-          <w:rFonts w:ascii="Times New Roman" w:hAnsi="Times New Roman" w:cs="Times New Roman"/>
-          <w:sz w:val="24"/>
-          <w:szCs w:val="24"/>
-        </w:rPr>
-        <w:t xml:space="preserve"> par acts as a penalty function.</w:t>
+        <w:t>Penalized likelihood, the prior on the Linf par acts as a penalty function.</w:t>
       </w:r>
     </w:p>
     <w:p>
@@ -5097,6 +4875,73 @@
           <w:szCs w:val="24"/>
         </w:rPr>
       </w:pPr>
+      <w:r>
+        <w:rPr>
+          <w:rFonts w:ascii="Times New Roman" w:hAnsi="Times New Roman" w:cs="Times New Roman"/>
+          <w:sz w:val="24"/>
+          <w:szCs w:val="24"/>
+        </w:rPr>
+        <w:t xml:space="preserve">Readers are referred to Shelton et al. (2013) for an expanded model that incorporates variability in </w:t>
+      </w:r>
+      <w:r>
+        <w:rPr>
+          <w:rFonts w:ascii="Times New Roman" w:hAnsi="Times New Roman" w:cs="Times New Roman"/>
+          <w:i/>
+          <w:sz w:val="24"/>
+          <w:szCs w:val="24"/>
+        </w:rPr>
+        <w:t>γ</w:t>
+      </w:r>
+      <w:r>
+        <w:rPr>
+          <w:rFonts w:ascii="Times New Roman" w:hAnsi="Times New Roman" w:cs="Times New Roman"/>
+          <w:sz w:val="24"/>
+          <w:szCs w:val="24"/>
+        </w:rPr>
+        <w:t xml:space="preserve"> over time, although we retain the assumption that </w:t>
+      </w:r>
+      <w:r>
+        <w:rPr>
+          <w:rFonts w:ascii="Times New Roman" w:hAnsi="Times New Roman" w:cs="Times New Roman"/>
+          <w:i/>
+          <w:sz w:val="24"/>
+          <w:szCs w:val="24"/>
+        </w:rPr>
+        <w:t>b</w:t>
+      </w:r>
+      <w:r>
+        <w:rPr>
+          <w:rFonts w:ascii="Times New Roman" w:hAnsi="Times New Roman" w:cs="Times New Roman"/>
+          <w:sz w:val="24"/>
+          <w:szCs w:val="24"/>
+        </w:rPr>
+        <w:t xml:space="preserve"> varies among individuals (and hence has subscript </w:t>
+      </w:r>
+      <w:r>
+        <w:rPr>
+          <w:rFonts w:ascii="Times New Roman" w:hAnsi="Times New Roman" w:cs="Times New Roman"/>
+          <w:i/>
+          <w:sz w:val="24"/>
+          <w:szCs w:val="24"/>
+        </w:rPr>
+        <w:t>i</w:t>
+      </w:r>
+      <w:r>
+        <w:rPr>
+          <w:rFonts w:ascii="Times New Roman" w:hAnsi="Times New Roman" w:cs="Times New Roman"/>
+          <w:sz w:val="24"/>
+          <w:szCs w:val="24"/>
+        </w:rPr>
+        <w:t>), where it follows a normal distribution (truncated at zero) with estimated</w:t>
+      </w:r>
+      <w:r>
+        <w:rPr>
+          <w:rFonts w:ascii="Times New Roman" w:hAnsi="Times New Roman" w:cs="Times New Roman"/>
+          <w:sz w:val="24"/>
+          <w:szCs w:val="24"/>
+        </w:rPr>
+        <w:t xml:space="preserve"> mean and variance parameters.</w:t>
+      </w:r>
     </w:p>
     <w:p>
       <w:pPr>
@@ -5119,24 +4964,34 @@
           <w:sz w:val="24"/>
           <w:szCs w:val="24"/>
         </w:rPr>
-        <w:t xml:space="preserve">Readers are referred to Shelton et al. (2013) for an expanded model that incorporates variability in </w:t>
-      </w:r>
-      <w:r>
-        <w:rPr>
-          <w:rFonts w:ascii="Times New Roman" w:hAnsi="Times New Roman" w:cs="Times New Roman"/>
+        <w:tab/>
+        <w:t xml:space="preserve">Following previous notation, parameters are estimated by integrating across all random effects </w:t>
+      </w:r>
+      <w:r>
+        <w:rPr>
+          <w:rFonts w:ascii="Times New Roman" w:hAnsi="Times New Roman" w:cs="Times New Roman"/>
+          <w:b/>
           <w:i/>
           <w:sz w:val="24"/>
           <w:szCs w:val="24"/>
         </w:rPr>
-        <w:t>γ</w:t>
-      </w:r>
-      <w:r>
-        <w:rPr>
-          <w:rFonts w:ascii="Times New Roman" w:hAnsi="Times New Roman" w:cs="Times New Roman"/>
-          <w:sz w:val="24"/>
-          <w:szCs w:val="24"/>
-        </w:rPr>
-        <w:t xml:space="preserve"> over time, although we retain the assumption that </w:t>
+        <w:t>b</w:t>
+      </w:r>
+      <w:r>
+        <w:rPr>
+          <w:rFonts w:ascii="Times New Roman" w:hAnsi="Times New Roman" w:cs="Times New Roman"/>
+          <w:sz w:val="24"/>
+          <w:szCs w:val="24"/>
+        </w:rPr>
+        <w:t>, while noting that Eq. 3</w:t>
+      </w:r>
+      <w:r>
+        <w:rPr>
+          <w:rFonts w:ascii="Times New Roman" w:hAnsi="Times New Roman" w:cs="Times New Roman"/>
+          <w:sz w:val="24"/>
+          <w:szCs w:val="24"/>
+        </w:rPr>
+        <w:t xml:space="preserve"> also requires estimation of </w:t>
       </w:r>
       <w:r>
         <w:rPr>
@@ -5145,42 +5000,43 @@
           <w:sz w:val="24"/>
           <w:szCs w:val="24"/>
         </w:rPr>
-        <w:t>b</w:t>
-      </w:r>
-      <w:r>
-        <w:rPr>
-          <w:rFonts w:ascii="Times New Roman" w:hAnsi="Times New Roman" w:cs="Times New Roman"/>
-          <w:sz w:val="24"/>
-          <w:szCs w:val="24"/>
-        </w:rPr>
-        <w:t xml:space="preserve"> varies among individuals (and hence has subscript </w:t>
-      </w:r>
-      <w:proofErr w:type="spellStart"/>
+        <w:t>L</w:t>
+      </w:r>
       <w:r>
         <w:rPr>
           <w:rFonts w:ascii="Times New Roman" w:hAnsi="Times New Roman" w:cs="Times New Roman"/>
           <w:i/>
           <w:sz w:val="24"/>
           <w:szCs w:val="24"/>
+          <w:vertAlign w:val="subscript"/>
         </w:rPr>
         <w:t>i</w:t>
       </w:r>
-      <w:proofErr w:type="spellEnd"/>
-      <w:r>
-        <w:rPr>
-          <w:rFonts w:ascii="Times New Roman" w:hAnsi="Times New Roman" w:cs="Times New Roman"/>
-          <w:sz w:val="24"/>
-          <w:szCs w:val="24"/>
-        </w:rPr>
-        <w:t>), where it follows a normal distribution (truncated at zero) with estimated</w:t>
-      </w:r>
-      <w:r>
-        <w:rPr>
-          <w:rFonts w:ascii="Times New Roman" w:hAnsi="Times New Roman" w:cs="Times New Roman"/>
-          <w:sz w:val="24"/>
-          <w:szCs w:val="24"/>
-        </w:rPr>
-        <w:t xml:space="preserve"> mean and variance parameters.</w:t>
+      <w:r>
+        <w:rPr>
+          <w:rFonts w:ascii="Times New Roman" w:hAnsi="Times New Roman" w:cs="Times New Roman"/>
+          <w:i/>
+          <w:sz w:val="24"/>
+          <w:szCs w:val="24"/>
+          <w:vertAlign w:val="superscript"/>
+        </w:rPr>
+        <w:t>(t0)</w:t>
+      </w:r>
+      <w:r>
+        <w:rPr>
+          <w:rFonts w:ascii="Times New Roman" w:hAnsi="Times New Roman" w:cs="Times New Roman"/>
+          <w:sz w:val="24"/>
+          <w:szCs w:val="24"/>
+        </w:rPr>
+        <w:t>, i.e., the length upon first ob</w:t>
+      </w:r>
+      <w:r>
+        <w:rPr>
+          <w:rFonts w:ascii="Times New Roman" w:hAnsi="Times New Roman" w:cs="Times New Roman"/>
+          <w:sz w:val="24"/>
+          <w:szCs w:val="24"/>
+        </w:rPr>
+        <w:t>servation for each individual.</w:t>
       </w:r>
     </w:p>
     <w:p>
@@ -5205,35 +5061,32 @@
           <w:szCs w:val="24"/>
         </w:rPr>
         <w:tab/>
-        <w:t xml:space="preserve">Following previous notation, parameters are estimated by integrating across all random effects </w:t>
-      </w:r>
-      <w:r>
-        <w:rPr>
-          <w:rFonts w:ascii="Times New Roman" w:hAnsi="Times New Roman" w:cs="Times New Roman"/>
-          <w:b/>
+      </w:r>
+      <w:r>
+        <w:rPr>
+          <w:rFonts w:ascii="Times New Roman" w:hAnsi="Times New Roman" w:cs="Times New Roman"/>
+          <w:sz w:val="24"/>
+          <w:szCs w:val="24"/>
+        </w:rPr>
+        <w:t xml:space="preserve">We implement this model using the </w:t>
+      </w:r>
+      <w:r>
+        <w:rPr>
+          <w:rFonts w:ascii="Times New Roman" w:hAnsi="Times New Roman" w:cs="Times New Roman"/>
           <w:i/>
           <w:sz w:val="24"/>
           <w:szCs w:val="24"/>
         </w:rPr>
-        <w:t>b</w:t>
-      </w:r>
-      <w:r>
-        <w:rPr>
-          <w:rFonts w:ascii="Times New Roman" w:hAnsi="Times New Roman" w:cs="Times New Roman"/>
-          <w:sz w:val="24"/>
-          <w:szCs w:val="24"/>
-        </w:rPr>
-        <w:t>, while noting that Eq. 3</w:t>
-      </w:r>
-      <w:r>
-        <w:rPr>
-          <w:rFonts w:ascii="Times New Roman" w:hAnsi="Times New Roman" w:cs="Times New Roman"/>
-          <w:sz w:val="24"/>
-          <w:szCs w:val="24"/>
-        </w:rPr>
-        <w:t xml:space="preserve"> also requires estimation of </w:t>
-      </w:r>
-      <w:proofErr w:type="gramStart"/>
+        <w:t>Template Model Builder</w:t>
+      </w:r>
+      <w:r>
+        <w:rPr>
+          <w:rFonts w:ascii="Times New Roman" w:hAnsi="Times New Roman" w:cs="Times New Roman"/>
+          <w:sz w:val="24"/>
+          <w:szCs w:val="24"/>
+        </w:rPr>
+        <w:t xml:space="preserve"> (</w:t>
+      </w:r>
       <w:r>
         <w:rPr>
           <w:rFonts w:ascii="Times New Roman" w:hAnsi="Times New Roman" w:cs="Times New Roman"/>
@@ -5241,7 +5094,23 @@
           <w:sz w:val="24"/>
           <w:szCs w:val="24"/>
         </w:rPr>
-        <w:t>L</w:t>
+        <w:t>TMB</w:t>
+      </w:r>
+      <w:r>
+        <w:rPr>
+          <w:rFonts w:ascii="Times New Roman" w:hAnsi="Times New Roman" w:cs="Times New Roman"/>
+          <w:sz w:val="24"/>
+          <w:szCs w:val="24"/>
+        </w:rPr>
+        <w:t xml:space="preserve">) </w:t>
+      </w:r>
+      <w:r>
+        <w:rPr>
+          <w:rFonts w:ascii="Times New Roman" w:hAnsi="Times New Roman" w:cs="Times New Roman"/>
+          <w:sz w:val="24"/>
+          <w:szCs w:val="24"/>
+        </w:rPr>
+        <w:t xml:space="preserve">software called from </w:t>
       </w:r>
       <w:r>
         <w:rPr>
@@ -5249,46 +5118,206 @@
           <w:i/>
           <w:sz w:val="24"/>
           <w:szCs w:val="24"/>
-          <w:vertAlign w:val="subscript"/>
+        </w:rPr>
+        <w:t>R</w:t>
+      </w:r>
+      <w:r>
+        <w:rPr>
+          <w:rFonts w:ascii="Times New Roman" w:hAnsi="Times New Roman" w:cs="Times New Roman"/>
+          <w:sz w:val="24"/>
+          <w:szCs w:val="24"/>
+        </w:rPr>
+        <w:t xml:space="preserve"> using the </w:t>
+      </w:r>
+      <w:r>
+        <w:rPr>
+          <w:rFonts w:ascii="Times New Roman" w:hAnsi="Times New Roman" w:cs="Times New Roman"/>
+          <w:i/>
+          <w:sz w:val="24"/>
+          <w:szCs w:val="24"/>
+        </w:rPr>
+        <w:t>TMB</w:t>
+      </w:r>
+      <w:r>
+        <w:rPr>
+          <w:rFonts w:ascii="Times New Roman" w:hAnsi="Times New Roman" w:cs="Times New Roman"/>
+          <w:i/>
+          <w:sz w:val="24"/>
+          <w:szCs w:val="24"/>
+        </w:rPr>
+        <w:t xml:space="preserve"> </w:t>
+      </w:r>
+      <w:r>
+        <w:rPr>
+          <w:rFonts w:ascii="Times New Roman" w:hAnsi="Times New Roman" w:cs="Times New Roman"/>
+          <w:sz w:val="24"/>
+          <w:szCs w:val="24"/>
+        </w:rPr>
+        <w:t>package</w:t>
+      </w:r>
+      <w:r>
+        <w:rPr>
+          <w:rFonts w:ascii="Times New Roman" w:hAnsi="Times New Roman" w:cs="Times New Roman"/>
+          <w:sz w:val="24"/>
+          <w:szCs w:val="24"/>
+        </w:rPr>
+        <w:t xml:space="preserve"> and provide the code as an example of how to call </w:t>
+      </w:r>
+      <w:r>
+        <w:rPr>
+          <w:rFonts w:ascii="Times New Roman" w:hAnsi="Times New Roman" w:cs="Times New Roman"/>
+          <w:i/>
+          <w:sz w:val="24"/>
+          <w:szCs w:val="24"/>
+        </w:rPr>
+        <w:t>TMB</w:t>
+      </w:r>
+      <w:r>
+        <w:rPr>
+          <w:rFonts w:ascii="Times New Roman" w:hAnsi="Times New Roman" w:cs="Times New Roman"/>
+          <w:sz w:val="24"/>
+          <w:szCs w:val="24"/>
+        </w:rPr>
+        <w:t xml:space="preserve"> from </w:t>
+      </w:r>
+      <w:r>
+        <w:rPr>
+          <w:rFonts w:ascii="Times New Roman" w:hAnsi="Times New Roman" w:cs="Times New Roman"/>
+          <w:i/>
+          <w:sz w:val="24"/>
+          <w:szCs w:val="24"/>
+        </w:rPr>
+        <w:t>R</w:t>
+      </w:r>
+      <w:r>
+        <w:rPr>
+          <w:rFonts w:ascii="Times New Roman" w:hAnsi="Times New Roman" w:cs="Times New Roman"/>
+          <w:sz w:val="24"/>
+          <w:szCs w:val="24"/>
+        </w:rPr>
+        <w:t xml:space="preserve"> </w:t>
+      </w:r>
+      <w:r>
+        <w:rPr>
+          <w:rFonts w:ascii="Times New Roman" w:hAnsi="Times New Roman" w:cs="Times New Roman"/>
+          <w:sz w:val="24"/>
+          <w:szCs w:val="24"/>
+        </w:rPr>
+        <w:t>(Appendix A</w:t>
+      </w:r>
+      <w:r>
+        <w:rPr>
+          <w:rFonts w:ascii="Times New Roman" w:hAnsi="Times New Roman" w:cs="Times New Roman"/>
+          <w:sz w:val="24"/>
+          <w:szCs w:val="24"/>
+        </w:rPr>
+        <w:t>)</w:t>
+      </w:r>
+      <w:r>
+        <w:rPr>
+          <w:rFonts w:ascii="Times New Roman" w:hAnsi="Times New Roman" w:cs="Times New Roman"/>
+          <w:sz w:val="24"/>
+          <w:szCs w:val="24"/>
+        </w:rPr>
+        <w:t xml:space="preserve">.  </w:t>
+      </w:r>
+      <w:r>
+        <w:rPr>
+          <w:rFonts w:ascii="Times New Roman" w:hAnsi="Times New Roman" w:cs="Times New Roman"/>
+          <w:sz w:val="24"/>
+          <w:szCs w:val="24"/>
+        </w:rPr>
+        <w:t xml:space="preserve">We fit the model to </w:t>
+      </w:r>
+      <w:r>
+        <w:rPr>
+          <w:rFonts w:ascii="Times New Roman" w:hAnsi="Times New Roman" w:cs="Times New Roman"/>
+          <w:sz w:val="24"/>
+          <w:szCs w:val="24"/>
+        </w:rPr>
+        <w:t xml:space="preserve">data collected </w:t>
+      </w:r>
+      <w:r>
+        <w:rPr>
+          <w:rFonts w:ascii="Times New Roman" w:hAnsi="Times New Roman" w:cs="Times New Roman"/>
+          <w:sz w:val="24"/>
+          <w:szCs w:val="24"/>
+        </w:rPr>
+        <w:t xml:space="preserve">in the </w:t>
+      </w:r>
+      <w:r>
+        <w:rPr>
+          <w:rFonts w:ascii="Times New Roman" w:hAnsi="Times New Roman" w:cs="Times New Roman"/>
+          <w:sz w:val="24"/>
+          <w:szCs w:val="24"/>
+        </w:rPr>
+        <w:t>Antarctic</w:t>
+      </w:r>
+      <w:r>
+        <w:rPr>
+          <w:rFonts w:ascii="Times New Roman" w:hAnsi="Times New Roman" w:cs="Times New Roman"/>
+          <w:sz w:val="24"/>
+          <w:szCs w:val="24"/>
+        </w:rPr>
+        <w:t xml:space="preserve"> toothfish </w:t>
+      </w:r>
+      <w:r>
+        <w:rPr>
+          <w:rFonts w:ascii="Times New Roman" w:hAnsi="Times New Roman" w:cs="Times New Roman"/>
+          <w:sz w:val="24"/>
+          <w:szCs w:val="24"/>
+        </w:rPr>
+        <w:t>(</w:t>
+      </w:r>
+      <w:r>
+        <w:rPr>
+          <w:rFonts w:ascii="Times New Roman" w:hAnsi="Times New Roman" w:cs="Times New Roman"/>
+          <w:i/>
+          <w:sz w:val="24"/>
+          <w:szCs w:val="24"/>
+        </w:rPr>
+        <w:t>Dissostichus mawson</w:t>
+      </w:r>
+      <w:r>
+        <w:rPr>
+          <w:rFonts w:ascii="Times New Roman" w:hAnsi="Times New Roman" w:cs="Times New Roman"/>
+          <w:i/>
+          <w:sz w:val="24"/>
+          <w:szCs w:val="24"/>
         </w:rPr>
         <w:t>i</w:t>
       </w:r>
       <w:r>
         <w:rPr>
           <w:rFonts w:ascii="Times New Roman" w:hAnsi="Times New Roman" w:cs="Times New Roman"/>
-          <w:i/>
-          <w:sz w:val="24"/>
-          <w:szCs w:val="24"/>
-          <w:vertAlign w:val="superscript"/>
-        </w:rPr>
-        <w:t>(</w:t>
-      </w:r>
-      <w:proofErr w:type="gramEnd"/>
-      <w:r>
-        <w:rPr>
-          <w:rFonts w:ascii="Times New Roman" w:hAnsi="Times New Roman" w:cs="Times New Roman"/>
-          <w:i/>
-          <w:sz w:val="24"/>
-          <w:szCs w:val="24"/>
-          <w:vertAlign w:val="superscript"/>
-        </w:rPr>
-        <w:t>t0)</w:t>
-      </w:r>
-      <w:r>
-        <w:rPr>
-          <w:rFonts w:ascii="Times New Roman" w:hAnsi="Times New Roman" w:cs="Times New Roman"/>
-          <w:sz w:val="24"/>
-          <w:szCs w:val="24"/>
-        </w:rPr>
-        <w:t>, i.e., the length upon first ob</w:t>
-      </w:r>
-      <w:r>
-        <w:rPr>
-          <w:rFonts w:ascii="Times New Roman" w:hAnsi="Times New Roman" w:cs="Times New Roman"/>
-          <w:sz w:val="24"/>
-          <w:szCs w:val="24"/>
-        </w:rPr>
-        <w:t>servation for each individual.</w:t>
+          <w:sz w:val="24"/>
+          <w:szCs w:val="24"/>
+        </w:rPr>
+        <w:t>)</w:t>
+      </w:r>
+      <w:r>
+        <w:rPr>
+          <w:rFonts w:ascii="Times New Roman" w:hAnsi="Times New Roman" w:cs="Times New Roman"/>
+          <w:sz w:val="24"/>
+          <w:szCs w:val="24"/>
+        </w:rPr>
+        <w:t xml:space="preserve"> tagging programme</w:t>
+      </w:r>
+      <w:r>
+        <w:rPr>
+          <w:rFonts w:ascii="Times New Roman" w:hAnsi="Times New Roman" w:cs="Times New Roman"/>
+          <w:sz w:val="24"/>
+          <w:szCs w:val="24"/>
+        </w:rPr>
+        <w:t xml:space="preserve"> wherein eac</w:t>
+      </w:r>
+      <w:r>
+        <w:rPr>
+          <w:rFonts w:ascii="Times New Roman" w:hAnsi="Times New Roman" w:cs="Times New Roman"/>
+          <w:sz w:val="24"/>
+          <w:szCs w:val="24"/>
+        </w:rPr>
+        <w:t>h individual is uniquely tagged and aged at recapture.</w:t>
       </w:r>
     </w:p>
     <w:p>
@@ -5306,321 +5335,6 @@
           <w:szCs w:val="24"/>
         </w:rPr>
       </w:pPr>
-      <w:r>
-        <w:rPr>
-          <w:rFonts w:ascii="Times New Roman" w:hAnsi="Times New Roman" w:cs="Times New Roman"/>
-          <w:sz w:val="24"/>
-          <w:szCs w:val="24"/>
-        </w:rPr>
-        <w:tab/>
-      </w:r>
-      <w:r>
-        <w:rPr>
-          <w:rFonts w:ascii="Times New Roman" w:hAnsi="Times New Roman" w:cs="Times New Roman"/>
-          <w:sz w:val="24"/>
-          <w:szCs w:val="24"/>
-        </w:rPr>
-        <w:t xml:space="preserve">We implement this model using the </w:t>
-      </w:r>
-      <w:r>
-        <w:rPr>
-          <w:rFonts w:ascii="Times New Roman" w:hAnsi="Times New Roman" w:cs="Times New Roman"/>
-          <w:i/>
-          <w:sz w:val="24"/>
-          <w:szCs w:val="24"/>
-        </w:rPr>
-        <w:t>Template Model Builder</w:t>
-      </w:r>
-      <w:r>
-        <w:rPr>
-          <w:rFonts w:ascii="Times New Roman" w:hAnsi="Times New Roman" w:cs="Times New Roman"/>
-          <w:sz w:val="24"/>
-          <w:szCs w:val="24"/>
-        </w:rPr>
-        <w:t xml:space="preserve"> (</w:t>
-      </w:r>
-      <w:r>
-        <w:rPr>
-          <w:rFonts w:ascii="Times New Roman" w:hAnsi="Times New Roman" w:cs="Times New Roman"/>
-          <w:i/>
-          <w:sz w:val="24"/>
-          <w:szCs w:val="24"/>
-        </w:rPr>
-        <w:t>TMB</w:t>
-      </w:r>
-      <w:r>
-        <w:rPr>
-          <w:rFonts w:ascii="Times New Roman" w:hAnsi="Times New Roman" w:cs="Times New Roman"/>
-          <w:sz w:val="24"/>
-          <w:szCs w:val="24"/>
-        </w:rPr>
-        <w:t xml:space="preserve">) </w:t>
-      </w:r>
-      <w:r>
-        <w:rPr>
-          <w:rFonts w:ascii="Times New Roman" w:hAnsi="Times New Roman" w:cs="Times New Roman"/>
-          <w:sz w:val="24"/>
-          <w:szCs w:val="24"/>
-        </w:rPr>
-        <w:t xml:space="preserve">software called from </w:t>
-      </w:r>
-      <w:r>
-        <w:rPr>
-          <w:rFonts w:ascii="Times New Roman" w:hAnsi="Times New Roman" w:cs="Times New Roman"/>
-          <w:i/>
-          <w:sz w:val="24"/>
-          <w:szCs w:val="24"/>
-        </w:rPr>
-        <w:t>R</w:t>
-      </w:r>
-      <w:r>
-        <w:rPr>
-          <w:rFonts w:ascii="Times New Roman" w:hAnsi="Times New Roman" w:cs="Times New Roman"/>
-          <w:sz w:val="24"/>
-          <w:szCs w:val="24"/>
-        </w:rPr>
-        <w:t xml:space="preserve"> using the </w:t>
-      </w:r>
-      <w:r>
-        <w:rPr>
-          <w:rFonts w:ascii="Times New Roman" w:hAnsi="Times New Roman" w:cs="Times New Roman"/>
-          <w:i/>
-          <w:sz w:val="24"/>
-          <w:szCs w:val="24"/>
-        </w:rPr>
-        <w:t>TMB</w:t>
-      </w:r>
-      <w:r>
-        <w:rPr>
-          <w:rFonts w:ascii="Times New Roman" w:hAnsi="Times New Roman" w:cs="Times New Roman"/>
-          <w:i/>
-          <w:sz w:val="24"/>
-          <w:szCs w:val="24"/>
-        </w:rPr>
-        <w:t xml:space="preserve"> </w:t>
-      </w:r>
-      <w:r>
-        <w:rPr>
-          <w:rFonts w:ascii="Times New Roman" w:hAnsi="Times New Roman" w:cs="Times New Roman"/>
-          <w:sz w:val="24"/>
-          <w:szCs w:val="24"/>
-        </w:rPr>
-        <w:t>package</w:t>
-      </w:r>
-      <w:r>
-        <w:rPr>
-          <w:rFonts w:ascii="Times New Roman" w:hAnsi="Times New Roman" w:cs="Times New Roman"/>
-          <w:sz w:val="24"/>
-          <w:szCs w:val="24"/>
-        </w:rPr>
-        <w:t xml:space="preserve"> and provide the code as an example of how to call </w:t>
-      </w:r>
-      <w:r>
-        <w:rPr>
-          <w:rFonts w:ascii="Times New Roman" w:hAnsi="Times New Roman" w:cs="Times New Roman"/>
-          <w:i/>
-          <w:sz w:val="24"/>
-          <w:szCs w:val="24"/>
-        </w:rPr>
-        <w:t>TMB</w:t>
-      </w:r>
-      <w:r>
-        <w:rPr>
-          <w:rFonts w:ascii="Times New Roman" w:hAnsi="Times New Roman" w:cs="Times New Roman"/>
-          <w:sz w:val="24"/>
-          <w:szCs w:val="24"/>
-        </w:rPr>
-        <w:t xml:space="preserve"> from </w:t>
-      </w:r>
-      <w:r>
-        <w:rPr>
-          <w:rFonts w:ascii="Times New Roman" w:hAnsi="Times New Roman" w:cs="Times New Roman"/>
-          <w:i/>
-          <w:sz w:val="24"/>
-          <w:szCs w:val="24"/>
-        </w:rPr>
-        <w:t>R</w:t>
-      </w:r>
-      <w:r>
-        <w:rPr>
-          <w:rFonts w:ascii="Times New Roman" w:hAnsi="Times New Roman" w:cs="Times New Roman"/>
-          <w:sz w:val="24"/>
-          <w:szCs w:val="24"/>
-        </w:rPr>
-        <w:t xml:space="preserve"> </w:t>
-      </w:r>
-      <w:r>
-        <w:rPr>
-          <w:rFonts w:ascii="Times New Roman" w:hAnsi="Times New Roman" w:cs="Times New Roman"/>
-          <w:sz w:val="24"/>
-          <w:szCs w:val="24"/>
-        </w:rPr>
-        <w:t>(Appendix A</w:t>
-      </w:r>
-      <w:r>
-        <w:rPr>
-          <w:rFonts w:ascii="Times New Roman" w:hAnsi="Times New Roman" w:cs="Times New Roman"/>
-          <w:sz w:val="24"/>
-          <w:szCs w:val="24"/>
-        </w:rPr>
-        <w:t>)</w:t>
-      </w:r>
-      <w:r>
-        <w:rPr>
-          <w:rFonts w:ascii="Times New Roman" w:hAnsi="Times New Roman" w:cs="Times New Roman"/>
-          <w:sz w:val="24"/>
-          <w:szCs w:val="24"/>
-        </w:rPr>
-        <w:t xml:space="preserve">.  </w:t>
-      </w:r>
-      <w:r>
-        <w:rPr>
-          <w:rFonts w:ascii="Times New Roman" w:hAnsi="Times New Roman" w:cs="Times New Roman"/>
-          <w:sz w:val="24"/>
-          <w:szCs w:val="24"/>
-        </w:rPr>
-        <w:t xml:space="preserve">We fit the model to </w:t>
-      </w:r>
-      <w:r>
-        <w:rPr>
-          <w:rFonts w:ascii="Times New Roman" w:hAnsi="Times New Roman" w:cs="Times New Roman"/>
-          <w:sz w:val="24"/>
-          <w:szCs w:val="24"/>
-        </w:rPr>
-        <w:t xml:space="preserve">data collected </w:t>
-      </w:r>
-      <w:r>
-        <w:rPr>
-          <w:rFonts w:ascii="Times New Roman" w:hAnsi="Times New Roman" w:cs="Times New Roman"/>
-          <w:sz w:val="24"/>
-          <w:szCs w:val="24"/>
-        </w:rPr>
-        <w:t xml:space="preserve">in the </w:t>
-      </w:r>
-      <w:r>
-        <w:rPr>
-          <w:rFonts w:ascii="Times New Roman" w:hAnsi="Times New Roman" w:cs="Times New Roman"/>
-          <w:sz w:val="24"/>
-          <w:szCs w:val="24"/>
-        </w:rPr>
-        <w:t>Antarctic</w:t>
-      </w:r>
-      <w:r>
-        <w:rPr>
-          <w:rFonts w:ascii="Times New Roman" w:hAnsi="Times New Roman" w:cs="Times New Roman"/>
-          <w:sz w:val="24"/>
-          <w:szCs w:val="24"/>
-        </w:rPr>
-        <w:t xml:space="preserve"> </w:t>
-      </w:r>
-      <w:proofErr w:type="spellStart"/>
-      <w:r>
-        <w:rPr>
-          <w:rFonts w:ascii="Times New Roman" w:hAnsi="Times New Roman" w:cs="Times New Roman"/>
-          <w:sz w:val="24"/>
-          <w:szCs w:val="24"/>
-        </w:rPr>
-        <w:t>toothfish</w:t>
-      </w:r>
-      <w:proofErr w:type="spellEnd"/>
-      <w:r>
-        <w:rPr>
-          <w:rFonts w:ascii="Times New Roman" w:hAnsi="Times New Roman" w:cs="Times New Roman"/>
-          <w:sz w:val="24"/>
-          <w:szCs w:val="24"/>
-        </w:rPr>
-        <w:t xml:space="preserve"> </w:t>
-      </w:r>
-      <w:r>
-        <w:rPr>
-          <w:rFonts w:ascii="Times New Roman" w:hAnsi="Times New Roman" w:cs="Times New Roman"/>
-          <w:sz w:val="24"/>
-          <w:szCs w:val="24"/>
-        </w:rPr>
-        <w:t>(</w:t>
-      </w:r>
-      <w:proofErr w:type="spellStart"/>
-      <w:r>
-        <w:rPr>
-          <w:rFonts w:ascii="Times New Roman" w:hAnsi="Times New Roman" w:cs="Times New Roman"/>
-          <w:i/>
-          <w:sz w:val="24"/>
-          <w:szCs w:val="24"/>
-        </w:rPr>
-        <w:t>Dissostichus</w:t>
-      </w:r>
-      <w:proofErr w:type="spellEnd"/>
-      <w:r>
-        <w:rPr>
-          <w:rFonts w:ascii="Times New Roman" w:hAnsi="Times New Roman" w:cs="Times New Roman"/>
-          <w:i/>
-          <w:sz w:val="24"/>
-          <w:szCs w:val="24"/>
-        </w:rPr>
-        <w:t xml:space="preserve"> </w:t>
-      </w:r>
-      <w:proofErr w:type="spellStart"/>
-      <w:r>
-        <w:rPr>
-          <w:rFonts w:ascii="Times New Roman" w:hAnsi="Times New Roman" w:cs="Times New Roman"/>
-          <w:i/>
-          <w:sz w:val="24"/>
-          <w:szCs w:val="24"/>
-        </w:rPr>
-        <w:t>mawson</w:t>
-      </w:r>
-      <w:r>
-        <w:rPr>
-          <w:rFonts w:ascii="Times New Roman" w:hAnsi="Times New Roman" w:cs="Times New Roman"/>
-          <w:i/>
-          <w:sz w:val="24"/>
-          <w:szCs w:val="24"/>
-        </w:rPr>
-        <w:t>i</w:t>
-      </w:r>
-      <w:proofErr w:type="spellEnd"/>
-      <w:r>
-        <w:rPr>
-          <w:rFonts w:ascii="Times New Roman" w:hAnsi="Times New Roman" w:cs="Times New Roman"/>
-          <w:sz w:val="24"/>
-          <w:szCs w:val="24"/>
-        </w:rPr>
-        <w:t>)</w:t>
-      </w:r>
-      <w:r>
-        <w:rPr>
-          <w:rFonts w:ascii="Times New Roman" w:hAnsi="Times New Roman" w:cs="Times New Roman"/>
-          <w:sz w:val="24"/>
-          <w:szCs w:val="24"/>
-        </w:rPr>
-        <w:t xml:space="preserve"> tagging </w:t>
-      </w:r>
-      <w:proofErr w:type="spellStart"/>
-      <w:r>
-        <w:rPr>
-          <w:rFonts w:ascii="Times New Roman" w:hAnsi="Times New Roman" w:cs="Times New Roman"/>
-          <w:sz w:val="24"/>
-          <w:szCs w:val="24"/>
-        </w:rPr>
-        <w:t>programme</w:t>
-      </w:r>
-      <w:proofErr w:type="spellEnd"/>
-      <w:r>
-        <w:rPr>
-          <w:rFonts w:ascii="Times New Roman" w:hAnsi="Times New Roman" w:cs="Times New Roman"/>
-          <w:sz w:val="24"/>
-          <w:szCs w:val="24"/>
-        </w:rPr>
-        <w:t xml:space="preserve"> wherein eac</w:t>
-      </w:r>
-      <w:r>
-        <w:rPr>
-          <w:rFonts w:ascii="Times New Roman" w:hAnsi="Times New Roman" w:cs="Times New Roman"/>
-          <w:sz w:val="24"/>
-          <w:szCs w:val="24"/>
-        </w:rPr>
-        <w:t>h individual is uniquely tagged and aged at recapture.</w:t>
-      </w:r>
     </w:p>
     <w:p>
       <w:pPr>
@@ -5637,29 +5351,12 @@
           <w:szCs w:val="24"/>
         </w:rPr>
       </w:pPr>
-    </w:p>
-    <w:p>
-      <w:pPr>
-        <w:tabs>
-          <w:tab w:val="left" w:pos="360"/>
-          <w:tab w:val="left" w:pos="720"/>
-          <w:tab w:val="left" w:pos="8640"/>
-        </w:tabs>
-        <w:spacing w:after="0" w:line="480" w:lineRule="auto"/>
-        <w:jc w:val="both"/>
-        <w:rPr>
-          <w:rFonts w:ascii="Times New Roman" w:hAnsi="Times New Roman" w:cs="Times New Roman"/>
-          <w:sz w:val="24"/>
-          <w:szCs w:val="24"/>
-        </w:rPr>
-      </w:pPr>
-      <w:r>
-        <w:rPr>
-          <w:rFonts w:ascii="Times New Roman" w:hAnsi="Times New Roman" w:cs="Times New Roman"/>
-          <w:sz w:val="24"/>
-          <w:szCs w:val="24"/>
-        </w:rPr>
-        <w:lastRenderedPageBreak/>
+      <w:r>
+        <w:rPr>
+          <w:rFonts w:ascii="Times New Roman" w:hAnsi="Times New Roman" w:cs="Times New Roman"/>
+          <w:sz w:val="24"/>
+          <w:szCs w:val="24"/>
+        </w:rPr>
         <w:t xml:space="preserve">Table 1 </w:t>
       </w:r>
       <w:r>
@@ -5694,8 +5391,6 @@
         </w:rPr>
         <w:t>.</w:t>
       </w:r>
-      <w:bookmarkStart w:id="0" w:name="_GoBack"/>
-      <w:bookmarkEnd w:id="0"/>
     </w:p>
     <w:tbl>
       <w:tblPr>
@@ -5735,6 +5430,7 @@
                 <w:sz w:val="24"/>
                 <w:szCs w:val="24"/>
               </w:rPr>
+              <w:lastRenderedPageBreak/>
               <w:t>Parameter</w:t>
             </w:r>
           </w:p>
@@ -5882,7 +5578,15 @@
                 <w:sz w:val="24"/>
                 <w:szCs w:val="24"/>
               </w:rPr>
-              <w:t>years</w:t>
+              <w:t>Y</w:t>
+            </w:r>
+            <w:r>
+              <w:rPr>
+                <w:rFonts w:ascii="Times New Roman" w:hAnsi="Times New Roman" w:cs="Times New Roman"/>
+                <w:sz w:val="24"/>
+                <w:szCs w:val="24"/>
+              </w:rPr>
+              <w:t>ears</w:t>
             </w:r>
           </w:p>
         </w:tc>
@@ -5971,7 +5675,7 @@
                 <w:sz w:val="24"/>
                 <w:szCs w:val="24"/>
               </w:rPr>
-              <w:t>k</w:t>
+              <w:t>K</w:t>
             </w:r>
           </w:p>
         </w:tc>
@@ -6083,7 +5787,6 @@
                 <w:szCs w:val="24"/>
               </w:rPr>
             </w:pPr>
-            <w:proofErr w:type="spellStart"/>
             <w:r>
               <w:rPr>
                 <w:rFonts w:ascii="Times New Roman" w:hAnsi="Times New Roman" w:cs="Times New Roman"/>
@@ -6092,7 +5795,6 @@
               </w:rPr>
               <w:t>Linf</w:t>
             </w:r>
-            <w:proofErr w:type="spellEnd"/>
           </w:p>
         </w:tc>
         <w:tc>
@@ -6120,7 +5822,15 @@
                 <w:sz w:val="24"/>
                 <w:szCs w:val="24"/>
               </w:rPr>
-              <w:t>cm</w:t>
+              <w:t>C</w:t>
+            </w:r>
+            <w:r>
+              <w:rPr>
+                <w:rFonts w:ascii="Times New Roman" w:hAnsi="Times New Roman" w:cs="Times New Roman"/>
+                <w:sz w:val="24"/>
+                <w:szCs w:val="24"/>
+              </w:rPr>
+              <w:t>m</w:t>
             </w:r>
           </w:p>
         </w:tc>
@@ -6209,7 +5919,15 @@
                 <w:sz w:val="24"/>
                 <w:szCs w:val="24"/>
               </w:rPr>
-              <w:t>cv</w:t>
+              <w:t>C</w:t>
+            </w:r>
+            <w:r>
+              <w:rPr>
+                <w:rFonts w:ascii="Times New Roman" w:hAnsi="Times New Roman" w:cs="Times New Roman"/>
+                <w:sz w:val="24"/>
+                <w:szCs w:val="24"/>
+              </w:rPr>
+              <w:t>v</w:t>
             </w:r>
           </w:p>
         </w:tc>
@@ -6444,23 +6162,13 @@
                 <w:szCs w:val="24"/>
               </w:rPr>
             </w:pPr>
-            <w:proofErr w:type="spellStart"/>
             <w:r>
               <w:rPr>
                 <w:rFonts w:ascii="Times New Roman" w:hAnsi="Times New Roman" w:cs="Times New Roman"/>
                 <w:sz w:val="24"/>
                 <w:szCs w:val="24"/>
               </w:rPr>
-              <w:t>Linf</w:t>
-            </w:r>
-            <w:proofErr w:type="spellEnd"/>
-            <w:r>
-              <w:rPr>
-                <w:rFonts w:ascii="Times New Roman" w:hAnsi="Times New Roman" w:cs="Times New Roman"/>
-                <w:sz w:val="24"/>
-                <w:szCs w:val="24"/>
-              </w:rPr>
-              <w:t xml:space="preserve"> penalty</w:t>
+              <w:t>Linf penalty</w:t>
             </w:r>
           </w:p>
         </w:tc>
@@ -6512,7 +6220,6 @@
                 <w:szCs w:val="24"/>
               </w:rPr>
             </w:pPr>
-            <w:proofErr w:type="spellStart"/>
             <w:r>
               <w:rPr>
                 <w:rFonts w:ascii="Times New Roman" w:hAnsi="Times New Roman" w:cs="Times New Roman"/>
@@ -6521,7 +6228,6 @@
               </w:rPr>
               <w:t>tvi</w:t>
             </w:r>
-            <w:proofErr w:type="spellEnd"/>
           </w:p>
         </w:tc>
         <w:tc>
@@ -6549,57 +6255,37 @@
                 <w:sz w:val="24"/>
                 <w:szCs w:val="24"/>
               </w:rPr>
-              <w:t xml:space="preserve">Y </w:t>
+              <w:t>Y devs</w:t>
             </w:r>
-            <w:proofErr w:type="spellStart"/>
+          </w:p>
+        </w:tc>
+        <w:tc>
+          <w:tcPr>
+            <w:tcW w:w="1283" w:type="dxa"/>
+          </w:tcPr>
+          <w:p>
+            <w:pPr>
+              <w:tabs>
+                <w:tab w:val="left" w:pos="360"/>
+                <w:tab w:val="left" w:pos="720"/>
+                <w:tab w:val="left" w:pos="8640"/>
+              </w:tabs>
+              <w:spacing w:line="480" w:lineRule="auto"/>
+              <w:jc w:val="both"/>
+              <w:rPr>
+                <w:rFonts w:ascii="Times New Roman" w:hAnsi="Times New Roman" w:cs="Times New Roman"/>
+                <w:sz w:val="24"/>
+                <w:szCs w:val="24"/>
+              </w:rPr>
+            </w:pPr>
             <w:r>
               <w:rPr>
                 <w:rFonts w:ascii="Times New Roman" w:hAnsi="Times New Roman" w:cs="Times New Roman"/>
                 <w:sz w:val="24"/>
                 <w:szCs w:val="24"/>
               </w:rPr>
-              <w:t>devs</w:t>
+              <w:t>Area devs</w:t>
             </w:r>
-            <w:proofErr w:type="spellEnd"/>
-          </w:p>
-        </w:tc>
-        <w:tc>
-          <w:tcPr>
-            <w:tcW w:w="1283" w:type="dxa"/>
-          </w:tcPr>
-          <w:p>
-            <w:pPr>
-              <w:tabs>
-                <w:tab w:val="left" w:pos="360"/>
-                <w:tab w:val="left" w:pos="720"/>
-                <w:tab w:val="left" w:pos="8640"/>
-              </w:tabs>
-              <w:spacing w:line="480" w:lineRule="auto"/>
-              <w:jc w:val="both"/>
-              <w:rPr>
-                <w:rFonts w:ascii="Times New Roman" w:hAnsi="Times New Roman" w:cs="Times New Roman"/>
-                <w:sz w:val="24"/>
-                <w:szCs w:val="24"/>
-              </w:rPr>
-            </w:pPr>
-            <w:r>
-              <w:rPr>
-                <w:rFonts w:ascii="Times New Roman" w:hAnsi="Times New Roman" w:cs="Times New Roman"/>
-                <w:sz w:val="24"/>
-                <w:szCs w:val="24"/>
-              </w:rPr>
-              <w:t xml:space="preserve">Area </w:t>
-            </w:r>
-            <w:proofErr w:type="spellStart"/>
-            <w:r>
-              <w:rPr>
-                <w:rFonts w:ascii="Times New Roman" w:hAnsi="Times New Roman" w:cs="Times New Roman"/>
-                <w:sz w:val="24"/>
-                <w:szCs w:val="24"/>
-              </w:rPr>
-              <w:t>devs</w:t>
-            </w:r>
-            <w:proofErr w:type="spellEnd"/>
           </w:p>
         </w:tc>
       </w:tr>
@@ -7735,6 +7421,15 @@
           <w:szCs w:val="24"/>
         </w:rPr>
       </w:pPr>
+      <w:r>
+        <w:rPr>
+          <w:rFonts w:ascii="Times New Roman" w:hAnsi="Times New Roman" w:cs="Times New Roman"/>
+          <w:noProof w:val="0"/>
+          <w:sz w:val="24"/>
+          <w:szCs w:val="24"/>
+        </w:rPr>
+        <w:t xml:space="preserve">2.1 </w:t>
+      </w:r>
       <w:r>
         <w:rPr>
           <w:rFonts w:ascii="Times New Roman" w:hAnsi="Times New Roman" w:cs="Times New Roman"/>
@@ -7817,25 +7512,7 @@
           <w:szCs w:val="24"/>
         </w:rPr>
         <w:lastRenderedPageBreak/>
-        <w:t xml:space="preserve">Took par values from the Dunn et al. paper t0, k, </w:t>
-      </w:r>
-      <w:proofErr w:type="spellStart"/>
-      <w:r>
-        <w:rPr>
-          <w:rFonts w:ascii="Times New Roman" w:hAnsi="Times New Roman" w:cs="Times New Roman"/>
-          <w:sz w:val="24"/>
-          <w:szCs w:val="24"/>
-        </w:rPr>
-        <w:t>Linf</w:t>
-      </w:r>
-      <w:proofErr w:type="spellEnd"/>
-      <w:r>
-        <w:rPr>
-          <w:rFonts w:ascii="Times New Roman" w:hAnsi="Times New Roman" w:cs="Times New Roman"/>
-          <w:sz w:val="24"/>
-          <w:szCs w:val="24"/>
-        </w:rPr>
-        <w:t xml:space="preserve">, cv. Calculated </w:t>
+        <w:t xml:space="preserve">Took par values from the Dunn et al. paper t0, k, Linf, cv. Calculated </w:t>
       </w:r>
       <w:r>
         <w:rPr>
@@ -7851,79 +7528,7 @@
           <w:sz w:val="24"/>
           <w:szCs w:val="24"/>
         </w:rPr>
-        <w:t xml:space="preserve"> Set values for </w:t>
-      </w:r>
-      <w:proofErr w:type="spellStart"/>
-      <w:r>
-        <w:rPr>
-          <w:rFonts w:ascii="Times New Roman" w:hAnsi="Times New Roman" w:cs="Times New Roman"/>
-          <w:sz w:val="24"/>
-          <w:szCs w:val="24"/>
-        </w:rPr>
-        <w:t>sdk</w:t>
-      </w:r>
-      <w:proofErr w:type="spellEnd"/>
-      <w:r>
-        <w:rPr>
-          <w:rFonts w:ascii="Times New Roman" w:hAnsi="Times New Roman" w:cs="Times New Roman"/>
-          <w:sz w:val="24"/>
-          <w:szCs w:val="24"/>
-        </w:rPr>
-        <w:t xml:space="preserve">, </w:t>
-      </w:r>
-      <w:proofErr w:type="spellStart"/>
-      <w:r>
-        <w:rPr>
-          <w:rFonts w:ascii="Times New Roman" w:hAnsi="Times New Roman" w:cs="Times New Roman"/>
-          <w:sz w:val="24"/>
-          <w:szCs w:val="24"/>
-        </w:rPr>
-        <w:t>sdz</w:t>
-      </w:r>
-      <w:proofErr w:type="spellEnd"/>
-      <w:r>
-        <w:rPr>
-          <w:rFonts w:ascii="Times New Roman" w:hAnsi="Times New Roman" w:cs="Times New Roman"/>
-          <w:sz w:val="24"/>
-          <w:szCs w:val="24"/>
-        </w:rPr>
-        <w:t xml:space="preserve">, </w:t>
-      </w:r>
-      <w:proofErr w:type="spellStart"/>
-      <w:r>
-        <w:rPr>
-          <w:rFonts w:ascii="Times New Roman" w:hAnsi="Times New Roman" w:cs="Times New Roman"/>
-          <w:sz w:val="24"/>
-          <w:szCs w:val="24"/>
-        </w:rPr>
-        <w:t>sdobs</w:t>
-      </w:r>
-      <w:proofErr w:type="spellEnd"/>
-      <w:r>
-        <w:rPr>
-          <w:rFonts w:ascii="Times New Roman" w:hAnsi="Times New Roman" w:cs="Times New Roman"/>
-          <w:sz w:val="24"/>
-          <w:szCs w:val="24"/>
-        </w:rPr>
-        <w:t xml:space="preserve"> that resulted in reasonable variation in </w:t>
-      </w:r>
-      <w:proofErr w:type="spellStart"/>
-      <w:r>
-        <w:rPr>
-          <w:rFonts w:ascii="Times New Roman" w:hAnsi="Times New Roman" w:cs="Times New Roman"/>
-          <w:sz w:val="24"/>
-          <w:szCs w:val="24"/>
-        </w:rPr>
-        <w:t>indiv</w:t>
-      </w:r>
-      <w:proofErr w:type="spellEnd"/>
-      <w:r>
-        <w:rPr>
-          <w:rFonts w:ascii="Times New Roman" w:hAnsi="Times New Roman" w:cs="Times New Roman"/>
-          <w:sz w:val="24"/>
-          <w:szCs w:val="24"/>
-        </w:rPr>
-        <w:t xml:space="preserve"> trajectories. These pars were sex specific</w:t>
+        <w:t xml:space="preserve"> Set values for sdk, sdz, sdobs that resulted in reasonable variation in indiv trajectories. These pars were sex specific</w:t>
       </w:r>
       <w:r>
         <w:rPr>
@@ -7989,43 +7594,7 @@
           <w:sz w:val="24"/>
           <w:szCs w:val="24"/>
         </w:rPr>
-        <w:t xml:space="preserve">Sex sampled with replacement from the </w:t>
-      </w:r>
-      <w:proofErr w:type="spellStart"/>
-      <w:r>
-        <w:rPr>
-          <w:rFonts w:ascii="Times New Roman" w:hAnsi="Times New Roman" w:cs="Times New Roman"/>
-          <w:sz w:val="24"/>
-          <w:szCs w:val="24"/>
-        </w:rPr>
-        <w:t>obs</w:t>
-      </w:r>
-      <w:proofErr w:type="spellEnd"/>
-      <w:r>
-        <w:rPr>
-          <w:rFonts w:ascii="Times New Roman" w:hAnsi="Times New Roman" w:cs="Times New Roman"/>
-          <w:sz w:val="24"/>
-          <w:szCs w:val="24"/>
-        </w:rPr>
-        <w:t xml:space="preserve"> sex. Age1, age2 and liberty all sampled with replacement from </w:t>
-      </w:r>
-      <w:proofErr w:type="spellStart"/>
-      <w:r>
-        <w:rPr>
-          <w:rFonts w:ascii="Times New Roman" w:hAnsi="Times New Roman" w:cs="Times New Roman"/>
-          <w:sz w:val="24"/>
-          <w:szCs w:val="24"/>
-        </w:rPr>
-        <w:t>obs</w:t>
-      </w:r>
-      <w:proofErr w:type="spellEnd"/>
-      <w:r>
-        <w:rPr>
-          <w:rFonts w:ascii="Times New Roman" w:hAnsi="Times New Roman" w:cs="Times New Roman"/>
-          <w:sz w:val="24"/>
-          <w:szCs w:val="24"/>
-        </w:rPr>
-        <w:t>, then one of the three is chosen at random to be calculated from the remaining two. Round to the nearest integer.</w:t>
+        <w:t>Sex sampled with replacement from the obs sex. Age1, age2 and liberty all sampled with replacement from obs, then one of the three is chosen at random to be calculated from the remaining two. Round to the nearest integer.</w:t>
       </w:r>
     </w:p>
     <w:p>
@@ -8048,34 +7617,46 @@
           <w:szCs w:val="24"/>
         </w:rPr>
       </w:pPr>
-      <w:proofErr w:type="spellStart"/>
-      <w:r>
-        <w:rPr>
-          <w:rFonts w:ascii="Times New Roman" w:hAnsi="Times New Roman" w:cs="Times New Roman"/>
-          <w:sz w:val="24"/>
-          <w:szCs w:val="24"/>
-        </w:rPr>
-        <w:t>Sim</w:t>
-      </w:r>
-      <w:proofErr w:type="spellEnd"/>
-      <w:r>
-        <w:rPr>
-          <w:rFonts w:ascii="Times New Roman" w:hAnsi="Times New Roman" w:cs="Times New Roman"/>
-          <w:sz w:val="24"/>
-          <w:szCs w:val="24"/>
-        </w:rPr>
-        <w:t xml:space="preserve"> 315 individuals, the same number of </w:t>
-      </w:r>
-      <w:proofErr w:type="spellStart"/>
-      <w:r>
-        <w:rPr>
-          <w:rFonts w:ascii="Times New Roman" w:hAnsi="Times New Roman" w:cs="Times New Roman"/>
-          <w:sz w:val="24"/>
-          <w:szCs w:val="24"/>
-        </w:rPr>
-        <w:t>obs</w:t>
-      </w:r>
-      <w:proofErr w:type="spellEnd"/>
+      <w:r>
+        <w:rPr>
+          <w:rFonts w:ascii="Times New Roman" w:hAnsi="Times New Roman" w:cs="Times New Roman"/>
+          <w:sz w:val="24"/>
+          <w:szCs w:val="24"/>
+        </w:rPr>
+        <w:t>Simulated data with no random effects, k, z, k and z.</w:t>
+      </w:r>
+      <w:r>
+        <w:rPr>
+          <w:rFonts w:ascii="Times New Roman" w:hAnsi="Times New Roman" w:cs="Times New Roman"/>
+          <w:sz w:val="24"/>
+          <w:szCs w:val="24"/>
+        </w:rPr>
+        <w:t xml:space="preserve"> Did 2</w:t>
+      </w:r>
+      <w:r>
+        <w:rPr>
+          <w:rFonts w:ascii="Times New Roman" w:hAnsi="Times New Roman" w:cs="Times New Roman"/>
+          <w:sz w:val="24"/>
+          <w:szCs w:val="24"/>
+        </w:rPr>
+        <w:t xml:space="preserve">00 </w:t>
+      </w:r>
+      <w:r>
+        <w:rPr>
+          <w:rFonts w:ascii="Times New Roman" w:hAnsi="Times New Roman" w:cs="Times New Roman"/>
+          <w:sz w:val="24"/>
+          <w:szCs w:val="24"/>
+        </w:rPr>
+        <w:t xml:space="preserve">replicates </w:t>
+      </w:r>
+      <w:r>
+        <w:rPr>
+          <w:rFonts w:ascii="Times New Roman" w:hAnsi="Times New Roman" w:cs="Times New Roman"/>
+          <w:sz w:val="24"/>
+          <w:szCs w:val="24"/>
+        </w:rPr>
+        <w:t>simulations for each of these 4 scenarios</w:t>
+      </w:r>
     </w:p>
     <w:p>
       <w:pPr>
@@ -8103,39 +7684,15 @@
           <w:sz w:val="24"/>
           <w:szCs w:val="24"/>
         </w:rPr>
-        <w:t>Simulated data with no random effects, k, z, k and z.</w:t>
-      </w:r>
-      <w:r>
-        <w:rPr>
-          <w:rFonts w:ascii="Times New Roman" w:hAnsi="Times New Roman" w:cs="Times New Roman"/>
-          <w:sz w:val="24"/>
-          <w:szCs w:val="24"/>
-        </w:rPr>
-        <w:t xml:space="preserve"> Did 2</w:t>
-      </w:r>
-      <w:r>
-        <w:rPr>
-          <w:rFonts w:ascii="Times New Roman" w:hAnsi="Times New Roman" w:cs="Times New Roman"/>
-          <w:sz w:val="24"/>
-          <w:szCs w:val="24"/>
-        </w:rPr>
-        <w:t xml:space="preserve">00 </w:t>
-      </w:r>
-      <w:r>
-        <w:rPr>
-          <w:rFonts w:ascii="Times New Roman" w:hAnsi="Times New Roman" w:cs="Times New Roman"/>
-          <w:sz w:val="24"/>
-          <w:szCs w:val="24"/>
-        </w:rPr>
-        <w:t xml:space="preserve">replicates </w:t>
-      </w:r>
-      <w:r>
-        <w:rPr>
-          <w:rFonts w:ascii="Times New Roman" w:hAnsi="Times New Roman" w:cs="Times New Roman"/>
-          <w:sz w:val="24"/>
-          <w:szCs w:val="24"/>
-        </w:rPr>
-        <w:t>simulations for each of these 4 scenarios</w:t>
+        <w:t>Fit the model to the data.</w:t>
+      </w:r>
+      <w:r>
+        <w:rPr>
+          <w:rFonts w:ascii="Times New Roman" w:hAnsi="Times New Roman" w:cs="Times New Roman"/>
+          <w:sz w:val="24"/>
+          <w:szCs w:val="24"/>
+        </w:rPr>
+        <w:t xml:space="preserve"> </w:t>
       </w:r>
     </w:p>
     <w:p>
@@ -8164,16 +7721,337 @@
           <w:sz w:val="24"/>
           <w:szCs w:val="24"/>
         </w:rPr>
-        <w:t>Fit the model to the data.</w:t>
-      </w:r>
-      <w:r>
-        <w:rPr>
-          <w:rFonts w:ascii="Times New Roman" w:hAnsi="Times New Roman" w:cs="Times New Roman"/>
-          <w:sz w:val="24"/>
-          <w:szCs w:val="24"/>
-        </w:rPr>
-        <w:t xml:space="preserve"> </w:t>
-      </w:r>
+        <w:t>No prior on L0, no</w:t>
+      </w:r>
+      <w:r>
+        <w:rPr>
+          <w:rFonts w:ascii="Times New Roman" w:hAnsi="Times New Roman" w:cs="Times New Roman"/>
+          <w:sz w:val="24"/>
+          <w:szCs w:val="24"/>
+        </w:rPr>
+        <w:t xml:space="preserve"> prior on Linf</w:t>
+      </w:r>
+    </w:p>
+    <w:p>
+      <w:pPr>
+        <w:tabs>
+          <w:tab w:val="left" w:pos="360"/>
+          <w:tab w:val="left" w:pos="720"/>
+          <w:tab w:val="left" w:pos="8640"/>
+        </w:tabs>
+        <w:spacing w:after="0" w:line="480" w:lineRule="auto"/>
+        <w:rPr>
+          <w:rFonts w:ascii="Times New Roman" w:hAnsi="Times New Roman" w:cs="Times New Roman"/>
+          <w:sz w:val="24"/>
+          <w:szCs w:val="24"/>
+        </w:rPr>
+      </w:pPr>
+    </w:p>
+    <w:p>
+      <w:pPr>
+        <w:tabs>
+          <w:tab w:val="left" w:pos="360"/>
+          <w:tab w:val="left" w:pos="720"/>
+          <w:tab w:val="left" w:pos="8640"/>
+        </w:tabs>
+        <w:spacing w:after="0" w:line="480" w:lineRule="auto"/>
+        <w:rPr>
+          <w:rFonts w:ascii="Times New Roman" w:hAnsi="Times New Roman" w:cs="Times New Roman"/>
+          <w:sz w:val="24"/>
+          <w:szCs w:val="24"/>
+        </w:rPr>
+      </w:pPr>
+    </w:p>
+    <w:p>
+      <w:pPr>
+        <w:pStyle w:val="Heading2"/>
+        <w:widowControl/>
+        <w:tabs>
+          <w:tab w:val="left" w:pos="360"/>
+          <w:tab w:val="left" w:pos="8640"/>
+        </w:tabs>
+        <w:spacing w:before="0" w:after="0" w:line="480" w:lineRule="auto"/>
+        <w:rPr>
+          <w:rFonts w:ascii="Times New Roman" w:hAnsi="Times New Roman" w:cs="Times New Roman"/>
+          <w:noProof w:val="0"/>
+          <w:sz w:val="24"/>
+          <w:szCs w:val="24"/>
+        </w:rPr>
+      </w:pPr>
+      <w:r>
+        <w:rPr>
+          <w:rFonts w:ascii="Times New Roman" w:hAnsi="Times New Roman" w:cs="Times New Roman"/>
+          <w:noProof w:val="0"/>
+          <w:sz w:val="24"/>
+          <w:szCs w:val="24"/>
+        </w:rPr>
+        <w:t xml:space="preserve">2.2 </w:t>
+      </w:r>
+      <w:r>
+        <w:rPr>
+          <w:rFonts w:ascii="Times New Roman" w:hAnsi="Times New Roman" w:cs="Times New Roman"/>
+          <w:noProof w:val="0"/>
+          <w:sz w:val="24"/>
+          <w:szCs w:val="24"/>
+        </w:rPr>
+        <w:t>Estimation</w:t>
+      </w:r>
+    </w:p>
+    <w:p>
+      <w:pPr>
+        <w:tabs>
+          <w:tab w:val="left" w:pos="360"/>
+          <w:tab w:val="left" w:pos="720"/>
+          <w:tab w:val="left" w:pos="8640"/>
+        </w:tabs>
+        <w:spacing w:after="0" w:line="480" w:lineRule="auto"/>
+        <w:rPr>
+          <w:rFonts w:ascii="Times New Roman" w:hAnsi="Times New Roman" w:cs="Times New Roman"/>
+          <w:sz w:val="24"/>
+          <w:szCs w:val="24"/>
+        </w:rPr>
+      </w:pPr>
+    </w:p>
+    <w:p>
+      <w:pPr>
+        <w:pStyle w:val="ListParagraph"/>
+        <w:numPr>
+          <w:ilvl w:val="0"/>
+          <w:numId w:val="5"/>
+        </w:numPr>
+        <w:tabs>
+          <w:tab w:val="left" w:pos="360"/>
+          <w:tab w:val="left" w:pos="720"/>
+          <w:tab w:val="left" w:pos="8640"/>
+        </w:tabs>
+        <w:spacing w:after="0" w:line="480" w:lineRule="auto"/>
+        <w:rPr>
+          <w:rFonts w:ascii="Times New Roman" w:hAnsi="Times New Roman" w:cs="Times New Roman"/>
+          <w:sz w:val="24"/>
+          <w:szCs w:val="24"/>
+        </w:rPr>
+      </w:pPr>
+      <w:r>
+        <w:rPr>
+          <w:rFonts w:ascii="Times New Roman" w:hAnsi="Times New Roman" w:cs="Times New Roman"/>
+          <w:sz w:val="24"/>
+          <w:szCs w:val="24"/>
+        </w:rPr>
+        <w:t>Fit the model to real data</w:t>
+      </w:r>
+      <w:r>
+        <w:rPr>
+          <w:rFonts w:ascii="Times New Roman" w:hAnsi="Times New Roman" w:cs="Times New Roman"/>
+          <w:sz w:val="24"/>
+          <w:szCs w:val="24"/>
+        </w:rPr>
+        <w:t>. 315 individuals.</w:t>
+      </w:r>
+    </w:p>
+    <w:p>
+      <w:pPr>
+        <w:pStyle w:val="ListParagraph"/>
+        <w:numPr>
+          <w:ilvl w:val="0"/>
+          <w:numId w:val="5"/>
+        </w:numPr>
+        <w:tabs>
+          <w:tab w:val="left" w:pos="360"/>
+          <w:tab w:val="left" w:pos="720"/>
+          <w:tab w:val="left" w:pos="8640"/>
+        </w:tabs>
+        <w:spacing w:after="0" w:line="480" w:lineRule="auto"/>
+        <w:rPr>
+          <w:rFonts w:ascii="Times New Roman" w:hAnsi="Times New Roman" w:cs="Times New Roman"/>
+          <w:sz w:val="24"/>
+          <w:szCs w:val="24"/>
+        </w:rPr>
+      </w:pPr>
+      <w:r>
+        <w:rPr>
+          <w:rFonts w:ascii="Times New Roman" w:hAnsi="Times New Roman" w:cs="Times New Roman"/>
+          <w:sz w:val="24"/>
+          <w:szCs w:val="24"/>
+        </w:rPr>
+        <w:t>Did fits with no random effects, k, z, k and z…</w:t>
+      </w:r>
+    </w:p>
+    <w:p>
+      <w:pPr>
+        <w:pStyle w:val="ListParagraph"/>
+        <w:numPr>
+          <w:ilvl w:val="0"/>
+          <w:numId w:val="5"/>
+        </w:numPr>
+        <w:tabs>
+          <w:tab w:val="left" w:pos="360"/>
+          <w:tab w:val="left" w:pos="720"/>
+          <w:tab w:val="left" w:pos="8640"/>
+        </w:tabs>
+        <w:spacing w:after="0" w:line="480" w:lineRule="auto"/>
+        <w:rPr>
+          <w:rFonts w:ascii="Times New Roman" w:hAnsi="Times New Roman" w:cs="Times New Roman"/>
+          <w:sz w:val="24"/>
+          <w:szCs w:val="24"/>
+        </w:rPr>
+      </w:pPr>
+      <w:r>
+        <w:rPr>
+          <w:rFonts w:ascii="Times New Roman" w:hAnsi="Times New Roman" w:cs="Times New Roman"/>
+          <w:sz w:val="24"/>
+          <w:szCs w:val="24"/>
+        </w:rPr>
+        <w:t>Fixed psi=0</w:t>
+      </w:r>
+    </w:p>
+    <w:p>
+      <w:pPr>
+        <w:pStyle w:val="ListParagraph"/>
+        <w:numPr>
+          <w:ilvl w:val="0"/>
+          <w:numId w:val="5"/>
+        </w:numPr>
+        <w:tabs>
+          <w:tab w:val="left" w:pos="360"/>
+          <w:tab w:val="left" w:pos="720"/>
+          <w:tab w:val="left" w:pos="8640"/>
+        </w:tabs>
+        <w:spacing w:after="0" w:line="480" w:lineRule="auto"/>
+        <w:rPr>
+          <w:rFonts w:ascii="Times New Roman" w:hAnsi="Times New Roman" w:cs="Times New Roman"/>
+          <w:sz w:val="24"/>
+          <w:szCs w:val="24"/>
+        </w:rPr>
+      </w:pPr>
+      <w:r>
+        <w:rPr>
+          <w:rFonts w:ascii="Times New Roman" w:hAnsi="Times New Roman" w:cs="Times New Roman"/>
+          <w:sz w:val="24"/>
+          <w:szCs w:val="24"/>
+        </w:rPr>
+        <w:t>Priors?</w:t>
+      </w:r>
+    </w:p>
+    <w:p>
+      <w:pPr>
+        <w:tabs>
+          <w:tab w:val="left" w:pos="360"/>
+          <w:tab w:val="left" w:pos="720"/>
+          <w:tab w:val="left" w:pos="8640"/>
+        </w:tabs>
+        <w:spacing w:after="0" w:line="480" w:lineRule="auto"/>
+        <w:rPr>
+          <w:rFonts w:ascii="Times New Roman" w:hAnsi="Times New Roman" w:cs="Times New Roman"/>
+          <w:sz w:val="24"/>
+          <w:szCs w:val="24"/>
+        </w:rPr>
+      </w:pPr>
+    </w:p>
+    <w:p>
+      <w:pPr>
+        <w:rPr>
+          <w:rFonts w:ascii="Times New Roman" w:eastAsia="Times New Roman" w:hAnsi="Times New Roman" w:cs="Times New Roman"/>
+          <w:b/>
+          <w:bCs/>
+          <w:sz w:val="24"/>
+          <w:szCs w:val="24"/>
+          <w:lang w:val="en-GB" w:eastAsia="en-GB"/>
+        </w:rPr>
+      </w:pPr>
+      <w:r>
+        <w:rPr>
+          <w:rFonts w:ascii="Times New Roman" w:hAnsi="Times New Roman" w:cs="Times New Roman"/>
+          <w:sz w:val="24"/>
+          <w:szCs w:val="24"/>
+        </w:rPr>
+        <w:br w:type="page"/>
+      </w:r>
+    </w:p>
+    <w:p>
+      <w:pPr>
+        <w:pStyle w:val="Heading2"/>
+        <w:widowControl/>
+        <w:tabs>
+          <w:tab w:val="left" w:pos="360"/>
+          <w:tab w:val="left" w:pos="8640"/>
+        </w:tabs>
+        <w:spacing w:before="0" w:after="0" w:line="480" w:lineRule="auto"/>
+        <w:rPr>
+          <w:rFonts w:ascii="Times New Roman" w:hAnsi="Times New Roman" w:cs="Times New Roman"/>
+          <w:noProof w:val="0"/>
+          <w:sz w:val="24"/>
+          <w:szCs w:val="24"/>
+        </w:rPr>
+      </w:pPr>
+      <w:r>
+        <w:rPr>
+          <w:rFonts w:ascii="Times New Roman" w:hAnsi="Times New Roman" w:cs="Times New Roman"/>
+          <w:noProof w:val="0"/>
+          <w:sz w:val="24"/>
+          <w:szCs w:val="24"/>
+        </w:rPr>
+        <w:lastRenderedPageBreak/>
+        <w:t xml:space="preserve">3 </w:t>
+      </w:r>
+      <w:r>
+        <w:rPr>
+          <w:rFonts w:ascii="Times New Roman" w:hAnsi="Times New Roman" w:cs="Times New Roman"/>
+          <w:noProof w:val="0"/>
+          <w:sz w:val="24"/>
+          <w:szCs w:val="24"/>
+        </w:rPr>
+        <w:t>Results</w:t>
+      </w:r>
+    </w:p>
+    <w:p>
+      <w:pPr>
+        <w:pStyle w:val="Heading2"/>
+        <w:widowControl/>
+        <w:tabs>
+          <w:tab w:val="left" w:pos="360"/>
+          <w:tab w:val="left" w:pos="8640"/>
+        </w:tabs>
+        <w:spacing w:before="0" w:after="0" w:line="480" w:lineRule="auto"/>
+        <w:rPr>
+          <w:rFonts w:ascii="Times New Roman" w:hAnsi="Times New Roman" w:cs="Times New Roman"/>
+          <w:noProof w:val="0"/>
+          <w:sz w:val="24"/>
+          <w:szCs w:val="24"/>
+        </w:rPr>
+      </w:pPr>
+      <w:r>
+        <w:rPr>
+          <w:rFonts w:ascii="Times New Roman" w:hAnsi="Times New Roman" w:cs="Times New Roman"/>
+          <w:noProof w:val="0"/>
+          <w:sz w:val="24"/>
+          <w:szCs w:val="24"/>
+        </w:rPr>
+        <w:t xml:space="preserve">3.1 </w:t>
+      </w:r>
+      <w:r>
+        <w:rPr>
+          <w:rFonts w:ascii="Times New Roman" w:hAnsi="Times New Roman" w:cs="Times New Roman"/>
+          <w:noProof w:val="0"/>
+          <w:sz w:val="24"/>
+          <w:szCs w:val="24"/>
+        </w:rPr>
+        <w:t>Simulation</w:t>
+      </w:r>
+    </w:p>
+    <w:p>
+      <w:pPr>
+        <w:tabs>
+          <w:tab w:val="left" w:pos="360"/>
+          <w:tab w:val="left" w:pos="720"/>
+          <w:tab w:val="left" w:pos="8640"/>
+        </w:tabs>
+        <w:spacing w:after="0" w:line="480" w:lineRule="auto"/>
+        <w:rPr>
+          <w:rFonts w:ascii="Times New Roman" w:hAnsi="Times New Roman" w:cs="Times New Roman"/>
+          <w:sz w:val="24"/>
+          <w:szCs w:val="24"/>
+        </w:rPr>
+      </w:pPr>
     </w:p>
     <w:p>
       <w:pPr>
@@ -8201,320 +8079,8 @@
           <w:sz w:val="24"/>
           <w:szCs w:val="24"/>
         </w:rPr>
-        <w:t>No prior on L0, no</w:t>
-      </w:r>
-      <w:r>
-        <w:rPr>
-          <w:rFonts w:ascii="Times New Roman" w:hAnsi="Times New Roman" w:cs="Times New Roman"/>
-          <w:sz w:val="24"/>
-          <w:szCs w:val="24"/>
-        </w:rPr>
-        <w:t xml:space="preserve"> prior on </w:t>
-      </w:r>
-      <w:proofErr w:type="spellStart"/>
-      <w:r>
-        <w:rPr>
-          <w:rFonts w:ascii="Times New Roman" w:hAnsi="Times New Roman" w:cs="Times New Roman"/>
-          <w:sz w:val="24"/>
-          <w:szCs w:val="24"/>
-        </w:rPr>
-        <w:t>Linf</w:t>
-      </w:r>
-      <w:proofErr w:type="spellEnd"/>
-    </w:p>
-    <w:p>
-      <w:pPr>
-        <w:tabs>
-          <w:tab w:val="left" w:pos="360"/>
-          <w:tab w:val="left" w:pos="720"/>
-          <w:tab w:val="left" w:pos="8640"/>
-        </w:tabs>
-        <w:spacing w:after="0" w:line="480" w:lineRule="auto"/>
-        <w:rPr>
-          <w:rFonts w:ascii="Times New Roman" w:hAnsi="Times New Roman" w:cs="Times New Roman"/>
-          <w:sz w:val="24"/>
-          <w:szCs w:val="24"/>
-        </w:rPr>
-      </w:pPr>
-    </w:p>
-    <w:p>
-      <w:pPr>
-        <w:tabs>
-          <w:tab w:val="left" w:pos="360"/>
-          <w:tab w:val="left" w:pos="720"/>
-          <w:tab w:val="left" w:pos="8640"/>
-        </w:tabs>
-        <w:spacing w:after="0" w:line="480" w:lineRule="auto"/>
-        <w:rPr>
-          <w:rFonts w:ascii="Times New Roman" w:hAnsi="Times New Roman" w:cs="Times New Roman"/>
-          <w:sz w:val="24"/>
-          <w:szCs w:val="24"/>
-        </w:rPr>
-      </w:pPr>
-    </w:p>
-    <w:p>
-      <w:pPr>
-        <w:pStyle w:val="Heading2"/>
-        <w:widowControl/>
-        <w:tabs>
-          <w:tab w:val="left" w:pos="360"/>
-          <w:tab w:val="left" w:pos="8640"/>
-        </w:tabs>
-        <w:spacing w:before="0" w:after="0" w:line="480" w:lineRule="auto"/>
-        <w:rPr>
-          <w:rFonts w:ascii="Times New Roman" w:hAnsi="Times New Roman" w:cs="Times New Roman"/>
-          <w:noProof w:val="0"/>
-          <w:sz w:val="24"/>
-          <w:szCs w:val="24"/>
-        </w:rPr>
-      </w:pPr>
-      <w:r>
-        <w:rPr>
-          <w:rFonts w:ascii="Times New Roman" w:hAnsi="Times New Roman" w:cs="Times New Roman"/>
-          <w:noProof w:val="0"/>
-          <w:sz w:val="24"/>
-          <w:szCs w:val="24"/>
-        </w:rPr>
-        <w:t>Estimation</w:t>
-      </w:r>
-    </w:p>
-    <w:p>
-      <w:pPr>
-        <w:tabs>
-          <w:tab w:val="left" w:pos="360"/>
-          <w:tab w:val="left" w:pos="720"/>
-          <w:tab w:val="left" w:pos="8640"/>
-        </w:tabs>
-        <w:spacing w:after="0" w:line="480" w:lineRule="auto"/>
-        <w:rPr>
-          <w:rFonts w:ascii="Times New Roman" w:hAnsi="Times New Roman" w:cs="Times New Roman"/>
-          <w:sz w:val="24"/>
-          <w:szCs w:val="24"/>
-        </w:rPr>
-      </w:pPr>
-    </w:p>
-    <w:p>
-      <w:pPr>
-        <w:pStyle w:val="ListParagraph"/>
-        <w:numPr>
-          <w:ilvl w:val="0"/>
-          <w:numId w:val="5"/>
-        </w:numPr>
-        <w:tabs>
-          <w:tab w:val="left" w:pos="360"/>
-          <w:tab w:val="left" w:pos="720"/>
-          <w:tab w:val="left" w:pos="8640"/>
-        </w:tabs>
-        <w:spacing w:after="0" w:line="480" w:lineRule="auto"/>
-        <w:rPr>
-          <w:rFonts w:ascii="Times New Roman" w:hAnsi="Times New Roman" w:cs="Times New Roman"/>
-          <w:sz w:val="24"/>
-          <w:szCs w:val="24"/>
-        </w:rPr>
-      </w:pPr>
-      <w:r>
-        <w:rPr>
-          <w:rFonts w:ascii="Times New Roman" w:hAnsi="Times New Roman" w:cs="Times New Roman"/>
-          <w:sz w:val="24"/>
-          <w:szCs w:val="24"/>
-        </w:rPr>
-        <w:t>Fit the model to real data</w:t>
-      </w:r>
-      <w:r>
-        <w:rPr>
-          <w:rFonts w:ascii="Times New Roman" w:hAnsi="Times New Roman" w:cs="Times New Roman"/>
-          <w:sz w:val="24"/>
-          <w:szCs w:val="24"/>
-        </w:rPr>
-        <w:t>. 315 individuals.</w:t>
-      </w:r>
-    </w:p>
-    <w:p>
-      <w:pPr>
-        <w:pStyle w:val="ListParagraph"/>
-        <w:numPr>
-          <w:ilvl w:val="0"/>
-          <w:numId w:val="5"/>
-        </w:numPr>
-        <w:tabs>
-          <w:tab w:val="left" w:pos="360"/>
-          <w:tab w:val="left" w:pos="720"/>
-          <w:tab w:val="left" w:pos="8640"/>
-        </w:tabs>
-        <w:spacing w:after="0" w:line="480" w:lineRule="auto"/>
-        <w:rPr>
-          <w:rFonts w:ascii="Times New Roman" w:hAnsi="Times New Roman" w:cs="Times New Roman"/>
-          <w:sz w:val="24"/>
-          <w:szCs w:val="24"/>
-        </w:rPr>
-      </w:pPr>
-      <w:r>
-        <w:rPr>
-          <w:rFonts w:ascii="Times New Roman" w:hAnsi="Times New Roman" w:cs="Times New Roman"/>
-          <w:sz w:val="24"/>
-          <w:szCs w:val="24"/>
-        </w:rPr>
-        <w:t>Did fits with no random effects, k, z, k and z…</w:t>
-      </w:r>
-    </w:p>
-    <w:p>
-      <w:pPr>
-        <w:pStyle w:val="ListParagraph"/>
-        <w:numPr>
-          <w:ilvl w:val="0"/>
-          <w:numId w:val="5"/>
-        </w:numPr>
-        <w:tabs>
-          <w:tab w:val="left" w:pos="360"/>
-          <w:tab w:val="left" w:pos="720"/>
-          <w:tab w:val="left" w:pos="8640"/>
-        </w:tabs>
-        <w:spacing w:after="0" w:line="480" w:lineRule="auto"/>
-        <w:rPr>
-          <w:rFonts w:ascii="Times New Roman" w:hAnsi="Times New Roman" w:cs="Times New Roman"/>
-          <w:sz w:val="24"/>
-          <w:szCs w:val="24"/>
-        </w:rPr>
-      </w:pPr>
-      <w:r>
-        <w:rPr>
-          <w:rFonts w:ascii="Times New Roman" w:hAnsi="Times New Roman" w:cs="Times New Roman"/>
-          <w:sz w:val="24"/>
-          <w:szCs w:val="24"/>
-        </w:rPr>
-        <w:t>Fixed psi=0</w:t>
-      </w:r>
-    </w:p>
-    <w:p>
-      <w:pPr>
-        <w:pStyle w:val="ListParagraph"/>
-        <w:numPr>
-          <w:ilvl w:val="0"/>
-          <w:numId w:val="5"/>
-        </w:numPr>
-        <w:tabs>
-          <w:tab w:val="left" w:pos="360"/>
-          <w:tab w:val="left" w:pos="720"/>
-          <w:tab w:val="left" w:pos="8640"/>
-        </w:tabs>
-        <w:spacing w:after="0" w:line="480" w:lineRule="auto"/>
-        <w:rPr>
-          <w:rFonts w:ascii="Times New Roman" w:hAnsi="Times New Roman" w:cs="Times New Roman"/>
-          <w:sz w:val="24"/>
-          <w:szCs w:val="24"/>
-        </w:rPr>
-      </w:pPr>
-      <w:r>
-        <w:rPr>
-          <w:rFonts w:ascii="Times New Roman" w:hAnsi="Times New Roman" w:cs="Times New Roman"/>
-          <w:sz w:val="24"/>
-          <w:szCs w:val="24"/>
-        </w:rPr>
-        <w:t>Priors?</w:t>
-      </w:r>
-    </w:p>
-    <w:p>
-      <w:pPr>
-        <w:tabs>
-          <w:tab w:val="left" w:pos="360"/>
-          <w:tab w:val="left" w:pos="720"/>
-          <w:tab w:val="left" w:pos="8640"/>
-        </w:tabs>
-        <w:spacing w:after="0" w:line="480" w:lineRule="auto"/>
-        <w:rPr>
-          <w:rFonts w:ascii="Times New Roman" w:hAnsi="Times New Roman" w:cs="Times New Roman"/>
-          <w:sz w:val="24"/>
-          <w:szCs w:val="24"/>
-        </w:rPr>
-      </w:pPr>
-    </w:p>
-    <w:p>
-      <w:pPr>
-        <w:rPr>
-          <w:rFonts w:ascii="Times New Roman" w:eastAsia="Times New Roman" w:hAnsi="Times New Roman" w:cs="Times New Roman"/>
-          <w:b/>
-          <w:bCs/>
-          <w:sz w:val="24"/>
-          <w:szCs w:val="24"/>
-          <w:lang w:val="en-GB" w:eastAsia="en-GB"/>
-        </w:rPr>
-      </w:pPr>
-      <w:r>
-        <w:rPr>
-          <w:rFonts w:ascii="Times New Roman" w:hAnsi="Times New Roman" w:cs="Times New Roman"/>
-          <w:sz w:val="24"/>
-          <w:szCs w:val="24"/>
-        </w:rPr>
-        <w:br w:type="page"/>
-      </w:r>
-    </w:p>
-    <w:p>
-      <w:pPr>
-        <w:pStyle w:val="Heading2"/>
-        <w:widowControl/>
-        <w:tabs>
-          <w:tab w:val="left" w:pos="360"/>
-          <w:tab w:val="left" w:pos="8640"/>
-        </w:tabs>
-        <w:spacing w:before="0" w:after="0" w:line="480" w:lineRule="auto"/>
-        <w:rPr>
-          <w:rFonts w:ascii="Times New Roman" w:hAnsi="Times New Roman" w:cs="Times New Roman"/>
-          <w:noProof w:val="0"/>
-          <w:sz w:val="24"/>
-          <w:szCs w:val="24"/>
-        </w:rPr>
-      </w:pPr>
-      <w:r>
-        <w:rPr>
-          <w:rFonts w:ascii="Times New Roman" w:hAnsi="Times New Roman" w:cs="Times New Roman"/>
-          <w:noProof w:val="0"/>
-          <w:sz w:val="24"/>
-          <w:szCs w:val="24"/>
-        </w:rPr>
-        <w:lastRenderedPageBreak/>
-        <w:t>Results</w:t>
-      </w:r>
-    </w:p>
-    <w:p>
-      <w:pPr>
-        <w:pStyle w:val="Heading2"/>
-        <w:widowControl/>
-        <w:tabs>
-          <w:tab w:val="left" w:pos="360"/>
-          <w:tab w:val="left" w:pos="8640"/>
-        </w:tabs>
-        <w:spacing w:before="0" w:after="0" w:line="480" w:lineRule="auto"/>
-        <w:rPr>
-          <w:rFonts w:ascii="Times New Roman" w:hAnsi="Times New Roman" w:cs="Times New Roman"/>
-          <w:noProof w:val="0"/>
-          <w:sz w:val="24"/>
-          <w:szCs w:val="24"/>
-        </w:rPr>
-      </w:pPr>
-      <w:r>
-        <w:rPr>
-          <w:rFonts w:ascii="Times New Roman" w:hAnsi="Times New Roman" w:cs="Times New Roman"/>
-          <w:noProof w:val="0"/>
-          <w:sz w:val="24"/>
-          <w:szCs w:val="24"/>
-        </w:rPr>
-        <w:t>Simulation</w:t>
-      </w:r>
-    </w:p>
-    <w:p>
-      <w:pPr>
-        <w:tabs>
-          <w:tab w:val="left" w:pos="360"/>
-          <w:tab w:val="left" w:pos="720"/>
-          <w:tab w:val="left" w:pos="8640"/>
-        </w:tabs>
-        <w:spacing w:after="0" w:line="480" w:lineRule="auto"/>
-        <w:rPr>
-          <w:rFonts w:ascii="Times New Roman" w:hAnsi="Times New Roman" w:cs="Times New Roman"/>
-          <w:sz w:val="24"/>
-          <w:szCs w:val="24"/>
-        </w:rPr>
-      </w:pPr>
+        <w:t>Found that psi could not be estimated reliably but when psi was fixed at 0 the model could recover the pars well.</w:t>
+      </w:r>
     </w:p>
     <w:p>
       <w:pPr>
@@ -8542,54 +8108,7 @@
           <w:sz w:val="24"/>
           <w:szCs w:val="24"/>
         </w:rPr>
-        <w:t>Found that psi could not be estimated reliably but when psi was fixed at 0 the model could recover the pars well.</w:t>
-      </w:r>
-    </w:p>
-    <w:p>
-      <w:pPr>
-        <w:pStyle w:val="ListParagraph"/>
-        <w:numPr>
-          <w:ilvl w:val="0"/>
-          <w:numId w:val="4"/>
-        </w:numPr>
-        <w:tabs>
-          <w:tab w:val="left" w:pos="360"/>
-          <w:tab w:val="left" w:pos="720"/>
-          <w:tab w:val="left" w:pos="8640"/>
-        </w:tabs>
-        <w:spacing w:after="0" w:line="480" w:lineRule="auto"/>
-        <w:jc w:val="both"/>
-        <w:rPr>
-          <w:rFonts w:ascii="Times New Roman" w:hAnsi="Times New Roman" w:cs="Times New Roman"/>
-          <w:sz w:val="24"/>
-          <w:szCs w:val="24"/>
-        </w:rPr>
-      </w:pPr>
-      <w:r>
-        <w:rPr>
-          <w:rFonts w:ascii="Times New Roman" w:hAnsi="Times New Roman" w:cs="Times New Roman"/>
-          <w:sz w:val="24"/>
-          <w:szCs w:val="24"/>
-        </w:rPr>
-        <w:t xml:space="preserve">Do table showing number of </w:t>
-      </w:r>
-      <w:proofErr w:type="spellStart"/>
-      <w:r>
-        <w:rPr>
-          <w:rFonts w:ascii="Times New Roman" w:hAnsi="Times New Roman" w:cs="Times New Roman"/>
-          <w:sz w:val="24"/>
-          <w:szCs w:val="24"/>
-        </w:rPr>
-        <w:t>pdh</w:t>
-      </w:r>
-      <w:proofErr w:type="spellEnd"/>
-      <w:r>
-        <w:rPr>
-          <w:rFonts w:ascii="Times New Roman" w:hAnsi="Times New Roman" w:cs="Times New Roman"/>
-          <w:sz w:val="24"/>
-          <w:szCs w:val="24"/>
-        </w:rPr>
-        <w:t xml:space="preserve"> fits for each of the 4 scenarios. Also show true par values, and mean/median of estimates.</w:t>
+        <w:t>Do table showing number of pdh fits for each of the 4 scenarios. Also show true par values, and mean/median of estimates.</w:t>
       </w:r>
     </w:p>
     <w:p>
@@ -8666,6 +8185,15 @@
           <w:szCs w:val="24"/>
         </w:rPr>
         <w:lastRenderedPageBreak/>
+        <w:t xml:space="preserve">3.2 </w:t>
+      </w:r>
+      <w:r>
+        <w:rPr>
+          <w:rFonts w:ascii="Times New Roman" w:hAnsi="Times New Roman" w:cs="Times New Roman"/>
+          <w:noProof w:val="0"/>
+          <w:sz w:val="24"/>
+          <w:szCs w:val="24"/>
+        </w:rPr>
         <w:t>Estimation</w:t>
       </w:r>
     </w:p>
@@ -8860,7 +8388,6 @@
                 <w:szCs w:val="24"/>
               </w:rPr>
             </w:pPr>
-            <w:proofErr w:type="spellStart"/>
             <w:r>
               <w:rPr>
                 <w:rFonts w:ascii="Times New Roman" w:hAnsi="Times New Roman" w:cs="Times New Roman"/>
@@ -8869,7 +8396,6 @@
               </w:rPr>
               <w:t>pdH</w:t>
             </w:r>
-            <w:proofErr w:type="spellEnd"/>
           </w:p>
         </w:tc>
         <w:tc>
@@ -8974,34 +8500,14 @@
                 <w:szCs w:val="24"/>
               </w:rPr>
             </w:pPr>
-            <w:proofErr w:type="spellStart"/>
             <w:r>
               <w:rPr>
                 <w:rFonts w:ascii="Times New Roman" w:hAnsi="Times New Roman" w:cs="Times New Roman"/>
                 <w:sz w:val="24"/>
                 <w:szCs w:val="24"/>
               </w:rPr>
-              <w:t>Sd</w:t>
+              <w:t>Sd obs</w:t>
             </w:r>
-            <w:proofErr w:type="spellEnd"/>
-            <w:r>
-              <w:rPr>
-                <w:rFonts w:ascii="Times New Roman" w:hAnsi="Times New Roman" w:cs="Times New Roman"/>
-                <w:sz w:val="24"/>
-                <w:szCs w:val="24"/>
-              </w:rPr>
-              <w:t xml:space="preserve"> </w:t>
-            </w:r>
-            <w:proofErr w:type="spellStart"/>
-            <w:r>
-              <w:rPr>
-                <w:rFonts w:ascii="Times New Roman" w:hAnsi="Times New Roman" w:cs="Times New Roman"/>
-                <w:sz w:val="24"/>
-                <w:szCs w:val="24"/>
-              </w:rPr>
-              <w:t>obs</w:t>
-            </w:r>
-            <w:proofErr w:type="spellEnd"/>
           </w:p>
         </w:tc>
         <w:tc>
@@ -10402,29 +9908,6 @@
           <w:szCs w:val="24"/>
         </w:rPr>
       </w:pPr>
-    </w:p>
-    <w:p>
-      <w:pPr>
-        <w:tabs>
-          <w:tab w:val="left" w:pos="360"/>
-          <w:tab w:val="left" w:pos="720"/>
-          <w:tab w:val="left" w:pos="8640"/>
-        </w:tabs>
-        <w:spacing w:after="0" w:line="480" w:lineRule="auto"/>
-        <w:rPr>
-          <w:rFonts w:ascii="Times New Roman" w:hAnsi="Times New Roman" w:cs="Times New Roman"/>
-          <w:sz w:val="24"/>
-          <w:szCs w:val="24"/>
-        </w:rPr>
-      </w:pPr>
-      <w:r>
-        <w:rPr>
-          <w:rFonts w:ascii="Times New Roman" w:hAnsi="Times New Roman" w:cs="Times New Roman"/>
-          <w:sz w:val="24"/>
-          <w:szCs w:val="24"/>
-        </w:rPr>
-        <w:t>Estimation</w:t>
-      </w:r>
     </w:p>
     <w:p>
       <w:pPr>
@@ -10865,6 +10348,15 @@
           <w:szCs w:val="24"/>
         </w:rPr>
         <w:lastRenderedPageBreak/>
+        <w:t xml:space="preserve">4 </w:t>
+      </w:r>
+      <w:r>
+        <w:rPr>
+          <w:rFonts w:ascii="Times New Roman" w:hAnsi="Times New Roman" w:cs="Times New Roman"/>
+          <w:noProof w:val="0"/>
+          <w:sz w:val="24"/>
+          <w:szCs w:val="24"/>
+        </w:rPr>
         <w:t>Discussion</w:t>
       </w:r>
     </w:p>
@@ -10890,6 +10382,100 @@
           <w:szCs w:val="24"/>
         </w:rPr>
         <w:t>Mention how when the model was fit to annual rather than daily growth increments that the estimated parameters resulted in biased high growth schedules.</w:t>
+      </w:r>
+    </w:p>
+    <w:p>
+      <w:pPr>
+        <w:tabs>
+          <w:tab w:val="left" w:pos="360"/>
+          <w:tab w:val="left" w:pos="720"/>
+          <w:tab w:val="left" w:pos="8640"/>
+        </w:tabs>
+        <w:spacing w:after="0" w:line="480" w:lineRule="auto"/>
+        <w:rPr>
+          <w:rFonts w:ascii="Times New Roman" w:hAnsi="Times New Roman" w:cs="Times New Roman"/>
+          <w:sz w:val="24"/>
+          <w:szCs w:val="24"/>
+        </w:rPr>
+      </w:pPr>
+      <w:bookmarkStart w:id="0" w:name="_GoBack"/>
+      <w:bookmarkEnd w:id="0"/>
+    </w:p>
+    <w:p>
+      <w:pPr>
+        <w:tabs>
+          <w:tab w:val="left" w:pos="360"/>
+          <w:tab w:val="left" w:pos="720"/>
+          <w:tab w:val="left" w:pos="8640"/>
+        </w:tabs>
+        <w:spacing w:after="0" w:line="480" w:lineRule="auto"/>
+        <w:rPr>
+          <w:rFonts w:ascii="Times New Roman" w:hAnsi="Times New Roman" w:cs="Times New Roman"/>
+          <w:sz w:val="24"/>
+          <w:szCs w:val="24"/>
+        </w:rPr>
+      </w:pPr>
+    </w:p>
+    <w:p>
+      <w:pPr>
+        <w:pStyle w:val="Heading2"/>
+        <w:widowControl/>
+        <w:tabs>
+          <w:tab w:val="left" w:pos="360"/>
+          <w:tab w:val="left" w:pos="8640"/>
+        </w:tabs>
+        <w:spacing w:before="0" w:after="0" w:line="480" w:lineRule="auto"/>
+        <w:rPr>
+          <w:rFonts w:ascii="Times New Roman" w:hAnsi="Times New Roman" w:cs="Times New Roman"/>
+          <w:noProof w:val="0"/>
+          <w:sz w:val="24"/>
+          <w:szCs w:val="24"/>
+        </w:rPr>
+      </w:pPr>
+      <w:r>
+        <w:rPr>
+          <w:rFonts w:ascii="Times New Roman" w:hAnsi="Times New Roman" w:cs="Times New Roman"/>
+          <w:noProof w:val="0"/>
+          <w:sz w:val="24"/>
+          <w:szCs w:val="24"/>
+        </w:rPr>
+        <w:t>5</w:t>
+      </w:r>
+      <w:r>
+        <w:rPr>
+          <w:rFonts w:ascii="Times New Roman" w:hAnsi="Times New Roman" w:cs="Times New Roman"/>
+          <w:noProof w:val="0"/>
+          <w:sz w:val="24"/>
+          <w:szCs w:val="24"/>
+        </w:rPr>
+        <w:t xml:space="preserve"> </w:t>
+      </w:r>
+      <w:r>
+        <w:rPr>
+          <w:rFonts w:ascii="Times New Roman" w:hAnsi="Times New Roman" w:cs="Times New Roman"/>
+          <w:noProof w:val="0"/>
+          <w:sz w:val="24"/>
+          <w:szCs w:val="24"/>
+        </w:rPr>
+        <w:t>Conclu</w:t>
+      </w:r>
+      <w:r>
+        <w:rPr>
+          <w:rFonts w:ascii="Times New Roman" w:hAnsi="Times New Roman" w:cs="Times New Roman"/>
+          <w:noProof w:val="0"/>
+          <w:sz w:val="24"/>
+          <w:szCs w:val="24"/>
+        </w:rPr>
+        <w:t>sion</w:t>
+      </w:r>
+      <w:r>
+        <w:rPr>
+          <w:rFonts w:ascii="Times New Roman" w:hAnsi="Times New Roman" w:cs="Times New Roman"/>
+          <w:noProof w:val="0"/>
+          <w:sz w:val="24"/>
+          <w:szCs w:val="24"/>
+        </w:rPr>
+        <w:t>s</w:t>
       </w:r>
     </w:p>
     <w:p>
@@ -17951,7 +17537,6 @@
         <w:docPartUnique/>
       </w:docPartObj>
     </w:sdtPr>
-    <w:sdtEndPr/>
     <w:sdtContent>
       <w:p>
         <w:pPr>
@@ -17971,7 +17556,7 @@
           <w:rPr>
             <w:noProof/>
           </w:rPr>
-          <w:t>20</w:t>
+          <w:t>15</w:t>
         </w:r>
         <w:r>
           <w:rPr>
@@ -19543,7 +19128,7 @@
 </file>
 
 <file path=customXml/itemProps1.xml><?xml version="1.0" encoding="utf-8"?>
-<ds:datastoreItem xmlns:ds="http://schemas.openxmlformats.org/officeDocument/2006/customXml" ds:itemID="{AA5CEACC-F403-4562-94D7-BC29C5D05A0D}">
+<ds:datastoreItem xmlns:ds="http://schemas.openxmlformats.org/officeDocument/2006/customXml" ds:itemID="{6D0C8549-4154-40AD-9C41-253FDD4723CA}">
   <ds:schemaRefs>
     <ds:schemaRef ds:uri="http://schemas.openxmlformats.org/officeDocument/2006/bibliography"/>
   </ds:schemaRefs>

</xml_diff>

<commit_message>
some work on txt
</commit_message>
<xml_diff>
--- a/examples/tex/TagGrowth.docx
+++ b/examples/tex/TagGrowth.docx
@@ -1,6 +1,6 @@
 
 <file path=word/document.xml><?xml version="1.0" encoding="utf-8"?>
-<w:document xmlns:wpc="http://schemas.microsoft.com/office/word/2010/wordprocessingCanvas" xmlns:mc="http://schemas.openxmlformats.org/markup-compatibility/2006" xmlns:o="urn:schemas-microsoft-com:office:office" xmlns:r="http://schemas.openxmlformats.org/officeDocument/2006/relationships" xmlns:m="http://schemas.openxmlformats.org/officeDocument/2006/math" xmlns:v="urn:schemas-microsoft-com:vml" xmlns:wp14="http://schemas.microsoft.com/office/word/2010/wordprocessingDrawing" xmlns:wp="http://schemas.openxmlformats.org/drawingml/2006/wordprocessingDrawing" xmlns:w10="urn:schemas-microsoft-com:office:word" xmlns:w="http://schemas.openxmlformats.org/wordprocessingml/2006/main" xmlns:w14="http://schemas.microsoft.com/office/word/2010/wordml" xmlns:wpg="http://schemas.microsoft.com/office/word/2010/wordprocessingGroup" xmlns:wpi="http://schemas.microsoft.com/office/word/2010/wordprocessingInk" xmlns:wne="http://schemas.microsoft.com/office/word/2006/wordml" xmlns:wps="http://schemas.microsoft.com/office/word/2010/wordprocessingShape" mc:Ignorable="w14 wp14">
+<w:document xmlns:wpc="http://schemas.microsoft.com/office/word/2010/wordprocessingCanvas" xmlns:mc="http://schemas.openxmlformats.org/markup-compatibility/2006" xmlns:o="urn:schemas-microsoft-com:office:office" xmlns:r="http://schemas.openxmlformats.org/officeDocument/2006/relationships" xmlns:m="http://schemas.openxmlformats.org/officeDocument/2006/math" xmlns:v="urn:schemas-microsoft-com:vml" xmlns:wp14="http://schemas.microsoft.com/office/word/2010/wordprocessingDrawing" xmlns:wp="http://schemas.openxmlformats.org/drawingml/2006/wordprocessingDrawing" xmlns:w10="urn:schemas-microsoft-com:office:word" xmlns:w="http://schemas.openxmlformats.org/wordprocessingml/2006/main" xmlns:w14="http://schemas.microsoft.com/office/word/2010/wordml" xmlns:w15="http://schemas.microsoft.com/office/word/2012/wordml" xmlns:wpg="http://schemas.microsoft.com/office/word/2010/wordprocessingGroup" xmlns:wpi="http://schemas.microsoft.com/office/word/2010/wordprocessingInk" xmlns:wne="http://schemas.microsoft.com/office/word/2006/wordml" xmlns:wps="http://schemas.microsoft.com/office/word/2010/wordprocessingShape" mc:Ignorable="w14 w15 wp14">
   <w:body>
     <w:p>
       <w:pPr>
@@ -632,7 +632,23 @@
           <w:szCs w:val="24"/>
         </w:rPr>
         <w:tab/>
-        <w:t xml:space="preserve">Growth in fishes arises from complex behavioral trade-offs for each individual in a population.  Growth (measured as an increase in standard length) arises from the allocation of energy between increased size (length) and increased condition (i.e., weight at length).  Individuals can also increase their rate of energy acquisition via increased foraging activity, but increased foraging may also cause changes in the risk of predation.  Finally, environmental conditions modulate the potential for growth, as well as the trade-offs faced by individual fish.  For example, increases in water temperature are associated with increased activity levels but also increased energetic demands for maintaining existing body tissue, such that the net effect of changing temperature on growth may vary among individuals.  Similarly, changes in survival rates (via fishery harvest) may favor earlier maturation, thus affecting the relative </w:t>
+        <w:t>Growth in fishes arises from complex behavioral trade-offs for each individual in a population.  Growth (measured as an increase in standard length) arises from the allocation of energy between increased size (length) and increased conditi</w:t>
+      </w:r>
+      <w:r>
+        <w:rPr>
+          <w:rFonts w:ascii="Times New Roman" w:hAnsi="Times New Roman" w:cs="Times New Roman"/>
+          <w:sz w:val="24"/>
+          <w:szCs w:val="24"/>
+        </w:rPr>
+        <w:t>on (i.e.,</w:t>
+      </w:r>
+      <w:r>
+        <w:rPr>
+          <w:rFonts w:ascii="Times New Roman" w:hAnsi="Times New Roman" w:cs="Times New Roman"/>
+          <w:sz w:val="24"/>
+          <w:szCs w:val="24"/>
+        </w:rPr>
+        <w:t xml:space="preserve"> weight at length).  Individuals can also increase their rate of energy acquisition via increased foraging activity, but increased foraging may also cause changes in the risk of predation.  Finally, environmental conditions modulate the potential for growth, as well as the trade-offs faced by individual fish.  For example, increases in water temperature are associated with increased activity levels but also increased energetic demands for maintaining existing body tissue, such that the net effect of changing temperature on growth may vary among individuals.  Similarly, changes in survival rates (via fishery harvest) may favor earlier maturation, thus affecting the relative </w:t>
       </w:r>
       <w:r>
         <w:rPr>
@@ -1107,7 +1123,23 @@
           <w:sz w:val="24"/>
           <w:szCs w:val="24"/>
         </w:rPr>
-        <w:t xml:space="preserve">.  Mixed-effects models accomplish this by estimating true size at age as a latent variability, which is integrated across during estimation of growth parameters.  Hierarchical models are increasingly advocated as a strategy to partition variability into multiple sources, and hence to interpret which source of variance is worth further study </w:t>
+        <w:t>.  Mixed-effects models accomplish this by estimating true siz</w:t>
+      </w:r>
+      <w:r>
+        <w:rPr>
+          <w:rFonts w:ascii="Times New Roman" w:hAnsi="Times New Roman" w:cs="Times New Roman"/>
+          <w:sz w:val="24"/>
+          <w:szCs w:val="24"/>
+        </w:rPr>
+        <w:t>e at age as a latent variable</w:t>
+      </w:r>
+      <w:r>
+        <w:rPr>
+          <w:rFonts w:ascii="Times New Roman" w:hAnsi="Times New Roman" w:cs="Times New Roman"/>
+          <w:sz w:val="24"/>
+          <w:szCs w:val="24"/>
+        </w:rPr>
+        <w:t xml:space="preserve">, which is integrated across during estimation of growth parameters.  Hierarchical models are increasingly advocated as a strategy to partition variability into multiple sources, and hence to interpret which source of variance is worth further study </w:t>
       </w:r>
       <w:r>
         <w:rPr>
@@ -1886,6 +1918,15 @@
                 <w:szCs w:val="24"/>
               </w:rPr>
               <m:t>μ</m:t>
+            </m:r>
+            <m:r>
+              <m:rPr>
+                <m:sty m:val="p"/>
+              </m:rPr>
+              <w:rPr>
+                <w:rStyle w:val="CommentReference"/>
+              </w:rPr>
+              <w:commentReference w:id="0"/>
             </m:r>
           </m:e>
           <m:sub>
@@ -3494,7 +3535,7 @@
                   <w:sz w:val="24"/>
                   <w:szCs w:val="24"/>
                 </w:rPr>
-                <m:t>i,t</m:t>
+                <m:t>t</m:t>
               </m:r>
             </m:sub>
           </m:sSub>
@@ -4128,7 +4169,31 @@
           <w:sz w:val="24"/>
           <w:szCs w:val="24"/>
         </w:rPr>
-        <w:t xml:space="preserve"> (with units yr</w:t>
+        <w:t xml:space="preserve"> (with units y</w:t>
+      </w:r>
+      <w:r>
+        <w:rPr>
+          <w:rFonts w:ascii="Times New Roman" w:hAnsi="Times New Roman" w:cs="Times New Roman"/>
+          <w:sz w:val="24"/>
+          <w:szCs w:val="24"/>
+        </w:rPr>
+        <w:t>ea</w:t>
+      </w:r>
+      <w:r>
+        <w:rPr>
+          <w:rFonts w:ascii="Times New Roman" w:hAnsi="Times New Roman" w:cs="Times New Roman"/>
+          <w:sz w:val="24"/>
+          <w:szCs w:val="24"/>
+        </w:rPr>
+        <w:t>r</w:t>
+      </w:r>
+      <w:r>
+        <w:rPr>
+          <w:rFonts w:ascii="Times New Roman" w:hAnsi="Times New Roman" w:cs="Times New Roman"/>
+          <w:sz w:val="24"/>
+          <w:szCs w:val="24"/>
+        </w:rPr>
+        <w:t>s</w:t>
       </w:r>
       <w:r>
         <w:rPr>
@@ -4216,15 +4281,7 @@
                 <w:sz w:val="24"/>
                 <w:szCs w:val="24"/>
               </w:rPr>
-              <m:t>L</m:t>
-            </m:r>
-            <m:r>
-              <w:rPr>
-                <w:rFonts w:ascii="Cambria Math" w:hAnsi="Cambria Math" w:cs="Times New Roman"/>
-                <w:sz w:val="24"/>
-                <w:szCs w:val="24"/>
-              </w:rPr>
-              <m:t>∞</m:t>
+              <m:t>L∞</m:t>
             </m:r>
           </m:sub>
         </m:sSub>
@@ -4330,15 +4387,7 @@
                 <w:sz w:val="24"/>
                 <w:szCs w:val="24"/>
               </w:rPr>
-              <m:t>L</m:t>
-            </m:r>
-            <m:r>
-              <w:rPr>
-                <w:rFonts w:ascii="Cambria Math" w:hAnsi="Cambria Math" w:cs="Times New Roman"/>
-                <w:sz w:val="24"/>
-                <w:szCs w:val="24"/>
-              </w:rPr>
-              <m:t>∞</m:t>
+              <m:t>L∞</m:t>
             </m:r>
           </m:sub>
         </m:sSub>
@@ -4497,6 +4546,22 @@
     </w:p>
     <w:p>
       <w:pPr>
+        <w:tabs>
+          <w:tab w:val="left" w:pos="360"/>
+          <w:tab w:val="left" w:pos="720"/>
+          <w:tab w:val="left" w:pos="8640"/>
+        </w:tabs>
+        <w:spacing w:after="0" w:line="480" w:lineRule="auto"/>
+        <w:jc w:val="both"/>
+        <w:rPr>
+          <w:rFonts w:ascii="Times New Roman" w:hAnsi="Times New Roman" w:cs="Times New Roman"/>
+          <w:sz w:val="24"/>
+          <w:szCs w:val="24"/>
+        </w:rPr>
+      </w:pPr>
+    </w:p>
+    <w:p>
+      <w:pPr>
         <w:pStyle w:val="Heading2"/>
         <w:widowControl/>
         <w:tabs>
@@ -4549,15 +4614,7 @@
           <w:sz w:val="24"/>
           <w:szCs w:val="24"/>
         </w:rPr>
-        <w:t>Template Model Builder (TMB</w:t>
-      </w:r>
-      <w:r>
-        <w:rPr>
-          <w:rFonts w:ascii="Times New Roman" w:hAnsi="Times New Roman" w:cs="Times New Roman"/>
-          <w:sz w:val="24"/>
-          <w:szCs w:val="24"/>
-        </w:rPr>
-        <w:t>;</w:t>
+        <w:t>Template Model Builder (TMB;</w:t>
       </w:r>
       <w:r>
         <w:rPr>
@@ -4576,7 +4633,7 @@
         </w:rPr>
         <w:t xml:space="preserve">available from: </w:t>
       </w:r>
-      <w:hyperlink r:id="rId9" w:history="1">
+      <w:hyperlink r:id="rId10" w:history="1">
         <w:r>
           <w:rPr>
             <w:rStyle w:val="Hyperlink"/>
@@ -4664,17 +4721,9 @@
           <w:sz w:val="24"/>
           <w:szCs w:val="24"/>
         </w:rPr>
-        <w:t xml:space="preserve">and all code necessary for replicating the case study and simulation experiment are publicly available </w:t>
-      </w:r>
-      <w:r>
-        <w:rPr>
-          <w:rFonts w:ascii="Times New Roman" w:hAnsi="Times New Roman" w:cs="Times New Roman"/>
-          <w:sz w:val="24"/>
-          <w:szCs w:val="24"/>
-        </w:rPr>
-        <w:t>(</w:t>
-      </w:r>
-      <w:commentRangeStart w:id="0"/>
+        <w:t>and all code necessary for replicating the case study and simulation experiment are publicly available (</w:t>
+      </w:r>
+      <w:commentRangeStart w:id="1"/>
       <w:r>
         <w:rPr>
           <w:rFonts w:ascii="Times New Roman" w:hAnsi="Times New Roman" w:cs="Times New Roman"/>
@@ -4683,12 +4732,12 @@
         </w:rPr>
         <w:t>Appendix A</w:t>
       </w:r>
-      <w:commentRangeEnd w:id="0"/>
+      <w:commentRangeEnd w:id="1"/>
       <w:r>
         <w:rPr>
           <w:rStyle w:val="CommentReference"/>
         </w:rPr>
-        <w:commentReference w:id="0"/>
+        <w:commentReference w:id="1"/>
       </w:r>
       <w:r>
         <w:rPr>
@@ -4753,6 +4802,21 @@
         </w:rPr>
         <w:t>, while marginalizing across the probability of all random variables representing variation among individuals and over time.</w:t>
       </w:r>
+    </w:p>
+    <w:p>
+      <w:pPr>
+        <w:tabs>
+          <w:tab w:val="left" w:pos="360"/>
+          <w:tab w:val="left" w:pos="720"/>
+          <w:tab w:val="left" w:pos="8640"/>
+        </w:tabs>
+        <w:spacing w:after="0" w:line="480" w:lineRule="auto"/>
+        <w:rPr>
+          <w:rFonts w:ascii="Times New Roman" w:hAnsi="Times New Roman" w:cs="Times New Roman"/>
+          <w:sz w:val="24"/>
+          <w:szCs w:val="24"/>
+        </w:rPr>
+      </w:pPr>
     </w:p>
     <w:p>
       <w:pPr>
@@ -4801,73 +4865,143 @@
           <w:sz w:val="24"/>
           <w:szCs w:val="24"/>
         </w:rPr>
-        <w:lastRenderedPageBreak/>
         <w:tab/>
       </w:r>
-      <w:commentRangeStart w:id="1"/>
-      <w:r>
-        <w:rPr>
-          <w:rFonts w:ascii="Times New Roman" w:hAnsi="Times New Roman" w:cs="Times New Roman"/>
-          <w:sz w:val="24"/>
-          <w:szCs w:val="24"/>
-        </w:rPr>
-        <w:t xml:space="preserve">We fit the model to </w:t>
-      </w:r>
-      <w:r>
-        <w:rPr>
-          <w:rFonts w:ascii="Times New Roman" w:hAnsi="Times New Roman" w:cs="Times New Roman"/>
-          <w:sz w:val="24"/>
-          <w:szCs w:val="24"/>
-        </w:rPr>
-        <w:t xml:space="preserve">data collected </w:t>
-      </w:r>
-      <w:r>
-        <w:rPr>
-          <w:rFonts w:ascii="Times New Roman" w:hAnsi="Times New Roman" w:cs="Times New Roman"/>
-          <w:sz w:val="24"/>
-          <w:szCs w:val="24"/>
-        </w:rPr>
-        <w:t xml:space="preserve">in the </w:t>
-      </w:r>
-      <w:r>
-        <w:rPr>
-          <w:rFonts w:ascii="Times New Roman" w:hAnsi="Times New Roman" w:cs="Times New Roman"/>
-          <w:sz w:val="24"/>
-          <w:szCs w:val="24"/>
-        </w:rPr>
-        <w:t>Antarctic</w:t>
-      </w:r>
-      <w:r>
-        <w:rPr>
-          <w:rFonts w:ascii="Times New Roman" w:hAnsi="Times New Roman" w:cs="Times New Roman"/>
-          <w:sz w:val="24"/>
-          <w:szCs w:val="24"/>
-        </w:rPr>
-        <w:t xml:space="preserve"> toothfish</w:t>
-      </w:r>
-      <w:r>
-        <w:rPr>
-          <w:rFonts w:ascii="Times New Roman" w:hAnsi="Times New Roman" w:cs="Times New Roman"/>
-          <w:sz w:val="24"/>
-          <w:szCs w:val="24"/>
-        </w:rPr>
-        <w:t xml:space="preserve"> tagging programme</w:t>
-      </w:r>
-      <w:r>
-        <w:rPr>
-          <w:rFonts w:ascii="Times New Roman" w:hAnsi="Times New Roman" w:cs="Times New Roman"/>
-          <w:sz w:val="24"/>
-          <w:szCs w:val="24"/>
-        </w:rPr>
-        <w:t xml:space="preserve"> wherein eac</w:t>
-      </w:r>
-      <w:r>
-        <w:rPr>
-          <w:rFonts w:ascii="Times New Roman" w:hAnsi="Times New Roman" w:cs="Times New Roman"/>
-          <w:sz w:val="24"/>
-          <w:szCs w:val="24"/>
-        </w:rPr>
-        <w:t>h individual is uniquely tagged and aged at recapture.</w:t>
+      <w:r>
+        <w:rPr>
+          <w:rFonts w:ascii="Times New Roman" w:hAnsi="Times New Roman" w:cs="Times New Roman"/>
+          <w:sz w:val="24"/>
+          <w:szCs w:val="24"/>
+        </w:rPr>
+        <w:t>Ant</w:t>
+      </w:r>
+      <w:r>
+        <w:rPr>
+          <w:rFonts w:ascii="Times New Roman" w:hAnsi="Times New Roman" w:cs="Times New Roman"/>
+          <w:sz w:val="24"/>
+          <w:szCs w:val="24"/>
+        </w:rPr>
+        <w:t>arctic toothfish are large Nototheniids (</w:t>
+      </w:r>
+      <w:r>
+        <w:rPr>
+          <w:rFonts w:ascii="Times New Roman" w:hAnsi="Times New Roman" w:cs="Times New Roman"/>
+          <w:sz w:val="24"/>
+          <w:szCs w:val="24"/>
+        </w:rPr>
+        <w:t>growing more than</w:t>
+      </w:r>
+      <w:r>
+        <w:rPr>
+          <w:rFonts w:ascii="Times New Roman" w:hAnsi="Times New Roman" w:cs="Times New Roman"/>
+          <w:sz w:val="24"/>
+          <w:szCs w:val="24"/>
+        </w:rPr>
+        <w:t xml:space="preserve"> 2 m </w:t>
+      </w:r>
+      <w:r>
+        <w:rPr>
+          <w:rFonts w:ascii="Times New Roman" w:hAnsi="Times New Roman" w:cs="Times New Roman"/>
+          <w:sz w:val="24"/>
+          <w:szCs w:val="24"/>
+        </w:rPr>
+        <w:t>in length, over 100 kg and living for up to 50 years of age)</w:t>
+      </w:r>
+      <w:r>
+        <w:rPr>
+          <w:rFonts w:ascii="Times New Roman" w:hAnsi="Times New Roman" w:cs="Times New Roman"/>
+          <w:sz w:val="24"/>
+          <w:szCs w:val="24"/>
+        </w:rPr>
+        <w:t xml:space="preserve"> </w:t>
+      </w:r>
+      <w:r>
+        <w:rPr>
+          <w:rFonts w:ascii="Times New Roman" w:hAnsi="Times New Roman" w:cs="Times New Roman"/>
+          <w:sz w:val="24"/>
+          <w:szCs w:val="24"/>
+        </w:rPr>
+        <w:t xml:space="preserve">native to the Southern Ocean.  </w:t>
+      </w:r>
+      <w:r>
+        <w:rPr>
+          <w:rFonts w:ascii="Times New Roman" w:hAnsi="Times New Roman" w:cs="Times New Roman"/>
+          <w:sz w:val="24"/>
+          <w:szCs w:val="24"/>
+        </w:rPr>
+        <w:t>The</w:t>
+      </w:r>
+      <w:r>
+        <w:rPr>
+          <w:rFonts w:ascii="Times New Roman" w:hAnsi="Times New Roman" w:cs="Times New Roman"/>
+          <w:sz w:val="24"/>
+          <w:szCs w:val="24"/>
+        </w:rPr>
+        <w:t xml:space="preserve"> exploratory</w:t>
+      </w:r>
+      <w:r>
+        <w:rPr>
+          <w:rFonts w:ascii="Times New Roman" w:hAnsi="Times New Roman" w:cs="Times New Roman"/>
+          <w:sz w:val="24"/>
+          <w:szCs w:val="24"/>
+        </w:rPr>
+        <w:t xml:space="preserve"> toothfish </w:t>
+      </w:r>
+      <w:r>
+        <w:rPr>
+          <w:rFonts w:ascii="Times New Roman" w:hAnsi="Times New Roman" w:cs="Times New Roman"/>
+          <w:sz w:val="24"/>
+          <w:szCs w:val="24"/>
+        </w:rPr>
+        <w:t xml:space="preserve">fishery in </w:t>
+      </w:r>
+      <w:r>
+        <w:rPr>
+          <w:rFonts w:ascii="Times New Roman" w:hAnsi="Times New Roman" w:cs="Times New Roman"/>
+          <w:sz w:val="24"/>
+          <w:szCs w:val="24"/>
+        </w:rPr>
+        <w:t>the Ross Sea r</w:t>
+      </w:r>
+      <w:r>
+        <w:rPr>
+          <w:rFonts w:ascii="Times New Roman" w:hAnsi="Times New Roman" w:cs="Times New Roman"/>
+          <w:sz w:val="24"/>
+          <w:szCs w:val="24"/>
+        </w:rPr>
+        <w:t>egion began in 1997</w:t>
+      </w:r>
+      <w:r>
+        <w:rPr>
+          <w:rFonts w:ascii="Times New Roman" w:hAnsi="Times New Roman" w:cs="Times New Roman"/>
+          <w:sz w:val="24"/>
+          <w:szCs w:val="24"/>
+        </w:rPr>
+        <w:t xml:space="preserve"> and</w:t>
+      </w:r>
+      <w:r>
+        <w:rPr>
+          <w:rFonts w:ascii="Times New Roman" w:hAnsi="Times New Roman" w:cs="Times New Roman"/>
+          <w:sz w:val="24"/>
+          <w:szCs w:val="24"/>
+        </w:rPr>
+        <w:t xml:space="preserve"> is managed by </w:t>
+      </w:r>
+      <w:r>
+        <w:rPr>
+          <w:rFonts w:ascii="Times New Roman" w:hAnsi="Times New Roman" w:cs="Times New Roman"/>
+          <w:sz w:val="24"/>
+          <w:szCs w:val="24"/>
+        </w:rPr>
+        <w:t>The Commission for the Conservation of Antarctic Marine Living Resources</w:t>
+      </w:r>
+      <w:r>
+        <w:rPr>
+          <w:rFonts w:ascii="Times New Roman" w:hAnsi="Times New Roman" w:cs="Times New Roman"/>
+          <w:sz w:val="24"/>
+          <w:szCs w:val="24"/>
+        </w:rPr>
+        <w:t xml:space="preserve"> (CCAMLR).</w:t>
       </w:r>
       <w:r>
         <w:rPr>
@@ -4877,12 +5011,197 @@
         </w:rPr>
         <w:t xml:space="preserve">  </w:t>
       </w:r>
-      <w:commentRangeEnd w:id="1"/>
-      <w:r>
-        <w:rPr>
-          <w:rStyle w:val="CommentReference"/>
-        </w:rPr>
-        <w:commentReference w:id="1"/>
+      <w:r>
+        <w:rPr>
+          <w:rFonts w:ascii="Times New Roman" w:hAnsi="Times New Roman" w:cs="Times New Roman"/>
+          <w:sz w:val="24"/>
+          <w:szCs w:val="24"/>
+        </w:rPr>
+        <w:t xml:space="preserve">Since then the fishery has increased to about 3000 t per annum.  </w:t>
+      </w:r>
+      <w:r>
+        <w:rPr>
+          <w:rFonts w:ascii="Times New Roman" w:hAnsi="Times New Roman" w:cs="Times New Roman"/>
+          <w:sz w:val="24"/>
+          <w:szCs w:val="24"/>
+        </w:rPr>
+        <w:t xml:space="preserve">Fishing is restricted to the summer months once the ice shelf recedes allowing vessels access to the region.  </w:t>
+      </w:r>
+      <w:r>
+        <w:rPr>
+          <w:rFonts w:ascii="Times New Roman" w:hAnsi="Times New Roman" w:cs="Times New Roman"/>
+          <w:sz w:val="24"/>
+          <w:szCs w:val="24"/>
+        </w:rPr>
+        <w:t>The Antarctic toothfish tagging programm</w:t>
+      </w:r>
+      <w:r>
+        <w:rPr>
+          <w:rFonts w:ascii="Times New Roman" w:hAnsi="Times New Roman" w:cs="Times New Roman"/>
+          <w:sz w:val="24"/>
+          <w:szCs w:val="24"/>
+        </w:rPr>
+        <w:t xml:space="preserve">e was initiated in the </w:t>
+      </w:r>
+      <w:r>
+        <w:rPr>
+          <w:rFonts w:ascii="Times New Roman" w:hAnsi="Times New Roman" w:cs="Times New Roman"/>
+          <w:sz w:val="24"/>
+          <w:szCs w:val="24"/>
+        </w:rPr>
+        <w:t>in the 2001 fishing season by New Zealand vessels involved in</w:t>
+      </w:r>
+      <w:r>
+        <w:rPr>
+          <w:rFonts w:ascii="Times New Roman" w:hAnsi="Times New Roman" w:cs="Times New Roman"/>
+          <w:sz w:val="24"/>
+          <w:szCs w:val="24"/>
+        </w:rPr>
+        <w:t xml:space="preserve"> </w:t>
+      </w:r>
+      <w:r>
+        <w:rPr>
+          <w:rFonts w:ascii="Times New Roman" w:hAnsi="Times New Roman" w:cs="Times New Roman"/>
+          <w:sz w:val="24"/>
+          <w:szCs w:val="24"/>
+        </w:rPr>
+        <w:t xml:space="preserve">the fishery. </w:t>
+      </w:r>
+      <w:r>
+        <w:rPr>
+          <w:rFonts w:ascii="Times New Roman" w:hAnsi="Times New Roman" w:cs="Times New Roman"/>
+          <w:sz w:val="24"/>
+          <w:szCs w:val="24"/>
+        </w:rPr>
+        <w:t xml:space="preserve"> </w:t>
+      </w:r>
+      <w:r>
+        <w:rPr>
+          <w:rFonts w:ascii="Times New Roman" w:hAnsi="Times New Roman" w:cs="Times New Roman"/>
+          <w:sz w:val="24"/>
+          <w:szCs w:val="24"/>
+        </w:rPr>
+        <w:t xml:space="preserve">In 2004, toothfish tagging </w:t>
+      </w:r>
+      <w:r>
+        <w:rPr>
+          <w:rFonts w:ascii="Times New Roman" w:hAnsi="Times New Roman" w:cs="Times New Roman"/>
+          <w:sz w:val="24"/>
+          <w:szCs w:val="24"/>
+        </w:rPr>
+        <w:t>was made compulsory for all ves</w:t>
+      </w:r>
+      <w:r>
+        <w:rPr>
+          <w:rFonts w:ascii="Times New Roman" w:hAnsi="Times New Roman" w:cs="Times New Roman"/>
+          <w:sz w:val="24"/>
+          <w:szCs w:val="24"/>
+        </w:rPr>
+        <w:t>sel</w:t>
+      </w:r>
+      <w:r>
+        <w:rPr>
+          <w:rFonts w:ascii="Times New Roman" w:hAnsi="Times New Roman" w:cs="Times New Roman"/>
+          <w:sz w:val="24"/>
+          <w:szCs w:val="24"/>
+        </w:rPr>
+        <w:t>s participating in the fishery.</w:t>
+      </w:r>
+      <w:r>
+        <w:rPr>
+          <w:rFonts w:ascii="Times New Roman" w:hAnsi="Times New Roman" w:cs="Times New Roman"/>
+          <w:sz w:val="24"/>
+          <w:szCs w:val="24"/>
+        </w:rPr>
+        <w:t xml:space="preserve">  </w:t>
+      </w:r>
+      <w:r>
+        <w:rPr>
+          <w:rFonts w:ascii="Times New Roman" w:hAnsi="Times New Roman" w:cs="Times New Roman"/>
+          <w:sz w:val="24"/>
+          <w:szCs w:val="24"/>
+        </w:rPr>
+        <w:t xml:space="preserve">The tagging programme </w:t>
+      </w:r>
+      <w:r>
+        <w:rPr>
+          <w:rFonts w:ascii="Times New Roman" w:hAnsi="Times New Roman" w:cs="Times New Roman"/>
+          <w:sz w:val="24"/>
+          <w:szCs w:val="24"/>
+        </w:rPr>
+        <w:t>records</w:t>
+      </w:r>
+      <w:r>
+        <w:rPr>
+          <w:rFonts w:ascii="Times New Roman" w:hAnsi="Times New Roman" w:cs="Times New Roman"/>
+          <w:sz w:val="24"/>
+          <w:szCs w:val="24"/>
+        </w:rPr>
+        <w:t xml:space="preserve"> information on the date, </w:t>
+      </w:r>
+      <w:r>
+        <w:rPr>
+          <w:rFonts w:ascii="Times New Roman" w:hAnsi="Times New Roman" w:cs="Times New Roman"/>
+          <w:sz w:val="24"/>
+          <w:szCs w:val="24"/>
+        </w:rPr>
+        <w:t>depth, location, sex</w:t>
+      </w:r>
+      <w:r>
+        <w:rPr>
+          <w:rFonts w:ascii="Times New Roman" w:hAnsi="Times New Roman" w:cs="Times New Roman"/>
+          <w:sz w:val="24"/>
+          <w:szCs w:val="24"/>
+        </w:rPr>
+        <w:t xml:space="preserve">, </w:t>
+      </w:r>
+      <w:r>
+        <w:rPr>
+          <w:rFonts w:ascii="Times New Roman" w:hAnsi="Times New Roman" w:cs="Times New Roman"/>
+          <w:sz w:val="24"/>
+          <w:szCs w:val="24"/>
+        </w:rPr>
+        <w:t>and size</w:t>
+      </w:r>
+      <w:r>
+        <w:rPr>
+          <w:rFonts w:ascii="Times New Roman" w:hAnsi="Times New Roman" w:cs="Times New Roman"/>
+          <w:sz w:val="24"/>
+          <w:szCs w:val="24"/>
+        </w:rPr>
+        <w:t xml:space="preserve"> of each tagged/recaptured fish.</w:t>
+      </w:r>
+      <w:r>
+        <w:rPr>
+          <w:rFonts w:ascii="Times New Roman" w:hAnsi="Times New Roman" w:cs="Times New Roman"/>
+          <w:sz w:val="24"/>
+          <w:szCs w:val="24"/>
+        </w:rPr>
+        <w:t xml:space="preserve">  A small subset of the recaptured fish are aged</w:t>
+      </w:r>
+      <w:r>
+        <w:rPr>
+          <w:rFonts w:ascii="Times New Roman" w:hAnsi="Times New Roman" w:cs="Times New Roman"/>
+          <w:sz w:val="24"/>
+          <w:szCs w:val="24"/>
+        </w:rPr>
+        <w:t xml:space="preserve"> </w:t>
+      </w:r>
+      <w:r>
+        <w:rPr>
+          <w:rFonts w:ascii="Times New Roman" w:hAnsi="Times New Roman" w:cs="Times New Roman"/>
+          <w:sz w:val="24"/>
+          <w:szCs w:val="24"/>
+        </w:rPr>
+        <w:t>by reading</w:t>
+      </w:r>
+      <w:r>
+        <w:rPr>
+          <w:rFonts w:ascii="Times New Roman" w:hAnsi="Times New Roman" w:cs="Times New Roman"/>
+          <w:sz w:val="24"/>
+          <w:szCs w:val="24"/>
+        </w:rPr>
+        <w:t xml:space="preserve"> their otolith.</w:t>
       </w:r>
     </w:p>
     <w:p>
@@ -4900,6 +5219,39 @@
           <w:szCs w:val="24"/>
         </w:rPr>
       </w:pPr>
+      <w:r>
+        <w:rPr>
+          <w:rFonts w:ascii="Times New Roman" w:hAnsi="Times New Roman" w:cs="Times New Roman"/>
+          <w:sz w:val="24"/>
+          <w:szCs w:val="24"/>
+        </w:rPr>
+        <w:tab/>
+        <w:t>We identified those fish th</w:t>
+      </w:r>
+      <w:r>
+        <w:rPr>
+          <w:rFonts w:ascii="Times New Roman" w:hAnsi="Times New Roman" w:cs="Times New Roman"/>
+          <w:sz w:val="24"/>
+          <w:szCs w:val="24"/>
+        </w:rPr>
+        <w:t xml:space="preserve">at had been tagged, recaptured </w:t>
+      </w:r>
+      <w:r>
+        <w:rPr>
+          <w:rFonts w:ascii="Times New Roman" w:hAnsi="Times New Roman" w:cs="Times New Roman"/>
+          <w:sz w:val="24"/>
+          <w:szCs w:val="24"/>
+        </w:rPr>
+        <w:t>and aged upon recapture.  This yielded 315 individuals of which 166 were female and 149 male.</w:t>
+      </w:r>
+      <w:r>
+        <w:rPr>
+          <w:rFonts w:ascii="Times New Roman" w:hAnsi="Times New Roman" w:cs="Times New Roman"/>
+          <w:sz w:val="24"/>
+          <w:szCs w:val="24"/>
+        </w:rPr>
+        <w:t xml:space="preserve">  </w:t>
+      </w:r>
       <w:commentRangeStart w:id="2"/>
       <w:r>
         <w:rPr>
@@ -4907,40 +5259,558 @@
           <w:sz w:val="24"/>
           <w:szCs w:val="24"/>
         </w:rPr>
+        <w:t>We fit</w:t>
+      </w:r>
+      <w:r>
+        <w:rPr>
+          <w:rFonts w:ascii="Times New Roman" w:hAnsi="Times New Roman" w:cs="Times New Roman"/>
+          <w:sz w:val="24"/>
+          <w:szCs w:val="24"/>
+        </w:rPr>
+        <w:t xml:space="preserve"> several different versions of</w:t>
+      </w:r>
+      <w:r>
+        <w:rPr>
+          <w:rFonts w:ascii="Times New Roman" w:hAnsi="Times New Roman" w:cs="Times New Roman"/>
+          <w:sz w:val="24"/>
+          <w:szCs w:val="24"/>
+        </w:rPr>
+        <w:t xml:space="preserve"> the model </w:t>
+      </w:r>
+      <w:r>
+        <w:rPr>
+          <w:rFonts w:ascii="Times New Roman" w:hAnsi="Times New Roman" w:cs="Times New Roman"/>
+          <w:sz w:val="24"/>
+          <w:szCs w:val="24"/>
+        </w:rPr>
+        <w:t>to these</w:t>
+      </w:r>
+      <w:r>
+        <w:rPr>
+          <w:rFonts w:ascii="Times New Roman" w:hAnsi="Times New Roman" w:cs="Times New Roman"/>
+          <w:sz w:val="24"/>
+          <w:szCs w:val="24"/>
+        </w:rPr>
+        <w:t xml:space="preserve"> </w:t>
+      </w:r>
+      <w:r>
+        <w:rPr>
+          <w:rFonts w:ascii="Times New Roman" w:hAnsi="Times New Roman" w:cs="Times New Roman"/>
+          <w:sz w:val="24"/>
+          <w:szCs w:val="24"/>
+        </w:rPr>
+        <w:t>data</w:t>
+      </w:r>
+      <w:r>
+        <w:rPr>
+          <w:rFonts w:ascii="Times New Roman" w:hAnsi="Times New Roman" w:cs="Times New Roman"/>
+          <w:sz w:val="24"/>
+          <w:szCs w:val="24"/>
+        </w:rPr>
+        <w:t>, these versions included</w:t>
+      </w:r>
+      <w:commentRangeEnd w:id="2"/>
+      <w:r>
+        <w:rPr>
+          <w:rStyle w:val="CommentReference"/>
+        </w:rPr>
+        <w:commentReference w:id="2"/>
+      </w:r>
+      <w:r>
+        <w:rPr>
+          <w:rFonts w:ascii="Times New Roman" w:hAnsi="Times New Roman" w:cs="Times New Roman"/>
+          <w:sz w:val="24"/>
+          <w:szCs w:val="24"/>
+        </w:rPr>
+        <w:t>:</w:t>
+      </w:r>
+    </w:p>
+    <w:p>
+      <w:pPr>
+        <w:pStyle w:val="ListParagraph"/>
+        <w:numPr>
+          <w:ilvl w:val="0"/>
+          <w:numId w:val="7"/>
+        </w:numPr>
+        <w:tabs>
+          <w:tab w:val="left" w:pos="360"/>
+          <w:tab w:val="left" w:pos="720"/>
+          <w:tab w:val="left" w:pos="8640"/>
+        </w:tabs>
+        <w:spacing w:after="0" w:line="480" w:lineRule="auto"/>
+        <w:rPr>
+          <w:rFonts w:ascii="Times New Roman" w:hAnsi="Times New Roman" w:cs="Times New Roman"/>
+          <w:sz w:val="24"/>
+          <w:szCs w:val="24"/>
+        </w:rPr>
+      </w:pPr>
+      <w:r>
+        <w:rPr>
+          <w:rFonts w:ascii="Times New Roman" w:hAnsi="Times New Roman" w:cs="Times New Roman"/>
+          <w:sz w:val="24"/>
+          <w:szCs w:val="24"/>
+        </w:rPr>
+        <w:t>No random effects</w:t>
+      </w:r>
+    </w:p>
+    <w:p>
+      <w:pPr>
+        <w:pStyle w:val="ListParagraph"/>
+        <w:numPr>
+          <w:ilvl w:val="0"/>
+          <w:numId w:val="7"/>
+        </w:numPr>
+        <w:tabs>
+          <w:tab w:val="left" w:pos="360"/>
+          <w:tab w:val="left" w:pos="720"/>
+          <w:tab w:val="left" w:pos="8640"/>
+        </w:tabs>
+        <w:spacing w:after="0" w:line="480" w:lineRule="auto"/>
+        <w:rPr>
+          <w:rFonts w:ascii="Times New Roman" w:hAnsi="Times New Roman" w:cs="Times New Roman"/>
+          <w:sz w:val="24"/>
+          <w:szCs w:val="24"/>
+        </w:rPr>
+      </w:pPr>
+      <w:r>
+        <w:rPr>
+          <w:rFonts w:ascii="Times New Roman" w:hAnsi="Times New Roman" w:cs="Times New Roman"/>
+          <w:sz w:val="24"/>
+          <w:szCs w:val="24"/>
+        </w:rPr>
+        <w:t>Random effects for</w:t>
+      </w:r>
+      <w:r>
+        <w:rPr>
+          <w:rFonts w:ascii="Times New Roman" w:hAnsi="Times New Roman" w:cs="Times New Roman"/>
+          <w:sz w:val="24"/>
+          <w:szCs w:val="24"/>
+        </w:rPr>
+        <w:t xml:space="preserve"> upkeep costs</w:t>
+      </w:r>
+      <w:r>
+        <w:rPr>
+          <w:rFonts w:ascii="Times New Roman" w:hAnsi="Times New Roman" w:cs="Times New Roman"/>
+          <w:sz w:val="24"/>
+          <w:szCs w:val="24"/>
+        </w:rPr>
+        <w:t xml:space="preserve"> only</w:t>
+      </w:r>
+      <w:r>
+        <w:rPr>
+          <w:rFonts w:ascii="Times New Roman" w:hAnsi="Times New Roman" w:cs="Times New Roman"/>
+          <w:sz w:val="24"/>
+          <w:szCs w:val="24"/>
+        </w:rPr>
+        <w:t xml:space="preserve"> </w:t>
+      </w:r>
+      <w:r>
+        <w:rPr>
+          <w:rFonts w:ascii="Times New Roman" w:hAnsi="Times New Roman" w:cs="Times New Roman"/>
+          <w:sz w:val="24"/>
+          <w:szCs w:val="24"/>
+        </w:rPr>
+        <w:t>(</w:t>
+      </w:r>
+      <w:r>
+        <w:rPr>
+          <w:rFonts w:ascii="Times New Roman" w:hAnsi="Times New Roman" w:cs="Times New Roman"/>
+          <w:sz w:val="24"/>
+          <w:szCs w:val="24"/>
+        </w:rPr>
+        <w:t>log(</w:t>
+      </w:r>
+      <w:r>
+        <w:rPr>
+          <w:rFonts w:ascii="Times New Roman" w:hAnsi="Times New Roman" w:cs="Times New Roman"/>
+          <w:i/>
+          <w:sz w:val="24"/>
+          <w:szCs w:val="24"/>
+        </w:rPr>
+        <w:t>k</w:t>
+      </w:r>
+      <w:r>
+        <w:rPr>
+          <w:rFonts w:ascii="Times New Roman" w:hAnsi="Times New Roman" w:cs="Times New Roman"/>
+          <w:i/>
+          <w:sz w:val="24"/>
+          <w:szCs w:val="24"/>
+          <w:vertAlign w:val="subscript"/>
+        </w:rPr>
+        <w:t>i</w:t>
+      </w:r>
+      <w:r>
+        <w:rPr>
+          <w:rFonts w:ascii="Times New Roman" w:hAnsi="Times New Roman" w:cs="Times New Roman"/>
+          <w:sz w:val="24"/>
+          <w:szCs w:val="24"/>
+        </w:rPr>
+        <w:t>)</w:t>
+      </w:r>
+      <w:r>
+        <w:rPr>
+          <w:rFonts w:ascii="Times New Roman" w:hAnsi="Times New Roman" w:cs="Times New Roman"/>
+          <w:sz w:val="24"/>
+          <w:szCs w:val="24"/>
+        </w:rPr>
+        <w:t>)</w:t>
+      </w:r>
+    </w:p>
+    <w:p>
+      <w:pPr>
+        <w:pStyle w:val="ListParagraph"/>
+        <w:numPr>
+          <w:ilvl w:val="0"/>
+          <w:numId w:val="7"/>
+        </w:numPr>
+        <w:tabs>
+          <w:tab w:val="left" w:pos="360"/>
+          <w:tab w:val="left" w:pos="720"/>
+          <w:tab w:val="left" w:pos="8640"/>
+        </w:tabs>
+        <w:spacing w:after="0" w:line="480" w:lineRule="auto"/>
+        <w:rPr>
+          <w:rFonts w:ascii="Times New Roman" w:hAnsi="Times New Roman" w:cs="Times New Roman"/>
+          <w:sz w:val="24"/>
+          <w:szCs w:val="24"/>
+        </w:rPr>
+      </w:pPr>
+      <w:r>
+        <w:rPr>
+          <w:rFonts w:ascii="Times New Roman" w:hAnsi="Times New Roman" w:cs="Times New Roman"/>
+          <w:sz w:val="24"/>
+          <w:szCs w:val="24"/>
+        </w:rPr>
+        <w:t>Time varying individual r</w:t>
+      </w:r>
+      <w:r>
+        <w:rPr>
+          <w:rFonts w:ascii="Times New Roman" w:hAnsi="Times New Roman" w:cs="Times New Roman"/>
+          <w:sz w:val="24"/>
+          <w:szCs w:val="24"/>
+        </w:rPr>
+        <w:t>a</w:t>
+      </w:r>
+      <w:r>
+        <w:rPr>
+          <w:rFonts w:ascii="Times New Roman" w:hAnsi="Times New Roman" w:cs="Times New Roman"/>
+          <w:sz w:val="24"/>
+          <w:szCs w:val="24"/>
+        </w:rPr>
+        <w:t>n</w:t>
+      </w:r>
+      <w:r>
+        <w:rPr>
+          <w:rFonts w:ascii="Times New Roman" w:hAnsi="Times New Roman" w:cs="Times New Roman"/>
+          <w:sz w:val="24"/>
+          <w:szCs w:val="24"/>
+        </w:rPr>
+        <w:t>dom effects only</w:t>
+      </w:r>
+      <w:r>
+        <w:rPr>
+          <w:rFonts w:ascii="Times New Roman" w:hAnsi="Times New Roman" w:cs="Times New Roman"/>
+          <w:sz w:val="24"/>
+          <w:szCs w:val="24"/>
+        </w:rPr>
+        <w:t xml:space="preserve"> (</w:t>
+      </w:r>
+      <w:r>
+        <w:rPr>
+          <w:rFonts w:ascii="Times New Roman" w:hAnsi="Times New Roman" w:cs="Times New Roman"/>
+          <w:i/>
+          <w:sz w:val="24"/>
+          <w:szCs w:val="24"/>
+        </w:rPr>
+        <w:t>z</w:t>
+      </w:r>
+      <w:r>
+        <w:rPr>
+          <w:rFonts w:ascii="Times New Roman" w:hAnsi="Times New Roman" w:cs="Times New Roman"/>
+          <w:i/>
+          <w:sz w:val="24"/>
+          <w:szCs w:val="24"/>
+          <w:vertAlign w:val="subscript"/>
+        </w:rPr>
+        <w:t>i,t</w:t>
+      </w:r>
+      <w:r>
+        <w:rPr>
+          <w:rFonts w:ascii="Times New Roman" w:hAnsi="Times New Roman" w:cs="Times New Roman"/>
+          <w:sz w:val="24"/>
+          <w:szCs w:val="24"/>
+        </w:rPr>
+        <w:t>)</w:t>
+      </w:r>
+    </w:p>
+    <w:p>
+      <w:pPr>
+        <w:pStyle w:val="ListParagraph"/>
+        <w:numPr>
+          <w:ilvl w:val="0"/>
+          <w:numId w:val="7"/>
+        </w:numPr>
+        <w:tabs>
+          <w:tab w:val="left" w:pos="360"/>
+          <w:tab w:val="left" w:pos="720"/>
+          <w:tab w:val="left" w:pos="8640"/>
+        </w:tabs>
+        <w:spacing w:after="0" w:line="480" w:lineRule="auto"/>
+        <w:rPr>
+          <w:rFonts w:ascii="Times New Roman" w:hAnsi="Times New Roman" w:cs="Times New Roman"/>
+          <w:sz w:val="24"/>
+          <w:szCs w:val="24"/>
+        </w:rPr>
+      </w:pPr>
+      <w:r>
+        <w:rPr>
+          <w:rFonts w:ascii="Times New Roman" w:hAnsi="Times New Roman" w:cs="Times New Roman"/>
+          <w:sz w:val="24"/>
+          <w:szCs w:val="24"/>
+        </w:rPr>
+        <w:t xml:space="preserve">Time varying individual random effects </w:t>
+      </w:r>
+      <w:r>
+        <w:rPr>
+          <w:rFonts w:ascii="Times New Roman" w:hAnsi="Times New Roman" w:cs="Times New Roman"/>
+          <w:sz w:val="24"/>
+          <w:szCs w:val="24"/>
+        </w:rPr>
+        <w:t>and random effects for upkeep costs (</w:t>
+      </w:r>
+      <w:r>
+        <w:rPr>
+          <w:rFonts w:ascii="Times New Roman" w:hAnsi="Times New Roman" w:cs="Times New Roman"/>
+          <w:sz w:val="24"/>
+          <w:szCs w:val="24"/>
+        </w:rPr>
+        <w:t>log(</w:t>
+      </w:r>
+      <w:r>
+        <w:rPr>
+          <w:rFonts w:ascii="Times New Roman" w:hAnsi="Times New Roman" w:cs="Times New Roman"/>
+          <w:i/>
+          <w:sz w:val="24"/>
+          <w:szCs w:val="24"/>
+        </w:rPr>
+        <w:t>k</w:t>
+      </w:r>
+      <w:r>
+        <w:rPr>
+          <w:rFonts w:ascii="Times New Roman" w:hAnsi="Times New Roman" w:cs="Times New Roman"/>
+          <w:i/>
+          <w:sz w:val="24"/>
+          <w:szCs w:val="24"/>
+          <w:vertAlign w:val="subscript"/>
+        </w:rPr>
+        <w:t>i</w:t>
+      </w:r>
+      <w:r>
+        <w:rPr>
+          <w:rFonts w:ascii="Times New Roman" w:hAnsi="Times New Roman" w:cs="Times New Roman"/>
+          <w:sz w:val="24"/>
+          <w:szCs w:val="24"/>
+        </w:rPr>
+        <w:t>)</w:t>
+      </w:r>
+      <w:r>
+        <w:rPr>
+          <w:rFonts w:ascii="Times New Roman" w:hAnsi="Times New Roman" w:cs="Times New Roman"/>
+          <w:sz w:val="24"/>
+          <w:szCs w:val="24"/>
+        </w:rPr>
+        <w:t xml:space="preserve"> and </w:t>
+      </w:r>
+      <w:r>
+        <w:rPr>
+          <w:rFonts w:ascii="Times New Roman" w:hAnsi="Times New Roman" w:cs="Times New Roman"/>
+          <w:i/>
+          <w:sz w:val="24"/>
+          <w:szCs w:val="24"/>
+        </w:rPr>
+        <w:t>z</w:t>
+      </w:r>
+      <w:r>
+        <w:rPr>
+          <w:rFonts w:ascii="Times New Roman" w:hAnsi="Times New Roman" w:cs="Times New Roman"/>
+          <w:i/>
+          <w:sz w:val="24"/>
+          <w:szCs w:val="24"/>
+          <w:vertAlign w:val="subscript"/>
+        </w:rPr>
+        <w:t>i,t</w:t>
+      </w:r>
+      <w:r>
+        <w:rPr>
+          <w:rFonts w:ascii="Times New Roman" w:hAnsi="Times New Roman" w:cs="Times New Roman"/>
+          <w:sz w:val="24"/>
+          <w:szCs w:val="24"/>
+        </w:rPr>
+        <w:t>)</w:t>
+      </w:r>
+    </w:p>
+    <w:p>
+      <w:pPr>
+        <w:tabs>
+          <w:tab w:val="left" w:pos="360"/>
+          <w:tab w:val="left" w:pos="720"/>
+          <w:tab w:val="left" w:pos="8640"/>
+        </w:tabs>
+        <w:spacing w:after="0" w:line="480" w:lineRule="auto"/>
+        <w:jc w:val="both"/>
+        <w:rPr>
+          <w:rFonts w:ascii="Times New Roman" w:hAnsi="Times New Roman" w:cs="Times New Roman"/>
+          <w:sz w:val="24"/>
+          <w:szCs w:val="24"/>
+        </w:rPr>
+      </w:pPr>
+      <w:r>
+        <w:rPr>
+          <w:rFonts w:ascii="Times New Roman" w:hAnsi="Times New Roman" w:cs="Times New Roman"/>
+          <w:sz w:val="24"/>
+          <w:szCs w:val="24"/>
+        </w:rPr>
+        <w:t>The simulation study</w:t>
+      </w:r>
+      <w:r>
+        <w:rPr>
+          <w:rFonts w:ascii="Times New Roman" w:hAnsi="Times New Roman" w:cs="Times New Roman"/>
+          <w:sz w:val="24"/>
+          <w:szCs w:val="24"/>
+        </w:rPr>
+        <w:t xml:space="preserve"> illustrated that the model had little ability to identify the value of </w:t>
+      </w:r>
+      <w:r>
+        <w:rPr>
+          <w:rFonts w:ascii="Times New Roman" w:hAnsi="Times New Roman" w:cs="Times New Roman"/>
+          <w:i/>
+          <w:sz w:val="24"/>
+          <w:szCs w:val="24"/>
+        </w:rPr>
+        <w:t>Ψ</w:t>
+      </w:r>
+      <w:r>
+        <w:rPr>
+          <w:rFonts w:ascii="Times New Roman" w:hAnsi="Times New Roman" w:cs="Times New Roman"/>
+          <w:sz w:val="24"/>
+          <w:szCs w:val="24"/>
+        </w:rPr>
+        <w:t xml:space="preserve"> </w:t>
+      </w:r>
+      <w:r>
+        <w:rPr>
+          <w:rFonts w:ascii="Times New Roman" w:hAnsi="Times New Roman" w:cs="Times New Roman"/>
+          <w:sz w:val="24"/>
+          <w:szCs w:val="24"/>
+        </w:rPr>
+        <w:t xml:space="preserve">because …  We therefore fixed the value of </w:t>
+      </w:r>
+      <w:r>
+        <w:rPr>
+          <w:rFonts w:ascii="Times New Roman" w:hAnsi="Times New Roman" w:cs="Times New Roman"/>
+          <w:i/>
+          <w:sz w:val="24"/>
+          <w:szCs w:val="24"/>
+        </w:rPr>
+        <w:t>Ψ</w:t>
+      </w:r>
+      <w:r>
+        <w:rPr>
+          <w:rFonts w:ascii="Times New Roman" w:hAnsi="Times New Roman" w:cs="Times New Roman"/>
+          <w:sz w:val="24"/>
+          <w:szCs w:val="24"/>
+        </w:rPr>
+        <w:t>=</w:t>
+      </w:r>
+      <w:r>
+        <w:rPr>
+          <w:rFonts w:ascii="Times New Roman" w:hAnsi="Times New Roman" w:cs="Times New Roman"/>
+          <w:sz w:val="24"/>
+          <w:szCs w:val="24"/>
+        </w:rPr>
+        <w:t>0.</w:t>
+      </w:r>
+      <w:r>
+        <w:rPr>
+          <w:rFonts w:ascii="Times New Roman" w:hAnsi="Times New Roman" w:cs="Times New Roman"/>
+          <w:sz w:val="24"/>
+          <w:szCs w:val="24"/>
+        </w:rPr>
+        <w:t xml:space="preserve">  </w:t>
+      </w:r>
+      <w:r>
+        <w:rPr>
+          <w:rFonts w:ascii="Times New Roman" w:hAnsi="Times New Roman" w:cs="Times New Roman"/>
+          <w:sz w:val="24"/>
+          <w:szCs w:val="24"/>
+        </w:rPr>
+        <w:t>We also tested model</w:t>
+      </w:r>
+      <w:r>
+        <w:rPr>
+          <w:rFonts w:ascii="Times New Roman" w:hAnsi="Times New Roman" w:cs="Times New Roman"/>
+          <w:sz w:val="24"/>
+          <w:szCs w:val="24"/>
+        </w:rPr>
+        <w:t>s</w:t>
+      </w:r>
+      <w:r>
+        <w:rPr>
+          <w:rFonts w:ascii="Times New Roman" w:hAnsi="Times New Roman" w:cs="Times New Roman"/>
+          <w:sz w:val="24"/>
+          <w:szCs w:val="24"/>
+        </w:rPr>
+        <w:t xml:space="preserve"> where calendar year is incorporated as a random effect.  </w:t>
+      </w:r>
+      <w:r>
+        <w:rPr>
+          <w:rFonts w:ascii="Times New Roman" w:hAnsi="Times New Roman" w:cs="Times New Roman"/>
+          <w:sz w:val="24"/>
+          <w:szCs w:val="24"/>
+        </w:rPr>
+        <w:t>The effect of seasonality on growth rates could not be included because of the timing of the fishery (i.e. fishing only occurs during the summer months).</w:t>
+      </w:r>
+    </w:p>
+    <w:p>
+      <w:pPr>
+        <w:tabs>
+          <w:tab w:val="left" w:pos="360"/>
+          <w:tab w:val="left" w:pos="720"/>
+          <w:tab w:val="left" w:pos="8640"/>
+        </w:tabs>
+        <w:spacing w:after="0" w:line="480" w:lineRule="auto"/>
+        <w:jc w:val="both"/>
+        <w:rPr>
+          <w:rFonts w:ascii="Times New Roman" w:hAnsi="Times New Roman" w:cs="Times New Roman"/>
+          <w:sz w:val="24"/>
+          <w:szCs w:val="24"/>
+        </w:rPr>
+      </w:pPr>
+    </w:p>
+    <w:p>
+      <w:pPr>
+        <w:tabs>
+          <w:tab w:val="left" w:pos="360"/>
+          <w:tab w:val="left" w:pos="720"/>
+          <w:tab w:val="left" w:pos="8640"/>
+        </w:tabs>
+        <w:spacing w:after="0" w:line="480" w:lineRule="auto"/>
+        <w:jc w:val="both"/>
+        <w:rPr>
+          <w:rFonts w:ascii="Times New Roman" w:hAnsi="Times New Roman" w:cs="Times New Roman"/>
+          <w:sz w:val="24"/>
+          <w:szCs w:val="24"/>
+        </w:rPr>
+      </w:pPr>
+      <w:commentRangeStart w:id="3"/>
+      <w:r>
+        <w:rPr>
+          <w:rFonts w:ascii="Times New Roman" w:hAnsi="Times New Roman" w:cs="Times New Roman"/>
+          <w:sz w:val="24"/>
+          <w:szCs w:val="24"/>
+        </w:rPr>
         <w:tab/>
-        <w:t xml:space="preserve">Initial model exploration </w:t>
-      </w:r>
-      <w:r>
-        <w:rPr>
-          <w:rFonts w:ascii="Times New Roman" w:hAnsi="Times New Roman" w:cs="Times New Roman"/>
-          <w:sz w:val="24"/>
-          <w:szCs w:val="24"/>
-        </w:rPr>
-        <w:t>using the Antarctic toothfish data set illustrated that the model had little ability to identify the value of asymptotic maximum length because most individuals were captured during ages experiencing fast growth.  W</w:t>
-      </w:r>
-      <w:r>
-        <w:rPr>
-          <w:rFonts w:ascii="Times New Roman" w:hAnsi="Times New Roman" w:cs="Times New Roman"/>
-          <w:sz w:val="24"/>
-          <w:szCs w:val="24"/>
-        </w:rPr>
-        <w:t xml:space="preserve">e </w:t>
-      </w:r>
-      <w:r>
-        <w:rPr>
-          <w:rFonts w:ascii="Times New Roman" w:hAnsi="Times New Roman" w:cs="Times New Roman"/>
-          <w:sz w:val="24"/>
-          <w:szCs w:val="24"/>
-        </w:rPr>
-        <w:t xml:space="preserve">therefore include </w:t>
-      </w:r>
-      <w:r>
-        <w:rPr>
-          <w:rFonts w:ascii="Times New Roman" w:hAnsi="Times New Roman" w:cs="Times New Roman"/>
-          <w:sz w:val="24"/>
-          <w:szCs w:val="24"/>
-        </w:rPr>
-        <w:t>a penalty on the value of average axymptotic maximum length.</w:t>
+        <w:t>Initial model exploration using the Antarctic toothfish data set illustrated that the model had little ability to identify the value of asymptotic maximum length because most individuals were captured during ages experiencing fast growth.  We therefore include a penalty on the value of average axymptotic maximum length.</w:t>
       </w:r>
     </w:p>
     <w:p>
@@ -5367,7 +6237,7 @@
               </m:sSubSup>
             </m:e>
           </m:d>
-          <w:commentRangeEnd w:id="2"/>
+          <w:commentRangeEnd w:id="3"/>
           <m:r>
             <m:rPr>
               <m:sty m:val="p"/>
@@ -5375,7 +6245,7 @@
             <w:rPr>
               <w:rStyle w:val="CommentReference"/>
             </w:rPr>
-            <w:commentReference w:id="2"/>
+            <w:commentReference w:id="3"/>
           </m:r>
         </m:oMath>
       </m:oMathPara>
@@ -5399,14 +6269,13 @@
           <w:szCs w:val="24"/>
         </w:rPr>
       </w:pPr>
-      <w:commentRangeStart w:id="3"/>
-      <w:r>
-        <w:rPr>
-          <w:rFonts w:ascii="Times New Roman" w:hAnsi="Times New Roman" w:cs="Times New Roman"/>
-          <w:sz w:val="24"/>
-          <w:szCs w:val="24"/>
-        </w:rPr>
-        <w:t>Data grooming. Removed unsexed individuals. Linked aged fish that were tagged to the tag-recapture data set. 315 individuals. 166 female, 149 male (check this)</w:t>
+      <w:r>
+        <w:rPr>
+          <w:rFonts w:ascii="Times New Roman" w:hAnsi="Times New Roman" w:cs="Times New Roman"/>
+          <w:sz w:val="24"/>
+          <w:szCs w:val="24"/>
+        </w:rPr>
+        <w:t>Calendar year effect incorporated as a white-noise random effect. Need to estimate a year effect for years before the data begins. I.e. from the year the fish were born.</w:t>
       </w:r>
     </w:p>
     <w:p>
@@ -5434,126 +6303,7 @@
           <w:sz w:val="24"/>
           <w:szCs w:val="24"/>
         </w:rPr>
-        <w:t>Did fits with no random effects, k, z, k and z…</w:t>
-      </w:r>
-    </w:p>
-    <w:p>
-      <w:pPr>
-        <w:pStyle w:val="ListParagraph"/>
-        <w:numPr>
-          <w:ilvl w:val="0"/>
-          <w:numId w:val="5"/>
-        </w:numPr>
-        <w:tabs>
-          <w:tab w:val="left" w:pos="360"/>
-          <w:tab w:val="left" w:pos="720"/>
-          <w:tab w:val="left" w:pos="8640"/>
-        </w:tabs>
-        <w:spacing w:after="0" w:line="480" w:lineRule="auto"/>
-        <w:rPr>
-          <w:rFonts w:ascii="Times New Roman" w:hAnsi="Times New Roman" w:cs="Times New Roman"/>
-          <w:sz w:val="24"/>
-          <w:szCs w:val="24"/>
-        </w:rPr>
-      </w:pPr>
-      <w:r>
-        <w:rPr>
-          <w:rFonts w:ascii="Times New Roman" w:hAnsi="Times New Roman" w:cs="Times New Roman"/>
-          <w:sz w:val="24"/>
-          <w:szCs w:val="24"/>
-        </w:rPr>
-        <w:t>Calendar year effect incorporated as a white-noise random effect. Need to estimate a year effect for years before the data begins. I.e. from the year the fish were born.</w:t>
-      </w:r>
-    </w:p>
-    <w:p>
-      <w:pPr>
-        <w:pStyle w:val="ListParagraph"/>
-        <w:numPr>
-          <w:ilvl w:val="0"/>
-          <w:numId w:val="5"/>
-        </w:numPr>
-        <w:tabs>
-          <w:tab w:val="left" w:pos="360"/>
-          <w:tab w:val="left" w:pos="720"/>
-          <w:tab w:val="left" w:pos="8640"/>
-        </w:tabs>
-        <w:spacing w:after="0" w:line="480" w:lineRule="auto"/>
-        <w:rPr>
-          <w:rFonts w:ascii="Times New Roman" w:hAnsi="Times New Roman" w:cs="Times New Roman"/>
-          <w:sz w:val="24"/>
-          <w:szCs w:val="24"/>
-        </w:rPr>
-      </w:pPr>
-      <w:r>
-        <w:rPr>
-          <w:rFonts w:ascii="Times New Roman" w:hAnsi="Times New Roman" w:cs="Times New Roman"/>
-          <w:sz w:val="24"/>
-          <w:szCs w:val="24"/>
-        </w:rPr>
-        <w:t>Fixed psi=0</w:t>
-      </w:r>
-    </w:p>
-    <w:p>
-      <w:pPr>
-        <w:pStyle w:val="ListParagraph"/>
-        <w:numPr>
-          <w:ilvl w:val="0"/>
-          <w:numId w:val="5"/>
-        </w:numPr>
-        <w:tabs>
-          <w:tab w:val="left" w:pos="360"/>
-          <w:tab w:val="left" w:pos="720"/>
-          <w:tab w:val="left" w:pos="8640"/>
-        </w:tabs>
-        <w:spacing w:after="0" w:line="480" w:lineRule="auto"/>
-        <w:rPr>
-          <w:rFonts w:ascii="Times New Roman" w:hAnsi="Times New Roman" w:cs="Times New Roman"/>
-          <w:sz w:val="24"/>
-          <w:szCs w:val="24"/>
-        </w:rPr>
-      </w:pPr>
-      <w:r>
-        <w:rPr>
-          <w:rFonts w:ascii="Times New Roman" w:hAnsi="Times New Roman" w:cs="Times New Roman"/>
-          <w:sz w:val="24"/>
-          <w:szCs w:val="24"/>
-        </w:rPr>
         <w:t>Priors?</w:t>
-      </w:r>
-    </w:p>
-    <w:p>
-      <w:pPr>
-        <w:pStyle w:val="ListParagraph"/>
-        <w:numPr>
-          <w:ilvl w:val="0"/>
-          <w:numId w:val="5"/>
-        </w:numPr>
-        <w:tabs>
-          <w:tab w:val="left" w:pos="360"/>
-          <w:tab w:val="left" w:pos="720"/>
-          <w:tab w:val="left" w:pos="8640"/>
-        </w:tabs>
-        <w:spacing w:after="0" w:line="480" w:lineRule="auto"/>
-        <w:rPr>
-          <w:rFonts w:ascii="Times New Roman" w:hAnsi="Times New Roman" w:cs="Times New Roman"/>
-          <w:sz w:val="24"/>
-          <w:szCs w:val="24"/>
-        </w:rPr>
-      </w:pPr>
-      <w:r>
-        <w:rPr>
-          <w:rFonts w:ascii="Times New Roman" w:hAnsi="Times New Roman" w:cs="Times New Roman"/>
-          <w:sz w:val="24"/>
-          <w:szCs w:val="24"/>
-        </w:rPr>
-        <w:t>Seasonality could not be incorporated due to timing of fishery</w:t>
-      </w:r>
-      <w:commentRangeEnd w:id="3"/>
-      <w:r>
-        <w:rPr>
-          <w:rStyle w:val="CommentReference"/>
-        </w:rPr>
-        <w:commentReference w:id="3"/>
       </w:r>
     </w:p>
     <w:p>
@@ -5571,6 +6321,8 @@
           <w:szCs w:val="24"/>
         </w:rPr>
       </w:pPr>
+      <w:bookmarkStart w:id="4" w:name="_GoBack"/>
+      <w:bookmarkEnd w:id="4"/>
     </w:p>
     <w:p>
       <w:pPr>
@@ -5712,16 +6464,7 @@
           <w:sz w:val="24"/>
           <w:szCs w:val="24"/>
         </w:rPr>
-        <w:t xml:space="preserve">.  A power analysis was done for each of the four scenarios where 50, 100, 250 </w:t>
-      </w:r>
-      <w:r>
-        <w:rPr>
-          <w:rFonts w:ascii="Times New Roman" w:hAnsi="Times New Roman" w:cs="Times New Roman"/>
-          <w:sz w:val="24"/>
-          <w:szCs w:val="24"/>
-        </w:rPr>
-        <w:lastRenderedPageBreak/>
-        <w:t xml:space="preserve">and 500 individuals were sampled. </w:t>
+        <w:t xml:space="preserve">.  A power analysis was done for each of the four scenarios where 50, 100, 250 and 500 individuals were sampled. </w:t>
       </w:r>
       <w:r>
         <w:rPr>
@@ -6154,6 +6897,7 @@
           <w:sz w:val="24"/>
           <w:szCs w:val="24"/>
         </w:rPr>
+        <w:lastRenderedPageBreak/>
         <w:t>and</w:t>
       </w:r>
     </w:p>
@@ -7374,20 +8118,12 @@
     </w:p>
     <w:p>
       <w:pPr>
-        <w:tabs>
-          <w:tab w:val="left" w:pos="360"/>
-          <w:tab w:val="left" w:pos="720"/>
-          <w:tab w:val="left" w:pos="8640"/>
-        </w:tabs>
-        <w:spacing w:after="0" w:line="480" w:lineRule="auto"/>
-        <w:jc w:val="both"/>
-        <w:rPr>
-          <w:rFonts w:ascii="Times New Roman" w:hAnsi="Times New Roman" w:cs="Times New Roman"/>
-          <w:sz w:val="24"/>
-          <w:szCs w:val="24"/>
-        </w:rPr>
-      </w:pPr>
-      <w:commentRangeStart w:id="4"/>
+        <w:rPr>
+          <w:rFonts w:ascii="Times New Roman" w:hAnsi="Times New Roman" w:cs="Times New Roman"/>
+          <w:sz w:val="24"/>
+          <w:szCs w:val="24"/>
+        </w:rPr>
+      </w:pPr>
       <w:r>
         <w:rPr>
           <w:rFonts w:ascii="Times New Roman" w:hAnsi="Times New Roman" w:cs="Times New Roman"/>
@@ -7395,680 +8131,6 @@
           <w:szCs w:val="24"/>
         </w:rPr>
         <w:lastRenderedPageBreak/>
-        <w:t>Table 1 – Parameter values</w:t>
-      </w:r>
-      <w:r>
-        <w:rPr>
-          <w:rFonts w:ascii="Times New Roman" w:hAnsi="Times New Roman" w:cs="Times New Roman"/>
-          <w:sz w:val="24"/>
-          <w:szCs w:val="24"/>
-        </w:rPr>
-        <w:t xml:space="preserve"> from Dunn et al. 2008.</w:t>
-      </w:r>
-      <w:r>
-        <w:rPr>
-          <w:rFonts w:ascii="Times New Roman" w:hAnsi="Times New Roman" w:cs="Times New Roman"/>
-          <w:sz w:val="24"/>
-          <w:szCs w:val="24"/>
-        </w:rPr>
-        <w:t xml:space="preserve">  Coefficient of variation.</w:t>
-      </w:r>
-      <w:commentRangeEnd w:id="4"/>
-      <w:r>
-        <w:rPr>
-          <w:rStyle w:val="CommentReference"/>
-        </w:rPr>
-        <w:commentReference w:id="4"/>
-      </w:r>
-    </w:p>
-    <w:tbl>
-      <w:tblPr>
-        <w:tblStyle w:val="TableGrid"/>
-        <w:tblW w:w="0" w:type="auto"/>
-        <w:tblLook w:val="04A0" w:firstRow="1" w:lastRow="0" w:firstColumn="1" w:lastColumn="0" w:noHBand="0" w:noVBand="1"/>
-      </w:tblPr>
-      <w:tblGrid>
-        <w:gridCol w:w="2394"/>
-        <w:gridCol w:w="2394"/>
-        <w:gridCol w:w="2394"/>
-        <w:gridCol w:w="2394"/>
-      </w:tblGrid>
-      <w:tr>
-        <w:tc>
-          <w:tcPr>
-            <w:tcW w:w="2394" w:type="dxa"/>
-          </w:tcPr>
-          <w:p>
-            <w:pPr>
-              <w:tabs>
-                <w:tab w:val="left" w:pos="360"/>
-                <w:tab w:val="left" w:pos="720"/>
-                <w:tab w:val="left" w:pos="8640"/>
-              </w:tabs>
-              <w:spacing w:line="480" w:lineRule="auto"/>
-              <w:jc w:val="both"/>
-              <w:rPr>
-                <w:rFonts w:ascii="Times New Roman" w:hAnsi="Times New Roman" w:cs="Times New Roman"/>
-                <w:sz w:val="24"/>
-                <w:szCs w:val="24"/>
-              </w:rPr>
-            </w:pPr>
-            <w:r>
-              <w:rPr>
-                <w:rFonts w:ascii="Times New Roman" w:hAnsi="Times New Roman" w:cs="Times New Roman"/>
-                <w:sz w:val="24"/>
-                <w:szCs w:val="24"/>
-              </w:rPr>
-              <w:t>Parameter</w:t>
-            </w:r>
-          </w:p>
-        </w:tc>
-        <w:tc>
-          <w:tcPr>
-            <w:tcW w:w="2394" w:type="dxa"/>
-          </w:tcPr>
-          <w:p>
-            <w:pPr>
-              <w:tabs>
-                <w:tab w:val="left" w:pos="360"/>
-                <w:tab w:val="left" w:pos="720"/>
-                <w:tab w:val="left" w:pos="8640"/>
-              </w:tabs>
-              <w:spacing w:line="480" w:lineRule="auto"/>
-              <w:jc w:val="both"/>
-              <w:rPr>
-                <w:rFonts w:ascii="Times New Roman" w:hAnsi="Times New Roman" w:cs="Times New Roman"/>
-                <w:sz w:val="24"/>
-                <w:szCs w:val="24"/>
-              </w:rPr>
-            </w:pPr>
-            <w:r>
-              <w:rPr>
-                <w:rFonts w:ascii="Times New Roman" w:hAnsi="Times New Roman" w:cs="Times New Roman"/>
-                <w:sz w:val="24"/>
-                <w:szCs w:val="24"/>
-              </w:rPr>
-              <w:t>Units</w:t>
-            </w:r>
-          </w:p>
-        </w:tc>
-        <w:tc>
-          <w:tcPr>
-            <w:tcW w:w="2394" w:type="dxa"/>
-          </w:tcPr>
-          <w:p>
-            <w:pPr>
-              <w:tabs>
-                <w:tab w:val="left" w:pos="360"/>
-                <w:tab w:val="left" w:pos="720"/>
-                <w:tab w:val="left" w:pos="8640"/>
-              </w:tabs>
-              <w:spacing w:line="480" w:lineRule="auto"/>
-              <w:jc w:val="both"/>
-              <w:rPr>
-                <w:rFonts w:ascii="Times New Roman" w:hAnsi="Times New Roman" w:cs="Times New Roman"/>
-                <w:sz w:val="24"/>
-                <w:szCs w:val="24"/>
-              </w:rPr>
-            </w:pPr>
-            <w:r>
-              <w:rPr>
-                <w:rFonts w:ascii="Times New Roman" w:hAnsi="Times New Roman" w:cs="Times New Roman"/>
-                <w:sz w:val="24"/>
-                <w:szCs w:val="24"/>
-              </w:rPr>
-              <w:t>Female</w:t>
-            </w:r>
-          </w:p>
-        </w:tc>
-        <w:tc>
-          <w:tcPr>
-            <w:tcW w:w="2394" w:type="dxa"/>
-          </w:tcPr>
-          <w:p>
-            <w:pPr>
-              <w:tabs>
-                <w:tab w:val="left" w:pos="360"/>
-                <w:tab w:val="left" w:pos="720"/>
-                <w:tab w:val="left" w:pos="8640"/>
-              </w:tabs>
-              <w:spacing w:line="480" w:lineRule="auto"/>
-              <w:jc w:val="both"/>
-              <w:rPr>
-                <w:rFonts w:ascii="Times New Roman" w:hAnsi="Times New Roman" w:cs="Times New Roman"/>
-                <w:sz w:val="24"/>
-                <w:szCs w:val="24"/>
-              </w:rPr>
-            </w:pPr>
-            <w:r>
-              <w:rPr>
-                <w:rFonts w:ascii="Times New Roman" w:hAnsi="Times New Roman" w:cs="Times New Roman"/>
-                <w:sz w:val="24"/>
-                <w:szCs w:val="24"/>
-              </w:rPr>
-              <w:t>Male</w:t>
-            </w:r>
-          </w:p>
-        </w:tc>
-      </w:tr>
-      <w:tr>
-        <w:tc>
-          <w:tcPr>
-            <w:tcW w:w="2394" w:type="dxa"/>
-          </w:tcPr>
-          <w:p>
-            <w:pPr>
-              <w:tabs>
-                <w:tab w:val="left" w:pos="360"/>
-                <w:tab w:val="left" w:pos="720"/>
-                <w:tab w:val="left" w:pos="8640"/>
-              </w:tabs>
-              <w:spacing w:line="480" w:lineRule="auto"/>
-              <w:jc w:val="both"/>
-              <w:rPr>
-                <w:rFonts w:ascii="Times New Roman" w:hAnsi="Times New Roman" w:cs="Times New Roman"/>
-                <w:i/>
-                <w:sz w:val="24"/>
-                <w:szCs w:val="24"/>
-              </w:rPr>
-            </w:pPr>
-            <w:r>
-              <w:rPr>
-                <w:rFonts w:ascii="Times New Roman" w:hAnsi="Times New Roman" w:cs="Times New Roman"/>
-                <w:i/>
-                <w:sz w:val="24"/>
-                <w:szCs w:val="24"/>
-              </w:rPr>
-              <w:t>t</w:t>
-            </w:r>
-            <w:r>
-              <w:rPr>
-                <w:rFonts w:ascii="Times New Roman" w:hAnsi="Times New Roman" w:cs="Times New Roman"/>
-                <w:i/>
-                <w:sz w:val="24"/>
-                <w:szCs w:val="24"/>
-                <w:vertAlign w:val="subscript"/>
-              </w:rPr>
-              <w:t>0</w:t>
-            </w:r>
-          </w:p>
-        </w:tc>
-        <w:tc>
-          <w:tcPr>
-            <w:tcW w:w="2394" w:type="dxa"/>
-          </w:tcPr>
-          <w:p>
-            <w:pPr>
-              <w:tabs>
-                <w:tab w:val="left" w:pos="360"/>
-                <w:tab w:val="left" w:pos="720"/>
-                <w:tab w:val="left" w:pos="8640"/>
-              </w:tabs>
-              <w:spacing w:line="480" w:lineRule="auto"/>
-              <w:jc w:val="both"/>
-              <w:rPr>
-                <w:rFonts w:ascii="Times New Roman" w:hAnsi="Times New Roman" w:cs="Times New Roman"/>
-                <w:sz w:val="24"/>
-                <w:szCs w:val="24"/>
-              </w:rPr>
-            </w:pPr>
-            <w:r>
-              <w:rPr>
-                <w:rFonts w:ascii="Times New Roman" w:hAnsi="Times New Roman" w:cs="Times New Roman"/>
-                <w:sz w:val="24"/>
-                <w:szCs w:val="24"/>
-              </w:rPr>
-              <w:t>y</w:t>
-            </w:r>
-            <w:r>
-              <w:rPr>
-                <w:rFonts w:ascii="Times New Roman" w:hAnsi="Times New Roman" w:cs="Times New Roman"/>
-                <w:sz w:val="24"/>
-                <w:szCs w:val="24"/>
-              </w:rPr>
-              <w:t>ears</w:t>
-            </w:r>
-          </w:p>
-        </w:tc>
-        <w:tc>
-          <w:tcPr>
-            <w:tcW w:w="2394" w:type="dxa"/>
-          </w:tcPr>
-          <w:p>
-            <w:pPr>
-              <w:tabs>
-                <w:tab w:val="left" w:pos="360"/>
-                <w:tab w:val="left" w:pos="720"/>
-                <w:tab w:val="left" w:pos="8640"/>
-              </w:tabs>
-              <w:spacing w:line="480" w:lineRule="auto"/>
-              <w:jc w:val="both"/>
-              <w:rPr>
-                <w:rFonts w:ascii="Times New Roman" w:hAnsi="Times New Roman" w:cs="Times New Roman"/>
-                <w:sz w:val="24"/>
-                <w:szCs w:val="24"/>
-              </w:rPr>
-            </w:pPr>
-            <w:r>
-              <w:rPr>
-                <w:rFonts w:ascii="Times New Roman" w:hAnsi="Times New Roman" w:cs="Times New Roman"/>
-                <w:sz w:val="24"/>
-                <w:szCs w:val="24"/>
-              </w:rPr>
-              <w:t>0.021</w:t>
-            </w:r>
-          </w:p>
-        </w:tc>
-        <w:tc>
-          <w:tcPr>
-            <w:tcW w:w="2394" w:type="dxa"/>
-          </w:tcPr>
-          <w:p>
-            <w:pPr>
-              <w:tabs>
-                <w:tab w:val="left" w:pos="360"/>
-                <w:tab w:val="left" w:pos="720"/>
-                <w:tab w:val="left" w:pos="8640"/>
-              </w:tabs>
-              <w:spacing w:line="480" w:lineRule="auto"/>
-              <w:jc w:val="both"/>
-              <w:rPr>
-                <w:rFonts w:ascii="Times New Roman" w:hAnsi="Times New Roman" w:cs="Times New Roman"/>
-                <w:sz w:val="24"/>
-                <w:szCs w:val="24"/>
-              </w:rPr>
-            </w:pPr>
-            <w:r>
-              <w:rPr>
-                <w:rFonts w:ascii="Times New Roman" w:hAnsi="Times New Roman" w:cs="Times New Roman"/>
-                <w:sz w:val="24"/>
-                <w:szCs w:val="24"/>
-              </w:rPr>
-              <w:t>-0.256</w:t>
-            </w:r>
-          </w:p>
-        </w:tc>
-      </w:tr>
-      <w:tr>
-        <w:tc>
-          <w:tcPr>
-            <w:tcW w:w="2394" w:type="dxa"/>
-          </w:tcPr>
-          <w:p>
-            <w:pPr>
-              <w:tabs>
-                <w:tab w:val="left" w:pos="360"/>
-                <w:tab w:val="left" w:pos="720"/>
-                <w:tab w:val="left" w:pos="8640"/>
-              </w:tabs>
-              <w:spacing w:line="480" w:lineRule="auto"/>
-              <w:jc w:val="both"/>
-              <w:rPr>
-                <w:rFonts w:ascii="Times New Roman" w:hAnsi="Times New Roman" w:cs="Times New Roman"/>
-                <w:i/>
-                <w:sz w:val="24"/>
-                <w:szCs w:val="24"/>
-              </w:rPr>
-            </w:pPr>
-            <w:r>
-              <w:rPr>
-                <w:rFonts w:ascii="Times New Roman" w:hAnsi="Times New Roman" w:cs="Times New Roman"/>
-                <w:i/>
-                <w:sz w:val="24"/>
-                <w:szCs w:val="24"/>
-              </w:rPr>
-              <w:t>k</w:t>
-            </w:r>
-          </w:p>
-        </w:tc>
-        <w:tc>
-          <w:tcPr>
-            <w:tcW w:w="2394" w:type="dxa"/>
-          </w:tcPr>
-          <w:p>
-            <w:pPr>
-              <w:tabs>
-                <w:tab w:val="left" w:pos="360"/>
-                <w:tab w:val="left" w:pos="720"/>
-                <w:tab w:val="left" w:pos="8640"/>
-              </w:tabs>
-              <w:spacing w:line="480" w:lineRule="auto"/>
-              <w:jc w:val="both"/>
-              <w:rPr>
-                <w:rFonts w:ascii="Times New Roman" w:hAnsi="Times New Roman" w:cs="Times New Roman"/>
-                <w:sz w:val="24"/>
-                <w:szCs w:val="24"/>
-              </w:rPr>
-            </w:pPr>
-            <w:r>
-              <w:rPr>
-                <w:rFonts w:ascii="Times New Roman" w:hAnsi="Times New Roman" w:cs="Times New Roman"/>
-                <w:sz w:val="24"/>
-                <w:szCs w:val="24"/>
-              </w:rPr>
-              <w:t>years</w:t>
-            </w:r>
-            <w:r>
-              <w:rPr>
-                <w:rFonts w:ascii="Times New Roman" w:hAnsi="Times New Roman" w:cs="Times New Roman"/>
-                <w:sz w:val="24"/>
-                <w:szCs w:val="24"/>
-                <w:vertAlign w:val="superscript"/>
-              </w:rPr>
-              <w:t>-1</w:t>
-            </w:r>
-          </w:p>
-        </w:tc>
-        <w:tc>
-          <w:tcPr>
-            <w:tcW w:w="2394" w:type="dxa"/>
-          </w:tcPr>
-          <w:p>
-            <w:pPr>
-              <w:tabs>
-                <w:tab w:val="left" w:pos="360"/>
-                <w:tab w:val="left" w:pos="720"/>
-                <w:tab w:val="left" w:pos="8640"/>
-              </w:tabs>
-              <w:spacing w:line="480" w:lineRule="auto"/>
-              <w:jc w:val="both"/>
-              <w:rPr>
-                <w:rFonts w:ascii="Times New Roman" w:hAnsi="Times New Roman" w:cs="Times New Roman"/>
-                <w:sz w:val="24"/>
-                <w:szCs w:val="24"/>
-              </w:rPr>
-            </w:pPr>
-            <w:r>
-              <w:rPr>
-                <w:rFonts w:ascii="Times New Roman" w:hAnsi="Times New Roman" w:cs="Times New Roman"/>
-                <w:sz w:val="24"/>
-                <w:szCs w:val="24"/>
-              </w:rPr>
-              <w:t>0.090</w:t>
-            </w:r>
-          </w:p>
-        </w:tc>
-        <w:tc>
-          <w:tcPr>
-            <w:tcW w:w="2394" w:type="dxa"/>
-          </w:tcPr>
-          <w:p>
-            <w:pPr>
-              <w:tabs>
-                <w:tab w:val="left" w:pos="360"/>
-                <w:tab w:val="left" w:pos="720"/>
-                <w:tab w:val="left" w:pos="8640"/>
-              </w:tabs>
-              <w:spacing w:line="480" w:lineRule="auto"/>
-              <w:jc w:val="both"/>
-              <w:rPr>
-                <w:rFonts w:ascii="Times New Roman" w:hAnsi="Times New Roman" w:cs="Times New Roman"/>
-                <w:sz w:val="24"/>
-                <w:szCs w:val="24"/>
-              </w:rPr>
-            </w:pPr>
-            <w:r>
-              <w:rPr>
-                <w:rFonts w:ascii="Times New Roman" w:hAnsi="Times New Roman" w:cs="Times New Roman"/>
-                <w:sz w:val="24"/>
-                <w:szCs w:val="24"/>
-              </w:rPr>
-              <w:t>0.093</w:t>
-            </w:r>
-          </w:p>
-        </w:tc>
-      </w:tr>
-      <w:tr>
-        <w:tc>
-          <w:tcPr>
-            <w:tcW w:w="2394" w:type="dxa"/>
-          </w:tcPr>
-          <w:p>
-            <w:pPr>
-              <w:tabs>
-                <w:tab w:val="left" w:pos="360"/>
-                <w:tab w:val="left" w:pos="720"/>
-                <w:tab w:val="left" w:pos="8640"/>
-              </w:tabs>
-              <w:spacing w:line="480" w:lineRule="auto"/>
-              <w:jc w:val="both"/>
-              <w:rPr>
-                <w:rFonts w:ascii="Times New Roman" w:hAnsi="Times New Roman" w:cs="Times New Roman"/>
-                <w:sz w:val="24"/>
-                <w:szCs w:val="24"/>
-              </w:rPr>
-            </w:pPr>
-            <w:r>
-              <w:rPr>
-                <w:rFonts w:ascii="Times New Roman" w:hAnsi="Times New Roman" w:cs="Times New Roman"/>
-                <w:sz w:val="24"/>
-                <w:szCs w:val="24"/>
-              </w:rPr>
-              <w:t>Linf</w:t>
-            </w:r>
-          </w:p>
-        </w:tc>
-        <w:tc>
-          <w:tcPr>
-            <w:tcW w:w="2394" w:type="dxa"/>
-          </w:tcPr>
-          <w:p>
-            <w:pPr>
-              <w:tabs>
-                <w:tab w:val="left" w:pos="360"/>
-                <w:tab w:val="left" w:pos="720"/>
-                <w:tab w:val="left" w:pos="8640"/>
-              </w:tabs>
-              <w:spacing w:line="480" w:lineRule="auto"/>
-              <w:jc w:val="both"/>
-              <w:rPr>
-                <w:rFonts w:ascii="Times New Roman" w:hAnsi="Times New Roman" w:cs="Times New Roman"/>
-                <w:sz w:val="24"/>
-                <w:szCs w:val="24"/>
-              </w:rPr>
-            </w:pPr>
-            <w:r>
-              <w:rPr>
-                <w:rFonts w:ascii="Times New Roman" w:hAnsi="Times New Roman" w:cs="Times New Roman"/>
-                <w:sz w:val="24"/>
-                <w:szCs w:val="24"/>
-              </w:rPr>
-              <w:t>cm</w:t>
-            </w:r>
-          </w:p>
-        </w:tc>
-        <w:tc>
-          <w:tcPr>
-            <w:tcW w:w="2394" w:type="dxa"/>
-          </w:tcPr>
-          <w:p>
-            <w:pPr>
-              <w:tabs>
-                <w:tab w:val="left" w:pos="360"/>
-                <w:tab w:val="left" w:pos="720"/>
-                <w:tab w:val="left" w:pos="8640"/>
-              </w:tabs>
-              <w:spacing w:line="480" w:lineRule="auto"/>
-              <w:jc w:val="both"/>
-              <w:rPr>
-                <w:rFonts w:ascii="Times New Roman" w:hAnsi="Times New Roman" w:cs="Times New Roman"/>
-                <w:sz w:val="24"/>
-                <w:szCs w:val="24"/>
-              </w:rPr>
-            </w:pPr>
-            <w:r>
-              <w:rPr>
-                <w:rFonts w:ascii="Times New Roman" w:hAnsi="Times New Roman" w:cs="Times New Roman"/>
-                <w:sz w:val="24"/>
-                <w:szCs w:val="24"/>
-              </w:rPr>
-              <w:t>180.20</w:t>
-            </w:r>
-          </w:p>
-        </w:tc>
-        <w:tc>
-          <w:tcPr>
-            <w:tcW w:w="2394" w:type="dxa"/>
-          </w:tcPr>
-          <w:p>
-            <w:pPr>
-              <w:tabs>
-                <w:tab w:val="left" w:pos="360"/>
-                <w:tab w:val="left" w:pos="720"/>
-                <w:tab w:val="left" w:pos="8640"/>
-              </w:tabs>
-              <w:spacing w:line="480" w:lineRule="auto"/>
-              <w:jc w:val="both"/>
-              <w:rPr>
-                <w:rFonts w:ascii="Times New Roman" w:hAnsi="Times New Roman" w:cs="Times New Roman"/>
-                <w:sz w:val="24"/>
-                <w:szCs w:val="24"/>
-              </w:rPr>
-            </w:pPr>
-            <w:r>
-              <w:rPr>
-                <w:rFonts w:ascii="Times New Roman" w:hAnsi="Times New Roman" w:cs="Times New Roman"/>
-                <w:sz w:val="24"/>
-                <w:szCs w:val="24"/>
-              </w:rPr>
-              <w:t>169.07</w:t>
-            </w:r>
-          </w:p>
-        </w:tc>
-      </w:tr>
-      <w:tr>
-        <w:tc>
-          <w:tcPr>
-            <w:tcW w:w="2394" w:type="dxa"/>
-          </w:tcPr>
-          <w:p>
-            <w:pPr>
-              <w:tabs>
-                <w:tab w:val="left" w:pos="360"/>
-                <w:tab w:val="left" w:pos="720"/>
-                <w:tab w:val="left" w:pos="8640"/>
-              </w:tabs>
-              <w:spacing w:line="480" w:lineRule="auto"/>
-              <w:jc w:val="both"/>
-              <w:rPr>
-                <w:rFonts w:ascii="Times New Roman" w:hAnsi="Times New Roman" w:cs="Times New Roman"/>
-                <w:sz w:val="24"/>
-                <w:szCs w:val="24"/>
-              </w:rPr>
-            </w:pPr>
-            <w:r>
-              <w:rPr>
-                <w:rFonts w:ascii="Times New Roman" w:hAnsi="Times New Roman" w:cs="Times New Roman"/>
-                <w:sz w:val="24"/>
-                <w:szCs w:val="24"/>
-              </w:rPr>
-              <w:t>c.v.</w:t>
-            </w:r>
-          </w:p>
-        </w:tc>
-        <w:tc>
-          <w:tcPr>
-            <w:tcW w:w="2394" w:type="dxa"/>
-          </w:tcPr>
-          <w:p>
-            <w:pPr>
-              <w:tabs>
-                <w:tab w:val="left" w:pos="360"/>
-                <w:tab w:val="left" w:pos="720"/>
-                <w:tab w:val="left" w:pos="8640"/>
-              </w:tabs>
-              <w:spacing w:line="480" w:lineRule="auto"/>
-              <w:jc w:val="both"/>
-              <w:rPr>
-                <w:rFonts w:ascii="Times New Roman" w:hAnsi="Times New Roman" w:cs="Times New Roman"/>
-                <w:sz w:val="24"/>
-                <w:szCs w:val="24"/>
-              </w:rPr>
-            </w:pPr>
-            <w:r>
-              <w:rPr>
-                <w:rFonts w:ascii="Times New Roman" w:hAnsi="Times New Roman" w:cs="Times New Roman"/>
-                <w:sz w:val="24"/>
-                <w:szCs w:val="24"/>
-              </w:rPr>
-              <w:t>–</w:t>
-            </w:r>
-          </w:p>
-        </w:tc>
-        <w:tc>
-          <w:tcPr>
-            <w:tcW w:w="2394" w:type="dxa"/>
-          </w:tcPr>
-          <w:p>
-            <w:pPr>
-              <w:tabs>
-                <w:tab w:val="left" w:pos="360"/>
-                <w:tab w:val="left" w:pos="720"/>
-                <w:tab w:val="left" w:pos="8640"/>
-              </w:tabs>
-              <w:spacing w:line="480" w:lineRule="auto"/>
-              <w:jc w:val="both"/>
-              <w:rPr>
-                <w:rFonts w:ascii="Times New Roman" w:hAnsi="Times New Roman" w:cs="Times New Roman"/>
-                <w:sz w:val="24"/>
-                <w:szCs w:val="24"/>
-              </w:rPr>
-            </w:pPr>
-            <w:r>
-              <w:rPr>
-                <w:rFonts w:ascii="Times New Roman" w:hAnsi="Times New Roman" w:cs="Times New Roman"/>
-                <w:sz w:val="24"/>
-                <w:szCs w:val="24"/>
-              </w:rPr>
-              <w:t>0.102</w:t>
-            </w:r>
-          </w:p>
-        </w:tc>
-        <w:tc>
-          <w:tcPr>
-            <w:tcW w:w="2394" w:type="dxa"/>
-          </w:tcPr>
-          <w:p>
-            <w:pPr>
-              <w:tabs>
-                <w:tab w:val="left" w:pos="360"/>
-                <w:tab w:val="left" w:pos="720"/>
-                <w:tab w:val="left" w:pos="8640"/>
-              </w:tabs>
-              <w:spacing w:line="480" w:lineRule="auto"/>
-              <w:jc w:val="both"/>
-              <w:rPr>
-                <w:rFonts w:ascii="Times New Roman" w:hAnsi="Times New Roman" w:cs="Times New Roman"/>
-                <w:sz w:val="24"/>
-                <w:szCs w:val="24"/>
-              </w:rPr>
-            </w:pPr>
-            <w:r>
-              <w:rPr>
-                <w:rFonts w:ascii="Times New Roman" w:hAnsi="Times New Roman" w:cs="Times New Roman"/>
-                <w:sz w:val="24"/>
-                <w:szCs w:val="24"/>
-              </w:rPr>
-              <w:t>0.102</w:t>
-            </w:r>
-          </w:p>
-        </w:tc>
-      </w:tr>
-    </w:tbl>
-    <w:p>
-      <w:pPr>
-        <w:rPr>
-          <w:rFonts w:ascii="Times New Roman" w:hAnsi="Times New Roman" w:cs="Times New Roman"/>
-          <w:sz w:val="24"/>
-          <w:szCs w:val="24"/>
-        </w:rPr>
-      </w:pPr>
-      <w:r>
-        <w:rPr>
-          <w:rFonts w:ascii="Times New Roman" w:hAnsi="Times New Roman" w:cs="Times New Roman"/>
-          <w:sz w:val="24"/>
-          <w:szCs w:val="24"/>
-        </w:rPr>
         <w:br w:type="page"/>
       </w:r>
     </w:p>
@@ -8679,23 +8741,7 @@
           <w:sz w:val="24"/>
           <w:szCs w:val="24"/>
         </w:rPr>
-        <w:t xml:space="preserve">Table 2a – Parameter values </w:t>
-      </w:r>
-      <w:r>
-        <w:rPr>
-          <w:rFonts w:ascii="Times New Roman" w:hAnsi="Times New Roman" w:cs="Times New Roman"/>
-          <w:sz w:val="24"/>
-          <w:szCs w:val="24"/>
-        </w:rPr>
-        <w:t>that vary among</w:t>
-      </w:r>
-      <w:r>
-        <w:rPr>
-          <w:rFonts w:ascii="Times New Roman" w:hAnsi="Times New Roman" w:cs="Times New Roman"/>
-          <w:sz w:val="24"/>
-          <w:szCs w:val="24"/>
-        </w:rPr>
-        <w:t xml:space="preserve"> scenarios in the simulation experiment.</w:t>
+        <w:t>Table 2a – Parameter values that vary among scenarios in the simulation experiment.</w:t>
       </w:r>
     </w:p>
     <w:tbl>
@@ -10024,15 +10070,7 @@
                 <w:sz w:val="24"/>
                 <w:szCs w:val="24"/>
               </w:rPr>
-              <w:t xml:space="preserve">Variation in </w:t>
-            </w:r>
-            <w:r>
-              <w:rPr>
-                <w:rFonts w:ascii="Times New Roman" w:hAnsi="Times New Roman" w:cs="Times New Roman"/>
-                <w:sz w:val="24"/>
-                <w:szCs w:val="24"/>
-              </w:rPr>
-              <w:t>k and z</w:t>
+              <w:t>Variation in k and z</w:t>
             </w:r>
           </w:p>
         </w:tc>
@@ -10411,7 +10449,7 @@
     <w:tbl>
       <w:tblPr>
         <w:tblStyle w:val="TableGrid"/>
-        <w:tblW w:w="7988" w:type="dxa"/>
+        <w:tblW w:w="8188" w:type="dxa"/>
         <w:tblBorders>
           <w:left w:val="none" w:sz="0" w:space="0" w:color="auto"/>
           <w:right w:val="none" w:sz="0" w:space="0" w:color="auto"/>
@@ -10421,14 +10459,14 @@
         <w:tblLook w:val="04A0" w:firstRow="1" w:lastRow="0" w:firstColumn="1" w:lastColumn="0" w:noHBand="0" w:noVBand="1"/>
       </w:tblPr>
       <w:tblGrid>
-        <w:gridCol w:w="6048"/>
+        <w:gridCol w:w="6035"/>
         <w:gridCol w:w="1083"/>
-        <w:gridCol w:w="857"/>
+        <w:gridCol w:w="1070"/>
       </w:tblGrid>
       <w:tr>
         <w:tc>
           <w:tcPr>
-            <w:tcW w:w="6048" w:type="dxa"/>
+            <w:tcW w:w="6035" w:type="dxa"/>
             <w:tcBorders>
               <w:top w:val="single" w:sz="4" w:space="0" w:color="auto"/>
               <w:bottom w:val="single" w:sz="4" w:space="0" w:color="auto"/>
@@ -10496,7 +10534,7 @@
         </w:tc>
         <w:tc>
           <w:tcPr>
-            <w:tcW w:w="857" w:type="dxa"/>
+            <w:tcW w:w="1070" w:type="dxa"/>
             <w:tcBorders>
               <w:top w:val="single" w:sz="4" w:space="0" w:color="auto"/>
               <w:bottom w:val="single" w:sz="4" w:space="0" w:color="auto"/>
@@ -10533,7 +10571,7 @@
       <w:tr>
         <w:tc>
           <w:tcPr>
-            <w:tcW w:w="6048" w:type="dxa"/>
+            <w:tcW w:w="6035" w:type="dxa"/>
           </w:tcPr>
           <w:p>
             <w:pPr>
@@ -10633,7 +10671,7 @@
         </w:tc>
         <w:tc>
           <w:tcPr>
-            <w:tcW w:w="857" w:type="dxa"/>
+            <w:tcW w:w="1070" w:type="dxa"/>
           </w:tcPr>
           <w:p>
             <w:pPr>
@@ -10663,7 +10701,7 @@
       <w:tr>
         <w:tc>
           <w:tcPr>
-            <w:tcW w:w="6048" w:type="dxa"/>
+            <w:tcW w:w="6035" w:type="dxa"/>
           </w:tcPr>
           <w:p>
             <w:pPr>
@@ -10723,7 +10761,7 @@
         </w:tc>
         <w:tc>
           <w:tcPr>
-            <w:tcW w:w="857" w:type="dxa"/>
+            <w:tcW w:w="1070" w:type="dxa"/>
           </w:tcPr>
           <w:p>
             <w:pPr>
@@ -10745,7 +10783,7 @@
       <w:tr>
         <w:tc>
           <w:tcPr>
-            <w:tcW w:w="6048" w:type="dxa"/>
+            <w:tcW w:w="6035" w:type="dxa"/>
           </w:tcPr>
           <w:p>
             <w:pPr>
@@ -10805,29 +10843,46 @@
         </w:tc>
         <w:tc>
           <w:tcPr>
-            <w:tcW w:w="857" w:type="dxa"/>
-          </w:tcPr>
-          <w:p>
-            <w:pPr>
-              <w:tabs>
-                <w:tab w:val="left" w:pos="360"/>
-                <w:tab w:val="left" w:pos="720"/>
-                <w:tab w:val="left" w:pos="8640"/>
-              </w:tabs>
-              <w:spacing w:line="480" w:lineRule="auto"/>
-              <w:rPr>
-                <w:rFonts w:ascii="Times New Roman" w:hAnsi="Times New Roman" w:cs="Times New Roman"/>
-                <w:sz w:val="24"/>
-                <w:szCs w:val="24"/>
-              </w:rPr>
-            </w:pPr>
+            <w:tcW w:w="1070" w:type="dxa"/>
+          </w:tcPr>
+          <w:p>
+            <w:pPr>
+              <w:tabs>
+                <w:tab w:val="left" w:pos="360"/>
+                <w:tab w:val="left" w:pos="720"/>
+                <w:tab w:val="left" w:pos="8640"/>
+              </w:tabs>
+              <w:spacing w:line="480" w:lineRule="auto"/>
+              <w:rPr>
+                <w:rFonts w:ascii="Times New Roman" w:hAnsi="Times New Roman" w:cs="Times New Roman"/>
+                <w:sz w:val="24"/>
+                <w:szCs w:val="24"/>
+              </w:rPr>
+            </w:pPr>
+            <w:r>
+              <w:rPr>
+                <w:rFonts w:ascii="Times New Roman" w:hAnsi="Times New Roman" w:cs="Times New Roman"/>
+                <w:sz w:val="24"/>
+                <w:szCs w:val="24"/>
+              </w:rPr>
+              <w:t>weeks</w:t>
+            </w:r>
+            <w:r>
+              <w:rPr>
+                <w:rFonts w:ascii="Times New Roman" w:hAnsi="Times New Roman" w:cs="Times New Roman"/>
+                <w:sz w:val="24"/>
+                <w:szCs w:val="24"/>
+                <w:vertAlign w:val="superscript"/>
+              </w:rPr>
+              <w:t>-1</w:t>
+            </w:r>
           </w:p>
         </w:tc>
       </w:tr>
       <w:tr>
         <w:tc>
           <w:tcPr>
-            <w:tcW w:w="6048" w:type="dxa"/>
+            <w:tcW w:w="6035" w:type="dxa"/>
           </w:tcPr>
           <w:p>
             <w:pPr>
@@ -10887,7 +10942,7 @@
         </w:tc>
         <w:tc>
           <w:tcPr>
-            <w:tcW w:w="857" w:type="dxa"/>
+            <w:tcW w:w="1070" w:type="dxa"/>
           </w:tcPr>
           <w:p>
             <w:pPr>
@@ -10909,7 +10964,7 @@
       <w:tr>
         <w:tc>
           <w:tcPr>
-            <w:tcW w:w="6048" w:type="dxa"/>
+            <w:tcW w:w="6035" w:type="dxa"/>
           </w:tcPr>
           <w:p>
             <w:pPr>
@@ -10969,7 +11024,7 @@
         </w:tc>
         <w:tc>
           <w:tcPr>
-            <w:tcW w:w="857" w:type="dxa"/>
+            <w:tcW w:w="1070" w:type="dxa"/>
           </w:tcPr>
           <w:p>
             <w:pPr>
@@ -10991,7 +11046,7 @@
       <w:tr>
         <w:tc>
           <w:tcPr>
-            <w:tcW w:w="6048" w:type="dxa"/>
+            <w:tcW w:w="6035" w:type="dxa"/>
           </w:tcPr>
           <w:p>
             <w:pPr>
@@ -11051,7 +11106,7 @@
         </w:tc>
         <w:tc>
           <w:tcPr>
-            <w:tcW w:w="857" w:type="dxa"/>
+            <w:tcW w:w="1070" w:type="dxa"/>
           </w:tcPr>
           <w:p>
             <w:pPr>
@@ -11073,7 +11128,7 @@
       <w:tr>
         <w:tc>
           <w:tcPr>
-            <w:tcW w:w="6048" w:type="dxa"/>
+            <w:tcW w:w="6035" w:type="dxa"/>
           </w:tcPr>
           <w:p>
             <w:pPr>
@@ -11157,7 +11212,7 @@
         </w:tc>
         <w:tc>
           <w:tcPr>
-            <w:tcW w:w="857" w:type="dxa"/>
+            <w:tcW w:w="1070" w:type="dxa"/>
           </w:tcPr>
           <w:p>
             <w:pPr>
@@ -11187,7 +11242,7 @@
       <w:tr>
         <w:tc>
           <w:tcPr>
-            <w:tcW w:w="6048" w:type="dxa"/>
+            <w:tcW w:w="6035" w:type="dxa"/>
           </w:tcPr>
           <w:p>
             <w:pPr>
@@ -11311,7 +11366,7 @@
         </w:tc>
         <w:tc>
           <w:tcPr>
-            <w:tcW w:w="857" w:type="dxa"/>
+            <w:tcW w:w="1070" w:type="dxa"/>
           </w:tcPr>
           <w:p>
             <w:pPr>
@@ -11333,7 +11388,7 @@
                 <w:sz w:val="24"/>
                 <w:szCs w:val="24"/>
               </w:rPr>
-              <w:t>days</w:t>
+              <w:t>weeks</w:t>
             </w:r>
           </w:p>
         </w:tc>
@@ -11341,7 +11396,7 @@
       <w:tr>
         <w:tc>
           <w:tcPr>
-            <w:tcW w:w="6048" w:type="dxa"/>
+            <w:tcW w:w="6035" w:type="dxa"/>
           </w:tcPr>
           <w:p>
             <w:pPr>
@@ -11435,29 +11490,37 @@
         </w:tc>
         <w:tc>
           <w:tcPr>
-            <w:tcW w:w="857" w:type="dxa"/>
-          </w:tcPr>
-          <w:p>
-            <w:pPr>
-              <w:tabs>
-                <w:tab w:val="left" w:pos="360"/>
-                <w:tab w:val="left" w:pos="720"/>
-                <w:tab w:val="left" w:pos="8640"/>
-              </w:tabs>
-              <w:spacing w:line="480" w:lineRule="auto"/>
-              <w:rPr>
-                <w:rFonts w:ascii="Times New Roman" w:hAnsi="Times New Roman" w:cs="Times New Roman"/>
-                <w:sz w:val="24"/>
-                <w:szCs w:val="24"/>
-              </w:rPr>
-            </w:pPr>
+            <w:tcW w:w="1070" w:type="dxa"/>
+          </w:tcPr>
+          <w:p>
+            <w:pPr>
+              <w:tabs>
+                <w:tab w:val="left" w:pos="360"/>
+                <w:tab w:val="left" w:pos="720"/>
+                <w:tab w:val="left" w:pos="8640"/>
+              </w:tabs>
+              <w:spacing w:line="480" w:lineRule="auto"/>
+              <w:rPr>
+                <w:rFonts w:ascii="Times New Roman" w:hAnsi="Times New Roman" w:cs="Times New Roman"/>
+                <w:sz w:val="24"/>
+                <w:szCs w:val="24"/>
+              </w:rPr>
+            </w:pPr>
+            <w:r>
+              <w:rPr>
+                <w:rFonts w:ascii="Times New Roman" w:hAnsi="Times New Roman" w:cs="Times New Roman"/>
+                <w:sz w:val="24"/>
+                <w:szCs w:val="24"/>
+              </w:rPr>
+              <w:t>-</w:t>
+            </w:r>
           </w:p>
         </w:tc>
       </w:tr>
       <w:tr>
         <w:tc>
           <w:tcPr>
-            <w:tcW w:w="6048" w:type="dxa"/>
+            <w:tcW w:w="6035" w:type="dxa"/>
           </w:tcPr>
           <w:p>
             <w:pPr>
@@ -11479,7 +11542,15 @@
                 <w:sz w:val="24"/>
                 <w:szCs w:val="24"/>
               </w:rPr>
-              <w:t>Catabolic rate standard deviation</w:t>
+              <w:t xml:space="preserve">Catabolic rate </w:t>
+            </w:r>
+            <w:r>
+              <w:rPr>
+                <w:rFonts w:ascii="Times New Roman" w:hAnsi="Times New Roman" w:cs="Times New Roman"/>
+                <w:sz w:val="24"/>
+                <w:szCs w:val="24"/>
+              </w:rPr>
+              <w:t>variance</w:t>
             </w:r>
           </w:p>
         </w:tc>
@@ -11551,44 +11622,60 @@
         </w:tc>
         <w:tc>
           <w:tcPr>
-            <w:tcW w:w="857" w:type="dxa"/>
-          </w:tcPr>
-          <w:p>
-            <w:pPr>
-              <w:tabs>
-                <w:tab w:val="left" w:pos="360"/>
-                <w:tab w:val="left" w:pos="720"/>
-                <w:tab w:val="left" w:pos="8640"/>
-              </w:tabs>
-              <w:spacing w:line="480" w:lineRule="auto"/>
-              <w:rPr>
-                <w:rFonts w:ascii="Times New Roman" w:hAnsi="Times New Roman" w:cs="Times New Roman"/>
-                <w:sz w:val="24"/>
-                <w:szCs w:val="24"/>
-              </w:rPr>
-            </w:pPr>
+            <w:tcW w:w="1070" w:type="dxa"/>
+          </w:tcPr>
+          <w:p>
+            <w:pPr>
+              <w:tabs>
+                <w:tab w:val="left" w:pos="360"/>
+                <w:tab w:val="left" w:pos="720"/>
+                <w:tab w:val="left" w:pos="8640"/>
+              </w:tabs>
+              <w:spacing w:line="480" w:lineRule="auto"/>
+              <w:rPr>
+                <w:rFonts w:ascii="Times New Roman" w:hAnsi="Times New Roman" w:cs="Times New Roman"/>
+                <w:sz w:val="24"/>
+                <w:szCs w:val="24"/>
+              </w:rPr>
+            </w:pPr>
+            <w:r>
+              <w:rPr>
+                <w:rFonts w:ascii="Times New Roman" w:hAnsi="Times New Roman" w:cs="Times New Roman"/>
+                <w:sz w:val="24"/>
+                <w:szCs w:val="24"/>
+              </w:rPr>
+              <w:t>-</w:t>
+            </w:r>
           </w:p>
         </w:tc>
       </w:tr>
       <w:tr>
         <w:tc>
           <w:tcPr>
-            <w:tcW w:w="6048" w:type="dxa"/>
-          </w:tcPr>
-          <w:p>
-            <w:pPr>
-              <w:tabs>
-                <w:tab w:val="left" w:pos="360"/>
-                <w:tab w:val="left" w:pos="720"/>
-                <w:tab w:val="left" w:pos="8640"/>
-              </w:tabs>
-              <w:spacing w:line="480" w:lineRule="auto"/>
-              <w:rPr>
-                <w:rFonts w:ascii="Times New Roman" w:hAnsi="Times New Roman" w:cs="Times New Roman"/>
-                <w:sz w:val="24"/>
-                <w:szCs w:val="24"/>
-              </w:rPr>
-            </w:pPr>
+            <w:tcW w:w="6035" w:type="dxa"/>
+          </w:tcPr>
+          <w:p>
+            <w:pPr>
+              <w:tabs>
+                <w:tab w:val="left" w:pos="360"/>
+                <w:tab w:val="left" w:pos="720"/>
+                <w:tab w:val="left" w:pos="8640"/>
+              </w:tabs>
+              <w:spacing w:line="480" w:lineRule="auto"/>
+              <w:rPr>
+                <w:rFonts w:ascii="Times New Roman" w:hAnsi="Times New Roman" w:cs="Times New Roman"/>
+                <w:sz w:val="24"/>
+                <w:szCs w:val="24"/>
+              </w:rPr>
+            </w:pPr>
+            <w:r>
+              <w:rPr>
+                <w:rFonts w:ascii="Times New Roman" w:hAnsi="Times New Roman" w:cs="Times New Roman"/>
+                <w:sz w:val="24"/>
+                <w:szCs w:val="24"/>
+              </w:rPr>
+              <w:t>Annual deviation variance</w:t>
+            </w:r>
           </w:p>
         </w:tc>
         <w:tc>
@@ -11659,29 +11746,37 @@
         </w:tc>
         <w:tc>
           <w:tcPr>
-            <w:tcW w:w="857" w:type="dxa"/>
-          </w:tcPr>
-          <w:p>
-            <w:pPr>
-              <w:tabs>
-                <w:tab w:val="left" w:pos="360"/>
-                <w:tab w:val="left" w:pos="720"/>
-                <w:tab w:val="left" w:pos="8640"/>
-              </w:tabs>
-              <w:spacing w:line="480" w:lineRule="auto"/>
-              <w:rPr>
-                <w:rFonts w:ascii="Times New Roman" w:hAnsi="Times New Roman" w:cs="Times New Roman"/>
-                <w:sz w:val="24"/>
-                <w:szCs w:val="24"/>
-              </w:rPr>
-            </w:pPr>
+            <w:tcW w:w="1070" w:type="dxa"/>
+          </w:tcPr>
+          <w:p>
+            <w:pPr>
+              <w:tabs>
+                <w:tab w:val="left" w:pos="360"/>
+                <w:tab w:val="left" w:pos="720"/>
+                <w:tab w:val="left" w:pos="8640"/>
+              </w:tabs>
+              <w:spacing w:line="480" w:lineRule="auto"/>
+              <w:rPr>
+                <w:rFonts w:ascii="Times New Roman" w:hAnsi="Times New Roman" w:cs="Times New Roman"/>
+                <w:sz w:val="24"/>
+                <w:szCs w:val="24"/>
+              </w:rPr>
+            </w:pPr>
+            <w:r>
+              <w:rPr>
+                <w:rFonts w:ascii="Times New Roman" w:hAnsi="Times New Roman" w:cs="Times New Roman"/>
+                <w:sz w:val="24"/>
+                <w:szCs w:val="24"/>
+              </w:rPr>
+              <w:t>-</w:t>
+            </w:r>
           </w:p>
         </w:tc>
       </w:tr>
       <w:tr>
         <w:tc>
           <w:tcPr>
-            <w:tcW w:w="6048" w:type="dxa"/>
+            <w:tcW w:w="6035" w:type="dxa"/>
             <w:tcBorders>
               <w:bottom w:val="single" w:sz="4" w:space="0" w:color="auto"/>
             </w:tcBorders>
@@ -11773,7 +11868,7 @@
         </w:tc>
         <w:tc>
           <w:tcPr>
-            <w:tcW w:w="857" w:type="dxa"/>
+            <w:tcW w:w="1070" w:type="dxa"/>
             <w:tcBorders>
               <w:bottom w:val="single" w:sz="4" w:space="0" w:color="auto"/>
             </w:tcBorders>
@@ -11792,13 +11887,21 @@
                 <w:szCs w:val="24"/>
               </w:rPr>
             </w:pPr>
+            <w:r>
+              <w:rPr>
+                <w:rFonts w:ascii="Times New Roman" w:hAnsi="Times New Roman" w:cs="Times New Roman"/>
+                <w:sz w:val="24"/>
+                <w:szCs w:val="24"/>
+              </w:rPr>
+              <w:t>-</w:t>
+            </w:r>
           </w:p>
         </w:tc>
       </w:tr>
       <w:tr>
         <w:tc>
           <w:tcPr>
-            <w:tcW w:w="6048" w:type="dxa"/>
+            <w:tcW w:w="6035" w:type="dxa"/>
             <w:tcBorders>
               <w:top w:val="single" w:sz="4" w:space="0" w:color="auto"/>
               <w:bottom w:val="single" w:sz="4" w:space="0" w:color="auto"/>
@@ -11866,7 +11969,7 @@
         </w:tc>
         <w:tc>
           <w:tcPr>
-            <w:tcW w:w="857" w:type="dxa"/>
+            <w:tcW w:w="1070" w:type="dxa"/>
             <w:tcBorders>
               <w:top w:val="single" w:sz="4" w:space="0" w:color="auto"/>
               <w:bottom w:val="single" w:sz="4" w:space="0" w:color="auto"/>
@@ -11902,7 +12005,7 @@
       <w:tr>
         <w:tc>
           <w:tcPr>
-            <w:tcW w:w="6048" w:type="dxa"/>
+            <w:tcW w:w="6035" w:type="dxa"/>
             <w:tcBorders>
               <w:top w:val="single" w:sz="4" w:space="0" w:color="auto"/>
             </w:tcBorders>
@@ -11992,7 +12095,7 @@
         </w:tc>
         <w:tc>
           <w:tcPr>
-            <w:tcW w:w="857" w:type="dxa"/>
+            <w:tcW w:w="1070" w:type="dxa"/>
             <w:tcBorders>
               <w:top w:val="single" w:sz="4" w:space="0" w:color="auto"/>
             </w:tcBorders>
@@ -12017,7 +12120,7 @@
                 <w:sz w:val="24"/>
                 <w:szCs w:val="24"/>
               </w:rPr>
-              <w:t>days</w:t>
+              <w:t>weeks</w:t>
             </w:r>
           </w:p>
         </w:tc>
@@ -12025,7 +12128,7 @@
       <w:tr>
         <w:tc>
           <w:tcPr>
-            <w:tcW w:w="6048" w:type="dxa"/>
+            <w:tcW w:w="6035" w:type="dxa"/>
             <w:tcBorders>
               <w:bottom w:val="single" w:sz="4" w:space="0" w:color="auto"/>
             </w:tcBorders>
@@ -12091,7 +12194,7 @@
         </w:tc>
         <w:tc>
           <w:tcPr>
-            <w:tcW w:w="857" w:type="dxa"/>
+            <w:tcW w:w="1070" w:type="dxa"/>
             <w:tcBorders>
               <w:bottom w:val="single" w:sz="4" w:space="0" w:color="auto"/>
             </w:tcBorders>
@@ -12124,7 +12227,7 @@
       <w:tr>
         <w:tc>
           <w:tcPr>
-            <w:tcW w:w="6048" w:type="dxa"/>
+            <w:tcW w:w="6035" w:type="dxa"/>
             <w:tcBorders>
               <w:top w:val="single" w:sz="4" w:space="0" w:color="auto"/>
               <w:bottom w:val="single" w:sz="4" w:space="0" w:color="auto"/>
@@ -12192,7 +12295,7 @@
         </w:tc>
         <w:tc>
           <w:tcPr>
-            <w:tcW w:w="857" w:type="dxa"/>
+            <w:tcW w:w="1070" w:type="dxa"/>
             <w:tcBorders>
               <w:top w:val="single" w:sz="4" w:space="0" w:color="auto"/>
               <w:bottom w:val="single" w:sz="4" w:space="0" w:color="auto"/>
@@ -12228,7 +12331,7 @@
       <w:tr>
         <w:tc>
           <w:tcPr>
-            <w:tcW w:w="6048" w:type="dxa"/>
+            <w:tcW w:w="6035" w:type="dxa"/>
             <w:tcBorders>
               <w:top w:val="single" w:sz="4" w:space="0" w:color="auto"/>
             </w:tcBorders>
@@ -12294,7 +12397,7 @@
         </w:tc>
         <w:tc>
           <w:tcPr>
-            <w:tcW w:w="857" w:type="dxa"/>
+            <w:tcW w:w="1070" w:type="dxa"/>
             <w:tcBorders>
               <w:top w:val="single" w:sz="4" w:space="0" w:color="auto"/>
             </w:tcBorders>
@@ -12327,7 +12430,7 @@
       <w:tr>
         <w:tc>
           <w:tcPr>
-            <w:tcW w:w="6048" w:type="dxa"/>
+            <w:tcW w:w="6035" w:type="dxa"/>
           </w:tcPr>
           <w:p>
             <w:pPr>
@@ -12387,7 +12490,7 @@
         </w:tc>
         <w:tc>
           <w:tcPr>
-            <w:tcW w:w="857" w:type="dxa"/>
+            <w:tcW w:w="1070" w:type="dxa"/>
           </w:tcPr>
           <w:p>
             <w:pPr>
@@ -12409,7 +12512,7 @@
                 <w:sz w:val="24"/>
                 <w:szCs w:val="24"/>
               </w:rPr>
-              <w:t>days</w:t>
+              <w:t>weeks</w:t>
             </w:r>
           </w:p>
         </w:tc>
@@ -12417,7 +12520,7 @@
       <w:tr>
         <w:tc>
           <w:tcPr>
-            <w:tcW w:w="6048" w:type="dxa"/>
+            <w:tcW w:w="6035" w:type="dxa"/>
           </w:tcPr>
           <w:p>
             <w:pPr>
@@ -12477,7 +12580,7 @@
         </w:tc>
         <w:tc>
           <w:tcPr>
-            <w:tcW w:w="857" w:type="dxa"/>
+            <w:tcW w:w="1070" w:type="dxa"/>
           </w:tcPr>
           <w:p>
             <w:pPr>
@@ -12507,7 +12610,7 @@
       <w:tr>
         <w:tc>
           <w:tcPr>
-            <w:tcW w:w="6048" w:type="dxa"/>
+            <w:tcW w:w="6035" w:type="dxa"/>
           </w:tcPr>
           <w:p>
             <w:pPr>
@@ -12571,22 +12674,30 @@
         </w:tc>
         <w:tc>
           <w:tcPr>
-            <w:tcW w:w="857" w:type="dxa"/>
-          </w:tcPr>
-          <w:p>
-            <w:pPr>
-              <w:tabs>
-                <w:tab w:val="left" w:pos="360"/>
-                <w:tab w:val="left" w:pos="720"/>
-                <w:tab w:val="left" w:pos="8640"/>
-              </w:tabs>
-              <w:spacing w:line="480" w:lineRule="auto"/>
-              <w:rPr>
-                <w:rFonts w:ascii="Times New Roman" w:hAnsi="Times New Roman" w:cs="Times New Roman"/>
-                <w:sz w:val="24"/>
-                <w:szCs w:val="24"/>
-              </w:rPr>
-            </w:pPr>
+            <w:tcW w:w="1070" w:type="dxa"/>
+          </w:tcPr>
+          <w:p>
+            <w:pPr>
+              <w:tabs>
+                <w:tab w:val="left" w:pos="360"/>
+                <w:tab w:val="left" w:pos="720"/>
+                <w:tab w:val="left" w:pos="8640"/>
+              </w:tabs>
+              <w:spacing w:line="480" w:lineRule="auto"/>
+              <w:rPr>
+                <w:rFonts w:ascii="Times New Roman" w:hAnsi="Times New Roman" w:cs="Times New Roman"/>
+                <w:sz w:val="24"/>
+                <w:szCs w:val="24"/>
+              </w:rPr>
+            </w:pPr>
+            <w:r>
+              <w:rPr>
+                <w:rFonts w:ascii="Times New Roman" w:hAnsi="Times New Roman" w:cs="Times New Roman"/>
+                <w:sz w:val="24"/>
+                <w:szCs w:val="24"/>
+              </w:rPr>
+              <w:t>-</w:t>
+            </w:r>
           </w:p>
         </w:tc>
       </w:tr>
@@ -14225,10 +14336,11 @@
           <w:noProof/>
           <w:sz w:val="24"/>
           <w:szCs w:val="24"/>
+          <w:lang w:val="en-NZ" w:eastAsia="en-NZ"/>
         </w:rPr>
         <w:lastRenderedPageBreak/>
         <w:drawing>
-          <wp:inline distT="0" distB="0" distL="0" distR="0" wp14:anchorId="403A6D79" wp14:editId="1C86995F">
+          <wp:inline distT="0" distB="0" distL="0" distR="0" wp14:anchorId="0BD1006C" wp14:editId="6C09F85D">
             <wp:extent cx="4206249" cy="4206249"/>
             <wp:effectExtent l="0" t="0" r="3810" b="3810"/>
             <wp:docPr id="2" name="Picture 2"/>
@@ -14330,10 +14442,11 @@
           <w:noProof/>
           <w:sz w:val="24"/>
           <w:szCs w:val="24"/>
+          <w:lang w:val="en-NZ" w:eastAsia="en-NZ"/>
         </w:rPr>
         <w:lastRenderedPageBreak/>
         <w:drawing>
-          <wp:inline distT="0" distB="0" distL="0" distR="0" wp14:anchorId="72B67FE4" wp14:editId="5E553860">
+          <wp:inline distT="0" distB="0" distL="0" distR="0" wp14:anchorId="5589EC6A" wp14:editId="273F7640">
             <wp:extent cx="5943600" cy="2971800"/>
             <wp:effectExtent l="0" t="0" r="0" b="0"/>
             <wp:docPr id="3" name="Picture 3"/>
@@ -14435,10 +14548,11 @@
           <w:noProof/>
           <w:sz w:val="24"/>
           <w:szCs w:val="24"/>
+          <w:lang w:val="en-NZ" w:eastAsia="en-NZ"/>
         </w:rPr>
         <w:lastRenderedPageBreak/>
         <w:drawing>
-          <wp:inline distT="0" distB="0" distL="0" distR="0" wp14:anchorId="0660A01B" wp14:editId="43EAEE7F">
+          <wp:inline distT="0" distB="0" distL="0" distR="0" wp14:anchorId="48A843A0" wp14:editId="7A372AD0">
             <wp:extent cx="5943600" cy="2971800"/>
             <wp:effectExtent l="0" t="0" r="0" b="0"/>
             <wp:docPr id="4" name="Picture 4"/>
@@ -14555,9 +14669,10 @@
           <w:noProof/>
           <w:sz w:val="24"/>
           <w:szCs w:val="24"/>
+          <w:lang w:val="en-NZ" w:eastAsia="en-NZ"/>
         </w:rPr>
         <w:drawing>
-          <wp:inline distT="0" distB="0" distL="0" distR="0" wp14:anchorId="26CC4AF1" wp14:editId="0663BA00">
+          <wp:inline distT="0" distB="0" distL="0" distR="0" wp14:anchorId="317257AA" wp14:editId="0A99D008">
             <wp:extent cx="5943600" cy="2971800"/>
             <wp:effectExtent l="0" t="0" r="0" b="0"/>
             <wp:docPr id="6" name="Picture 6"/>
@@ -14638,8 +14753,6 @@
         </w:rPr>
         <w:br w:type="page"/>
       </w:r>
-      <w:bookmarkStart w:id="6" w:name="_GoBack"/>
-      <w:bookmarkEnd w:id="6"/>
     </w:p>
     <w:p>
       <w:pPr>
@@ -14661,10 +14774,11 @@
           <w:noProof/>
           <w:sz w:val="24"/>
           <w:szCs w:val="24"/>
+          <w:lang w:val="en-NZ" w:eastAsia="en-NZ"/>
         </w:rPr>
         <w:lastRenderedPageBreak/>
         <w:drawing>
-          <wp:inline distT="0" distB="0" distL="0" distR="0" wp14:anchorId="3AE33930" wp14:editId="3A15C034">
+          <wp:inline distT="0" distB="0" distL="0" distR="0" wp14:anchorId="49CE6A05" wp14:editId="0EC6149E">
             <wp:extent cx="2970000" cy="1486800"/>
             <wp:effectExtent l="0" t="0" r="1905" b="0"/>
             <wp:docPr id="5" name="Picture 5"/>
@@ -14744,8 +14858,8 @@
 </file>
 
 <file path=word/comments.xml><?xml version="1.0" encoding="utf-8"?>
-<w:comments xmlns:wpc="http://schemas.microsoft.com/office/word/2010/wordprocessingCanvas" xmlns:mc="http://schemas.openxmlformats.org/markup-compatibility/2006" xmlns:o="urn:schemas-microsoft-com:office:office" xmlns:r="http://schemas.openxmlformats.org/officeDocument/2006/relationships" xmlns:m="http://schemas.openxmlformats.org/officeDocument/2006/math" xmlns:v="urn:schemas-microsoft-com:vml" xmlns:wp14="http://schemas.microsoft.com/office/word/2010/wordprocessingDrawing" xmlns:wp="http://schemas.openxmlformats.org/drawingml/2006/wordprocessingDrawing" xmlns:w10="urn:schemas-microsoft-com:office:word" xmlns:w="http://schemas.openxmlformats.org/wordprocessingml/2006/main" xmlns:w14="http://schemas.microsoft.com/office/word/2010/wordml" xmlns:wpg="http://schemas.microsoft.com/office/word/2010/wordprocessingGroup" xmlns:wpi="http://schemas.microsoft.com/office/word/2010/wordprocessingInk" xmlns:wne="http://schemas.microsoft.com/office/word/2006/wordml" xmlns:wps="http://schemas.microsoft.com/office/word/2010/wordprocessingShape" mc:Ignorable="w14 wp14">
-  <w:comment w:id="0" w:author="JTT" w:date="2015-01-19T11:47:00Z" w:initials="JT">
+<w:comments xmlns:wpc="http://schemas.microsoft.com/office/word/2010/wordprocessingCanvas" xmlns:mc="http://schemas.openxmlformats.org/markup-compatibility/2006" xmlns:o="urn:schemas-microsoft-com:office:office" xmlns:r="http://schemas.openxmlformats.org/officeDocument/2006/relationships" xmlns:m="http://schemas.openxmlformats.org/officeDocument/2006/math" xmlns:v="urn:schemas-microsoft-com:vml" xmlns:wp14="http://schemas.microsoft.com/office/word/2010/wordprocessingDrawing" xmlns:wp="http://schemas.openxmlformats.org/drawingml/2006/wordprocessingDrawing" xmlns:w10="urn:schemas-microsoft-com:office:word" xmlns:w="http://schemas.openxmlformats.org/wordprocessingml/2006/main" xmlns:w14="http://schemas.microsoft.com/office/word/2010/wordml" xmlns:w15="http://schemas.microsoft.com/office/word/2012/wordml" xmlns:wpg="http://schemas.microsoft.com/office/word/2010/wordprocessingGroup" xmlns:wpi="http://schemas.microsoft.com/office/word/2010/wordprocessingInk" xmlns:wne="http://schemas.microsoft.com/office/word/2006/wordml" xmlns:wps="http://schemas.microsoft.com/office/word/2010/wordprocessingShape" mc:Ignorable="w14 w15 wp14">
+  <w:comment w:id="0" w:author="darcy" w:date="2015-01-20T20:26:00Z" w:initials="d">
     <w:p>
       <w:pPr>
         <w:pStyle w:val="CommentText"/>
@@ -14757,11 +14871,11 @@
         <w:annotationRef/>
       </w:r>
       <w:r>
-        <w:t xml:space="preserve">Please provide address for GitHub repo, and put data, case study, and simulation directly in the R package </w:t>
+        <w:t>Should this be sigma? Not mu?</w:t>
       </w:r>
     </w:p>
   </w:comment>
-  <w:comment w:id="1" w:author="JTT" w:date="2015-01-19T11:18:00Z" w:initials="JT">
+  <w:comment w:id="1" w:author="JTT" w:date="2015-01-19T11:47:00Z" w:initials="JT">
     <w:p>
       <w:pPr>
         <w:pStyle w:val="CommentText"/>
@@ -14773,11 +14887,11 @@
         <w:annotationRef/>
       </w:r>
       <w:r>
-        <w:t>Please add paragraph regarding data collection system, biology, and management of species</w:t>
+        <w:t xml:space="preserve">Please provide address for GitHub repo, and put data, case study, and simulation directly in the R package </w:t>
       </w:r>
     </w:p>
   </w:comment>
-  <w:comment w:id="2" w:author="JTT" w:date="2015-01-19T11:51:00Z" w:initials="JT">
+  <w:comment w:id="2" w:author="JTT" w:date="2015-01-19T11:18:00Z" w:initials="JT">
     <w:p>
       <w:pPr>
         <w:pStyle w:val="CommentText"/>
@@ -14789,7 +14903,7 @@
         <w:annotationRef/>
       </w:r>
       <w:r>
-        <w:t>Is this still in the code?  It looks like its commented out.</w:t>
+        <w:t>Please add paragraph regarding data collection system, biology, and management of species</w:t>
       </w:r>
     </w:p>
   </w:comment>
@@ -14805,23 +14919,7 @@
         <w:annotationRef/>
       </w:r>
       <w:r>
-        <w:t>Please complete this text.</w:t>
-      </w:r>
-    </w:p>
-  </w:comment>
-  <w:comment w:id="4" w:author="JTT" w:date="2015-01-19T12:04:00Z" w:initials="JT">
-    <w:p>
-      <w:pPr>
-        <w:pStyle w:val="CommentText"/>
-      </w:pPr>
-      <w:r>
-        <w:rPr>
-          <w:rStyle w:val="CommentReference"/>
-        </w:rPr>
-        <w:annotationRef/>
-      </w:r>
-      <w:r>
-        <w:t>Only necessary to reference in the Results/Discussion.  Please remove from tables</w:t>
+        <w:t>Is this still in the code?  It looks like its commented out.</w:t>
       </w:r>
     </w:p>
   </w:comment>
@@ -14844,8 +14942,18 @@
 </w:comments>
 </file>
 
+<file path=word/commentsExtended.xml><?xml version="1.0" encoding="utf-8"?>
+<w15:commentsEx xmlns:wpc="http://schemas.microsoft.com/office/word/2010/wordprocessingCanvas" xmlns:mc="http://schemas.openxmlformats.org/markup-compatibility/2006" xmlns:o="urn:schemas-microsoft-com:office:office" xmlns:r="http://schemas.openxmlformats.org/officeDocument/2006/relationships" xmlns:m="http://schemas.openxmlformats.org/officeDocument/2006/math" xmlns:v="urn:schemas-microsoft-com:vml" xmlns:wp14="http://schemas.microsoft.com/office/word/2010/wordprocessingDrawing" xmlns:wp="http://schemas.openxmlformats.org/drawingml/2006/wordprocessingDrawing" xmlns:w10="urn:schemas-microsoft-com:office:word" xmlns:w="http://schemas.openxmlformats.org/wordprocessingml/2006/main" xmlns:w14="http://schemas.microsoft.com/office/word/2010/wordml" xmlns:w15="http://schemas.microsoft.com/office/word/2012/wordml" xmlns:wpg="http://schemas.microsoft.com/office/word/2010/wordprocessingGroup" xmlns:wpi="http://schemas.microsoft.com/office/word/2010/wordprocessingInk" xmlns:wne="http://schemas.microsoft.com/office/word/2006/wordml" xmlns:wps="http://schemas.microsoft.com/office/word/2010/wordprocessingShape" mc:Ignorable="w14 w15 wp14">
+  <w15:commentEx w15:paraId="5235F7BC" w15:done="0"/>
+  <w15:commentEx w15:paraId="27DCEFB2" w15:done="0"/>
+  <w15:commentEx w15:paraId="61E44C2A" w15:done="0"/>
+  <w15:commentEx w15:paraId="0E4AD28F" w15:done="0"/>
+  <w15:commentEx w15:paraId="588E8855" w15:done="0"/>
+</w15:commentsEx>
+</file>
+
 <file path=word/endnotes.xml><?xml version="1.0" encoding="utf-8"?>
-<w:endnotes xmlns:wpc="http://schemas.microsoft.com/office/word/2010/wordprocessingCanvas" xmlns:mc="http://schemas.openxmlformats.org/markup-compatibility/2006" xmlns:o="urn:schemas-microsoft-com:office:office" xmlns:r="http://schemas.openxmlformats.org/officeDocument/2006/relationships" xmlns:m="http://schemas.openxmlformats.org/officeDocument/2006/math" xmlns:v="urn:schemas-microsoft-com:vml" xmlns:wp14="http://schemas.microsoft.com/office/word/2010/wordprocessingDrawing" xmlns:wp="http://schemas.openxmlformats.org/drawingml/2006/wordprocessingDrawing" xmlns:w10="urn:schemas-microsoft-com:office:word" xmlns:w="http://schemas.openxmlformats.org/wordprocessingml/2006/main" xmlns:w14="http://schemas.microsoft.com/office/word/2010/wordml" xmlns:wpg="http://schemas.microsoft.com/office/word/2010/wordprocessingGroup" xmlns:wpi="http://schemas.microsoft.com/office/word/2010/wordprocessingInk" xmlns:wne="http://schemas.microsoft.com/office/word/2006/wordml" xmlns:wps="http://schemas.microsoft.com/office/word/2010/wordprocessingShape" mc:Ignorable="w14 wp14">
+<w:endnotes xmlns:wpc="http://schemas.microsoft.com/office/word/2010/wordprocessingCanvas" xmlns:mc="http://schemas.openxmlformats.org/markup-compatibility/2006" xmlns:o="urn:schemas-microsoft-com:office:office" xmlns:r="http://schemas.openxmlformats.org/officeDocument/2006/relationships" xmlns:m="http://schemas.openxmlformats.org/officeDocument/2006/math" xmlns:v="urn:schemas-microsoft-com:vml" xmlns:wp14="http://schemas.microsoft.com/office/word/2010/wordprocessingDrawing" xmlns:wp="http://schemas.openxmlformats.org/drawingml/2006/wordprocessingDrawing" xmlns:w10="urn:schemas-microsoft-com:office:word" xmlns:w="http://schemas.openxmlformats.org/wordprocessingml/2006/main" xmlns:w14="http://schemas.microsoft.com/office/word/2010/wordml" xmlns:w15="http://schemas.microsoft.com/office/word/2012/wordml" xmlns:wpg="http://schemas.microsoft.com/office/word/2010/wordprocessingGroup" xmlns:wpi="http://schemas.microsoft.com/office/word/2010/wordprocessingInk" xmlns:wne="http://schemas.microsoft.com/office/word/2006/wordml" xmlns:wps="http://schemas.microsoft.com/office/word/2010/wordprocessingShape" mc:Ignorable="w14 w15 wp14">
   <w:endnote w:type="separator" w:id="-1">
     <w:p>
       <w:pPr>
@@ -14870,7 +14978,7 @@
 </file>
 
 <file path=word/footer1.xml><?xml version="1.0" encoding="utf-8"?>
-<w:ftr xmlns:wpc="http://schemas.microsoft.com/office/word/2010/wordprocessingCanvas" xmlns:mc="http://schemas.openxmlformats.org/markup-compatibility/2006" xmlns:o="urn:schemas-microsoft-com:office:office" xmlns:r="http://schemas.openxmlformats.org/officeDocument/2006/relationships" xmlns:m="http://schemas.openxmlformats.org/officeDocument/2006/math" xmlns:v="urn:schemas-microsoft-com:vml" xmlns:wp14="http://schemas.microsoft.com/office/word/2010/wordprocessingDrawing" xmlns:wp="http://schemas.openxmlformats.org/drawingml/2006/wordprocessingDrawing" xmlns:w10="urn:schemas-microsoft-com:office:word" xmlns:w="http://schemas.openxmlformats.org/wordprocessingml/2006/main" xmlns:w14="http://schemas.microsoft.com/office/word/2010/wordml" xmlns:wpg="http://schemas.microsoft.com/office/word/2010/wordprocessingGroup" xmlns:wpi="http://schemas.microsoft.com/office/word/2010/wordprocessingInk" xmlns:wne="http://schemas.microsoft.com/office/word/2006/wordml" xmlns:wps="http://schemas.microsoft.com/office/word/2010/wordprocessingShape" mc:Ignorable="w14 wp14">
+<w:ftr xmlns:wpc="http://schemas.microsoft.com/office/word/2010/wordprocessingCanvas" xmlns:mc="http://schemas.openxmlformats.org/markup-compatibility/2006" xmlns:o="urn:schemas-microsoft-com:office:office" xmlns:r="http://schemas.openxmlformats.org/officeDocument/2006/relationships" xmlns:m="http://schemas.openxmlformats.org/officeDocument/2006/math" xmlns:v="urn:schemas-microsoft-com:vml" xmlns:wp14="http://schemas.microsoft.com/office/word/2010/wordprocessingDrawing" xmlns:wp="http://schemas.openxmlformats.org/drawingml/2006/wordprocessingDrawing" xmlns:w10="urn:schemas-microsoft-com:office:word" xmlns:w="http://schemas.openxmlformats.org/wordprocessingml/2006/main" xmlns:w14="http://schemas.microsoft.com/office/word/2010/wordml" xmlns:w15="http://schemas.microsoft.com/office/word/2012/wordml" xmlns:wpg="http://schemas.microsoft.com/office/word/2010/wordprocessingGroup" xmlns:wpi="http://schemas.microsoft.com/office/word/2010/wordprocessingInk" xmlns:wne="http://schemas.microsoft.com/office/word/2006/wordml" xmlns:wps="http://schemas.microsoft.com/office/word/2010/wordprocessingShape" mc:Ignorable="w14 w15 wp14">
   <w:sdt>
     <w:sdtPr>
       <w:id w:val="704605728"/>
@@ -14898,7 +15006,7 @@
           <w:rPr>
             <w:noProof/>
           </w:rPr>
-          <w:t>22</w:t>
+          <w:t>10</w:t>
         </w:r>
         <w:r>
           <w:rPr>
@@ -14918,7 +15026,7 @@
 </file>
 
 <file path=word/footnotes.xml><?xml version="1.0" encoding="utf-8"?>
-<w:footnotes xmlns:wpc="http://schemas.microsoft.com/office/word/2010/wordprocessingCanvas" xmlns:mc="http://schemas.openxmlformats.org/markup-compatibility/2006" xmlns:o="urn:schemas-microsoft-com:office:office" xmlns:r="http://schemas.openxmlformats.org/officeDocument/2006/relationships" xmlns:m="http://schemas.openxmlformats.org/officeDocument/2006/math" xmlns:v="urn:schemas-microsoft-com:vml" xmlns:wp14="http://schemas.microsoft.com/office/word/2010/wordprocessingDrawing" xmlns:wp="http://schemas.openxmlformats.org/drawingml/2006/wordprocessingDrawing" xmlns:w10="urn:schemas-microsoft-com:office:word" xmlns:w="http://schemas.openxmlformats.org/wordprocessingml/2006/main" xmlns:w14="http://schemas.microsoft.com/office/word/2010/wordml" xmlns:wpg="http://schemas.microsoft.com/office/word/2010/wordprocessingGroup" xmlns:wpi="http://schemas.microsoft.com/office/word/2010/wordprocessingInk" xmlns:wne="http://schemas.microsoft.com/office/word/2006/wordml" xmlns:wps="http://schemas.microsoft.com/office/word/2010/wordprocessingShape" mc:Ignorable="w14 wp14">
+<w:footnotes xmlns:wpc="http://schemas.microsoft.com/office/word/2010/wordprocessingCanvas" xmlns:mc="http://schemas.openxmlformats.org/markup-compatibility/2006" xmlns:o="urn:schemas-microsoft-com:office:office" xmlns:r="http://schemas.openxmlformats.org/officeDocument/2006/relationships" xmlns:m="http://schemas.openxmlformats.org/officeDocument/2006/math" xmlns:v="urn:schemas-microsoft-com:vml" xmlns:wp14="http://schemas.microsoft.com/office/word/2010/wordprocessingDrawing" xmlns:wp="http://schemas.openxmlformats.org/drawingml/2006/wordprocessingDrawing" xmlns:w10="urn:schemas-microsoft-com:office:word" xmlns:w="http://schemas.openxmlformats.org/wordprocessingml/2006/main" xmlns:w14="http://schemas.microsoft.com/office/word/2010/wordml" xmlns:w15="http://schemas.microsoft.com/office/word/2012/wordml" xmlns:wpg="http://schemas.microsoft.com/office/word/2010/wordprocessingGroup" xmlns:wpi="http://schemas.microsoft.com/office/word/2010/wordprocessingInk" xmlns:wne="http://schemas.microsoft.com/office/word/2006/wordml" xmlns:wps="http://schemas.microsoft.com/office/word/2010/wordprocessingShape" mc:Ignorable="w14 w15 wp14">
   <w:footnote w:type="separator" w:id="-1">
     <w:p>
       <w:pPr>
@@ -14943,7 +15051,7 @@
 </file>
 
 <file path=word/numbering.xml><?xml version="1.0" encoding="utf-8"?>
-<w:numbering xmlns:wpc="http://schemas.microsoft.com/office/word/2010/wordprocessingCanvas" xmlns:mc="http://schemas.openxmlformats.org/markup-compatibility/2006" xmlns:o="urn:schemas-microsoft-com:office:office" xmlns:r="http://schemas.openxmlformats.org/officeDocument/2006/relationships" xmlns:m="http://schemas.openxmlformats.org/officeDocument/2006/math" xmlns:v="urn:schemas-microsoft-com:vml" xmlns:wp14="http://schemas.microsoft.com/office/word/2010/wordprocessingDrawing" xmlns:wp="http://schemas.openxmlformats.org/drawingml/2006/wordprocessingDrawing" xmlns:w10="urn:schemas-microsoft-com:office:word" xmlns:w="http://schemas.openxmlformats.org/wordprocessingml/2006/main" xmlns:w14="http://schemas.microsoft.com/office/word/2010/wordml" xmlns:wpg="http://schemas.microsoft.com/office/word/2010/wordprocessingGroup" xmlns:wpi="http://schemas.microsoft.com/office/word/2010/wordprocessingInk" xmlns:wne="http://schemas.microsoft.com/office/word/2006/wordml" xmlns:wps="http://schemas.microsoft.com/office/word/2010/wordprocessingShape" mc:Ignorable="w14 wp14">
+<w:numbering xmlns:wpc="http://schemas.microsoft.com/office/word/2010/wordprocessingCanvas" xmlns:mc="http://schemas.openxmlformats.org/markup-compatibility/2006" xmlns:o="urn:schemas-microsoft-com:office:office" xmlns:r="http://schemas.openxmlformats.org/officeDocument/2006/relationships" xmlns:m="http://schemas.openxmlformats.org/officeDocument/2006/math" xmlns:v="urn:schemas-microsoft-com:vml" xmlns:wp14="http://schemas.microsoft.com/office/word/2010/wordprocessingDrawing" xmlns:wp="http://schemas.openxmlformats.org/drawingml/2006/wordprocessingDrawing" xmlns:w10="urn:schemas-microsoft-com:office:word" xmlns:w="http://schemas.openxmlformats.org/wordprocessingml/2006/main" xmlns:w14="http://schemas.microsoft.com/office/word/2010/wordml" xmlns:w15="http://schemas.microsoft.com/office/word/2012/wordml" xmlns:wpg="http://schemas.microsoft.com/office/word/2010/wordprocessingGroup" xmlns:wpi="http://schemas.microsoft.com/office/word/2010/wordprocessingInk" xmlns:wne="http://schemas.microsoft.com/office/word/2006/wordml" xmlns:wps="http://schemas.microsoft.com/office/word/2010/wordprocessingShape" mc:Ignorable="w14 w15 wp14">
   <w:abstractNum w:abstractNumId="0">
     <w:nsid w:val="2581778B"/>
     <w:multiLevelType w:val="hybridMultilevel"/>
@@ -15117,6 +15225,92 @@
     </w:lvl>
   </w:abstractNum>
   <w:abstractNum w:abstractNumId="2">
+    <w:nsid w:val="2E2B55E1"/>
+    <w:multiLevelType w:val="hybridMultilevel"/>
+    <w:tmpl w:val="CE14710A"/>
+    <w:lvl w:ilvl="0" w:tplc="0409000F">
+      <w:start w:val="1"/>
+      <w:numFmt w:val="decimal"/>
+      <w:lvlText w:val="%1."/>
+      <w:lvlJc w:val="left"/>
+      <w:pPr>
+        <w:ind w:left="360" w:hanging="360"/>
+      </w:pPr>
+    </w:lvl>
+    <w:lvl w:ilvl="1" w:tplc="04090019" w:tentative="1">
+      <w:start w:val="1"/>
+      <w:numFmt w:val="lowerLetter"/>
+      <w:lvlText w:val="%2."/>
+      <w:lvlJc w:val="left"/>
+      <w:pPr>
+        <w:ind w:left="1080" w:hanging="360"/>
+      </w:pPr>
+    </w:lvl>
+    <w:lvl w:ilvl="2" w:tplc="0409001B" w:tentative="1">
+      <w:start w:val="1"/>
+      <w:numFmt w:val="lowerRoman"/>
+      <w:lvlText w:val="%3."/>
+      <w:lvlJc w:val="right"/>
+      <w:pPr>
+        <w:ind w:left="1800" w:hanging="180"/>
+      </w:pPr>
+    </w:lvl>
+    <w:lvl w:ilvl="3" w:tplc="0409000F" w:tentative="1">
+      <w:start w:val="1"/>
+      <w:numFmt w:val="decimal"/>
+      <w:lvlText w:val="%4."/>
+      <w:lvlJc w:val="left"/>
+      <w:pPr>
+        <w:ind w:left="2520" w:hanging="360"/>
+      </w:pPr>
+    </w:lvl>
+    <w:lvl w:ilvl="4" w:tplc="04090019" w:tentative="1">
+      <w:start w:val="1"/>
+      <w:numFmt w:val="lowerLetter"/>
+      <w:lvlText w:val="%5."/>
+      <w:lvlJc w:val="left"/>
+      <w:pPr>
+        <w:ind w:left="3240" w:hanging="360"/>
+      </w:pPr>
+    </w:lvl>
+    <w:lvl w:ilvl="5" w:tplc="0409001B" w:tentative="1">
+      <w:start w:val="1"/>
+      <w:numFmt w:val="lowerRoman"/>
+      <w:lvlText w:val="%6."/>
+      <w:lvlJc w:val="right"/>
+      <w:pPr>
+        <w:ind w:left="3960" w:hanging="180"/>
+      </w:pPr>
+    </w:lvl>
+    <w:lvl w:ilvl="6" w:tplc="0409000F" w:tentative="1">
+      <w:start w:val="1"/>
+      <w:numFmt w:val="decimal"/>
+      <w:lvlText w:val="%7."/>
+      <w:lvlJc w:val="left"/>
+      <w:pPr>
+        <w:ind w:left="4680" w:hanging="360"/>
+      </w:pPr>
+    </w:lvl>
+    <w:lvl w:ilvl="7" w:tplc="04090019" w:tentative="1">
+      <w:start w:val="1"/>
+      <w:numFmt w:val="lowerLetter"/>
+      <w:lvlText w:val="%8."/>
+      <w:lvlJc w:val="left"/>
+      <w:pPr>
+        <w:ind w:left="5400" w:hanging="360"/>
+      </w:pPr>
+    </w:lvl>
+    <w:lvl w:ilvl="8" w:tplc="0409001B" w:tentative="1">
+      <w:start w:val="1"/>
+      <w:numFmt w:val="lowerRoman"/>
+      <w:lvlText w:val="%9."/>
+      <w:lvlJc w:val="right"/>
+      <w:pPr>
+        <w:ind w:left="6120" w:hanging="180"/>
+      </w:pPr>
+    </w:lvl>
+  </w:abstractNum>
+  <w:abstractNum w:abstractNumId="3">
     <w:nsid w:val="32581B36"/>
     <w:multiLevelType w:val="hybridMultilevel"/>
     <w:tmpl w:val="3F227B36"/>
@@ -15202,7 +15396,7 @@
       </w:pPr>
     </w:lvl>
   </w:abstractNum>
-  <w:abstractNum w:abstractNumId="3">
+  <w:abstractNum w:abstractNumId="4">
     <w:nsid w:val="439D1A97"/>
     <w:multiLevelType w:val="hybridMultilevel"/>
     <w:tmpl w:val="92F2E4BA"/>
@@ -15315,7 +15509,7 @@
       </w:rPr>
     </w:lvl>
   </w:abstractNum>
-  <w:abstractNum w:abstractNumId="4">
+  <w:abstractNum w:abstractNumId="5">
     <w:nsid w:val="45895B10"/>
     <w:multiLevelType w:val="hybridMultilevel"/>
     <w:tmpl w:val="597EAD44"/>
@@ -15428,7 +15622,7 @@
       </w:rPr>
     </w:lvl>
   </w:abstractNum>
-  <w:abstractNum w:abstractNumId="5">
+  <w:abstractNum w:abstractNumId="6">
     <w:nsid w:val="7AB95EB5"/>
     <w:multiLevelType w:val="hybridMultilevel"/>
     <w:tmpl w:val="03065C30"/>
@@ -15542,7 +15736,7 @@
     </w:lvl>
   </w:abstractNum>
   <w:num w:numId="1">
-    <w:abstractNumId w:val="2"/>
+    <w:abstractNumId w:val="3"/>
   </w:num>
   <w:num w:numId="2">
     <w:abstractNumId w:val="1"/>
@@ -15551,19 +15745,30 @@
     <w:abstractNumId w:val="0"/>
   </w:num>
   <w:num w:numId="4">
+    <w:abstractNumId w:val="6"/>
+  </w:num>
+  <w:num w:numId="5">
     <w:abstractNumId w:val="5"/>
   </w:num>
-  <w:num w:numId="5">
+  <w:num w:numId="6">
     <w:abstractNumId w:val="4"/>
   </w:num>
-  <w:num w:numId="6">
-    <w:abstractNumId w:val="3"/>
+  <w:num w:numId="7">
+    <w:abstractNumId w:val="2"/>
   </w:num>
 </w:numbering>
 </file>
 
+<file path=word/people.xml><?xml version="1.0" encoding="utf-8"?>
+<w15:people xmlns:wpc="http://schemas.microsoft.com/office/word/2010/wordprocessingCanvas" xmlns:mc="http://schemas.openxmlformats.org/markup-compatibility/2006" xmlns:o="urn:schemas-microsoft-com:office:office" xmlns:r="http://schemas.openxmlformats.org/officeDocument/2006/relationships" xmlns:m="http://schemas.openxmlformats.org/officeDocument/2006/math" xmlns:v="urn:schemas-microsoft-com:vml" xmlns:wp14="http://schemas.microsoft.com/office/word/2010/wordprocessingDrawing" xmlns:wp="http://schemas.openxmlformats.org/drawingml/2006/wordprocessingDrawing" xmlns:w10="urn:schemas-microsoft-com:office:word" xmlns:w="http://schemas.openxmlformats.org/wordprocessingml/2006/main" xmlns:w14="http://schemas.microsoft.com/office/word/2010/wordml" xmlns:w15="http://schemas.microsoft.com/office/word/2012/wordml" xmlns:wpg="http://schemas.microsoft.com/office/word/2010/wordprocessingGroup" xmlns:wpi="http://schemas.microsoft.com/office/word/2010/wordprocessingInk" xmlns:wne="http://schemas.microsoft.com/office/word/2006/wordml" xmlns:wps="http://schemas.microsoft.com/office/word/2010/wordprocessingShape" mc:Ignorable="w14 w15 wp14">
+  <w15:person w15:author="darcy">
+    <w15:presenceInfo w15:providerId="None" w15:userId="darcy"/>
+  </w15:person>
+</w15:people>
+</file>
+
 <file path=word/styles.xml><?xml version="1.0" encoding="utf-8"?>
-<w:styles xmlns:mc="http://schemas.openxmlformats.org/markup-compatibility/2006" xmlns:r="http://schemas.openxmlformats.org/officeDocument/2006/relationships" xmlns:w="http://schemas.openxmlformats.org/wordprocessingml/2006/main" xmlns:w14="http://schemas.microsoft.com/office/word/2010/wordml" mc:Ignorable="w14">
+<w:styles xmlns:mc="http://schemas.openxmlformats.org/markup-compatibility/2006" xmlns:r="http://schemas.openxmlformats.org/officeDocument/2006/relationships" xmlns:w="http://schemas.openxmlformats.org/wordprocessingml/2006/main" xmlns:w14="http://schemas.microsoft.com/office/word/2010/wordml" xmlns:w15="http://schemas.microsoft.com/office/word/2012/wordml" mc:Ignorable="w14 w15">
   <w:docDefaults>
     <w:rPrDefault>
       <w:rPr>
@@ -15579,144 +15784,378 @@
       </w:pPr>
     </w:pPrDefault>
   </w:docDefaults>
-  <w:latentStyles w:defLockedState="0" w:defUIPriority="99" w:defSemiHidden="1" w:defUnhideWhenUsed="1" w:defQFormat="0" w:count="267">
-    <w:lsdException w:name="Normal" w:semiHidden="0" w:uiPriority="0" w:unhideWhenUsed="0" w:qFormat="1"/>
-    <w:lsdException w:name="heading 1" w:semiHidden="0" w:uiPriority="9" w:unhideWhenUsed="0" w:qFormat="1"/>
-    <w:lsdException w:name="heading 2" w:qFormat="1"/>
-    <w:lsdException w:name="heading 3" w:qFormat="1"/>
-    <w:lsdException w:name="heading 4" w:qFormat="1"/>
-    <w:lsdException w:name="heading 5" w:uiPriority="9" w:qFormat="1"/>
-    <w:lsdException w:name="heading 6" w:uiPriority="9" w:qFormat="1"/>
-    <w:lsdException w:name="heading 7" w:uiPriority="9" w:qFormat="1"/>
-    <w:lsdException w:name="heading 8" w:uiPriority="9" w:qFormat="1"/>
-    <w:lsdException w:name="heading 9" w:uiPriority="9" w:qFormat="1"/>
-    <w:lsdException w:name="toc 1" w:uiPriority="39"/>
-    <w:lsdException w:name="toc 2" w:uiPriority="39"/>
-    <w:lsdException w:name="toc 3" w:uiPriority="39"/>
-    <w:lsdException w:name="toc 4" w:uiPriority="39"/>
-    <w:lsdException w:name="toc 5" w:uiPriority="39"/>
-    <w:lsdException w:name="toc 6" w:uiPriority="39"/>
-    <w:lsdException w:name="toc 7" w:uiPriority="39"/>
-    <w:lsdException w:name="toc 8" w:uiPriority="39"/>
-    <w:lsdException w:name="toc 9" w:uiPriority="39"/>
-    <w:lsdException w:name="caption" w:uiPriority="35" w:qFormat="1"/>
-    <w:lsdException w:name="Title" w:semiHidden="0" w:uiPriority="10" w:unhideWhenUsed="0" w:qFormat="1"/>
-    <w:lsdException w:name="Default Paragraph Font" w:uiPriority="1"/>
-    <w:lsdException w:name="Subtitle" w:semiHidden="0" w:uiPriority="11" w:unhideWhenUsed="0" w:qFormat="1"/>
-    <w:lsdException w:name="Strong" w:semiHidden="0" w:uiPriority="22" w:unhideWhenUsed="0" w:qFormat="1"/>
-    <w:lsdException w:name="Emphasis" w:semiHidden="0" w:uiPriority="20" w:unhideWhenUsed="0" w:qFormat="1"/>
-    <w:lsdException w:name="Table Grid" w:semiHidden="0" w:uiPriority="59" w:unhideWhenUsed="0"/>
-    <w:lsdException w:name="Placeholder Text" w:unhideWhenUsed="0"/>
-    <w:lsdException w:name="No Spacing" w:semiHidden="0" w:uiPriority="1" w:unhideWhenUsed="0" w:qFormat="1"/>
-    <w:lsdException w:name="Light Shading" w:semiHidden="0" w:uiPriority="60" w:unhideWhenUsed="0"/>
-    <w:lsdException w:name="Light List" w:semiHidden="0" w:uiPriority="61" w:unhideWhenUsed="0"/>
-    <w:lsdException w:name="Light Grid" w:semiHidden="0" w:uiPriority="62" w:unhideWhenUsed="0"/>
-    <w:lsdException w:name="Medium Shading 1" w:semiHidden="0" w:uiPriority="63" w:unhideWhenUsed="0"/>
-    <w:lsdException w:name="Medium Shading 2" w:semiHidden="0" w:uiPriority="64" w:unhideWhenUsed="0"/>
-    <w:lsdException w:name="Medium List 1" w:semiHidden="0" w:uiPriority="65" w:unhideWhenUsed="0"/>
-    <w:lsdException w:name="Medium List 2" w:semiHidden="0" w:uiPriority="66" w:unhideWhenUsed="0"/>
-    <w:lsdException w:name="Medium Grid 1" w:semiHidden="0" w:uiPriority="67" w:unhideWhenUsed="0"/>
-    <w:lsdException w:name="Medium Grid 2" w:semiHidden="0" w:uiPriority="68" w:unhideWhenUsed="0"/>
-    <w:lsdException w:name="Medium Grid 3" w:semiHidden="0" w:uiPriority="69" w:unhideWhenUsed="0"/>
-    <w:lsdException w:name="Dark List" w:semiHidden="0" w:uiPriority="70" w:unhideWhenUsed="0"/>
-    <w:lsdException w:name="Colorful Shading" w:semiHidden="0" w:uiPriority="71" w:unhideWhenUsed="0"/>
-    <w:lsdException w:name="Colorful List" w:semiHidden="0" w:uiPriority="72" w:unhideWhenUsed="0"/>
-    <w:lsdException w:name="Colorful Grid" w:semiHidden="0" w:uiPriority="73" w:unhideWhenUsed="0"/>
-    <w:lsdException w:name="Light Shading Accent 1" w:semiHidden="0" w:uiPriority="60" w:unhideWhenUsed="0"/>
-    <w:lsdException w:name="Light List Accent 1" w:semiHidden="0" w:uiPriority="61" w:unhideWhenUsed="0"/>
-    <w:lsdException w:name="Light Grid Accent 1" w:semiHidden="0" w:uiPriority="62" w:unhideWhenUsed="0"/>
-    <w:lsdException w:name="Medium Shading 1 Accent 1" w:semiHidden="0" w:uiPriority="63" w:unhideWhenUsed="0"/>
-    <w:lsdException w:name="Medium Shading 2 Accent 1" w:semiHidden="0" w:uiPriority="64" w:unhideWhenUsed="0"/>
-    <w:lsdException w:name="Medium List 1 Accent 1" w:semiHidden="0" w:uiPriority="65" w:unhideWhenUsed="0"/>
-    <w:lsdException w:name="Revision" w:unhideWhenUsed="0"/>
-    <w:lsdException w:name="List Paragraph" w:semiHidden="0" w:uiPriority="34" w:unhideWhenUsed="0" w:qFormat="1"/>
-    <w:lsdException w:name="Quote" w:semiHidden="0" w:uiPriority="29" w:unhideWhenUsed="0" w:qFormat="1"/>
-    <w:lsdException w:name="Intense Quote" w:semiHidden="0" w:uiPriority="30" w:unhideWhenUsed="0" w:qFormat="1"/>
-    <w:lsdException w:name="Medium List 2 Accent 1" w:semiHidden="0" w:uiPriority="66" w:unhideWhenUsed="0"/>
-    <w:lsdException w:name="Medium Grid 1 Accent 1" w:semiHidden="0" w:uiPriority="67" w:unhideWhenUsed="0"/>
-    <w:lsdException w:name="Medium Grid 2 Accent 1" w:semiHidden="0" w:uiPriority="68" w:unhideWhenUsed="0"/>
-    <w:lsdException w:name="Medium Grid 3 Accent 1" w:semiHidden="0" w:uiPriority="69" w:unhideWhenUsed="0"/>
-    <w:lsdException w:name="Dark List Accent 1" w:semiHidden="0" w:uiPriority="70" w:unhideWhenUsed="0"/>
-    <w:lsdException w:name="Colorful Shading Accent 1" w:semiHidden="0" w:uiPriority="71" w:unhideWhenUsed="0"/>
-    <w:lsdException w:name="Colorful List Accent 1" w:semiHidden="0" w:uiPriority="72" w:unhideWhenUsed="0"/>
-    <w:lsdException w:name="Colorful Grid Accent 1" w:semiHidden="0" w:uiPriority="73" w:unhideWhenUsed="0"/>
-    <w:lsdException w:name="Light Shading Accent 2" w:semiHidden="0" w:uiPriority="60" w:unhideWhenUsed="0"/>
-    <w:lsdException w:name="Light List Accent 2" w:semiHidden="0" w:uiPriority="61" w:unhideWhenUsed="0"/>
-    <w:lsdException w:name="Light Grid Accent 2" w:semiHidden="0" w:uiPriority="62" w:unhideWhenUsed="0"/>
-    <w:lsdException w:name="Medium Shading 1 Accent 2" w:semiHidden="0" w:uiPriority="63" w:unhideWhenUsed="0"/>
-    <w:lsdException w:name="Medium Shading 2 Accent 2" w:semiHidden="0" w:uiPriority="64" w:unhideWhenUsed="0"/>
-    <w:lsdException w:name="Medium List 1 Accent 2" w:semiHidden="0" w:uiPriority="65" w:unhideWhenUsed="0"/>
-    <w:lsdException w:name="Medium List 2 Accent 2" w:semiHidden="0" w:uiPriority="66" w:unhideWhenUsed="0"/>
-    <w:lsdException w:name="Medium Grid 1 Accent 2" w:semiHidden="0" w:uiPriority="67" w:unhideWhenUsed="0"/>
-    <w:lsdException w:name="Medium Grid 2 Accent 2" w:semiHidden="0" w:uiPriority="68" w:unhideWhenUsed="0"/>
-    <w:lsdException w:name="Medium Grid 3 Accent 2" w:semiHidden="0" w:uiPriority="69" w:unhideWhenUsed="0"/>
-    <w:lsdException w:name="Dark List Accent 2" w:semiHidden="0" w:uiPriority="70" w:unhideWhenUsed="0"/>
-    <w:lsdException w:name="Colorful Shading Accent 2" w:semiHidden="0" w:uiPriority="71" w:unhideWhenUsed="0"/>
-    <w:lsdException w:name="Colorful List Accent 2" w:semiHidden="0" w:uiPriority="72" w:unhideWhenUsed="0"/>
-    <w:lsdException w:name="Colorful Grid Accent 2" w:semiHidden="0" w:uiPriority="73" w:unhideWhenUsed="0"/>
-    <w:lsdException w:name="Light Shading Accent 3" w:semiHidden="0" w:uiPriority="60" w:unhideWhenUsed="0"/>
-    <w:lsdException w:name="Light List Accent 3" w:semiHidden="0" w:uiPriority="61" w:unhideWhenUsed="0"/>
-    <w:lsdException w:name="Light Grid Accent 3" w:semiHidden="0" w:uiPriority="62" w:unhideWhenUsed="0"/>
-    <w:lsdException w:name="Medium Shading 1 Accent 3" w:semiHidden="0" w:uiPriority="63" w:unhideWhenUsed="0"/>
-    <w:lsdException w:name="Medium Shading 2 Accent 3" w:semiHidden="0" w:uiPriority="64" w:unhideWhenUsed="0"/>
-    <w:lsdException w:name="Medium List 1 Accent 3" w:semiHidden="0" w:uiPriority="65" w:unhideWhenUsed="0"/>
-    <w:lsdException w:name="Medium List 2 Accent 3" w:semiHidden="0" w:uiPriority="66" w:unhideWhenUsed="0"/>
-    <w:lsdException w:name="Medium Grid 1 Accent 3" w:semiHidden="0" w:uiPriority="67" w:unhideWhenUsed="0"/>
-    <w:lsdException w:name="Medium Grid 2 Accent 3" w:semiHidden="0" w:uiPriority="68" w:unhideWhenUsed="0"/>
-    <w:lsdException w:name="Medium Grid 3 Accent 3" w:semiHidden="0" w:uiPriority="69" w:unhideWhenUsed="0"/>
-    <w:lsdException w:name="Dark List Accent 3" w:semiHidden="0" w:uiPriority="70" w:unhideWhenUsed="0"/>
-    <w:lsdException w:name="Colorful Shading Accent 3" w:semiHidden="0" w:uiPriority="71" w:unhideWhenUsed="0"/>
-    <w:lsdException w:name="Colorful List Accent 3" w:semiHidden="0" w:uiPriority="72" w:unhideWhenUsed="0"/>
-    <w:lsdException w:name="Colorful Grid Accent 3" w:semiHidden="0" w:uiPriority="73" w:unhideWhenUsed="0"/>
-    <w:lsdException w:name="Light Shading Accent 4" w:semiHidden="0" w:uiPriority="60" w:unhideWhenUsed="0"/>
-    <w:lsdException w:name="Light List Accent 4" w:semiHidden="0" w:uiPriority="61" w:unhideWhenUsed="0"/>
-    <w:lsdException w:name="Light Grid Accent 4" w:semiHidden="0" w:uiPriority="62" w:unhideWhenUsed="0"/>
-    <w:lsdException w:name="Medium Shading 1 Accent 4" w:semiHidden="0" w:uiPriority="63" w:unhideWhenUsed="0"/>
-    <w:lsdException w:name="Medium Shading 2 Accent 4" w:semiHidden="0" w:uiPriority="64" w:unhideWhenUsed="0"/>
-    <w:lsdException w:name="Medium List 1 Accent 4" w:semiHidden="0" w:uiPriority="65" w:unhideWhenUsed="0"/>
-    <w:lsdException w:name="Medium List 2 Accent 4" w:semiHidden="0" w:uiPriority="66" w:unhideWhenUsed="0"/>
-    <w:lsdException w:name="Medium Grid 1 Accent 4" w:semiHidden="0" w:uiPriority="67" w:unhideWhenUsed="0"/>
-    <w:lsdException w:name="Medium Grid 2 Accent 4" w:semiHidden="0" w:uiPriority="68" w:unhideWhenUsed="0"/>
-    <w:lsdException w:name="Medium Grid 3 Accent 4" w:semiHidden="0" w:uiPriority="69" w:unhideWhenUsed="0"/>
-    <w:lsdException w:name="Dark List Accent 4" w:semiHidden="0" w:uiPriority="70" w:unhideWhenUsed="0"/>
-    <w:lsdException w:name="Colorful Shading Accent 4" w:semiHidden="0" w:uiPriority="71" w:unhideWhenUsed="0"/>
-    <w:lsdException w:name="Colorful List Accent 4" w:semiHidden="0" w:uiPriority="72" w:unhideWhenUsed="0"/>
-    <w:lsdException w:name="Colorful Grid Accent 4" w:semiHidden="0" w:uiPriority="73" w:unhideWhenUsed="0"/>
-    <w:lsdException w:name="Light Shading Accent 5" w:semiHidden="0" w:uiPriority="60" w:unhideWhenUsed="0"/>
-    <w:lsdException w:name="Light List Accent 5" w:semiHidden="0" w:uiPriority="61" w:unhideWhenUsed="0"/>
-    <w:lsdException w:name="Light Grid Accent 5" w:semiHidden="0" w:uiPriority="62" w:unhideWhenUsed="0"/>
-    <w:lsdException w:name="Medium Shading 1 Accent 5" w:semiHidden="0" w:uiPriority="63" w:unhideWhenUsed="0"/>
-    <w:lsdException w:name="Medium Shading 2 Accent 5" w:semiHidden="0" w:uiPriority="64" w:unhideWhenUsed="0"/>
-    <w:lsdException w:name="Medium List 1 Accent 5" w:semiHidden="0" w:uiPriority="65" w:unhideWhenUsed="0"/>
-    <w:lsdException w:name="Medium List 2 Accent 5" w:semiHidden="0" w:uiPriority="66" w:unhideWhenUsed="0"/>
-    <w:lsdException w:name="Medium Grid 1 Accent 5" w:semiHidden="0" w:uiPriority="67" w:unhideWhenUsed="0"/>
-    <w:lsdException w:name="Medium Grid 2 Accent 5" w:semiHidden="0" w:uiPriority="68" w:unhideWhenUsed="0"/>
-    <w:lsdException w:name="Medium Grid 3 Accent 5" w:semiHidden="0" w:uiPriority="69" w:unhideWhenUsed="0"/>
-    <w:lsdException w:name="Dark List Accent 5" w:semiHidden="0" w:uiPriority="70" w:unhideWhenUsed="0"/>
-    <w:lsdException w:name="Colorful Shading Accent 5" w:semiHidden="0" w:uiPriority="71" w:unhideWhenUsed="0"/>
-    <w:lsdException w:name="Colorful List Accent 5" w:semiHidden="0" w:uiPriority="72" w:unhideWhenUsed="0"/>
-    <w:lsdException w:name="Colorful Grid Accent 5" w:semiHidden="0" w:uiPriority="73" w:unhideWhenUsed="0"/>
-    <w:lsdException w:name="Light Shading Accent 6" w:semiHidden="0" w:uiPriority="60" w:unhideWhenUsed="0"/>
-    <w:lsdException w:name="Light List Accent 6" w:semiHidden="0" w:uiPriority="61" w:unhideWhenUsed="0"/>
-    <w:lsdException w:name="Light Grid Accent 6" w:semiHidden="0" w:uiPriority="62" w:unhideWhenUsed="0"/>
-    <w:lsdException w:name="Medium Shading 1 Accent 6" w:semiHidden="0" w:uiPriority="63" w:unhideWhenUsed="0"/>
-    <w:lsdException w:name="Medium Shading 2 Accent 6" w:semiHidden="0" w:uiPriority="64" w:unhideWhenUsed="0"/>
-    <w:lsdException w:name="Medium List 1 Accent 6" w:semiHidden="0" w:uiPriority="65" w:unhideWhenUsed="0"/>
-    <w:lsdException w:name="Medium List 2 Accent 6" w:semiHidden="0" w:uiPriority="66" w:unhideWhenUsed="0"/>
-    <w:lsdException w:name="Medium Grid 1 Accent 6" w:semiHidden="0" w:uiPriority="67" w:unhideWhenUsed="0"/>
-    <w:lsdException w:name="Medium Grid 2 Accent 6" w:semiHidden="0" w:uiPriority="68" w:unhideWhenUsed="0"/>
-    <w:lsdException w:name="Medium Grid 3 Accent 6" w:semiHidden="0" w:uiPriority="69" w:unhideWhenUsed="0"/>
-    <w:lsdException w:name="Dark List Accent 6" w:semiHidden="0" w:uiPriority="70" w:unhideWhenUsed="0"/>
-    <w:lsdException w:name="Colorful Shading Accent 6" w:semiHidden="0" w:uiPriority="71" w:unhideWhenUsed="0"/>
-    <w:lsdException w:name="Colorful List Accent 6" w:semiHidden="0" w:uiPriority="72" w:unhideWhenUsed="0"/>
-    <w:lsdException w:name="Colorful Grid Accent 6" w:semiHidden="0" w:uiPriority="73" w:unhideWhenUsed="0"/>
-    <w:lsdException w:name="Subtle Emphasis" w:semiHidden="0" w:uiPriority="19" w:unhideWhenUsed="0" w:qFormat="1"/>
-    <w:lsdException w:name="Intense Emphasis" w:semiHidden="0" w:uiPriority="21" w:unhideWhenUsed="0" w:qFormat="1"/>
-    <w:lsdException w:name="Subtle Reference" w:semiHidden="0" w:uiPriority="31" w:unhideWhenUsed="0" w:qFormat="1"/>
-    <w:lsdException w:name="Intense Reference" w:semiHidden="0" w:uiPriority="32" w:unhideWhenUsed="0" w:qFormat="1"/>
-    <w:lsdException w:name="Book Title" w:semiHidden="0" w:uiPriority="33" w:unhideWhenUsed="0" w:qFormat="1"/>
-    <w:lsdException w:name="Bibliography" w:uiPriority="37"/>
-    <w:lsdException w:name="TOC Heading" w:uiPriority="39" w:qFormat="1"/>
+  <w:latentStyles w:defLockedState="0" w:defUIPriority="99" w:defSemiHidden="0" w:defUnhideWhenUsed="0" w:defQFormat="0" w:count="371">
+    <w:lsdException w:name="Normal" w:uiPriority="0" w:qFormat="1"/>
+    <w:lsdException w:name="heading 1" w:uiPriority="9" w:qFormat="1"/>
+    <w:lsdException w:name="heading 2" w:semiHidden="1" w:unhideWhenUsed="1" w:qFormat="1"/>
+    <w:lsdException w:name="heading 3" w:semiHidden="1" w:unhideWhenUsed="1" w:qFormat="1"/>
+    <w:lsdException w:name="heading 4" w:semiHidden="1" w:unhideWhenUsed="1" w:qFormat="1"/>
+    <w:lsdException w:name="heading 5" w:semiHidden="1" w:uiPriority="9" w:unhideWhenUsed="1" w:qFormat="1"/>
+    <w:lsdException w:name="heading 6" w:semiHidden="1" w:uiPriority="9" w:unhideWhenUsed="1" w:qFormat="1"/>
+    <w:lsdException w:name="heading 7" w:semiHidden="1" w:uiPriority="9" w:unhideWhenUsed="1" w:qFormat="1"/>
+    <w:lsdException w:name="heading 8" w:semiHidden="1" w:uiPriority="9" w:unhideWhenUsed="1" w:qFormat="1"/>
+    <w:lsdException w:name="heading 9" w:semiHidden="1" w:uiPriority="9" w:unhideWhenUsed="1" w:qFormat="1"/>
+    <w:lsdException w:name="index 1" w:semiHidden="1" w:unhideWhenUsed="1"/>
+    <w:lsdException w:name="index 2" w:semiHidden="1" w:unhideWhenUsed="1"/>
+    <w:lsdException w:name="index 3" w:semiHidden="1" w:unhideWhenUsed="1"/>
+    <w:lsdException w:name="index 4" w:semiHidden="1" w:unhideWhenUsed="1"/>
+    <w:lsdException w:name="index 5" w:semiHidden="1" w:unhideWhenUsed="1"/>
+    <w:lsdException w:name="index 6" w:semiHidden="1" w:unhideWhenUsed="1"/>
+    <w:lsdException w:name="index 7" w:semiHidden="1" w:unhideWhenUsed="1"/>
+    <w:lsdException w:name="index 8" w:semiHidden="1" w:unhideWhenUsed="1"/>
+    <w:lsdException w:name="index 9" w:semiHidden="1" w:unhideWhenUsed="1"/>
+    <w:lsdException w:name="toc 1" w:semiHidden="1" w:uiPriority="39" w:unhideWhenUsed="1"/>
+    <w:lsdException w:name="toc 2" w:semiHidden="1" w:uiPriority="39" w:unhideWhenUsed="1"/>
+    <w:lsdException w:name="toc 3" w:semiHidden="1" w:uiPriority="39" w:unhideWhenUsed="1"/>
+    <w:lsdException w:name="toc 4" w:semiHidden="1" w:uiPriority="39" w:unhideWhenUsed="1"/>
+    <w:lsdException w:name="toc 5" w:semiHidden="1" w:uiPriority="39" w:unhideWhenUsed="1"/>
+    <w:lsdException w:name="toc 6" w:semiHidden="1" w:uiPriority="39" w:unhideWhenUsed="1"/>
+    <w:lsdException w:name="toc 7" w:semiHidden="1" w:uiPriority="39" w:unhideWhenUsed="1"/>
+    <w:lsdException w:name="toc 8" w:semiHidden="1" w:uiPriority="39" w:unhideWhenUsed="1"/>
+    <w:lsdException w:name="toc 9" w:semiHidden="1" w:uiPriority="39" w:unhideWhenUsed="1"/>
+    <w:lsdException w:name="Normal Indent" w:semiHidden="1" w:unhideWhenUsed="1"/>
+    <w:lsdException w:name="footnote text" w:semiHidden="1" w:unhideWhenUsed="1"/>
+    <w:lsdException w:name="annotation text" w:semiHidden="1" w:unhideWhenUsed="1"/>
+    <w:lsdException w:name="header" w:semiHidden="1" w:unhideWhenUsed="1"/>
+    <w:lsdException w:name="footer" w:semiHidden="1" w:unhideWhenUsed="1"/>
+    <w:lsdException w:name="index heading" w:semiHidden="1" w:unhideWhenUsed="1"/>
+    <w:lsdException w:name="caption" w:semiHidden="1" w:uiPriority="35" w:unhideWhenUsed="1" w:qFormat="1"/>
+    <w:lsdException w:name="table of figures" w:semiHidden="1" w:unhideWhenUsed="1"/>
+    <w:lsdException w:name="envelope address" w:semiHidden="1" w:unhideWhenUsed="1"/>
+    <w:lsdException w:name="envelope return" w:semiHidden="1" w:unhideWhenUsed="1"/>
+    <w:lsdException w:name="footnote reference" w:semiHidden="1" w:unhideWhenUsed="1"/>
+    <w:lsdException w:name="annotation reference" w:semiHidden="1" w:unhideWhenUsed="1"/>
+    <w:lsdException w:name="line number" w:semiHidden="1" w:unhideWhenUsed="1"/>
+    <w:lsdException w:name="page number" w:semiHidden="1" w:unhideWhenUsed="1"/>
+    <w:lsdException w:name="endnote reference" w:semiHidden="1" w:unhideWhenUsed="1"/>
+    <w:lsdException w:name="endnote text" w:semiHidden="1" w:unhideWhenUsed="1"/>
+    <w:lsdException w:name="table of authorities" w:semiHidden="1" w:unhideWhenUsed="1"/>
+    <w:lsdException w:name="macro" w:semiHidden="1" w:unhideWhenUsed="1"/>
+    <w:lsdException w:name="toa heading" w:semiHidden="1" w:unhideWhenUsed="1"/>
+    <w:lsdException w:name="List" w:semiHidden="1" w:unhideWhenUsed="1"/>
+    <w:lsdException w:name="List Bullet" w:semiHidden="1" w:unhideWhenUsed="1"/>
+    <w:lsdException w:name="List Number" w:semiHidden="1" w:unhideWhenUsed="1"/>
+    <w:lsdException w:name="List 2" w:semiHidden="1" w:unhideWhenUsed="1"/>
+    <w:lsdException w:name="List 3" w:semiHidden="1" w:unhideWhenUsed="1"/>
+    <w:lsdException w:name="List 4" w:semiHidden="1" w:unhideWhenUsed="1"/>
+    <w:lsdException w:name="List 5" w:semiHidden="1" w:unhideWhenUsed="1"/>
+    <w:lsdException w:name="List Bullet 2" w:semiHidden="1" w:unhideWhenUsed="1"/>
+    <w:lsdException w:name="List Bullet 3" w:semiHidden="1" w:unhideWhenUsed="1"/>
+    <w:lsdException w:name="List Bullet 4" w:semiHidden="1" w:unhideWhenUsed="1"/>
+    <w:lsdException w:name="List Bullet 5" w:semiHidden="1" w:unhideWhenUsed="1"/>
+    <w:lsdException w:name="List Number 2" w:semiHidden="1" w:unhideWhenUsed="1"/>
+    <w:lsdException w:name="List Number 3" w:semiHidden="1" w:unhideWhenUsed="1"/>
+    <w:lsdException w:name="List Number 4" w:semiHidden="1" w:unhideWhenUsed="1"/>
+    <w:lsdException w:name="List Number 5" w:semiHidden="1" w:unhideWhenUsed="1"/>
+    <w:lsdException w:name="Title" w:uiPriority="10" w:qFormat="1"/>
+    <w:lsdException w:name="Closing" w:semiHidden="1" w:unhideWhenUsed="1"/>
+    <w:lsdException w:name="Signature" w:semiHidden="1" w:unhideWhenUsed="1"/>
+    <w:lsdException w:name="Default Paragraph Font" w:semiHidden="1" w:uiPriority="1" w:unhideWhenUsed="1"/>
+    <w:lsdException w:name="Body Text" w:semiHidden="1" w:unhideWhenUsed="1"/>
+    <w:lsdException w:name="Body Text Indent" w:semiHidden="1" w:unhideWhenUsed="1"/>
+    <w:lsdException w:name="List Continue" w:semiHidden="1" w:unhideWhenUsed="1"/>
+    <w:lsdException w:name="List Continue 2" w:semiHidden="1" w:unhideWhenUsed="1"/>
+    <w:lsdException w:name="List Continue 3" w:semiHidden="1" w:unhideWhenUsed="1"/>
+    <w:lsdException w:name="List Continue 4" w:semiHidden="1" w:unhideWhenUsed="1"/>
+    <w:lsdException w:name="List Continue 5" w:semiHidden="1" w:unhideWhenUsed="1"/>
+    <w:lsdException w:name="Message Header" w:semiHidden="1" w:unhideWhenUsed="1"/>
+    <w:lsdException w:name="Subtitle" w:uiPriority="11" w:qFormat="1"/>
+    <w:lsdException w:name="Salutation" w:semiHidden="1" w:unhideWhenUsed="1"/>
+    <w:lsdException w:name="Date" w:semiHidden="1" w:unhideWhenUsed="1"/>
+    <w:lsdException w:name="Body Text First Indent" w:semiHidden="1" w:unhideWhenUsed="1"/>
+    <w:lsdException w:name="Body Text First Indent 2" w:semiHidden="1" w:unhideWhenUsed="1"/>
+    <w:lsdException w:name="Note Heading" w:semiHidden="1" w:unhideWhenUsed="1"/>
+    <w:lsdException w:name="Body Text 2" w:semiHidden="1" w:unhideWhenUsed="1"/>
+    <w:lsdException w:name="Body Text 3" w:semiHidden="1" w:unhideWhenUsed="1"/>
+    <w:lsdException w:name="Body Text Indent 2" w:semiHidden="1" w:unhideWhenUsed="1"/>
+    <w:lsdException w:name="Body Text Indent 3" w:semiHidden="1" w:unhideWhenUsed="1"/>
+    <w:lsdException w:name="Block Text" w:semiHidden="1" w:unhideWhenUsed="1"/>
+    <w:lsdException w:name="Hyperlink" w:semiHidden="1" w:unhideWhenUsed="1"/>
+    <w:lsdException w:name="FollowedHyperlink" w:semiHidden="1" w:unhideWhenUsed="1"/>
+    <w:lsdException w:name="Strong" w:uiPriority="22" w:qFormat="1"/>
+    <w:lsdException w:name="Emphasis" w:uiPriority="20" w:qFormat="1"/>
+    <w:lsdException w:name="Document Map" w:semiHidden="1" w:unhideWhenUsed="1"/>
+    <w:lsdException w:name="Plain Text" w:semiHidden="1" w:unhideWhenUsed="1"/>
+    <w:lsdException w:name="E-mail Signature" w:semiHidden="1" w:unhideWhenUsed="1"/>
+    <w:lsdException w:name="HTML Top of Form" w:semiHidden="1" w:unhideWhenUsed="1"/>
+    <w:lsdException w:name="HTML Bottom of Form" w:semiHidden="1" w:unhideWhenUsed="1"/>
+    <w:lsdException w:name="Normal (Web)" w:semiHidden="1" w:unhideWhenUsed="1"/>
+    <w:lsdException w:name="HTML Acronym" w:semiHidden="1" w:unhideWhenUsed="1"/>
+    <w:lsdException w:name="HTML Address" w:semiHidden="1" w:unhideWhenUsed="1"/>
+    <w:lsdException w:name="HTML Cite" w:semiHidden="1" w:unhideWhenUsed="1"/>
+    <w:lsdException w:name="HTML Code" w:semiHidden="1" w:unhideWhenUsed="1"/>
+    <w:lsdException w:name="HTML Definition" w:semiHidden="1" w:unhideWhenUsed="1"/>
+    <w:lsdException w:name="HTML Keyboard" w:semiHidden="1" w:unhideWhenUsed="1"/>
+    <w:lsdException w:name="HTML Preformatted" w:semiHidden="1" w:unhideWhenUsed="1"/>
+    <w:lsdException w:name="HTML Sample" w:semiHidden="1" w:unhideWhenUsed="1"/>
+    <w:lsdException w:name="HTML Typewriter" w:semiHidden="1" w:unhideWhenUsed="1"/>
+    <w:lsdException w:name="HTML Variable" w:semiHidden="1" w:unhideWhenUsed="1"/>
+    <w:lsdException w:name="Normal Table" w:semiHidden="1" w:unhideWhenUsed="1"/>
+    <w:lsdException w:name="annotation subject" w:semiHidden="1" w:unhideWhenUsed="1"/>
+    <w:lsdException w:name="No List" w:semiHidden="1" w:unhideWhenUsed="1"/>
+    <w:lsdException w:name="Outline List 1" w:semiHidden="1" w:unhideWhenUsed="1"/>
+    <w:lsdException w:name="Outline List 2" w:semiHidden="1" w:unhideWhenUsed="1"/>
+    <w:lsdException w:name="Outline List 3" w:semiHidden="1" w:unhideWhenUsed="1"/>
+    <w:lsdException w:name="Table Simple 1" w:semiHidden="1" w:unhideWhenUsed="1"/>
+    <w:lsdException w:name="Table Simple 2" w:semiHidden="1" w:unhideWhenUsed="1"/>
+    <w:lsdException w:name="Table Simple 3" w:semiHidden="1" w:unhideWhenUsed="1"/>
+    <w:lsdException w:name="Table Classic 1" w:semiHidden="1" w:unhideWhenUsed="1"/>
+    <w:lsdException w:name="Table Classic 2" w:semiHidden="1" w:unhideWhenUsed="1"/>
+    <w:lsdException w:name="Table Classic 3" w:semiHidden="1" w:unhideWhenUsed="1"/>
+    <w:lsdException w:name="Table Classic 4" w:semiHidden="1" w:unhideWhenUsed="1"/>
+    <w:lsdException w:name="Table Colorful 1" w:semiHidden="1" w:unhideWhenUsed="1"/>
+    <w:lsdException w:name="Table Colorful 2" w:semiHidden="1" w:unhideWhenUsed="1"/>
+    <w:lsdException w:name="Table Colorful 3" w:semiHidden="1" w:unhideWhenUsed="1"/>
+    <w:lsdException w:name="Table Columns 1" w:semiHidden="1" w:unhideWhenUsed="1"/>
+    <w:lsdException w:name="Table Columns 2" w:semiHidden="1" w:unhideWhenUsed="1"/>
+    <w:lsdException w:name="Table Columns 3" w:semiHidden="1" w:unhideWhenUsed="1"/>
+    <w:lsdException w:name="Table Columns 4" w:semiHidden="1" w:unhideWhenUsed="1"/>
+    <w:lsdException w:name="Table Columns 5" w:semiHidden="1" w:unhideWhenUsed="1"/>
+    <w:lsdException w:name="Table Grid 1" w:semiHidden="1" w:unhideWhenUsed="1"/>
+    <w:lsdException w:name="Table Grid 2" w:semiHidden="1" w:unhideWhenUsed="1"/>
+    <w:lsdException w:name="Table Grid 3" w:semiHidden="1" w:unhideWhenUsed="1"/>
+    <w:lsdException w:name="Table Grid 4" w:semiHidden="1" w:unhideWhenUsed="1"/>
+    <w:lsdException w:name="Table Grid 5" w:semiHidden="1" w:unhideWhenUsed="1"/>
+    <w:lsdException w:name="Table Grid 6" w:semiHidden="1" w:unhideWhenUsed="1"/>
+    <w:lsdException w:name="Table Grid 7" w:semiHidden="1" w:unhideWhenUsed="1"/>
+    <w:lsdException w:name="Table Grid 8" w:semiHidden="1" w:unhideWhenUsed="1"/>
+    <w:lsdException w:name="Table List 1" w:semiHidden="1" w:unhideWhenUsed="1"/>
+    <w:lsdException w:name="Table List 2" w:semiHidden="1" w:unhideWhenUsed="1"/>
+    <w:lsdException w:name="Table List 3" w:semiHidden="1" w:unhideWhenUsed="1"/>
+    <w:lsdException w:name="Table List 4" w:semiHidden="1" w:unhideWhenUsed="1"/>
+    <w:lsdException w:name="Table List 5" w:semiHidden="1" w:unhideWhenUsed="1"/>
+    <w:lsdException w:name="Table List 6" w:semiHidden="1" w:unhideWhenUsed="1"/>
+    <w:lsdException w:name="Table List 7" w:semiHidden="1" w:unhideWhenUsed="1"/>
+    <w:lsdException w:name="Table List 8" w:semiHidden="1" w:unhideWhenUsed="1"/>
+    <w:lsdException w:name="Table 3D effects 1" w:semiHidden="1" w:unhideWhenUsed="1"/>
+    <w:lsdException w:name="Table 3D effects 2" w:semiHidden="1" w:unhideWhenUsed="1"/>
+    <w:lsdException w:name="Table 3D effects 3" w:semiHidden="1" w:unhideWhenUsed="1"/>
+    <w:lsdException w:name="Table Contemporary" w:semiHidden="1" w:unhideWhenUsed="1"/>
+    <w:lsdException w:name="Table Elegant" w:semiHidden="1" w:unhideWhenUsed="1"/>
+    <w:lsdException w:name="Table Professional" w:semiHidden="1" w:unhideWhenUsed="1"/>
+    <w:lsdException w:name="Table Subtle 1" w:semiHidden="1" w:unhideWhenUsed="1"/>
+    <w:lsdException w:name="Table Subtle 2" w:semiHidden="1" w:unhideWhenUsed="1"/>
+    <w:lsdException w:name="Table Web 1" w:semiHidden="1" w:unhideWhenUsed="1"/>
+    <w:lsdException w:name="Table Web 2" w:semiHidden="1" w:unhideWhenUsed="1"/>
+    <w:lsdException w:name="Table Web 3" w:semiHidden="1" w:unhideWhenUsed="1"/>
+    <w:lsdException w:name="Balloon Text" w:semiHidden="1" w:unhideWhenUsed="1"/>
+    <w:lsdException w:name="Table Grid" w:uiPriority="59"/>
+    <w:lsdException w:name="Table Theme" w:semiHidden="1" w:unhideWhenUsed="1"/>
+    <w:lsdException w:name="Placeholder Text" w:semiHidden="1"/>
+    <w:lsdException w:name="No Spacing" w:uiPriority="1" w:qFormat="1"/>
+    <w:lsdException w:name="Light Shading" w:uiPriority="60"/>
+    <w:lsdException w:name="Light List" w:uiPriority="61"/>
+    <w:lsdException w:name="Light Grid" w:uiPriority="62"/>
+    <w:lsdException w:name="Medium Shading 1" w:uiPriority="63"/>
+    <w:lsdException w:name="Medium Shading 2" w:uiPriority="64"/>
+    <w:lsdException w:name="Medium List 1" w:uiPriority="65"/>
+    <w:lsdException w:name="Medium List 2" w:uiPriority="66"/>
+    <w:lsdException w:name="Medium Grid 1" w:uiPriority="67"/>
+    <w:lsdException w:name="Medium Grid 2" w:uiPriority="68"/>
+    <w:lsdException w:name="Medium Grid 3" w:uiPriority="69"/>
+    <w:lsdException w:name="Dark List" w:uiPriority="70"/>
+    <w:lsdException w:name="Colorful Shading" w:uiPriority="71"/>
+    <w:lsdException w:name="Colorful List" w:uiPriority="72"/>
+    <w:lsdException w:name="Colorful Grid" w:uiPriority="73"/>
+    <w:lsdException w:name="Light Shading Accent 1" w:uiPriority="60"/>
+    <w:lsdException w:name="Light List Accent 1" w:uiPriority="61"/>
+    <w:lsdException w:name="Light Grid Accent 1" w:uiPriority="62"/>
+    <w:lsdException w:name="Medium Shading 1 Accent 1" w:uiPriority="63"/>
+    <w:lsdException w:name="Medium Shading 2 Accent 1" w:uiPriority="64"/>
+    <w:lsdException w:name="Medium List 1 Accent 1" w:uiPriority="65"/>
+    <w:lsdException w:name="Revision" w:semiHidden="1"/>
+    <w:lsdException w:name="List Paragraph" w:uiPriority="34" w:qFormat="1"/>
+    <w:lsdException w:name="Quote" w:uiPriority="29" w:qFormat="1"/>
+    <w:lsdException w:name="Intense Quote" w:uiPriority="30" w:qFormat="1"/>
+    <w:lsdException w:name="Medium List 2 Accent 1" w:uiPriority="66"/>
+    <w:lsdException w:name="Medium Grid 1 Accent 1" w:uiPriority="67"/>
+    <w:lsdException w:name="Medium Grid 2 Accent 1" w:uiPriority="68"/>
+    <w:lsdException w:name="Medium Grid 3 Accent 1" w:uiPriority="69"/>
+    <w:lsdException w:name="Dark List Accent 1" w:uiPriority="70"/>
+    <w:lsdException w:name="Colorful Shading Accent 1" w:uiPriority="71"/>
+    <w:lsdException w:name="Colorful List Accent 1" w:uiPriority="72"/>
+    <w:lsdException w:name="Colorful Grid Accent 1" w:uiPriority="73"/>
+    <w:lsdException w:name="Light Shading Accent 2" w:uiPriority="60"/>
+    <w:lsdException w:name="Light List Accent 2" w:uiPriority="61"/>
+    <w:lsdException w:name="Light Grid Accent 2" w:uiPriority="62"/>
+    <w:lsdException w:name="Medium Shading 1 Accent 2" w:uiPriority="63"/>
+    <w:lsdException w:name="Medium Shading 2 Accent 2" w:uiPriority="64"/>
+    <w:lsdException w:name="Medium List 1 Accent 2" w:uiPriority="65"/>
+    <w:lsdException w:name="Medium List 2 Accent 2" w:uiPriority="66"/>
+    <w:lsdException w:name="Medium Grid 1 Accent 2" w:uiPriority="67"/>
+    <w:lsdException w:name="Medium Grid 2 Accent 2" w:uiPriority="68"/>
+    <w:lsdException w:name="Medium Grid 3 Accent 2" w:uiPriority="69"/>
+    <w:lsdException w:name="Dark List Accent 2" w:uiPriority="70"/>
+    <w:lsdException w:name="Colorful Shading Accent 2" w:uiPriority="71"/>
+    <w:lsdException w:name="Colorful List Accent 2" w:uiPriority="72"/>
+    <w:lsdException w:name="Colorful Grid Accent 2" w:uiPriority="73"/>
+    <w:lsdException w:name="Light Shading Accent 3" w:uiPriority="60"/>
+    <w:lsdException w:name="Light List Accent 3" w:uiPriority="61"/>
+    <w:lsdException w:name="Light Grid Accent 3" w:uiPriority="62"/>
+    <w:lsdException w:name="Medium Shading 1 Accent 3" w:uiPriority="63"/>
+    <w:lsdException w:name="Medium Shading 2 Accent 3" w:uiPriority="64"/>
+    <w:lsdException w:name="Medium List 1 Accent 3" w:uiPriority="65"/>
+    <w:lsdException w:name="Medium List 2 Accent 3" w:uiPriority="66"/>
+    <w:lsdException w:name="Medium Grid 1 Accent 3" w:uiPriority="67"/>
+    <w:lsdException w:name="Medium Grid 2 Accent 3" w:uiPriority="68"/>
+    <w:lsdException w:name="Medium Grid 3 Accent 3" w:uiPriority="69"/>
+    <w:lsdException w:name="Dark List Accent 3" w:uiPriority="70"/>
+    <w:lsdException w:name="Colorful Shading Accent 3" w:uiPriority="71"/>
+    <w:lsdException w:name="Colorful List Accent 3" w:uiPriority="72"/>
+    <w:lsdException w:name="Colorful Grid Accent 3" w:uiPriority="73"/>
+    <w:lsdException w:name="Light Shading Accent 4" w:uiPriority="60"/>
+    <w:lsdException w:name="Light List Accent 4" w:uiPriority="61"/>
+    <w:lsdException w:name="Light Grid Accent 4" w:uiPriority="62"/>
+    <w:lsdException w:name="Medium Shading 1 Accent 4" w:uiPriority="63"/>
+    <w:lsdException w:name="Medium Shading 2 Accent 4" w:uiPriority="64"/>
+    <w:lsdException w:name="Medium List 1 Accent 4" w:uiPriority="65"/>
+    <w:lsdException w:name="Medium List 2 Accent 4" w:uiPriority="66"/>
+    <w:lsdException w:name="Medium Grid 1 Accent 4" w:uiPriority="67"/>
+    <w:lsdException w:name="Medium Grid 2 Accent 4" w:uiPriority="68"/>
+    <w:lsdException w:name="Medium Grid 3 Accent 4" w:uiPriority="69"/>
+    <w:lsdException w:name="Dark List Accent 4" w:uiPriority="70"/>
+    <w:lsdException w:name="Colorful Shading Accent 4" w:uiPriority="71"/>
+    <w:lsdException w:name="Colorful List Accent 4" w:uiPriority="72"/>
+    <w:lsdException w:name="Colorful Grid Accent 4" w:uiPriority="73"/>
+    <w:lsdException w:name="Light Shading Accent 5" w:uiPriority="60"/>
+    <w:lsdException w:name="Light List Accent 5" w:uiPriority="61"/>
+    <w:lsdException w:name="Light Grid Accent 5" w:uiPriority="62"/>
+    <w:lsdException w:name="Medium Shading 1 Accent 5" w:uiPriority="63"/>
+    <w:lsdException w:name="Medium Shading 2 Accent 5" w:uiPriority="64"/>
+    <w:lsdException w:name="Medium List 1 Accent 5" w:uiPriority="65"/>
+    <w:lsdException w:name="Medium List 2 Accent 5" w:uiPriority="66"/>
+    <w:lsdException w:name="Medium Grid 1 Accent 5" w:uiPriority="67"/>
+    <w:lsdException w:name="Medium Grid 2 Accent 5" w:uiPriority="68"/>
+    <w:lsdException w:name="Medium Grid 3 Accent 5" w:uiPriority="69"/>
+    <w:lsdException w:name="Dark List Accent 5" w:uiPriority="70"/>
+    <w:lsdException w:name="Colorful Shading Accent 5" w:uiPriority="71"/>
+    <w:lsdException w:name="Colorful List Accent 5" w:uiPriority="72"/>
+    <w:lsdException w:name="Colorful Grid Accent 5" w:uiPriority="73"/>
+    <w:lsdException w:name="Light Shading Accent 6" w:uiPriority="60"/>
+    <w:lsdException w:name="Light List Accent 6" w:uiPriority="61"/>
+    <w:lsdException w:name="Light Grid Accent 6" w:uiPriority="62"/>
+    <w:lsdException w:name="Medium Shading 1 Accent 6" w:uiPriority="63"/>
+    <w:lsdException w:name="Medium Shading 2 Accent 6" w:uiPriority="64"/>
+    <w:lsdException w:name="Medium List 1 Accent 6" w:uiPriority="65"/>
+    <w:lsdException w:name="Medium List 2 Accent 6" w:uiPriority="66"/>
+    <w:lsdException w:name="Medium Grid 1 Accent 6" w:uiPriority="67"/>
+    <w:lsdException w:name="Medium Grid 2 Accent 6" w:uiPriority="68"/>
+    <w:lsdException w:name="Medium Grid 3 Accent 6" w:uiPriority="69"/>
+    <w:lsdException w:name="Dark List Accent 6" w:uiPriority="70"/>
+    <w:lsdException w:name="Colorful Shading Accent 6" w:uiPriority="71"/>
+    <w:lsdException w:name="Colorful List Accent 6" w:uiPriority="72"/>
+    <w:lsdException w:name="Colorful Grid Accent 6" w:uiPriority="73"/>
+    <w:lsdException w:name="Subtle Emphasis" w:uiPriority="19" w:qFormat="1"/>
+    <w:lsdException w:name="Intense Emphasis" w:uiPriority="21" w:qFormat="1"/>
+    <w:lsdException w:name="Subtle Reference" w:uiPriority="31" w:qFormat="1"/>
+    <w:lsdException w:name="Intense Reference" w:uiPriority="32" w:qFormat="1"/>
+    <w:lsdException w:name="Book Title" w:uiPriority="33" w:qFormat="1"/>
+    <w:lsdException w:name="Bibliography" w:semiHidden="1" w:uiPriority="37" w:unhideWhenUsed="1"/>
+    <w:lsdException w:name="TOC Heading" w:semiHidden="1" w:uiPriority="39" w:unhideWhenUsed="1" w:qFormat="1"/>
+    <w:lsdException w:name="Plain Table 1" w:uiPriority="41"/>
+    <w:lsdException w:name="Plain Table 2" w:uiPriority="42"/>
+    <w:lsdException w:name="Plain Table 3" w:uiPriority="43"/>
+    <w:lsdException w:name="Plain Table 4" w:uiPriority="44"/>
+    <w:lsdException w:name="Plain Table 5" w:uiPriority="45"/>
+    <w:lsdException w:name="Grid Table Light" w:uiPriority="40"/>
+    <w:lsdException w:name="Grid Table 1 Light" w:uiPriority="46"/>
+    <w:lsdException w:name="Grid Table 2" w:uiPriority="47"/>
+    <w:lsdException w:name="Grid Table 3" w:uiPriority="48"/>
+    <w:lsdException w:name="Grid Table 4" w:uiPriority="49"/>
+    <w:lsdException w:name="Grid Table 5 Dark" w:uiPriority="50"/>
+    <w:lsdException w:name="Grid Table 6 Colorful" w:uiPriority="51"/>
+    <w:lsdException w:name="Grid Table 7 Colorful" w:uiPriority="52"/>
+    <w:lsdException w:name="Grid Table 1 Light Accent 1" w:uiPriority="46"/>
+    <w:lsdException w:name="Grid Table 2 Accent 1" w:uiPriority="47"/>
+    <w:lsdException w:name="Grid Table 3 Accent 1" w:uiPriority="48"/>
+    <w:lsdException w:name="Grid Table 4 Accent 1" w:uiPriority="49"/>
+    <w:lsdException w:name="Grid Table 5 Dark Accent 1" w:uiPriority="50"/>
+    <w:lsdException w:name="Grid Table 6 Colorful Accent 1" w:uiPriority="51"/>
+    <w:lsdException w:name="Grid Table 7 Colorful Accent 1" w:uiPriority="52"/>
+    <w:lsdException w:name="Grid Table 1 Light Accent 2" w:uiPriority="46"/>
+    <w:lsdException w:name="Grid Table 2 Accent 2" w:uiPriority="47"/>
+    <w:lsdException w:name="Grid Table 3 Accent 2" w:uiPriority="48"/>
+    <w:lsdException w:name="Grid Table 4 Accent 2" w:uiPriority="49"/>
+    <w:lsdException w:name="Grid Table 5 Dark Accent 2" w:uiPriority="50"/>
+    <w:lsdException w:name="Grid Table 6 Colorful Accent 2" w:uiPriority="51"/>
+    <w:lsdException w:name="Grid Table 7 Colorful Accent 2" w:uiPriority="52"/>
+    <w:lsdException w:name="Grid Table 1 Light Accent 3" w:uiPriority="46"/>
+    <w:lsdException w:name="Grid Table 2 Accent 3" w:uiPriority="47"/>
+    <w:lsdException w:name="Grid Table 3 Accent 3" w:uiPriority="48"/>
+    <w:lsdException w:name="Grid Table 4 Accent 3" w:uiPriority="49"/>
+    <w:lsdException w:name="Grid Table 5 Dark Accent 3" w:uiPriority="50"/>
+    <w:lsdException w:name="Grid Table 6 Colorful Accent 3" w:uiPriority="51"/>
+    <w:lsdException w:name="Grid Table 7 Colorful Accent 3" w:uiPriority="52"/>
+    <w:lsdException w:name="Grid Table 1 Light Accent 4" w:uiPriority="46"/>
+    <w:lsdException w:name="Grid Table 2 Accent 4" w:uiPriority="47"/>
+    <w:lsdException w:name="Grid Table 3 Accent 4" w:uiPriority="48"/>
+    <w:lsdException w:name="Grid Table 4 Accent 4" w:uiPriority="49"/>
+    <w:lsdException w:name="Grid Table 5 Dark Accent 4" w:uiPriority="50"/>
+    <w:lsdException w:name="Grid Table 6 Colorful Accent 4" w:uiPriority="51"/>
+    <w:lsdException w:name="Grid Table 7 Colorful Accent 4" w:uiPriority="52"/>
+    <w:lsdException w:name="Grid Table 1 Light Accent 5" w:uiPriority="46"/>
+    <w:lsdException w:name="Grid Table 2 Accent 5" w:uiPriority="47"/>
+    <w:lsdException w:name="Grid Table 3 Accent 5" w:uiPriority="48"/>
+    <w:lsdException w:name="Grid Table 4 Accent 5" w:uiPriority="49"/>
+    <w:lsdException w:name="Grid Table 5 Dark Accent 5" w:uiPriority="50"/>
+    <w:lsdException w:name="Grid Table 6 Colorful Accent 5" w:uiPriority="51"/>
+    <w:lsdException w:name="Grid Table 7 Colorful Accent 5" w:uiPriority="52"/>
+    <w:lsdException w:name="Grid Table 1 Light Accent 6" w:uiPriority="46"/>
+    <w:lsdException w:name="Grid Table 2 Accent 6" w:uiPriority="47"/>
+    <w:lsdException w:name="Grid Table 3 Accent 6" w:uiPriority="48"/>
+    <w:lsdException w:name="Grid Table 4 Accent 6" w:uiPriority="49"/>
+    <w:lsdException w:name="Grid Table 5 Dark Accent 6" w:uiPriority="50"/>
+    <w:lsdException w:name="Grid Table 6 Colorful Accent 6" w:uiPriority="51"/>
+    <w:lsdException w:name="Grid Table 7 Colorful Accent 6" w:uiPriority="52"/>
+    <w:lsdException w:name="List Table 1 Light" w:uiPriority="46"/>
+    <w:lsdException w:name="List Table 2" w:uiPriority="47"/>
+    <w:lsdException w:name="List Table 3" w:uiPriority="48"/>
+    <w:lsdException w:name="List Table 4" w:uiPriority="49"/>
+    <w:lsdException w:name="List Table 5 Dark" w:uiPriority="50"/>
+    <w:lsdException w:name="List Table 6 Colorful" w:uiPriority="51"/>
+    <w:lsdException w:name="List Table 7 Colorful" w:uiPriority="52"/>
+    <w:lsdException w:name="List Table 1 Light Accent 1" w:uiPriority="46"/>
+    <w:lsdException w:name="List Table 2 Accent 1" w:uiPriority="47"/>
+    <w:lsdException w:name="List Table 3 Accent 1" w:uiPriority="48"/>
+    <w:lsdException w:name="List Table 4 Accent 1" w:uiPriority="49"/>
+    <w:lsdException w:name="List Table 5 Dark Accent 1" w:uiPriority="50"/>
+    <w:lsdException w:name="List Table 6 Colorful Accent 1" w:uiPriority="51"/>
+    <w:lsdException w:name="List Table 7 Colorful Accent 1" w:uiPriority="52"/>
+    <w:lsdException w:name="List Table 1 Light Accent 2" w:uiPriority="46"/>
+    <w:lsdException w:name="List Table 2 Accent 2" w:uiPriority="47"/>
+    <w:lsdException w:name="List Table 3 Accent 2" w:uiPriority="48"/>
+    <w:lsdException w:name="List Table 4 Accent 2" w:uiPriority="49"/>
+    <w:lsdException w:name="List Table 5 Dark Accent 2" w:uiPriority="50"/>
+    <w:lsdException w:name="List Table 6 Colorful Accent 2" w:uiPriority="51"/>
+    <w:lsdException w:name="List Table 7 Colorful Accent 2" w:uiPriority="52"/>
+    <w:lsdException w:name="List Table 1 Light Accent 3" w:uiPriority="46"/>
+    <w:lsdException w:name="List Table 2 Accent 3" w:uiPriority="47"/>
+    <w:lsdException w:name="List Table 3 Accent 3" w:uiPriority="48"/>
+    <w:lsdException w:name="List Table 4 Accent 3" w:uiPriority="49"/>
+    <w:lsdException w:name="List Table 5 Dark Accent 3" w:uiPriority="50"/>
+    <w:lsdException w:name="List Table 6 Colorful Accent 3" w:uiPriority="51"/>
+    <w:lsdException w:name="List Table 7 Colorful Accent 3" w:uiPriority="52"/>
+    <w:lsdException w:name="List Table 1 Light Accent 4" w:uiPriority="46"/>
+    <w:lsdException w:name="List Table 2 Accent 4" w:uiPriority="47"/>
+    <w:lsdException w:name="List Table 3 Accent 4" w:uiPriority="48"/>
+    <w:lsdException w:name="List Table 4 Accent 4" w:uiPriority="49"/>
+    <w:lsdException w:name="List Table 5 Dark Accent 4" w:uiPriority="50"/>
+    <w:lsdException w:name="List Table 6 Colorful Accent 4" w:uiPriority="51"/>
+    <w:lsdException w:name="List Table 7 Colorful Accent 4" w:uiPriority="52"/>
+    <w:lsdException w:name="List Table 1 Light Accent 5" w:uiPriority="46"/>
+    <w:lsdException w:name="List Table 2 Accent 5" w:uiPriority="47"/>
+    <w:lsdException w:name="List Table 3 Accent 5" w:uiPriority="48"/>
+    <w:lsdException w:name="List Table 4 Accent 5" w:uiPriority="49"/>
+    <w:lsdException w:name="List Table 5 Dark Accent 5" w:uiPriority="50"/>
+    <w:lsdException w:name="List Table 6 Colorful Accent 5" w:uiPriority="51"/>
+    <w:lsdException w:name="List Table 7 Colorful Accent 5" w:uiPriority="52"/>
+    <w:lsdException w:name="List Table 1 Light Accent 6" w:uiPriority="46"/>
+    <w:lsdException w:name="List Table 2 Accent 6" w:uiPriority="47"/>
+    <w:lsdException w:name="List Table 3 Accent 6" w:uiPriority="48"/>
+    <w:lsdException w:name="List Table 4 Accent 6" w:uiPriority="49"/>
+    <w:lsdException w:name="List Table 5 Dark Accent 6" w:uiPriority="50"/>
+    <w:lsdException w:name="List Table 6 Colorful Accent 6" w:uiPriority="51"/>
+    <w:lsdException w:name="List Table 7 Colorful Accent 6" w:uiPriority="52"/>
   </w:latentStyles>
   <w:style w:type="paragraph" w:default="1" w:styleId="Normal">
     <w:name w:val="Normal"/>
@@ -15806,6 +16245,7 @@
   <w:style w:type="character" w:default="1" w:styleId="DefaultParagraphFont">
     <w:name w:val="Default Paragraph Font"/>
     <w:uiPriority w:val="1"/>
+    <w:semiHidden/>
     <w:unhideWhenUsed/>
   </w:style>
   <w:style w:type="table" w:default="1" w:styleId="TableNormal">
@@ -16041,6 +16481,7 @@
       <w:spacing w:after="0" w:line="240" w:lineRule="auto"/>
     </w:pPr>
     <w:tblPr>
+      <w:tblInd w:w="0" w:type="dxa"/>
       <w:tblBorders>
         <w:top w:val="single" w:sz="4" w:space="0" w:color="auto"/>
         <w:left w:val="single" w:sz="4" w:space="0" w:color="auto"/>
@@ -16049,6 +16490,12 @@
         <w:insideH w:val="single" w:sz="4" w:space="0" w:color="auto"/>
         <w:insideV w:val="single" w:sz="4" w:space="0" w:color="auto"/>
       </w:tblBorders>
+      <w:tblCellMar>
+        <w:top w:w="0" w:type="dxa"/>
+        <w:left w:w="108" w:type="dxa"/>
+        <w:bottom w:w="0" w:type="dxa"/>
+        <w:right w:w="108" w:type="dxa"/>
+      </w:tblCellMar>
     </w:tblPr>
   </w:style>
   <w:style w:type="paragraph" w:styleId="CommentSubject">
@@ -16091,1063 +16538,6 @@
     </w:rPr>
   </w:style>
 </w:styles>
-</file>
-
-<file path=word/stylesWithEffects.xml><?xml version="1.0" encoding="utf-8"?>
-<w:styles xmlns:wpc="http://schemas.microsoft.com/office/word/2010/wordprocessingCanvas" xmlns:mc="http://schemas.openxmlformats.org/markup-compatibility/2006" xmlns:o="urn:schemas-microsoft-com:office:office" xmlns:r="http://schemas.openxmlformats.org/officeDocument/2006/relationships" xmlns:m="http://schemas.openxmlformats.org/officeDocument/2006/math" xmlns:v="urn:schemas-microsoft-com:vml" xmlns:wp14="http://schemas.microsoft.com/office/word/2010/wordprocessingDrawing" xmlns:wp="http://schemas.openxmlformats.org/drawingml/2006/wordprocessingDrawing" xmlns:w10="urn:schemas-microsoft-com:office:word" xmlns:w="http://schemas.openxmlformats.org/wordprocessingml/2006/main" xmlns:w14="http://schemas.microsoft.com/office/word/2010/wordml" xmlns:wpg="http://schemas.microsoft.com/office/word/2010/wordprocessingGroup" xmlns:wpi="http://schemas.microsoft.com/office/word/2010/wordprocessingInk" xmlns:wne="http://schemas.microsoft.com/office/word/2006/wordml" xmlns:wps="http://schemas.microsoft.com/office/word/2010/wordprocessingShape" mc:Ignorable="w14 wp14">
-  <w:docDefaults>
-    <w:rPrDefault>
-      <w:rPr>
-        <w:rFonts w:asciiTheme="minorHAnsi" w:eastAsiaTheme="minorEastAsia" w:hAnsiTheme="minorHAnsi" w:cstheme="minorBidi"/>
-        <w:sz w:val="22"/>
-        <w:szCs w:val="22"/>
-        <w:lang w:val="en-US" w:eastAsia="en-US" w:bidi="ar-SA"/>
-      </w:rPr>
-    </w:rPrDefault>
-    <w:pPrDefault>
-      <w:pPr>
-        <w:spacing w:after="200" w:line="276" w:lineRule="auto"/>
-      </w:pPr>
-    </w:pPrDefault>
-  </w:docDefaults>
-  <w:latentStyles w:defLockedState="0" w:defUIPriority="99" w:defSemiHidden="1" w:defUnhideWhenUsed="1" w:defQFormat="0" w:count="267">
-    <w:lsdException w:name="Normal" w:semiHidden="0" w:uiPriority="0" w:unhideWhenUsed="0" w:qFormat="1"/>
-    <w:lsdException w:name="heading 1" w:semiHidden="0" w:uiPriority="9" w:unhideWhenUsed="0" w:qFormat="1"/>
-    <w:lsdException w:name="heading 2" w:qFormat="1"/>
-    <w:lsdException w:name="heading 3" w:qFormat="1"/>
-    <w:lsdException w:name="heading 4" w:qFormat="1"/>
-    <w:lsdException w:name="heading 5" w:uiPriority="9" w:qFormat="1"/>
-    <w:lsdException w:name="heading 6" w:uiPriority="9" w:qFormat="1"/>
-    <w:lsdException w:name="heading 7" w:uiPriority="9" w:qFormat="1"/>
-    <w:lsdException w:name="heading 8" w:uiPriority="9" w:qFormat="1"/>
-    <w:lsdException w:name="heading 9" w:uiPriority="9" w:qFormat="1"/>
-    <w:lsdException w:name="toc 1" w:uiPriority="39"/>
-    <w:lsdException w:name="toc 2" w:uiPriority="39"/>
-    <w:lsdException w:name="toc 3" w:uiPriority="39"/>
-    <w:lsdException w:name="toc 4" w:uiPriority="39"/>
-    <w:lsdException w:name="toc 5" w:uiPriority="39"/>
-    <w:lsdException w:name="toc 6" w:uiPriority="39"/>
-    <w:lsdException w:name="toc 7" w:uiPriority="39"/>
-    <w:lsdException w:name="toc 8" w:uiPriority="39"/>
-    <w:lsdException w:name="toc 9" w:uiPriority="39"/>
-    <w:lsdException w:name="caption" w:uiPriority="35" w:qFormat="1"/>
-    <w:lsdException w:name="Title" w:semiHidden="0" w:uiPriority="10" w:unhideWhenUsed="0" w:qFormat="1"/>
-    <w:lsdException w:name="Default Paragraph Font" w:uiPriority="1"/>
-    <w:lsdException w:name="Subtitle" w:semiHidden="0" w:uiPriority="11" w:unhideWhenUsed="0" w:qFormat="1"/>
-    <w:lsdException w:name="Strong" w:semiHidden="0" w:uiPriority="22" w:unhideWhenUsed="0" w:qFormat="1"/>
-    <w:lsdException w:name="Emphasis" w:semiHidden="0" w:uiPriority="20" w:unhideWhenUsed="0" w:qFormat="1"/>
-    <w:lsdException w:name="Table Grid" w:semiHidden="0" w:uiPriority="59" w:unhideWhenUsed="0"/>
-    <w:lsdException w:name="Placeholder Text" w:unhideWhenUsed="0"/>
-    <w:lsdException w:name="No Spacing" w:semiHidden="0" w:uiPriority="1" w:unhideWhenUsed="0" w:qFormat="1"/>
-    <w:lsdException w:name="Light Shading" w:semiHidden="0" w:uiPriority="60" w:unhideWhenUsed="0"/>
-    <w:lsdException w:name="Light List" w:semiHidden="0" w:uiPriority="61" w:unhideWhenUsed="0"/>
-    <w:lsdException w:name="Light Grid" w:semiHidden="0" w:uiPriority="62" w:unhideWhenUsed="0"/>
-    <w:lsdException w:name="Medium Shading 1" w:semiHidden="0" w:uiPriority="63" w:unhideWhenUsed="0"/>
-    <w:lsdException w:name="Medium Shading 2" w:semiHidden="0" w:uiPriority="64" w:unhideWhenUsed="0"/>
-    <w:lsdException w:name="Medium List 1" w:semiHidden="0" w:uiPriority="65" w:unhideWhenUsed="0"/>
-    <w:lsdException w:name="Medium List 2" w:semiHidden="0" w:uiPriority="66" w:unhideWhenUsed="0"/>
-    <w:lsdException w:name="Medium Grid 1" w:semiHidden="0" w:uiPriority="67" w:unhideWhenUsed="0"/>
-    <w:lsdException w:name="Medium Grid 2" w:semiHidden="0" w:uiPriority="68" w:unhideWhenUsed="0"/>
-    <w:lsdException w:name="Medium Grid 3" w:semiHidden="0" w:uiPriority="69" w:unhideWhenUsed="0"/>
-    <w:lsdException w:name="Dark List" w:semiHidden="0" w:uiPriority="70" w:unhideWhenUsed="0"/>
-    <w:lsdException w:name="Colorful Shading" w:semiHidden="0" w:uiPriority="71" w:unhideWhenUsed="0"/>
-    <w:lsdException w:name="Colorful List" w:semiHidden="0" w:uiPriority="72" w:unhideWhenUsed="0"/>
-    <w:lsdException w:name="Colorful Grid" w:semiHidden="0" w:uiPriority="73" w:unhideWhenUsed="0"/>
-    <w:lsdException w:name="Light Shading Accent 1" w:semiHidden="0" w:uiPriority="60" w:unhideWhenUsed="0"/>
-    <w:lsdException w:name="Light List Accent 1" w:semiHidden="0" w:uiPriority="61" w:unhideWhenUsed="0"/>
-    <w:lsdException w:name="Light Grid Accent 1" w:semiHidden="0" w:uiPriority="62" w:unhideWhenUsed="0"/>
-    <w:lsdException w:name="Medium Shading 1 Accent 1" w:semiHidden="0" w:uiPriority="63" w:unhideWhenUsed="0"/>
-    <w:lsdException w:name="Medium Shading 2 Accent 1" w:semiHidden="0" w:uiPriority="64" w:unhideWhenUsed="0"/>
-    <w:lsdException w:name="Medium List 1 Accent 1" w:semiHidden="0" w:uiPriority="65" w:unhideWhenUsed="0"/>
-    <w:lsdException w:name="Revision" w:unhideWhenUsed="0"/>
-    <w:lsdException w:name="List Paragraph" w:semiHidden="0" w:uiPriority="34" w:unhideWhenUsed="0" w:qFormat="1"/>
-    <w:lsdException w:name="Quote" w:semiHidden="0" w:uiPriority="29" w:unhideWhenUsed="0" w:qFormat="1"/>
-    <w:lsdException w:name="Intense Quote" w:semiHidden="0" w:uiPriority="30" w:unhideWhenUsed="0" w:qFormat="1"/>
-    <w:lsdException w:name="Medium List 2 Accent 1" w:semiHidden="0" w:uiPriority="66" w:unhideWhenUsed="0"/>
-    <w:lsdException w:name="Medium Grid 1 Accent 1" w:semiHidden="0" w:uiPriority="67" w:unhideWhenUsed="0"/>
-    <w:lsdException w:name="Medium Grid 2 Accent 1" w:semiHidden="0" w:uiPriority="68" w:unhideWhenUsed="0"/>
-    <w:lsdException w:name="Medium Grid 3 Accent 1" w:semiHidden="0" w:uiPriority="69" w:unhideWhenUsed="0"/>
-    <w:lsdException w:name="Dark List Accent 1" w:semiHidden="0" w:uiPriority="70" w:unhideWhenUsed="0"/>
-    <w:lsdException w:name="Colorful Shading Accent 1" w:semiHidden="0" w:uiPriority="71" w:unhideWhenUsed="0"/>
-    <w:lsdException w:name="Colorful List Accent 1" w:semiHidden="0" w:uiPriority="72" w:unhideWhenUsed="0"/>
-    <w:lsdException w:name="Colorful Grid Accent 1" w:semiHidden="0" w:uiPriority="73" w:unhideWhenUsed="0"/>
-    <w:lsdException w:name="Light Shading Accent 2" w:semiHidden="0" w:uiPriority="60" w:unhideWhenUsed="0"/>
-    <w:lsdException w:name="Light List Accent 2" w:semiHidden="0" w:uiPriority="61" w:unhideWhenUsed="0"/>
-    <w:lsdException w:name="Light Grid Accent 2" w:semiHidden="0" w:uiPriority="62" w:unhideWhenUsed="0"/>
-    <w:lsdException w:name="Medium Shading 1 Accent 2" w:semiHidden="0" w:uiPriority="63" w:unhideWhenUsed="0"/>
-    <w:lsdException w:name="Medium Shading 2 Accent 2" w:semiHidden="0" w:uiPriority="64" w:unhideWhenUsed="0"/>
-    <w:lsdException w:name="Medium List 1 Accent 2" w:semiHidden="0" w:uiPriority="65" w:unhideWhenUsed="0"/>
-    <w:lsdException w:name="Medium List 2 Accent 2" w:semiHidden="0" w:uiPriority="66" w:unhideWhenUsed="0"/>
-    <w:lsdException w:name="Medium Grid 1 Accent 2" w:semiHidden="0" w:uiPriority="67" w:unhideWhenUsed="0"/>
-    <w:lsdException w:name="Medium Grid 2 Accent 2" w:semiHidden="0" w:uiPriority="68" w:unhideWhenUsed="0"/>
-    <w:lsdException w:name="Medium Grid 3 Accent 2" w:semiHidden="0" w:uiPriority="69" w:unhideWhenUsed="0"/>
-    <w:lsdException w:name="Dark List Accent 2" w:semiHidden="0" w:uiPriority="70" w:unhideWhenUsed="0"/>
-    <w:lsdException w:name="Colorful Shading Accent 2" w:semiHidden="0" w:uiPriority="71" w:unhideWhenUsed="0"/>
-    <w:lsdException w:name="Colorful List Accent 2" w:semiHidden="0" w:uiPriority="72" w:unhideWhenUsed="0"/>
-    <w:lsdException w:name="Colorful Grid Accent 2" w:semiHidden="0" w:uiPriority="73" w:unhideWhenUsed="0"/>
-    <w:lsdException w:name="Light Shading Accent 3" w:semiHidden="0" w:uiPriority="60" w:unhideWhenUsed="0"/>
-    <w:lsdException w:name="Light List Accent 3" w:semiHidden="0" w:uiPriority="61" w:unhideWhenUsed="0"/>
-    <w:lsdException w:name="Light Grid Accent 3" w:semiHidden="0" w:uiPriority="62" w:unhideWhenUsed="0"/>
-    <w:lsdException w:name="Medium Shading 1 Accent 3" w:semiHidden="0" w:uiPriority="63" w:unhideWhenUsed="0"/>
-    <w:lsdException w:name="Medium Shading 2 Accent 3" w:semiHidden="0" w:uiPriority="64" w:unhideWhenUsed="0"/>
-    <w:lsdException w:name="Medium List 1 Accent 3" w:semiHidden="0" w:uiPriority="65" w:unhideWhenUsed="0"/>
-    <w:lsdException w:name="Medium List 2 Accent 3" w:semiHidden="0" w:uiPriority="66" w:unhideWhenUsed="0"/>
-    <w:lsdException w:name="Medium Grid 1 Accent 3" w:semiHidden="0" w:uiPriority="67" w:unhideWhenUsed="0"/>
-    <w:lsdException w:name="Medium Grid 2 Accent 3" w:semiHidden="0" w:uiPriority="68" w:unhideWhenUsed="0"/>
-    <w:lsdException w:name="Medium Grid 3 Accent 3" w:semiHidden="0" w:uiPriority="69" w:unhideWhenUsed="0"/>
-    <w:lsdException w:name="Dark List Accent 3" w:semiHidden="0" w:uiPriority="70" w:unhideWhenUsed="0"/>
-    <w:lsdException w:name="Colorful Shading Accent 3" w:semiHidden="0" w:uiPriority="71" w:unhideWhenUsed="0"/>
-    <w:lsdException w:name="Colorful List Accent 3" w:semiHidden="0" w:uiPriority="72" w:unhideWhenUsed="0"/>
-    <w:lsdException w:name="Colorful Grid Accent 3" w:semiHidden="0" w:uiPriority="73" w:unhideWhenUsed="0"/>
-    <w:lsdException w:name="Light Shading Accent 4" w:semiHidden="0" w:uiPriority="60" w:unhideWhenUsed="0"/>
-    <w:lsdException w:name="Light List Accent 4" w:semiHidden="0" w:uiPriority="61" w:unhideWhenUsed="0"/>
-    <w:lsdException w:name="Light Grid Accent 4" w:semiHidden="0" w:uiPriority="62" w:unhideWhenUsed="0"/>
-    <w:lsdException w:name="Medium Shading 1 Accent 4" w:semiHidden="0" w:uiPriority="63" w:unhideWhenUsed="0"/>
-    <w:lsdException w:name="Medium Shading 2 Accent 4" w:semiHidden="0" w:uiPriority="64" w:unhideWhenUsed="0"/>
-    <w:lsdException w:name="Medium List 1 Accent 4" w:semiHidden="0" w:uiPriority="65" w:unhideWhenUsed="0"/>
-    <w:lsdException w:name="Medium List 2 Accent 4" w:semiHidden="0" w:uiPriority="66" w:unhideWhenUsed="0"/>
-    <w:lsdException w:name="Medium Grid 1 Accent 4" w:semiHidden="0" w:uiPriority="67" w:unhideWhenUsed="0"/>
-    <w:lsdException w:name="Medium Grid 2 Accent 4" w:semiHidden="0" w:uiPriority="68" w:unhideWhenUsed="0"/>
-    <w:lsdException w:name="Medium Grid 3 Accent 4" w:semiHidden="0" w:uiPriority="69" w:unhideWhenUsed="0"/>
-    <w:lsdException w:name="Dark List Accent 4" w:semiHidden="0" w:uiPriority="70" w:unhideWhenUsed="0"/>
-    <w:lsdException w:name="Colorful Shading Accent 4" w:semiHidden="0" w:uiPriority="71" w:unhideWhenUsed="0"/>
-    <w:lsdException w:name="Colorful List Accent 4" w:semiHidden="0" w:uiPriority="72" w:unhideWhenUsed="0"/>
-    <w:lsdException w:name="Colorful Grid Accent 4" w:semiHidden="0" w:uiPriority="73" w:unhideWhenUsed="0"/>
-    <w:lsdException w:name="Light Shading Accent 5" w:semiHidden="0" w:uiPriority="60" w:unhideWhenUsed="0"/>
-    <w:lsdException w:name="Light List Accent 5" w:semiHidden="0" w:uiPriority="61" w:unhideWhenUsed="0"/>
-    <w:lsdException w:name="Light Grid Accent 5" w:semiHidden="0" w:uiPriority="62" w:unhideWhenUsed="0"/>
-    <w:lsdException w:name="Medium Shading 1 Accent 5" w:semiHidden="0" w:uiPriority="63" w:unhideWhenUsed="0"/>
-    <w:lsdException w:name="Medium Shading 2 Accent 5" w:semiHidden="0" w:uiPriority="64" w:unhideWhenUsed="0"/>
-    <w:lsdException w:name="Medium List 1 Accent 5" w:semiHidden="0" w:uiPriority="65" w:unhideWhenUsed="0"/>
-    <w:lsdException w:name="Medium List 2 Accent 5" w:semiHidden="0" w:uiPriority="66" w:unhideWhenUsed="0"/>
-    <w:lsdException w:name="Medium Grid 1 Accent 5" w:semiHidden="0" w:uiPriority="67" w:unhideWhenUsed="0"/>
-    <w:lsdException w:name="Medium Grid 2 Accent 5" w:semiHidden="0" w:uiPriority="68" w:unhideWhenUsed="0"/>
-    <w:lsdException w:name="Medium Grid 3 Accent 5" w:semiHidden="0" w:uiPriority="69" w:unhideWhenUsed="0"/>
-    <w:lsdException w:name="Dark List Accent 5" w:semiHidden="0" w:uiPriority="70" w:unhideWhenUsed="0"/>
-    <w:lsdException w:name="Colorful Shading Accent 5" w:semiHidden="0" w:uiPriority="71" w:unhideWhenUsed="0"/>
-    <w:lsdException w:name="Colorful List Accent 5" w:semiHidden="0" w:uiPriority="72" w:unhideWhenUsed="0"/>
-    <w:lsdException w:name="Colorful Grid Accent 5" w:semiHidden="0" w:uiPriority="73" w:unhideWhenUsed="0"/>
-    <w:lsdException w:name="Light Shading Accent 6" w:semiHidden="0" w:uiPriority="60" w:unhideWhenUsed="0"/>
-    <w:lsdException w:name="Light List Accent 6" w:semiHidden="0" w:uiPriority="61" w:unhideWhenUsed="0"/>
-    <w:lsdException w:name="Light Grid Accent 6" w:semiHidden="0" w:uiPriority="62" w:unhideWhenUsed="0"/>
-    <w:lsdException w:name="Medium Shading 1 Accent 6" w:semiHidden="0" w:uiPriority="63" w:unhideWhenUsed="0"/>
-    <w:lsdException w:name="Medium Shading 2 Accent 6" w:semiHidden="0" w:uiPriority="64" w:unhideWhenUsed="0"/>
-    <w:lsdException w:name="Medium List 1 Accent 6" w:semiHidden="0" w:uiPriority="65" w:unhideWhenUsed="0"/>
-    <w:lsdException w:name="Medium List 2 Accent 6" w:semiHidden="0" w:uiPriority="66" w:unhideWhenUsed="0"/>
-    <w:lsdException w:name="Medium Grid 1 Accent 6" w:semiHidden="0" w:uiPriority="67" w:unhideWhenUsed="0"/>
-    <w:lsdException w:name="Medium Grid 2 Accent 6" w:semiHidden="0" w:uiPriority="68" w:unhideWhenUsed="0"/>
-    <w:lsdException w:name="Medium Grid 3 Accent 6" w:semiHidden="0" w:uiPriority="69" w:unhideWhenUsed="0"/>
-    <w:lsdException w:name="Dark List Accent 6" w:semiHidden="0" w:uiPriority="70" w:unhideWhenUsed="0"/>
-    <w:lsdException w:name="Colorful Shading Accent 6" w:semiHidden="0" w:uiPriority="71" w:unhideWhenUsed="0"/>
-    <w:lsdException w:name="Colorful List Accent 6" w:semiHidden="0" w:uiPriority="72" w:unhideWhenUsed="0"/>
-    <w:lsdException w:name="Colorful Grid Accent 6" w:semiHidden="0" w:uiPriority="73" w:unhideWhenUsed="0"/>
-    <w:lsdException w:name="Subtle Emphasis" w:semiHidden="0" w:uiPriority="19" w:unhideWhenUsed="0" w:qFormat="1"/>
-    <w:lsdException w:name="Intense Emphasis" w:semiHidden="0" w:uiPriority="21" w:unhideWhenUsed="0" w:qFormat="1"/>
-    <w:lsdException w:name="Subtle Reference" w:semiHidden="0" w:uiPriority="31" w:unhideWhenUsed="0" w:qFormat="1"/>
-    <w:lsdException w:name="Intense Reference" w:semiHidden="0" w:uiPriority="32" w:unhideWhenUsed="0" w:qFormat="1"/>
-    <w:lsdException w:name="Book Title" w:semiHidden="0" w:uiPriority="33" w:unhideWhenUsed="0" w:qFormat="1"/>
-    <w:lsdException w:name="Bibliography" w:uiPriority="37"/>
-    <w:lsdException w:name="TOC Heading" w:uiPriority="39" w:qFormat="1"/>
-  </w:latentStyles>
-  <w:style w:type="paragraph" w:default="1" w:styleId="Normal">
-    <w:name w:val="Normal"/>
-    <w:qFormat/>
-  </w:style>
-  <w:style w:type="paragraph" w:styleId="Heading2">
-    <w:name w:val="heading 2"/>
-    <w:basedOn w:val="Normal"/>
-    <w:next w:val="Normal"/>
-    <w:link w:val="Heading2Char"/>
-    <w:uiPriority w:val="99"/>
-    <w:qFormat/>
-    <w:rsid w:val="009C37AB"/>
-    <w:pPr>
-      <w:keepNext/>
-      <w:widowControl w:val="0"/>
-      <w:autoSpaceDE w:val="0"/>
-      <w:autoSpaceDN w:val="0"/>
-      <w:adjustRightInd w:val="0"/>
-      <w:spacing w:before="240" w:after="60" w:line="240" w:lineRule="auto"/>
-      <w:outlineLvl w:val="1"/>
-    </w:pPr>
-    <w:rPr>
-      <w:rFonts w:ascii="Times" w:eastAsia="Times New Roman" w:hAnsi="Times" w:cs="Times"/>
-      <w:b/>
-      <w:bCs/>
-      <w:noProof/>
-      <w:sz w:val="32"/>
-      <w:szCs w:val="32"/>
-      <w:lang w:val="en-GB" w:eastAsia="en-GB"/>
-    </w:rPr>
-  </w:style>
-  <w:style w:type="paragraph" w:styleId="Heading3">
-    <w:name w:val="heading 3"/>
-    <w:basedOn w:val="Normal"/>
-    <w:next w:val="Normal"/>
-    <w:link w:val="Heading3Char"/>
-    <w:uiPriority w:val="99"/>
-    <w:qFormat/>
-    <w:rsid w:val="009C37AB"/>
-    <w:pPr>
-      <w:keepNext/>
-      <w:widowControl w:val="0"/>
-      <w:autoSpaceDE w:val="0"/>
-      <w:autoSpaceDN w:val="0"/>
-      <w:adjustRightInd w:val="0"/>
-      <w:spacing w:before="240" w:after="60" w:line="240" w:lineRule="auto"/>
-      <w:outlineLvl w:val="2"/>
-    </w:pPr>
-    <w:rPr>
-      <w:rFonts w:ascii="Times" w:eastAsia="Times New Roman" w:hAnsi="Times" w:cs="Times"/>
-      <w:b/>
-      <w:bCs/>
-      <w:noProof/>
-      <w:sz w:val="32"/>
-      <w:szCs w:val="32"/>
-      <w:lang w:val="en-GB" w:eastAsia="en-GB"/>
-    </w:rPr>
-  </w:style>
-  <w:style w:type="paragraph" w:styleId="Heading4">
-    <w:name w:val="heading 4"/>
-    <w:basedOn w:val="Normal"/>
-    <w:next w:val="Normal"/>
-    <w:link w:val="Heading4Char"/>
-    <w:uiPriority w:val="99"/>
-    <w:qFormat/>
-    <w:rsid w:val="009C37AB"/>
-    <w:pPr>
-      <w:keepNext/>
-      <w:widowControl w:val="0"/>
-      <w:autoSpaceDE w:val="0"/>
-      <w:autoSpaceDN w:val="0"/>
-      <w:adjustRightInd w:val="0"/>
-      <w:spacing w:before="240" w:after="60" w:line="240" w:lineRule="auto"/>
-      <w:outlineLvl w:val="3"/>
-    </w:pPr>
-    <w:rPr>
-      <w:rFonts w:ascii="Times" w:eastAsia="Times New Roman" w:hAnsi="Times" w:cs="Times"/>
-      <w:b/>
-      <w:bCs/>
-      <w:noProof/>
-      <w:sz w:val="24"/>
-      <w:szCs w:val="24"/>
-      <w:lang w:val="en-GB" w:eastAsia="en-GB"/>
-    </w:rPr>
-  </w:style>
-  <w:style w:type="character" w:default="1" w:styleId="DefaultParagraphFont">
-    <w:name w:val="Default Paragraph Font"/>
-    <w:uiPriority w:val="1"/>
-    <w:unhideWhenUsed/>
-  </w:style>
-  <w:style w:type="table" w:default="1" w:styleId="TableNormal">
-    <w:name w:val="Normal Table"/>
-    <w:uiPriority w:val="99"/>
-    <w:semiHidden/>
-    <w:unhideWhenUsed/>
-    <w:tblPr>
-      <w:tblInd w:w="0" w:type="dxa"/>
-      <w:tblCellMar>
-        <w:top w:w="0" w:type="dxa"/>
-        <w:left w:w="108" w:type="dxa"/>
-        <w:bottom w:w="0" w:type="dxa"/>
-        <w:right w:w="108" w:type="dxa"/>
-      </w:tblCellMar>
-    </w:tblPr>
-  </w:style>
-  <w:style w:type="numbering" w:default="1" w:styleId="NoList">
-    <w:name w:val="No List"/>
-    <w:uiPriority w:val="99"/>
-    <w:semiHidden/>
-    <w:unhideWhenUsed/>
-  </w:style>
-  <w:style w:type="character" w:styleId="CommentReference">
-    <w:name w:val="annotation reference"/>
-    <w:basedOn w:val="DefaultParagraphFont"/>
-    <w:uiPriority w:val="99"/>
-    <w:semiHidden/>
-    <w:unhideWhenUsed/>
-    <w:rsid w:val="00D21621"/>
-    <w:rPr>
-      <w:sz w:val="16"/>
-      <w:szCs w:val="16"/>
-    </w:rPr>
-  </w:style>
-  <w:style w:type="paragraph" w:styleId="CommentText">
-    <w:name w:val="annotation text"/>
-    <w:basedOn w:val="Normal"/>
-    <w:link w:val="CommentTextChar"/>
-    <w:uiPriority w:val="99"/>
-    <w:semiHidden/>
-    <w:unhideWhenUsed/>
-    <w:rsid w:val="00D21621"/>
-    <w:pPr>
-      <w:spacing w:line="240" w:lineRule="auto"/>
-    </w:pPr>
-    <w:rPr>
-      <w:sz w:val="20"/>
-      <w:szCs w:val="20"/>
-    </w:rPr>
-  </w:style>
-  <w:style w:type="character" w:customStyle="1" w:styleId="CommentTextChar">
-    <w:name w:val="Comment Text Char"/>
-    <w:basedOn w:val="DefaultParagraphFont"/>
-    <w:link w:val="CommentText"/>
-    <w:uiPriority w:val="99"/>
-    <w:semiHidden/>
-    <w:rsid w:val="00D21621"/>
-    <w:rPr>
-      <w:sz w:val="20"/>
-      <w:szCs w:val="20"/>
-    </w:rPr>
-  </w:style>
-  <w:style w:type="paragraph" w:styleId="BalloonText">
-    <w:name w:val="Balloon Text"/>
-    <w:basedOn w:val="Normal"/>
-    <w:link w:val="BalloonTextChar"/>
-    <w:uiPriority w:val="99"/>
-    <w:semiHidden/>
-    <w:unhideWhenUsed/>
-    <w:rsid w:val="00D21621"/>
-    <w:pPr>
-      <w:spacing w:after="0" w:line="240" w:lineRule="auto"/>
-    </w:pPr>
-    <w:rPr>
-      <w:rFonts w:ascii="Tahoma" w:hAnsi="Tahoma" w:cs="Tahoma"/>
-      <w:sz w:val="16"/>
-      <w:szCs w:val="16"/>
-    </w:rPr>
-  </w:style>
-  <w:style w:type="character" w:customStyle="1" w:styleId="BalloonTextChar">
-    <w:name w:val="Balloon Text Char"/>
-    <w:basedOn w:val="DefaultParagraphFont"/>
-    <w:link w:val="BalloonText"/>
-    <w:uiPriority w:val="99"/>
-    <w:semiHidden/>
-    <w:rsid w:val="00D21621"/>
-    <w:rPr>
-      <w:rFonts w:ascii="Tahoma" w:hAnsi="Tahoma" w:cs="Tahoma"/>
-      <w:sz w:val="16"/>
-      <w:szCs w:val="16"/>
-    </w:rPr>
-  </w:style>
-  <w:style w:type="character" w:styleId="LineNumber">
-    <w:name w:val="line number"/>
-    <w:basedOn w:val="DefaultParagraphFont"/>
-    <w:uiPriority w:val="99"/>
-    <w:semiHidden/>
-    <w:unhideWhenUsed/>
-    <w:rsid w:val="00D21621"/>
-  </w:style>
-  <w:style w:type="paragraph" w:styleId="Header">
-    <w:name w:val="header"/>
-    <w:basedOn w:val="Normal"/>
-    <w:link w:val="HeaderChar"/>
-    <w:uiPriority w:val="99"/>
-    <w:unhideWhenUsed/>
-    <w:rsid w:val="00D21621"/>
-    <w:pPr>
-      <w:tabs>
-        <w:tab w:val="center" w:pos="4680"/>
-        <w:tab w:val="right" w:pos="9360"/>
-      </w:tabs>
-      <w:spacing w:after="0" w:line="240" w:lineRule="auto"/>
-    </w:pPr>
-  </w:style>
-  <w:style w:type="character" w:customStyle="1" w:styleId="HeaderChar">
-    <w:name w:val="Header Char"/>
-    <w:basedOn w:val="DefaultParagraphFont"/>
-    <w:link w:val="Header"/>
-    <w:uiPriority w:val="99"/>
-    <w:rsid w:val="00D21621"/>
-  </w:style>
-  <w:style w:type="paragraph" w:styleId="Footer">
-    <w:name w:val="footer"/>
-    <w:basedOn w:val="Normal"/>
-    <w:link w:val="FooterChar"/>
-    <w:uiPriority w:val="99"/>
-    <w:unhideWhenUsed/>
-    <w:rsid w:val="00D21621"/>
-    <w:pPr>
-      <w:tabs>
-        <w:tab w:val="center" w:pos="4680"/>
-        <w:tab w:val="right" w:pos="9360"/>
-      </w:tabs>
-      <w:spacing w:after="0" w:line="240" w:lineRule="auto"/>
-    </w:pPr>
-  </w:style>
-  <w:style w:type="character" w:customStyle="1" w:styleId="FooterChar">
-    <w:name w:val="Footer Char"/>
-    <w:basedOn w:val="DefaultParagraphFont"/>
-    <w:link w:val="Footer"/>
-    <w:uiPriority w:val="99"/>
-    <w:rsid w:val="00D21621"/>
-  </w:style>
-  <w:style w:type="paragraph" w:styleId="ListParagraph">
-    <w:name w:val="List Paragraph"/>
-    <w:basedOn w:val="Normal"/>
-    <w:uiPriority w:val="34"/>
-    <w:qFormat/>
-    <w:rsid w:val="00DB676E"/>
-    <w:pPr>
-      <w:ind w:left="720"/>
-      <w:contextualSpacing/>
-    </w:pPr>
-  </w:style>
-  <w:style w:type="paragraph" w:styleId="Bibliography">
-    <w:name w:val="Bibliography"/>
-    <w:basedOn w:val="Normal"/>
-    <w:next w:val="Normal"/>
-    <w:uiPriority w:val="37"/>
-    <w:unhideWhenUsed/>
-    <w:rsid w:val="005F4D7C"/>
-    <w:pPr>
-      <w:spacing w:after="0" w:line="240" w:lineRule="auto"/>
-      <w:ind w:left="720" w:hanging="720"/>
-    </w:pPr>
-  </w:style>
-  <w:style w:type="character" w:customStyle="1" w:styleId="Heading2Char">
-    <w:name w:val="Heading 2 Char"/>
-    <w:basedOn w:val="DefaultParagraphFont"/>
-    <w:link w:val="Heading2"/>
-    <w:uiPriority w:val="99"/>
-    <w:rsid w:val="009C37AB"/>
-    <w:rPr>
-      <w:rFonts w:ascii="Times" w:eastAsia="Times New Roman" w:hAnsi="Times" w:cs="Times"/>
-      <w:b/>
-      <w:bCs/>
-      <w:noProof/>
-      <w:sz w:val="32"/>
-      <w:szCs w:val="32"/>
-      <w:lang w:val="en-GB" w:eastAsia="en-GB"/>
-    </w:rPr>
-  </w:style>
-  <w:style w:type="character" w:customStyle="1" w:styleId="Heading3Char">
-    <w:name w:val="Heading 3 Char"/>
-    <w:basedOn w:val="DefaultParagraphFont"/>
-    <w:link w:val="Heading3"/>
-    <w:uiPriority w:val="99"/>
-    <w:rsid w:val="009C37AB"/>
-    <w:rPr>
-      <w:rFonts w:ascii="Times" w:eastAsia="Times New Roman" w:hAnsi="Times" w:cs="Times"/>
-      <w:b/>
-      <w:bCs/>
-      <w:noProof/>
-      <w:sz w:val="32"/>
-      <w:szCs w:val="32"/>
-      <w:lang w:val="en-GB" w:eastAsia="en-GB"/>
-    </w:rPr>
-  </w:style>
-  <w:style w:type="character" w:customStyle="1" w:styleId="Heading4Char">
-    <w:name w:val="Heading 4 Char"/>
-    <w:basedOn w:val="DefaultParagraphFont"/>
-    <w:link w:val="Heading4"/>
-    <w:uiPriority w:val="99"/>
-    <w:rsid w:val="009C37AB"/>
-    <w:rPr>
-      <w:rFonts w:ascii="Times" w:eastAsia="Times New Roman" w:hAnsi="Times" w:cs="Times"/>
-      <w:b/>
-      <w:bCs/>
-      <w:noProof/>
-      <w:sz w:val="24"/>
-      <w:szCs w:val="24"/>
-      <w:lang w:val="en-GB" w:eastAsia="en-GB"/>
-    </w:rPr>
-  </w:style>
-  <w:style w:type="character" w:styleId="PlaceholderText">
-    <w:name w:val="Placeholder Text"/>
-    <w:basedOn w:val="DefaultParagraphFont"/>
-    <w:uiPriority w:val="99"/>
-    <w:semiHidden/>
-    <w:rsid w:val="00F71B08"/>
-    <w:rPr>
-      <w:color w:val="808080"/>
-    </w:rPr>
-  </w:style>
-  <w:style w:type="table" w:styleId="TableGrid">
-    <w:name w:val="Table Grid"/>
-    <w:basedOn w:val="TableNormal"/>
-    <w:uiPriority w:val="59"/>
-    <w:rsid w:val="00DC680B"/>
-    <w:pPr>
-      <w:spacing w:after="0" w:line="240" w:lineRule="auto"/>
-    </w:pPr>
-    <w:tblPr>
-      <w:tblBorders>
-        <w:top w:val="single" w:sz="4" w:space="0" w:color="auto"/>
-        <w:left w:val="single" w:sz="4" w:space="0" w:color="auto"/>
-        <w:bottom w:val="single" w:sz="4" w:space="0" w:color="auto"/>
-        <w:right w:val="single" w:sz="4" w:space="0" w:color="auto"/>
-        <w:insideH w:val="single" w:sz="4" w:space="0" w:color="auto"/>
-        <w:insideV w:val="single" w:sz="4" w:space="0" w:color="auto"/>
-      </w:tblBorders>
-    </w:tblPr>
-  </w:style>
-  <w:style w:type="paragraph" w:styleId="CommentSubject">
-    <w:name w:val="annotation subject"/>
-    <w:basedOn w:val="CommentText"/>
-    <w:next w:val="CommentText"/>
-    <w:link w:val="CommentSubjectChar"/>
-    <w:uiPriority w:val="99"/>
-    <w:semiHidden/>
-    <w:unhideWhenUsed/>
-    <w:rsid w:val="00023DDB"/>
-    <w:rPr>
-      <w:b/>
-      <w:bCs/>
-    </w:rPr>
-  </w:style>
-  <w:style w:type="character" w:customStyle="1" w:styleId="CommentSubjectChar">
-    <w:name w:val="Comment Subject Char"/>
-    <w:basedOn w:val="CommentTextChar"/>
-    <w:link w:val="CommentSubject"/>
-    <w:uiPriority w:val="99"/>
-    <w:semiHidden/>
-    <w:rsid w:val="00023DDB"/>
-    <w:rPr>
-      <w:b/>
-      <w:bCs/>
-      <w:sz w:val="20"/>
-      <w:szCs w:val="20"/>
-    </w:rPr>
-  </w:style>
-  <w:style w:type="character" w:styleId="Hyperlink">
-    <w:name w:val="Hyperlink"/>
-    <w:basedOn w:val="DefaultParagraphFont"/>
-    <w:uiPriority w:val="99"/>
-    <w:unhideWhenUsed/>
-    <w:rsid w:val="00DF4D0D"/>
-    <w:rPr>
-      <w:color w:val="0000FF" w:themeColor="hyperlink"/>
-      <w:u w:val="single"/>
-    </w:rPr>
-  </w:style>
-</w:styles>
-</file>
-
-<file path=word/glossary/document.xml><?xml version="1.0" encoding="utf-8"?>
-<w:glossaryDocument xmlns:wpc="http://schemas.microsoft.com/office/word/2010/wordprocessingCanvas" xmlns:mc="http://schemas.openxmlformats.org/markup-compatibility/2006" xmlns:o="urn:schemas-microsoft-com:office:office" xmlns:r="http://schemas.openxmlformats.org/officeDocument/2006/relationships" xmlns:m="http://schemas.openxmlformats.org/officeDocument/2006/math" xmlns:v="urn:schemas-microsoft-com:vml" xmlns:wp14="http://schemas.microsoft.com/office/word/2010/wordprocessingDrawing" xmlns:wp="http://schemas.openxmlformats.org/drawingml/2006/wordprocessingDrawing" xmlns:w10="urn:schemas-microsoft-com:office:word" xmlns:w="http://schemas.openxmlformats.org/wordprocessingml/2006/main" xmlns:w14="http://schemas.microsoft.com/office/word/2010/wordml" xmlns:wpg="http://schemas.microsoft.com/office/word/2010/wordprocessingGroup" xmlns:wpi="http://schemas.microsoft.com/office/word/2010/wordprocessingInk" xmlns:wne="http://schemas.microsoft.com/office/word/2006/wordml" xmlns:wps="http://schemas.microsoft.com/office/word/2010/wordprocessingShape" mc:Ignorable="w14 wp14"/>
-</file>
-
-<file path=word/glossary/fontTable.xml><?xml version="1.0" encoding="utf-8"?>
-<w:fonts xmlns:mc="http://schemas.openxmlformats.org/markup-compatibility/2006" xmlns:r="http://schemas.openxmlformats.org/officeDocument/2006/relationships" xmlns:w="http://schemas.openxmlformats.org/wordprocessingml/2006/main" xmlns:w14="http://schemas.microsoft.com/office/word/2010/wordml" mc:Ignorable="w14">
-  <w:font w:name="Symbol">
-    <w:panose1 w:val="05050102010706020507"/>
-    <w:charset w:val="02"/>
-    <w:family w:val="roman"/>
-    <w:pitch w:val="variable"/>
-    <w:sig w:usb0="00000000" w:usb1="10000000" w:usb2="00000000" w:usb3="00000000" w:csb0="80000000" w:csb1="00000000"/>
-  </w:font>
-  <w:font w:name="Times New Roman">
-    <w:panose1 w:val="02020603050405020304"/>
-    <w:charset w:val="00"/>
-    <w:family w:val="roman"/>
-    <w:pitch w:val="variable"/>
-    <w:sig w:usb0="20002A87" w:usb1="00000000" w:usb2="00000000" w:usb3="00000000" w:csb0="000001FF" w:csb1="00000000"/>
-  </w:font>
-  <w:font w:name="Courier New">
-    <w:panose1 w:val="02070309020205020404"/>
-    <w:charset w:val="00"/>
-    <w:family w:val="modern"/>
-    <w:pitch w:val="fixed"/>
-    <w:sig w:usb0="E0002AFF" w:usb1="C0007843" w:usb2="00000009" w:usb3="00000000" w:csb0="000001FF" w:csb1="00000000"/>
-  </w:font>
-  <w:font w:name="Wingdings">
-    <w:panose1 w:val="05000000000000000000"/>
-    <w:charset w:val="02"/>
-    <w:family w:val="auto"/>
-    <w:pitch w:val="variable"/>
-    <w:sig w:usb0="00000000" w:usb1="10000000" w:usb2="00000000" w:usb3="00000000" w:csb0="80000000" w:csb1="00000000"/>
-  </w:font>
-  <w:font w:name="Calibri">
-    <w:panose1 w:val="020F0502020204030204"/>
-    <w:charset w:val="00"/>
-    <w:family w:val="swiss"/>
-    <w:pitch w:val="variable"/>
-    <w:sig w:usb0="E00002FF" w:usb1="4000ACFF" w:usb2="00000001" w:usb3="00000000" w:csb0="0000019F" w:csb1="00000000"/>
-  </w:font>
-  <w:font w:name="SimSun">
-    <w:altName w:val="宋体"/>
-    <w:panose1 w:val="02010600030101010101"/>
-    <w:charset w:val="86"/>
-    <w:family w:val="auto"/>
-    <w:pitch w:val="variable"/>
-    <w:sig w:usb0="00000003" w:usb1="288F0000" w:usb2="00000016" w:usb3="00000000" w:csb0="00040001" w:csb1="00000000"/>
-  </w:font>
-  <w:font w:name="Times">
-    <w:panose1 w:val="02020603050405020304"/>
-    <w:charset w:val="00"/>
-    <w:family w:val="roman"/>
-    <w:notTrueType/>
-    <w:pitch w:val="variable"/>
-    <w:sig w:usb0="00000003" w:usb1="00000000" w:usb2="00000000" w:usb3="00000000" w:csb0="00000001" w:csb1="00000000"/>
-  </w:font>
-  <w:font w:name="Tahoma">
-    <w:panose1 w:val="020B0604030504040204"/>
-    <w:charset w:val="00"/>
-    <w:family w:val="swiss"/>
-    <w:pitch w:val="variable"/>
-    <w:sig w:usb0="E1002EFF" w:usb1="C000605B" w:usb2="00000029" w:usb3="00000000" w:csb0="000101FF" w:csb1="00000000"/>
-  </w:font>
-  <w:font w:name="Cambria Math">
-    <w:panose1 w:val="02040503050406030204"/>
-    <w:charset w:val="00"/>
-    <w:family w:val="roman"/>
-    <w:pitch w:val="variable"/>
-    <w:sig w:usb0="E00002FF" w:usb1="420024FF" w:usb2="00000000" w:usb3="00000000" w:csb0="0000019F" w:csb1="00000000"/>
-  </w:font>
-  <w:font w:name="Cambria">
-    <w:panose1 w:val="02040503050406030204"/>
-    <w:charset w:val="00"/>
-    <w:family w:val="roman"/>
-    <w:pitch w:val="variable"/>
-    <w:sig w:usb0="E00002FF" w:usb1="400004FF" w:usb2="00000000" w:usb3="00000000" w:csb0="0000019F" w:csb1="00000000"/>
-  </w:font>
-</w:fonts>
-</file>
-
-<file path=word/glossary/settings.xml><?xml version="1.0" encoding="utf-8"?>
-<w:settings xmlns:mc="http://schemas.openxmlformats.org/markup-compatibility/2006" xmlns:o="urn:schemas-microsoft-com:office:office" xmlns:r="http://schemas.openxmlformats.org/officeDocument/2006/relationships" xmlns:m="http://schemas.openxmlformats.org/officeDocument/2006/math" xmlns:v="urn:schemas-microsoft-com:vml" xmlns:w10="urn:schemas-microsoft-com:office:word" xmlns:w="http://schemas.openxmlformats.org/wordprocessingml/2006/main" xmlns:w14="http://schemas.microsoft.com/office/word/2010/wordml" xmlns:sl="http://schemas.openxmlformats.org/schemaLibrary/2006/main" mc:Ignorable="w14">
-  <w:view w:val="normal"/>
-  <w:revisionView w:inkAnnotations="0"/>
-  <w:defaultTabStop w:val="720"/>
-  <w:characterSpacingControl w:val="doNotCompress"/>
-  <w:compat>
-    <w:useFELayout/>
-    <w:compatSetting w:name="compatibilityMode" w:uri="http://schemas.microsoft.com/office/word" w:val="14"/>
-    <w:compatSetting w:name="overrideTableStyleFontSizeAndJustification" w:uri="http://schemas.microsoft.com/office/word" w:val="1"/>
-    <w:compatSetting w:name="enableOpenTypeFeatures" w:uri="http://schemas.microsoft.com/office/word" w:val="1"/>
-    <w:compatSetting w:name="doNotFlipMirrorIndents" w:uri="http://schemas.microsoft.com/office/word" w:val="1"/>
-  </w:compat>
-  <w:rsids>
-    <w:rsidRoot w:val="005C3F2D"/>
-    <w:rsid w:val="005C3F2D"/>
-    <w:rsid w:val="007575FA"/>
-  </w:rsids>
-  <m:mathPr>
-    <m:mathFont m:val="Cambria Math"/>
-    <m:brkBin m:val="before"/>
-    <m:brkBinSub m:val="--"/>
-    <m:smallFrac m:val="0"/>
-    <m:dispDef/>
-    <m:lMargin m:val="0"/>
-    <m:rMargin m:val="0"/>
-    <m:defJc m:val="centerGroup"/>
-    <m:wrapIndent m:val="1440"/>
-    <m:intLim m:val="subSup"/>
-    <m:naryLim m:val="undOvr"/>
-  </m:mathPr>
-  <w:themeFontLang w:val="en-US"/>
-  <w:clrSchemeMapping w:bg1="light1" w:t1="dark1" w:bg2="light2" w:t2="dark2" w:accent1="accent1" w:accent2="accent2" w:accent3="accent3" w:accent4="accent4" w:accent5="accent5" w:accent6="accent6" w:hyperlink="hyperlink" w:followedHyperlink="followedHyperlink"/>
-  <w:decimalSymbol w:val="."/>
-  <w:listSeparator w:val=","/>
-</w:settings>
-</file>
-
-<file path=word/glossary/styles.xml><?xml version="1.0" encoding="utf-8"?>
-<w:styles xmlns:mc="http://schemas.openxmlformats.org/markup-compatibility/2006" xmlns:r="http://schemas.openxmlformats.org/officeDocument/2006/relationships" xmlns:w="http://schemas.openxmlformats.org/wordprocessingml/2006/main" xmlns:w14="http://schemas.microsoft.com/office/word/2010/wordml" mc:Ignorable="w14">
-  <w:docDefaults>
-    <w:rPrDefault>
-      <w:rPr>
-        <w:rFonts w:asciiTheme="minorHAnsi" w:eastAsiaTheme="minorEastAsia" w:hAnsiTheme="minorHAnsi" w:cstheme="minorBidi"/>
-        <w:sz w:val="22"/>
-        <w:szCs w:val="22"/>
-        <w:lang w:val="en-US" w:eastAsia="en-US" w:bidi="ar-SA"/>
-      </w:rPr>
-    </w:rPrDefault>
-    <w:pPrDefault>
-      <w:pPr>
-        <w:spacing w:after="200" w:line="276" w:lineRule="auto"/>
-      </w:pPr>
-    </w:pPrDefault>
-  </w:docDefaults>
-  <w:latentStyles w:defLockedState="0" w:defUIPriority="99" w:defSemiHidden="1" w:defUnhideWhenUsed="1" w:defQFormat="0" w:count="267">
-    <w:lsdException w:name="Normal" w:semiHidden="0" w:uiPriority="0" w:unhideWhenUsed="0" w:qFormat="1"/>
-    <w:lsdException w:name="heading 1" w:semiHidden="0" w:uiPriority="9" w:unhideWhenUsed="0" w:qFormat="1"/>
-    <w:lsdException w:name="heading 2" w:uiPriority="9" w:qFormat="1"/>
-    <w:lsdException w:name="heading 3" w:uiPriority="9" w:qFormat="1"/>
-    <w:lsdException w:name="heading 4" w:uiPriority="9" w:qFormat="1"/>
-    <w:lsdException w:name="heading 5" w:uiPriority="9" w:qFormat="1"/>
-    <w:lsdException w:name="heading 6" w:uiPriority="9" w:qFormat="1"/>
-    <w:lsdException w:name="heading 7" w:uiPriority="9" w:qFormat="1"/>
-    <w:lsdException w:name="heading 8" w:uiPriority="9" w:qFormat="1"/>
-    <w:lsdException w:name="heading 9" w:uiPriority="9" w:qFormat="1"/>
-    <w:lsdException w:name="toc 1" w:uiPriority="39"/>
-    <w:lsdException w:name="toc 2" w:uiPriority="39"/>
-    <w:lsdException w:name="toc 3" w:uiPriority="39"/>
-    <w:lsdException w:name="toc 4" w:uiPriority="39"/>
-    <w:lsdException w:name="toc 5" w:uiPriority="39"/>
-    <w:lsdException w:name="toc 6" w:uiPriority="39"/>
-    <w:lsdException w:name="toc 7" w:uiPriority="39"/>
-    <w:lsdException w:name="toc 8" w:uiPriority="39"/>
-    <w:lsdException w:name="toc 9" w:uiPriority="39"/>
-    <w:lsdException w:name="caption" w:uiPriority="35" w:qFormat="1"/>
-    <w:lsdException w:name="Title" w:semiHidden="0" w:uiPriority="10" w:unhideWhenUsed="0" w:qFormat="1"/>
-    <w:lsdException w:name="Default Paragraph Font" w:uiPriority="1"/>
-    <w:lsdException w:name="Subtitle" w:semiHidden="0" w:uiPriority="11" w:unhideWhenUsed="0" w:qFormat="1"/>
-    <w:lsdException w:name="Strong" w:semiHidden="0" w:uiPriority="22" w:unhideWhenUsed="0" w:qFormat="1"/>
-    <w:lsdException w:name="Emphasis" w:semiHidden="0" w:uiPriority="20" w:unhideWhenUsed="0" w:qFormat="1"/>
-    <w:lsdException w:name="Table Grid" w:semiHidden="0" w:uiPriority="59" w:unhideWhenUsed="0"/>
-    <w:lsdException w:name="Placeholder Text" w:unhideWhenUsed="0"/>
-    <w:lsdException w:name="No Spacing" w:semiHidden="0" w:uiPriority="1" w:unhideWhenUsed="0" w:qFormat="1"/>
-    <w:lsdException w:name="Light Shading" w:semiHidden="0" w:uiPriority="60" w:unhideWhenUsed="0"/>
-    <w:lsdException w:name="Light List" w:semiHidden="0" w:uiPriority="61" w:unhideWhenUsed="0"/>
-    <w:lsdException w:name="Light Grid" w:semiHidden="0" w:uiPriority="62" w:unhideWhenUsed="0"/>
-    <w:lsdException w:name="Medium Shading 1" w:semiHidden="0" w:uiPriority="63" w:unhideWhenUsed="0"/>
-    <w:lsdException w:name="Medium Shading 2" w:semiHidden="0" w:uiPriority="64" w:unhideWhenUsed="0"/>
-    <w:lsdException w:name="Medium List 1" w:semiHidden="0" w:uiPriority="65" w:unhideWhenUsed="0"/>
-    <w:lsdException w:name="Medium List 2" w:semiHidden="0" w:uiPriority="66" w:unhideWhenUsed="0"/>
-    <w:lsdException w:name="Medium Grid 1" w:semiHidden="0" w:uiPriority="67" w:unhideWhenUsed="0"/>
-    <w:lsdException w:name="Medium Grid 2" w:semiHidden="0" w:uiPriority="68" w:unhideWhenUsed="0"/>
-    <w:lsdException w:name="Medium Grid 3" w:semiHidden="0" w:uiPriority="69" w:unhideWhenUsed="0"/>
-    <w:lsdException w:name="Dark List" w:semiHidden="0" w:uiPriority="70" w:unhideWhenUsed="0"/>
-    <w:lsdException w:name="Colorful Shading" w:semiHidden="0" w:uiPriority="71" w:unhideWhenUsed="0"/>
-    <w:lsdException w:name="Colorful List" w:semiHidden="0" w:uiPriority="72" w:unhideWhenUsed="0"/>
-    <w:lsdException w:name="Colorful Grid" w:semiHidden="0" w:uiPriority="73" w:unhideWhenUsed="0"/>
-    <w:lsdException w:name="Light Shading Accent 1" w:semiHidden="0" w:uiPriority="60" w:unhideWhenUsed="0"/>
-    <w:lsdException w:name="Light List Accent 1" w:semiHidden="0" w:uiPriority="61" w:unhideWhenUsed="0"/>
-    <w:lsdException w:name="Light Grid Accent 1" w:semiHidden="0" w:uiPriority="62" w:unhideWhenUsed="0"/>
-    <w:lsdException w:name="Medium Shading 1 Accent 1" w:semiHidden="0" w:uiPriority="63" w:unhideWhenUsed="0"/>
-    <w:lsdException w:name="Medium Shading 2 Accent 1" w:semiHidden="0" w:uiPriority="64" w:unhideWhenUsed="0"/>
-    <w:lsdException w:name="Medium List 1 Accent 1" w:semiHidden="0" w:uiPriority="65" w:unhideWhenUsed="0"/>
-    <w:lsdException w:name="Revision" w:unhideWhenUsed="0"/>
-    <w:lsdException w:name="List Paragraph" w:semiHidden="0" w:uiPriority="34" w:unhideWhenUsed="0" w:qFormat="1"/>
-    <w:lsdException w:name="Quote" w:semiHidden="0" w:uiPriority="29" w:unhideWhenUsed="0" w:qFormat="1"/>
-    <w:lsdException w:name="Intense Quote" w:semiHidden="0" w:uiPriority="30" w:unhideWhenUsed="0" w:qFormat="1"/>
-    <w:lsdException w:name="Medium List 2 Accent 1" w:semiHidden="0" w:uiPriority="66" w:unhideWhenUsed="0"/>
-    <w:lsdException w:name="Medium Grid 1 Accent 1" w:semiHidden="0" w:uiPriority="67" w:unhideWhenUsed="0"/>
-    <w:lsdException w:name="Medium Grid 2 Accent 1" w:semiHidden="0" w:uiPriority="68" w:unhideWhenUsed="0"/>
-    <w:lsdException w:name="Medium Grid 3 Accent 1" w:semiHidden="0" w:uiPriority="69" w:unhideWhenUsed="0"/>
-    <w:lsdException w:name="Dark List Accent 1" w:semiHidden="0" w:uiPriority="70" w:unhideWhenUsed="0"/>
-    <w:lsdException w:name="Colorful Shading Accent 1" w:semiHidden="0" w:uiPriority="71" w:unhideWhenUsed="0"/>
-    <w:lsdException w:name="Colorful List Accent 1" w:semiHidden="0" w:uiPriority="72" w:unhideWhenUsed="0"/>
-    <w:lsdException w:name="Colorful Grid Accent 1" w:semiHidden="0" w:uiPriority="73" w:unhideWhenUsed="0"/>
-    <w:lsdException w:name="Light Shading Accent 2" w:semiHidden="0" w:uiPriority="60" w:unhideWhenUsed="0"/>
-    <w:lsdException w:name="Light List Accent 2" w:semiHidden="0" w:uiPriority="61" w:unhideWhenUsed="0"/>
-    <w:lsdException w:name="Light Grid Accent 2" w:semiHidden="0" w:uiPriority="62" w:unhideWhenUsed="0"/>
-    <w:lsdException w:name="Medium Shading 1 Accent 2" w:semiHidden="0" w:uiPriority="63" w:unhideWhenUsed="0"/>
-    <w:lsdException w:name="Medium Shading 2 Accent 2" w:semiHidden="0" w:uiPriority="64" w:unhideWhenUsed="0"/>
-    <w:lsdException w:name="Medium List 1 Accent 2" w:semiHidden="0" w:uiPriority="65" w:unhideWhenUsed="0"/>
-    <w:lsdException w:name="Medium List 2 Accent 2" w:semiHidden="0" w:uiPriority="66" w:unhideWhenUsed="0"/>
-    <w:lsdException w:name="Medium Grid 1 Accent 2" w:semiHidden="0" w:uiPriority="67" w:unhideWhenUsed="0"/>
-    <w:lsdException w:name="Medium Grid 2 Accent 2" w:semiHidden="0" w:uiPriority="68" w:unhideWhenUsed="0"/>
-    <w:lsdException w:name="Medium Grid 3 Accent 2" w:semiHidden="0" w:uiPriority="69" w:unhideWhenUsed="0"/>
-    <w:lsdException w:name="Dark List Accent 2" w:semiHidden="0" w:uiPriority="70" w:unhideWhenUsed="0"/>
-    <w:lsdException w:name="Colorful Shading Accent 2" w:semiHidden="0" w:uiPriority="71" w:unhideWhenUsed="0"/>
-    <w:lsdException w:name="Colorful List Accent 2" w:semiHidden="0" w:uiPriority="72" w:unhideWhenUsed="0"/>
-    <w:lsdException w:name="Colorful Grid Accent 2" w:semiHidden="0" w:uiPriority="73" w:unhideWhenUsed="0"/>
-    <w:lsdException w:name="Light Shading Accent 3" w:semiHidden="0" w:uiPriority="60" w:unhideWhenUsed="0"/>
-    <w:lsdException w:name="Light List Accent 3" w:semiHidden="0" w:uiPriority="61" w:unhideWhenUsed="0"/>
-    <w:lsdException w:name="Light Grid Accent 3" w:semiHidden="0" w:uiPriority="62" w:unhideWhenUsed="0"/>
-    <w:lsdException w:name="Medium Shading 1 Accent 3" w:semiHidden="0" w:uiPriority="63" w:unhideWhenUsed="0"/>
-    <w:lsdException w:name="Medium Shading 2 Accent 3" w:semiHidden="0" w:uiPriority="64" w:unhideWhenUsed="0"/>
-    <w:lsdException w:name="Medium List 1 Accent 3" w:semiHidden="0" w:uiPriority="65" w:unhideWhenUsed="0"/>
-    <w:lsdException w:name="Medium List 2 Accent 3" w:semiHidden="0" w:uiPriority="66" w:unhideWhenUsed="0"/>
-    <w:lsdException w:name="Medium Grid 1 Accent 3" w:semiHidden="0" w:uiPriority="67" w:unhideWhenUsed="0"/>
-    <w:lsdException w:name="Medium Grid 2 Accent 3" w:semiHidden="0" w:uiPriority="68" w:unhideWhenUsed="0"/>
-    <w:lsdException w:name="Medium Grid 3 Accent 3" w:semiHidden="0" w:uiPriority="69" w:unhideWhenUsed="0"/>
-    <w:lsdException w:name="Dark List Accent 3" w:semiHidden="0" w:uiPriority="70" w:unhideWhenUsed="0"/>
-    <w:lsdException w:name="Colorful Shading Accent 3" w:semiHidden="0" w:uiPriority="71" w:unhideWhenUsed="0"/>
-    <w:lsdException w:name="Colorful List Accent 3" w:semiHidden="0" w:uiPriority="72" w:unhideWhenUsed="0"/>
-    <w:lsdException w:name="Colorful Grid Accent 3" w:semiHidden="0" w:uiPriority="73" w:unhideWhenUsed="0"/>
-    <w:lsdException w:name="Light Shading Accent 4" w:semiHidden="0" w:uiPriority="60" w:unhideWhenUsed="0"/>
-    <w:lsdException w:name="Light List Accent 4" w:semiHidden="0" w:uiPriority="61" w:unhideWhenUsed="0"/>
-    <w:lsdException w:name="Light Grid Accent 4" w:semiHidden="0" w:uiPriority="62" w:unhideWhenUsed="0"/>
-    <w:lsdException w:name="Medium Shading 1 Accent 4" w:semiHidden="0" w:uiPriority="63" w:unhideWhenUsed="0"/>
-    <w:lsdException w:name="Medium Shading 2 Accent 4" w:semiHidden="0" w:uiPriority="64" w:unhideWhenUsed="0"/>
-    <w:lsdException w:name="Medium List 1 Accent 4" w:semiHidden="0" w:uiPriority="65" w:unhideWhenUsed="0"/>
-    <w:lsdException w:name="Medium List 2 Accent 4" w:semiHidden="0" w:uiPriority="66" w:unhideWhenUsed="0"/>
-    <w:lsdException w:name="Medium Grid 1 Accent 4" w:semiHidden="0" w:uiPriority="67" w:unhideWhenUsed="0"/>
-    <w:lsdException w:name="Medium Grid 2 Accent 4" w:semiHidden="0" w:uiPriority="68" w:unhideWhenUsed="0"/>
-    <w:lsdException w:name="Medium Grid 3 Accent 4" w:semiHidden="0" w:uiPriority="69" w:unhideWhenUsed="0"/>
-    <w:lsdException w:name="Dark List Accent 4" w:semiHidden="0" w:uiPriority="70" w:unhideWhenUsed="0"/>
-    <w:lsdException w:name="Colorful Shading Accent 4" w:semiHidden="0" w:uiPriority="71" w:unhideWhenUsed="0"/>
-    <w:lsdException w:name="Colorful List Accent 4" w:semiHidden="0" w:uiPriority="72" w:unhideWhenUsed="0"/>
-    <w:lsdException w:name="Colorful Grid Accent 4" w:semiHidden="0" w:uiPriority="73" w:unhideWhenUsed="0"/>
-    <w:lsdException w:name="Light Shading Accent 5" w:semiHidden="0" w:uiPriority="60" w:unhideWhenUsed="0"/>
-    <w:lsdException w:name="Light List Accent 5" w:semiHidden="0" w:uiPriority="61" w:unhideWhenUsed="0"/>
-    <w:lsdException w:name="Light Grid Accent 5" w:semiHidden="0" w:uiPriority="62" w:unhideWhenUsed="0"/>
-    <w:lsdException w:name="Medium Shading 1 Accent 5" w:semiHidden="0" w:uiPriority="63" w:unhideWhenUsed="0"/>
-    <w:lsdException w:name="Medium Shading 2 Accent 5" w:semiHidden="0" w:uiPriority="64" w:unhideWhenUsed="0"/>
-    <w:lsdException w:name="Medium List 1 Accent 5" w:semiHidden="0" w:uiPriority="65" w:unhideWhenUsed="0"/>
-    <w:lsdException w:name="Medium List 2 Accent 5" w:semiHidden="0" w:uiPriority="66" w:unhideWhenUsed="0"/>
-    <w:lsdException w:name="Medium Grid 1 Accent 5" w:semiHidden="0" w:uiPriority="67" w:unhideWhenUsed="0"/>
-    <w:lsdException w:name="Medium Grid 2 Accent 5" w:semiHidden="0" w:uiPriority="68" w:unhideWhenUsed="0"/>
-    <w:lsdException w:name="Medium Grid 3 Accent 5" w:semiHidden="0" w:uiPriority="69" w:unhideWhenUsed="0"/>
-    <w:lsdException w:name="Dark List Accent 5" w:semiHidden="0" w:uiPriority="70" w:unhideWhenUsed="0"/>
-    <w:lsdException w:name="Colorful Shading Accent 5" w:semiHidden="0" w:uiPriority="71" w:unhideWhenUsed="0"/>
-    <w:lsdException w:name="Colorful List Accent 5" w:semiHidden="0" w:uiPriority="72" w:unhideWhenUsed="0"/>
-    <w:lsdException w:name="Colorful Grid Accent 5" w:semiHidden="0" w:uiPriority="73" w:unhideWhenUsed="0"/>
-    <w:lsdException w:name="Light Shading Accent 6" w:semiHidden="0" w:uiPriority="60" w:unhideWhenUsed="0"/>
-    <w:lsdException w:name="Light List Accent 6" w:semiHidden="0" w:uiPriority="61" w:unhideWhenUsed="0"/>
-    <w:lsdException w:name="Light Grid Accent 6" w:semiHidden="0" w:uiPriority="62" w:unhideWhenUsed="0"/>
-    <w:lsdException w:name="Medium Shading 1 Accent 6" w:semiHidden="0" w:uiPriority="63" w:unhideWhenUsed="0"/>
-    <w:lsdException w:name="Medium Shading 2 Accent 6" w:semiHidden="0" w:uiPriority="64" w:unhideWhenUsed="0"/>
-    <w:lsdException w:name="Medium List 1 Accent 6" w:semiHidden="0" w:uiPriority="65" w:unhideWhenUsed="0"/>
-    <w:lsdException w:name="Medium List 2 Accent 6" w:semiHidden="0" w:uiPriority="66" w:unhideWhenUsed="0"/>
-    <w:lsdException w:name="Medium Grid 1 Accent 6" w:semiHidden="0" w:uiPriority="67" w:unhideWhenUsed="0"/>
-    <w:lsdException w:name="Medium Grid 2 Accent 6" w:semiHidden="0" w:uiPriority="68" w:unhideWhenUsed="0"/>
-    <w:lsdException w:name="Medium Grid 3 Accent 6" w:semiHidden="0" w:uiPriority="69" w:unhideWhenUsed="0"/>
-    <w:lsdException w:name="Dark List Accent 6" w:semiHidden="0" w:uiPriority="70" w:unhideWhenUsed="0"/>
-    <w:lsdException w:name="Colorful Shading Accent 6" w:semiHidden="0" w:uiPriority="71" w:unhideWhenUsed="0"/>
-    <w:lsdException w:name="Colorful List Accent 6" w:semiHidden="0" w:uiPriority="72" w:unhideWhenUsed="0"/>
-    <w:lsdException w:name="Colorful Grid Accent 6" w:semiHidden="0" w:uiPriority="73" w:unhideWhenUsed="0"/>
-    <w:lsdException w:name="Subtle Emphasis" w:semiHidden="0" w:uiPriority="19" w:unhideWhenUsed="0" w:qFormat="1"/>
-    <w:lsdException w:name="Intense Emphasis" w:semiHidden="0" w:uiPriority="21" w:unhideWhenUsed="0" w:qFormat="1"/>
-    <w:lsdException w:name="Subtle Reference" w:semiHidden="0" w:uiPriority="31" w:unhideWhenUsed="0" w:qFormat="1"/>
-    <w:lsdException w:name="Intense Reference" w:semiHidden="0" w:uiPriority="32" w:unhideWhenUsed="0" w:qFormat="1"/>
-    <w:lsdException w:name="Book Title" w:semiHidden="0" w:uiPriority="33" w:unhideWhenUsed="0" w:qFormat="1"/>
-    <w:lsdException w:name="Bibliography" w:uiPriority="37"/>
-    <w:lsdException w:name="TOC Heading" w:uiPriority="39" w:qFormat="1"/>
-  </w:latentStyles>
-  <w:style w:type="paragraph" w:default="1" w:styleId="Normal">
-    <w:name w:val="Normal"/>
-    <w:qFormat/>
-  </w:style>
-  <w:style w:type="character" w:default="1" w:styleId="DefaultParagraphFont">
-    <w:name w:val="Default Paragraph Font"/>
-    <w:uiPriority w:val="1"/>
-    <w:semiHidden/>
-    <w:unhideWhenUsed/>
-  </w:style>
-  <w:style w:type="table" w:default="1" w:styleId="TableNormal">
-    <w:name w:val="Normal Table"/>
-    <w:uiPriority w:val="99"/>
-    <w:semiHidden/>
-    <w:unhideWhenUsed/>
-    <w:tblPr>
-      <w:tblInd w:w="0" w:type="dxa"/>
-      <w:tblCellMar>
-        <w:top w:w="0" w:type="dxa"/>
-        <w:left w:w="108" w:type="dxa"/>
-        <w:bottom w:w="0" w:type="dxa"/>
-        <w:right w:w="108" w:type="dxa"/>
-      </w:tblCellMar>
-    </w:tblPr>
-  </w:style>
-  <w:style w:type="numbering" w:default="1" w:styleId="NoList">
-    <w:name w:val="No List"/>
-    <w:uiPriority w:val="99"/>
-    <w:semiHidden/>
-    <w:unhideWhenUsed/>
-  </w:style>
-  <w:style w:type="character" w:styleId="PlaceholderText">
-    <w:name w:val="Placeholder Text"/>
-    <w:basedOn w:val="DefaultParagraphFont"/>
-    <w:uiPriority w:val="99"/>
-    <w:semiHidden/>
-    <w:rsid w:val="005C3F2D"/>
-    <w:rPr>
-      <w:color w:val="808080"/>
-    </w:rPr>
-  </w:style>
-</w:styles>
-</file>
-
-<file path=word/glossary/stylesWithEffects.xml><?xml version="1.0" encoding="utf-8"?>
-<w:styles xmlns:wpc="http://schemas.microsoft.com/office/word/2010/wordprocessingCanvas" xmlns:mc="http://schemas.openxmlformats.org/markup-compatibility/2006" xmlns:o="urn:schemas-microsoft-com:office:office" xmlns:r="http://schemas.openxmlformats.org/officeDocument/2006/relationships" xmlns:m="http://schemas.openxmlformats.org/officeDocument/2006/math" xmlns:v="urn:schemas-microsoft-com:vml" xmlns:wp14="http://schemas.microsoft.com/office/word/2010/wordprocessingDrawing" xmlns:wp="http://schemas.openxmlformats.org/drawingml/2006/wordprocessingDrawing" xmlns:w10="urn:schemas-microsoft-com:office:word" xmlns:w="http://schemas.openxmlformats.org/wordprocessingml/2006/main" xmlns:w14="http://schemas.microsoft.com/office/word/2010/wordml" xmlns:wpg="http://schemas.microsoft.com/office/word/2010/wordprocessingGroup" xmlns:wpi="http://schemas.microsoft.com/office/word/2010/wordprocessingInk" xmlns:wne="http://schemas.microsoft.com/office/word/2006/wordml" xmlns:wps="http://schemas.microsoft.com/office/word/2010/wordprocessingShape" mc:Ignorable="w14 wp14">
-  <w:docDefaults>
-    <w:rPrDefault>
-      <w:rPr>
-        <w:rFonts w:asciiTheme="minorHAnsi" w:eastAsiaTheme="minorEastAsia" w:hAnsiTheme="minorHAnsi" w:cstheme="minorBidi"/>
-        <w:sz w:val="22"/>
-        <w:szCs w:val="22"/>
-        <w:lang w:val="en-US" w:eastAsia="en-US" w:bidi="ar-SA"/>
-      </w:rPr>
-    </w:rPrDefault>
-    <w:pPrDefault>
-      <w:pPr>
-        <w:spacing w:after="200" w:line="276" w:lineRule="auto"/>
-      </w:pPr>
-    </w:pPrDefault>
-  </w:docDefaults>
-  <w:latentStyles w:defLockedState="0" w:defUIPriority="99" w:defSemiHidden="1" w:defUnhideWhenUsed="1" w:defQFormat="0" w:count="267">
-    <w:lsdException w:name="Normal" w:semiHidden="0" w:uiPriority="0" w:unhideWhenUsed="0" w:qFormat="1"/>
-    <w:lsdException w:name="heading 1" w:semiHidden="0" w:uiPriority="9" w:unhideWhenUsed="0" w:qFormat="1"/>
-    <w:lsdException w:name="heading 2" w:uiPriority="9" w:qFormat="1"/>
-    <w:lsdException w:name="heading 3" w:uiPriority="9" w:qFormat="1"/>
-    <w:lsdException w:name="heading 4" w:uiPriority="9" w:qFormat="1"/>
-    <w:lsdException w:name="heading 5" w:uiPriority="9" w:qFormat="1"/>
-    <w:lsdException w:name="heading 6" w:uiPriority="9" w:qFormat="1"/>
-    <w:lsdException w:name="heading 7" w:uiPriority="9" w:qFormat="1"/>
-    <w:lsdException w:name="heading 8" w:uiPriority="9" w:qFormat="1"/>
-    <w:lsdException w:name="heading 9" w:uiPriority="9" w:qFormat="1"/>
-    <w:lsdException w:name="toc 1" w:uiPriority="39"/>
-    <w:lsdException w:name="toc 2" w:uiPriority="39"/>
-    <w:lsdException w:name="toc 3" w:uiPriority="39"/>
-    <w:lsdException w:name="toc 4" w:uiPriority="39"/>
-    <w:lsdException w:name="toc 5" w:uiPriority="39"/>
-    <w:lsdException w:name="toc 6" w:uiPriority="39"/>
-    <w:lsdException w:name="toc 7" w:uiPriority="39"/>
-    <w:lsdException w:name="toc 8" w:uiPriority="39"/>
-    <w:lsdException w:name="toc 9" w:uiPriority="39"/>
-    <w:lsdException w:name="caption" w:uiPriority="35" w:qFormat="1"/>
-    <w:lsdException w:name="Title" w:semiHidden="0" w:uiPriority="10" w:unhideWhenUsed="0" w:qFormat="1"/>
-    <w:lsdException w:name="Default Paragraph Font" w:uiPriority="1"/>
-    <w:lsdException w:name="Subtitle" w:semiHidden="0" w:uiPriority="11" w:unhideWhenUsed="0" w:qFormat="1"/>
-    <w:lsdException w:name="Strong" w:semiHidden="0" w:uiPriority="22" w:unhideWhenUsed="0" w:qFormat="1"/>
-    <w:lsdException w:name="Emphasis" w:semiHidden="0" w:uiPriority="20" w:unhideWhenUsed="0" w:qFormat="1"/>
-    <w:lsdException w:name="Table Grid" w:semiHidden="0" w:uiPriority="59" w:unhideWhenUsed="0"/>
-    <w:lsdException w:name="Placeholder Text" w:unhideWhenUsed="0"/>
-    <w:lsdException w:name="No Spacing" w:semiHidden="0" w:uiPriority="1" w:unhideWhenUsed="0" w:qFormat="1"/>
-    <w:lsdException w:name="Light Shading" w:semiHidden="0" w:uiPriority="60" w:unhideWhenUsed="0"/>
-    <w:lsdException w:name="Light List" w:semiHidden="0" w:uiPriority="61" w:unhideWhenUsed="0"/>
-    <w:lsdException w:name="Light Grid" w:semiHidden="0" w:uiPriority="62" w:unhideWhenUsed="0"/>
-    <w:lsdException w:name="Medium Shading 1" w:semiHidden="0" w:uiPriority="63" w:unhideWhenUsed="0"/>
-    <w:lsdException w:name="Medium Shading 2" w:semiHidden="0" w:uiPriority="64" w:unhideWhenUsed="0"/>
-    <w:lsdException w:name="Medium List 1" w:semiHidden="0" w:uiPriority="65" w:unhideWhenUsed="0"/>
-    <w:lsdException w:name="Medium List 2" w:semiHidden="0" w:uiPriority="66" w:unhideWhenUsed="0"/>
-    <w:lsdException w:name="Medium Grid 1" w:semiHidden="0" w:uiPriority="67" w:unhideWhenUsed="0"/>
-    <w:lsdException w:name="Medium Grid 2" w:semiHidden="0" w:uiPriority="68" w:unhideWhenUsed="0"/>
-    <w:lsdException w:name="Medium Grid 3" w:semiHidden="0" w:uiPriority="69" w:unhideWhenUsed="0"/>
-    <w:lsdException w:name="Dark List" w:semiHidden="0" w:uiPriority="70" w:unhideWhenUsed="0"/>
-    <w:lsdException w:name="Colorful Shading" w:semiHidden="0" w:uiPriority="71" w:unhideWhenUsed="0"/>
-    <w:lsdException w:name="Colorful List" w:semiHidden="0" w:uiPriority="72" w:unhideWhenUsed="0"/>
-    <w:lsdException w:name="Colorful Grid" w:semiHidden="0" w:uiPriority="73" w:unhideWhenUsed="0"/>
-    <w:lsdException w:name="Light Shading Accent 1" w:semiHidden="0" w:uiPriority="60" w:unhideWhenUsed="0"/>
-    <w:lsdException w:name="Light List Accent 1" w:semiHidden="0" w:uiPriority="61" w:unhideWhenUsed="0"/>
-    <w:lsdException w:name="Light Grid Accent 1" w:semiHidden="0" w:uiPriority="62" w:unhideWhenUsed="0"/>
-    <w:lsdException w:name="Medium Shading 1 Accent 1" w:semiHidden="0" w:uiPriority="63" w:unhideWhenUsed="0"/>
-    <w:lsdException w:name="Medium Shading 2 Accent 1" w:semiHidden="0" w:uiPriority="64" w:unhideWhenUsed="0"/>
-    <w:lsdException w:name="Medium List 1 Accent 1" w:semiHidden="0" w:uiPriority="65" w:unhideWhenUsed="0"/>
-    <w:lsdException w:name="Revision" w:unhideWhenUsed="0"/>
-    <w:lsdException w:name="List Paragraph" w:semiHidden="0" w:uiPriority="34" w:unhideWhenUsed="0" w:qFormat="1"/>
-    <w:lsdException w:name="Quote" w:semiHidden="0" w:uiPriority="29" w:unhideWhenUsed="0" w:qFormat="1"/>
-    <w:lsdException w:name="Intense Quote" w:semiHidden="0" w:uiPriority="30" w:unhideWhenUsed="0" w:qFormat="1"/>
-    <w:lsdException w:name="Medium List 2 Accent 1" w:semiHidden="0" w:uiPriority="66" w:unhideWhenUsed="0"/>
-    <w:lsdException w:name="Medium Grid 1 Accent 1" w:semiHidden="0" w:uiPriority="67" w:unhideWhenUsed="0"/>
-    <w:lsdException w:name="Medium Grid 2 Accent 1" w:semiHidden="0" w:uiPriority="68" w:unhideWhenUsed="0"/>
-    <w:lsdException w:name="Medium Grid 3 Accent 1" w:semiHidden="0" w:uiPriority="69" w:unhideWhenUsed="0"/>
-    <w:lsdException w:name="Dark List Accent 1" w:semiHidden="0" w:uiPriority="70" w:unhideWhenUsed="0"/>
-    <w:lsdException w:name="Colorful Shading Accent 1" w:semiHidden="0" w:uiPriority="71" w:unhideWhenUsed="0"/>
-    <w:lsdException w:name="Colorful List Accent 1" w:semiHidden="0" w:uiPriority="72" w:unhideWhenUsed="0"/>
-    <w:lsdException w:name="Colorful Grid Accent 1" w:semiHidden="0" w:uiPriority="73" w:unhideWhenUsed="0"/>
-    <w:lsdException w:name="Light Shading Accent 2" w:semiHidden="0" w:uiPriority="60" w:unhideWhenUsed="0"/>
-    <w:lsdException w:name="Light List Accent 2" w:semiHidden="0" w:uiPriority="61" w:unhideWhenUsed="0"/>
-    <w:lsdException w:name="Light Grid Accent 2" w:semiHidden="0" w:uiPriority="62" w:unhideWhenUsed="0"/>
-    <w:lsdException w:name="Medium Shading 1 Accent 2" w:semiHidden="0" w:uiPriority="63" w:unhideWhenUsed="0"/>
-    <w:lsdException w:name="Medium Shading 2 Accent 2" w:semiHidden="0" w:uiPriority="64" w:unhideWhenUsed="0"/>
-    <w:lsdException w:name="Medium List 1 Accent 2" w:semiHidden="0" w:uiPriority="65" w:unhideWhenUsed="0"/>
-    <w:lsdException w:name="Medium List 2 Accent 2" w:semiHidden="0" w:uiPriority="66" w:unhideWhenUsed="0"/>
-    <w:lsdException w:name="Medium Grid 1 Accent 2" w:semiHidden="0" w:uiPriority="67" w:unhideWhenUsed="0"/>
-    <w:lsdException w:name="Medium Grid 2 Accent 2" w:semiHidden="0" w:uiPriority="68" w:unhideWhenUsed="0"/>
-    <w:lsdException w:name="Medium Grid 3 Accent 2" w:semiHidden="0" w:uiPriority="69" w:unhideWhenUsed="0"/>
-    <w:lsdException w:name="Dark List Accent 2" w:semiHidden="0" w:uiPriority="70" w:unhideWhenUsed="0"/>
-    <w:lsdException w:name="Colorful Shading Accent 2" w:semiHidden="0" w:uiPriority="71" w:unhideWhenUsed="0"/>
-    <w:lsdException w:name="Colorful List Accent 2" w:semiHidden="0" w:uiPriority="72" w:unhideWhenUsed="0"/>
-    <w:lsdException w:name="Colorful Grid Accent 2" w:semiHidden="0" w:uiPriority="73" w:unhideWhenUsed="0"/>
-    <w:lsdException w:name="Light Shading Accent 3" w:semiHidden="0" w:uiPriority="60" w:unhideWhenUsed="0"/>
-    <w:lsdException w:name="Light List Accent 3" w:semiHidden="0" w:uiPriority="61" w:unhideWhenUsed="0"/>
-    <w:lsdException w:name="Light Grid Accent 3" w:semiHidden="0" w:uiPriority="62" w:unhideWhenUsed="0"/>
-    <w:lsdException w:name="Medium Shading 1 Accent 3" w:semiHidden="0" w:uiPriority="63" w:unhideWhenUsed="0"/>
-    <w:lsdException w:name="Medium Shading 2 Accent 3" w:semiHidden="0" w:uiPriority="64" w:unhideWhenUsed="0"/>
-    <w:lsdException w:name="Medium List 1 Accent 3" w:semiHidden="0" w:uiPriority="65" w:unhideWhenUsed="0"/>
-    <w:lsdException w:name="Medium List 2 Accent 3" w:semiHidden="0" w:uiPriority="66" w:unhideWhenUsed="0"/>
-    <w:lsdException w:name="Medium Grid 1 Accent 3" w:semiHidden="0" w:uiPriority="67" w:unhideWhenUsed="0"/>
-    <w:lsdException w:name="Medium Grid 2 Accent 3" w:semiHidden="0" w:uiPriority="68" w:unhideWhenUsed="0"/>
-    <w:lsdException w:name="Medium Grid 3 Accent 3" w:semiHidden="0" w:uiPriority="69" w:unhideWhenUsed="0"/>
-    <w:lsdException w:name="Dark List Accent 3" w:semiHidden="0" w:uiPriority="70" w:unhideWhenUsed="0"/>
-    <w:lsdException w:name="Colorful Shading Accent 3" w:semiHidden="0" w:uiPriority="71" w:unhideWhenUsed="0"/>
-    <w:lsdException w:name="Colorful List Accent 3" w:semiHidden="0" w:uiPriority="72" w:unhideWhenUsed="0"/>
-    <w:lsdException w:name="Colorful Grid Accent 3" w:semiHidden="0" w:uiPriority="73" w:unhideWhenUsed="0"/>
-    <w:lsdException w:name="Light Shading Accent 4" w:semiHidden="0" w:uiPriority="60" w:unhideWhenUsed="0"/>
-    <w:lsdException w:name="Light List Accent 4" w:semiHidden="0" w:uiPriority="61" w:unhideWhenUsed="0"/>
-    <w:lsdException w:name="Light Grid Accent 4" w:semiHidden="0" w:uiPriority="62" w:unhideWhenUsed="0"/>
-    <w:lsdException w:name="Medium Shading 1 Accent 4" w:semiHidden="0" w:uiPriority="63" w:unhideWhenUsed="0"/>
-    <w:lsdException w:name="Medium Shading 2 Accent 4" w:semiHidden="0" w:uiPriority="64" w:unhideWhenUsed="0"/>
-    <w:lsdException w:name="Medium List 1 Accent 4" w:semiHidden="0" w:uiPriority="65" w:unhideWhenUsed="0"/>
-    <w:lsdException w:name="Medium List 2 Accent 4" w:semiHidden="0" w:uiPriority="66" w:unhideWhenUsed="0"/>
-    <w:lsdException w:name="Medium Grid 1 Accent 4" w:semiHidden="0" w:uiPriority="67" w:unhideWhenUsed="0"/>
-    <w:lsdException w:name="Medium Grid 2 Accent 4" w:semiHidden="0" w:uiPriority="68" w:unhideWhenUsed="0"/>
-    <w:lsdException w:name="Medium Grid 3 Accent 4" w:semiHidden="0" w:uiPriority="69" w:unhideWhenUsed="0"/>
-    <w:lsdException w:name="Dark List Accent 4" w:semiHidden="0" w:uiPriority="70" w:unhideWhenUsed="0"/>
-    <w:lsdException w:name="Colorful Shading Accent 4" w:semiHidden="0" w:uiPriority="71" w:unhideWhenUsed="0"/>
-    <w:lsdException w:name="Colorful List Accent 4" w:semiHidden="0" w:uiPriority="72" w:unhideWhenUsed="0"/>
-    <w:lsdException w:name="Colorful Grid Accent 4" w:semiHidden="0" w:uiPriority="73" w:unhideWhenUsed="0"/>
-    <w:lsdException w:name="Light Shading Accent 5" w:semiHidden="0" w:uiPriority="60" w:unhideWhenUsed="0"/>
-    <w:lsdException w:name="Light List Accent 5" w:semiHidden="0" w:uiPriority="61" w:unhideWhenUsed="0"/>
-    <w:lsdException w:name="Light Grid Accent 5" w:semiHidden="0" w:uiPriority="62" w:unhideWhenUsed="0"/>
-    <w:lsdException w:name="Medium Shading 1 Accent 5" w:semiHidden="0" w:uiPriority="63" w:unhideWhenUsed="0"/>
-    <w:lsdException w:name="Medium Shading 2 Accent 5" w:semiHidden="0" w:uiPriority="64" w:unhideWhenUsed="0"/>
-    <w:lsdException w:name="Medium List 1 Accent 5" w:semiHidden="0" w:uiPriority="65" w:unhideWhenUsed="0"/>
-    <w:lsdException w:name="Medium List 2 Accent 5" w:semiHidden="0" w:uiPriority="66" w:unhideWhenUsed="0"/>
-    <w:lsdException w:name="Medium Grid 1 Accent 5" w:semiHidden="0" w:uiPriority="67" w:unhideWhenUsed="0"/>
-    <w:lsdException w:name="Medium Grid 2 Accent 5" w:semiHidden="0" w:uiPriority="68" w:unhideWhenUsed="0"/>
-    <w:lsdException w:name="Medium Grid 3 Accent 5" w:semiHidden="0" w:uiPriority="69" w:unhideWhenUsed="0"/>
-    <w:lsdException w:name="Dark List Accent 5" w:semiHidden="0" w:uiPriority="70" w:unhideWhenUsed="0"/>
-    <w:lsdException w:name="Colorful Shading Accent 5" w:semiHidden="0" w:uiPriority="71" w:unhideWhenUsed="0"/>
-    <w:lsdException w:name="Colorful List Accent 5" w:semiHidden="0" w:uiPriority="72" w:unhideWhenUsed="0"/>
-    <w:lsdException w:name="Colorful Grid Accent 5" w:semiHidden="0" w:uiPriority="73" w:unhideWhenUsed="0"/>
-    <w:lsdException w:name="Light Shading Accent 6" w:semiHidden="0" w:uiPriority="60" w:unhideWhenUsed="0"/>
-    <w:lsdException w:name="Light List Accent 6" w:semiHidden="0" w:uiPriority="61" w:unhideWhenUsed="0"/>
-    <w:lsdException w:name="Light Grid Accent 6" w:semiHidden="0" w:uiPriority="62" w:unhideWhenUsed="0"/>
-    <w:lsdException w:name="Medium Shading 1 Accent 6" w:semiHidden="0" w:uiPriority="63" w:unhideWhenUsed="0"/>
-    <w:lsdException w:name="Medium Shading 2 Accent 6" w:semiHidden="0" w:uiPriority="64" w:unhideWhenUsed="0"/>
-    <w:lsdException w:name="Medium List 1 Accent 6" w:semiHidden="0" w:uiPriority="65" w:unhideWhenUsed="0"/>
-    <w:lsdException w:name="Medium List 2 Accent 6" w:semiHidden="0" w:uiPriority="66" w:unhideWhenUsed="0"/>
-    <w:lsdException w:name="Medium Grid 1 Accent 6" w:semiHidden="0" w:uiPriority="67" w:unhideWhenUsed="0"/>
-    <w:lsdException w:name="Medium Grid 2 Accent 6" w:semiHidden="0" w:uiPriority="68" w:unhideWhenUsed="0"/>
-    <w:lsdException w:name="Medium Grid 3 Accent 6" w:semiHidden="0" w:uiPriority="69" w:unhideWhenUsed="0"/>
-    <w:lsdException w:name="Dark List Accent 6" w:semiHidden="0" w:uiPriority="70" w:unhideWhenUsed="0"/>
-    <w:lsdException w:name="Colorful Shading Accent 6" w:semiHidden="0" w:uiPriority="71" w:unhideWhenUsed="0"/>
-    <w:lsdException w:name="Colorful List Accent 6" w:semiHidden="0" w:uiPriority="72" w:unhideWhenUsed="0"/>
-    <w:lsdException w:name="Colorful Grid Accent 6" w:semiHidden="0" w:uiPriority="73" w:unhideWhenUsed="0"/>
-    <w:lsdException w:name="Subtle Emphasis" w:semiHidden="0" w:uiPriority="19" w:unhideWhenUsed="0" w:qFormat="1"/>
-    <w:lsdException w:name="Intense Emphasis" w:semiHidden="0" w:uiPriority="21" w:unhideWhenUsed="0" w:qFormat="1"/>
-    <w:lsdException w:name="Subtle Reference" w:semiHidden="0" w:uiPriority="31" w:unhideWhenUsed="0" w:qFormat="1"/>
-    <w:lsdException w:name="Intense Reference" w:semiHidden="0" w:uiPriority="32" w:unhideWhenUsed="0" w:qFormat="1"/>
-    <w:lsdException w:name="Book Title" w:semiHidden="0" w:uiPriority="33" w:unhideWhenUsed="0" w:qFormat="1"/>
-    <w:lsdException w:name="Bibliography" w:uiPriority="37"/>
-    <w:lsdException w:name="TOC Heading" w:uiPriority="39" w:qFormat="1"/>
-  </w:latentStyles>
-  <w:style w:type="paragraph" w:default="1" w:styleId="Normal">
-    <w:name w:val="Normal"/>
-    <w:qFormat/>
-  </w:style>
-  <w:style w:type="character" w:default="1" w:styleId="DefaultParagraphFont">
-    <w:name w:val="Default Paragraph Font"/>
-    <w:uiPriority w:val="1"/>
-    <w:semiHidden/>
-    <w:unhideWhenUsed/>
-  </w:style>
-  <w:style w:type="table" w:default="1" w:styleId="TableNormal">
-    <w:name w:val="Normal Table"/>
-    <w:uiPriority w:val="99"/>
-    <w:semiHidden/>
-    <w:unhideWhenUsed/>
-    <w:tblPr>
-      <w:tblInd w:w="0" w:type="dxa"/>
-      <w:tblCellMar>
-        <w:top w:w="0" w:type="dxa"/>
-        <w:left w:w="108" w:type="dxa"/>
-        <w:bottom w:w="0" w:type="dxa"/>
-        <w:right w:w="108" w:type="dxa"/>
-      </w:tblCellMar>
-    </w:tblPr>
-  </w:style>
-  <w:style w:type="numbering" w:default="1" w:styleId="NoList">
-    <w:name w:val="No List"/>
-    <w:uiPriority w:val="99"/>
-    <w:semiHidden/>
-    <w:unhideWhenUsed/>
-  </w:style>
-  <w:style w:type="character" w:styleId="PlaceholderText">
-    <w:name w:val="Placeholder Text"/>
-    <w:basedOn w:val="DefaultParagraphFont"/>
-    <w:uiPriority w:val="99"/>
-    <w:semiHidden/>
-    <w:rsid w:val="005C3F2D"/>
-    <w:rPr>
-      <w:color w:val="808080"/>
-    </w:rPr>
-  </w:style>
-</w:styles>
-</file>
-
-<file path=word/glossary/webSettings.xml><?xml version="1.0" encoding="utf-8"?>
-<w:webSettings xmlns:mc="http://schemas.openxmlformats.org/markup-compatibility/2006" xmlns:r="http://schemas.openxmlformats.org/officeDocument/2006/relationships" xmlns:w="http://schemas.openxmlformats.org/wordprocessingml/2006/main" xmlns:w14="http://schemas.microsoft.com/office/word/2010/wordml" mc:Ignorable="w14">
-  <w:optimizeForBrowser/>
-  <w:allowPNG/>
-</w:webSettings>
 </file>
 
 <file path=word/theme/theme1.xml><?xml version="1.0" encoding="utf-8"?>
@@ -17438,7 +16828,7 @@
 </file>
 
 <file path=customXml/itemProps1.xml><?xml version="1.0" encoding="utf-8"?>
-<ds:datastoreItem xmlns:ds="http://schemas.openxmlformats.org/officeDocument/2006/customXml" ds:itemID="{1F11DB6C-2415-4462-A203-83B96758B10A}">
+<ds:datastoreItem xmlns:ds="http://schemas.openxmlformats.org/officeDocument/2006/customXml" ds:itemID="{1CE246AC-4DD0-4006-9881-B2595360D46B}">
   <ds:schemaRefs>
     <ds:schemaRef ds:uri="http://schemas.openxmlformats.org/officeDocument/2006/bibliography"/>
   </ds:schemaRefs>

</xml_diff>